<commit_message>
Draft report: Data Cleansing Section is being drafted. Version Control Section was drafted
</commit_message>
<xml_diff>
--- a/HarryBCPR203AssignmentReport.docx
+++ b/HarryBCPR203AssignmentReport.docx
@@ -31,10 +31,20 @@
       <w:sdtPr>
         <w:rPr>
           <w:rFonts w:ascii="Times New Roman" w:eastAsiaTheme="minorEastAsia" w:hAnsi="Times New Roman" w:cs="Times New Roman"/>
-          <w:color w:val="auto"/>
+          <w:color w:val="000000" w:themeColor="text1"/>
           <w:sz w:val="24"/>
           <w:szCs w:val="24"/>
           <w:lang w:val="en-NZ" w:eastAsia="zh-CN"/>
+          <w14:shadow w14:blurRad="38100" w14:dist="19050" w14:dir="2700000" w14:sx="100000" w14:sy="100000" w14:kx="0" w14:ky="0" w14:algn="tl">
+            <w14:schemeClr w14:val="dk1">
+              <w14:alpha w14:val="60000"/>
+            </w14:schemeClr>
+          </w14:shadow>
+          <w14:textOutline w14:w="0" w14:cap="flat" w14:cmpd="sng" w14:algn="ctr">
+            <w14:noFill/>
+            <w14:prstDash w14:val="solid"/>
+            <w14:round/>
+          </w14:textOutline>
         </w:rPr>
         <w:id w:val="145640481"/>
         <w:docPartObj>
@@ -45,20 +55,61 @@
       <w:sdtEndPr>
         <w:rPr>
           <w:noProof/>
+          <w:color w:val="auto"/>
+          <w14:shadow w14:blurRad="0" w14:dist="0" w14:dir="0" w14:sx="0" w14:sy="0" w14:kx="0" w14:ky="0" w14:algn="none">
+            <w14:srgbClr w14:val="000000"/>
+          </w14:shadow>
+          <w14:textOutline w14:w="0" w14:cap="rnd" w14:cmpd="sng" w14:algn="ctr">
+            <w14:noFill/>
+            <w14:prstDash w14:val="solid"/>
+            <w14:bevel/>
+          </w14:textOutline>
         </w:rPr>
       </w:sdtEndPr>
       <w:sdtContent>
         <w:p>
           <w:pPr>
             <w:pStyle w:val="TOCHeading"/>
+            <w:rPr>
+              <w:rFonts w:ascii="Times New Roman" w:hAnsi="Times New Roman" w:cs="Times New Roman"/>
+              <w:color w:val="000000" w:themeColor="text1"/>
+              <w14:shadow w14:blurRad="38100" w14:dist="19050" w14:dir="2700000" w14:sx="100000" w14:sy="100000" w14:kx="0" w14:ky="0" w14:algn="tl">
+                <w14:schemeClr w14:val="dk1">
+                  <w14:alpha w14:val="60000"/>
+                </w14:schemeClr>
+              </w14:shadow>
+              <w14:textOutline w14:w="0" w14:cap="flat" w14:cmpd="sng" w14:algn="ctr">
+                <w14:noFill/>
+                <w14:prstDash w14:val="solid"/>
+                <w14:round/>
+              </w14:textOutline>
+            </w:rPr>
           </w:pPr>
           <w:r>
+            <w:rPr>
+              <w:rFonts w:ascii="Times New Roman" w:hAnsi="Times New Roman" w:cs="Times New Roman"/>
+              <w:color w:val="000000" w:themeColor="text1"/>
+              <w14:shadow w14:blurRad="38100" w14:dist="19050" w14:dir="2700000" w14:sx="100000" w14:sy="100000" w14:kx="0" w14:ky="0" w14:algn="tl">
+                <w14:schemeClr w14:val="dk1">
+                  <w14:alpha w14:val="60000"/>
+                </w14:schemeClr>
+              </w14:shadow>
+              <w14:textOutline w14:w="0" w14:cap="flat" w14:cmpd="sng" w14:algn="ctr">
+                <w14:noFill/>
+                <w14:prstDash w14:val="solid"/>
+                <w14:round/>
+              </w14:textOutline>
+            </w:rPr>
             <w:t>Table of Contents</w:t>
           </w:r>
         </w:p>
         <w:p>
           <w:pPr>
             <w:pStyle w:val="TOC1"/>
+            <w:tabs>
+              <w:tab w:val="left" w:pos="480"/>
+              <w:tab w:val="right" w:leader="dot" w:pos="9016"/>
+            </w:tabs>
             <w:rPr>
               <w:rFonts w:asciiTheme="minorHAnsi" w:hAnsiTheme="minorHAnsi" w:cstheme="minorBidi"/>
               <w:noProof/>
@@ -75,7 +126,7 @@
           <w:r>
             <w:fldChar w:fldCharType="separate"/>
           </w:r>
-          <w:hyperlink w:anchor="_Toc3786172" w:history="1">
+          <w:hyperlink w:anchor="_Toc4510289" w:history="1">
             <w:r>
               <w:rPr>
                 <w:rStyle w:val="Hyperlink"/>
@@ -118,7 +169,7 @@
                 <w:noProof/>
                 <w:webHidden/>
               </w:rPr>
-              <w:instrText xml:space="preserve"> PAGEREF _Toc3786172 \h </w:instrText>
+              <w:instrText xml:space="preserve"> PAGEREF _Toc4510289 \h </w:instrText>
             </w:r>
             <w:r>
               <w:rPr>
@@ -152,6 +203,10 @@
         <w:p>
           <w:pPr>
             <w:pStyle w:val="TOC1"/>
+            <w:tabs>
+              <w:tab w:val="left" w:pos="480"/>
+              <w:tab w:val="right" w:leader="dot" w:pos="9016"/>
+            </w:tabs>
             <w:rPr>
               <w:rFonts w:asciiTheme="minorHAnsi" w:hAnsiTheme="minorHAnsi" w:cstheme="minorBidi"/>
               <w:noProof/>
@@ -159,7 +214,7 @@
               <w:szCs w:val="22"/>
             </w:rPr>
           </w:pPr>
-          <w:hyperlink w:anchor="_Toc3786173" w:history="1">
+          <w:hyperlink w:anchor="_Toc4510290" w:history="1">
             <w:r>
               <w:rPr>
                 <w:rStyle w:val="Hyperlink"/>
@@ -181,7 +236,7 @@
                 <w:rStyle w:val="Hyperlink"/>
                 <w:noProof/>
               </w:rPr>
-              <w:t>Database Normalisation</w:t>
+              <w:t>Version Control</w:t>
             </w:r>
             <w:r>
               <w:rPr>
@@ -202,7 +257,7 @@
                 <w:noProof/>
                 <w:webHidden/>
               </w:rPr>
-              <w:instrText xml:space="preserve"> PAGEREF _Toc3786173 \h </w:instrText>
+              <w:instrText xml:space="preserve"> PAGEREF _Toc4510290 \h </w:instrText>
             </w:r>
             <w:r>
               <w:rPr>
@@ -222,7 +277,7 @@
                 <w:noProof/>
                 <w:webHidden/>
               </w:rPr>
-              <w:t>1</w:t>
+              <w:t>2</w:t>
             </w:r>
             <w:r>
               <w:rPr>
@@ -235,7 +290,11 @@
         </w:p>
         <w:p>
           <w:pPr>
-            <w:pStyle w:val="TOC2"/>
+            <w:pStyle w:val="TOC1"/>
+            <w:tabs>
+              <w:tab w:val="left" w:pos="480"/>
+              <w:tab w:val="right" w:leader="dot" w:pos="9016"/>
+            </w:tabs>
             <w:rPr>
               <w:rFonts w:asciiTheme="minorHAnsi" w:hAnsiTheme="minorHAnsi" w:cstheme="minorBidi"/>
               <w:noProof/>
@@ -243,13 +302,13 @@
               <w:szCs w:val="22"/>
             </w:rPr>
           </w:pPr>
-          <w:hyperlink w:anchor="_Toc3786174" w:history="1">
+          <w:hyperlink w:anchor="_Toc4510291" w:history="1">
             <w:r>
               <w:rPr>
                 <w:rStyle w:val="Hyperlink"/>
                 <w:noProof/>
               </w:rPr>
-              <w:t>2.1.</w:t>
+              <w:t>3.</w:t>
             </w:r>
             <w:r>
               <w:rPr>
@@ -265,22 +324,7 @@
                 <w:rStyle w:val="Hyperlink"/>
                 <w:noProof/>
               </w:rPr>
-              <w:t>1</w:t>
-            </w:r>
-            <w:r>
-              <w:rPr>
-                <w:rStyle w:val="Hyperlink"/>
-                <w:noProof/>
-                <w:vertAlign w:val="superscript"/>
-              </w:rPr>
-              <w:t>st</w:t>
-            </w:r>
-            <w:r>
-              <w:rPr>
-                <w:rStyle w:val="Hyperlink"/>
-                <w:noProof/>
-              </w:rPr>
-              <w:t xml:space="preserve"> Normalised Form</w:t>
+              <w:t>Data Cleansing</w:t>
             </w:r>
             <w:r>
               <w:rPr>
@@ -301,7 +345,7 @@
                 <w:noProof/>
                 <w:webHidden/>
               </w:rPr>
-              <w:instrText xml:space="preserve"> PAGEREF _Toc3786174 \h </w:instrText>
+              <w:instrText xml:space="preserve"> PAGEREF _Toc4510291 \h </w:instrText>
             </w:r>
             <w:r>
               <w:rPr>
@@ -321,7 +365,7 @@
                 <w:noProof/>
                 <w:webHidden/>
               </w:rPr>
-              <w:t>1</w:t>
+              <w:t>2</w:t>
             </w:r>
             <w:r>
               <w:rPr>
@@ -334,7 +378,11 @@
         </w:p>
         <w:p>
           <w:pPr>
-            <w:pStyle w:val="TOC2"/>
+            <w:pStyle w:val="TOC1"/>
+            <w:tabs>
+              <w:tab w:val="left" w:pos="480"/>
+              <w:tab w:val="right" w:leader="dot" w:pos="9016"/>
+            </w:tabs>
             <w:rPr>
               <w:rFonts w:asciiTheme="minorHAnsi" w:hAnsiTheme="minorHAnsi" w:cstheme="minorBidi"/>
               <w:noProof/>
@@ -342,13 +390,13 @@
               <w:szCs w:val="22"/>
             </w:rPr>
           </w:pPr>
-          <w:hyperlink w:anchor="_Toc3786175" w:history="1">
+          <w:hyperlink w:anchor="_Toc4510292" w:history="1">
             <w:r>
               <w:rPr>
                 <w:rStyle w:val="Hyperlink"/>
                 <w:noProof/>
               </w:rPr>
-              <w:t>2.2.</w:t>
+              <w:t>4.</w:t>
             </w:r>
             <w:r>
               <w:rPr>
@@ -364,22 +412,7 @@
                 <w:rStyle w:val="Hyperlink"/>
                 <w:noProof/>
               </w:rPr>
-              <w:t>2</w:t>
-            </w:r>
-            <w:r>
-              <w:rPr>
-                <w:rStyle w:val="Hyperlink"/>
-                <w:noProof/>
-                <w:vertAlign w:val="superscript"/>
-              </w:rPr>
-              <w:t>nd</w:t>
-            </w:r>
-            <w:r>
-              <w:rPr>
-                <w:rStyle w:val="Hyperlink"/>
-                <w:noProof/>
-              </w:rPr>
-              <w:t xml:space="preserve"> Normalised Form</w:t>
+              <w:t>Database Normalisation</w:t>
             </w:r>
             <w:r>
               <w:rPr>
@@ -400,7 +433,7 @@
                 <w:noProof/>
                 <w:webHidden/>
               </w:rPr>
-              <w:instrText xml:space="preserve"> PAGEREF _Toc3786175 \h </w:instrText>
+              <w:instrText xml:space="preserve"> PAGEREF _Toc4510292 \h </w:instrText>
             </w:r>
             <w:r>
               <w:rPr>
@@ -420,7 +453,7 @@
                 <w:noProof/>
                 <w:webHidden/>
               </w:rPr>
-              <w:t>1</w:t>
+              <w:t>3</w:t>
             </w:r>
             <w:r>
               <w:rPr>
@@ -434,6 +467,10 @@
         <w:p>
           <w:pPr>
             <w:pStyle w:val="TOC2"/>
+            <w:tabs>
+              <w:tab w:val="left" w:pos="880"/>
+              <w:tab w:val="right" w:leader="dot" w:pos="9016"/>
+            </w:tabs>
             <w:rPr>
               <w:rFonts w:asciiTheme="minorHAnsi" w:hAnsiTheme="minorHAnsi" w:cstheme="minorBidi"/>
               <w:noProof/>
@@ -441,13 +478,19 @@
               <w:szCs w:val="22"/>
             </w:rPr>
           </w:pPr>
-          <w:hyperlink w:anchor="_Toc3786176" w:history="1">
+          <w:hyperlink w:anchor="_Toc4510293" w:history="1">
             <w:r>
               <w:rPr>
                 <w:rStyle w:val="Hyperlink"/>
                 <w:noProof/>
-              </w:rPr>
-              <w:t>2.3.</w:t>
+                <w14:scene3d>
+                  <w14:camera w14:prst="orthographicFront"/>
+                  <w14:lightRig w14:rig="threePt" w14:dir="t">
+                    <w14:rot w14:lat="0" w14:lon="0" w14:rev="0"/>
+                  </w14:lightRig>
+                </w14:scene3d>
+              </w:rPr>
+              <w:t>4.1.</w:t>
             </w:r>
             <w:r>
               <w:rPr>
@@ -463,7 +506,7 @@
                 <w:rStyle w:val="Hyperlink"/>
                 <w:noProof/>
               </w:rPr>
-              <w:t>3</w:t>
+              <w:t>1</w:t>
             </w:r>
             <w:r>
               <w:rPr>
@@ -471,7 +514,7 @@
                 <w:noProof/>
                 <w:vertAlign w:val="superscript"/>
               </w:rPr>
-              <w:t>rd</w:t>
+              <w:t>st</w:t>
             </w:r>
             <w:r>
               <w:rPr>
@@ -499,7 +542,7 @@
                 <w:noProof/>
                 <w:webHidden/>
               </w:rPr>
-              <w:instrText xml:space="preserve"> PAGEREF _Toc3786176 \h </w:instrText>
+              <w:instrText xml:space="preserve"> PAGEREF _Toc4510293 \h </w:instrText>
             </w:r>
             <w:r>
               <w:rPr>
@@ -519,7 +562,7 @@
                 <w:noProof/>
                 <w:webHidden/>
               </w:rPr>
-              <w:t>1</w:t>
+              <w:t>3</w:t>
             </w:r>
             <w:r>
               <w:rPr>
@@ -532,7 +575,11 @@
         </w:p>
         <w:p>
           <w:pPr>
-            <w:pStyle w:val="TOC1"/>
+            <w:pStyle w:val="TOC3"/>
+            <w:tabs>
+              <w:tab w:val="left" w:pos="1320"/>
+              <w:tab w:val="right" w:leader="dot" w:pos="9016"/>
+            </w:tabs>
             <w:rPr>
               <w:rFonts w:asciiTheme="minorHAnsi" w:hAnsiTheme="minorHAnsi" w:cstheme="minorBidi"/>
               <w:noProof/>
@@ -540,13 +587,13 @@
               <w:szCs w:val="22"/>
             </w:rPr>
           </w:pPr>
-          <w:hyperlink w:anchor="_Toc3786177" w:history="1">
+          <w:hyperlink w:anchor="_Toc4510294" w:history="1">
             <w:r>
               <w:rPr>
                 <w:rStyle w:val="Hyperlink"/>
                 <w:noProof/>
               </w:rPr>
-              <w:t>3.</w:t>
+              <w:t>4.1.1.</w:t>
             </w:r>
             <w:r>
               <w:rPr>
@@ -562,7 +609,7 @@
                 <w:rStyle w:val="Hyperlink"/>
                 <w:noProof/>
               </w:rPr>
-              <w:t>Entity Relationship Diagram</w:t>
+              <w:t>Primary Key</w:t>
             </w:r>
             <w:r>
               <w:rPr>
@@ -583,7 +630,7 @@
                 <w:noProof/>
                 <w:webHidden/>
               </w:rPr>
-              <w:instrText xml:space="preserve"> PAGEREF _Toc3786177 \h </w:instrText>
+              <w:instrText xml:space="preserve"> PAGEREF _Toc4510294 \h </w:instrText>
             </w:r>
             <w:r>
               <w:rPr>
@@ -603,7 +650,7 @@
                 <w:noProof/>
                 <w:webHidden/>
               </w:rPr>
-              <w:t>2</w:t>
+              <w:t>3</w:t>
             </w:r>
             <w:r>
               <w:rPr>
@@ -616,7 +663,11 @@
         </w:p>
         <w:p>
           <w:pPr>
-            <w:pStyle w:val="TOC2"/>
+            <w:pStyle w:val="TOC3"/>
+            <w:tabs>
+              <w:tab w:val="left" w:pos="1320"/>
+              <w:tab w:val="right" w:leader="dot" w:pos="9016"/>
+            </w:tabs>
             <w:rPr>
               <w:rFonts w:asciiTheme="minorHAnsi" w:hAnsiTheme="minorHAnsi" w:cstheme="minorBidi"/>
               <w:noProof/>
@@ -624,13 +675,13 @@
               <w:szCs w:val="22"/>
             </w:rPr>
           </w:pPr>
-          <w:hyperlink w:anchor="_Toc3786178" w:history="1">
+          <w:hyperlink w:anchor="_Toc4510295" w:history="1">
             <w:r>
               <w:rPr>
                 <w:rStyle w:val="Hyperlink"/>
                 <w:noProof/>
               </w:rPr>
-              <w:t>3.1.</w:t>
+              <w:t>4.1.2.</w:t>
             </w:r>
             <w:r>
               <w:rPr>
@@ -646,7 +697,7 @@
                 <w:rStyle w:val="Hyperlink"/>
                 <w:noProof/>
               </w:rPr>
-              <w:t>Identify Entity Relationship</w:t>
+              <w:t>Partial Dependency</w:t>
             </w:r>
             <w:r>
               <w:rPr>
@@ -667,7 +718,7 @@
                 <w:noProof/>
                 <w:webHidden/>
               </w:rPr>
-              <w:instrText xml:space="preserve"> PAGEREF _Toc3786178 \h </w:instrText>
+              <w:instrText xml:space="preserve"> PAGEREF _Toc4510295 \h </w:instrText>
             </w:r>
             <w:r>
               <w:rPr>
@@ -687,7 +738,7 @@
                 <w:noProof/>
                 <w:webHidden/>
               </w:rPr>
-              <w:t>2</w:t>
+              <w:t>3</w:t>
             </w:r>
             <w:r>
               <w:rPr>
@@ -700,7 +751,11 @@
         </w:p>
         <w:p>
           <w:pPr>
-            <w:pStyle w:val="TOC2"/>
+            <w:pStyle w:val="TOC3"/>
+            <w:tabs>
+              <w:tab w:val="left" w:pos="1320"/>
+              <w:tab w:val="right" w:leader="dot" w:pos="9016"/>
+            </w:tabs>
             <w:rPr>
               <w:rFonts w:asciiTheme="minorHAnsi" w:hAnsiTheme="minorHAnsi" w:cstheme="minorBidi"/>
               <w:noProof/>
@@ -708,13 +763,13 @@
               <w:szCs w:val="22"/>
             </w:rPr>
           </w:pPr>
-          <w:hyperlink w:anchor="_Toc3786179" w:history="1">
+          <w:hyperlink w:anchor="_Toc4510296" w:history="1">
             <w:r>
               <w:rPr>
                 <w:rStyle w:val="Hyperlink"/>
                 <w:noProof/>
               </w:rPr>
-              <w:t>3.2.</w:t>
+              <w:t>4.1.3.</w:t>
             </w:r>
             <w:r>
               <w:rPr>
@@ -730,7 +785,7 @@
                 <w:rStyle w:val="Hyperlink"/>
                 <w:noProof/>
               </w:rPr>
-              <w:t>Data Dictionary</w:t>
+              <w:t>Transitive Dependency</w:t>
             </w:r>
             <w:r>
               <w:rPr>
@@ -751,7 +806,7 @@
                 <w:noProof/>
                 <w:webHidden/>
               </w:rPr>
-              <w:instrText xml:space="preserve"> PAGEREF _Toc3786179 \h </w:instrText>
+              <w:instrText xml:space="preserve"> PAGEREF _Toc4510296 \h </w:instrText>
             </w:r>
             <w:r>
               <w:rPr>
@@ -771,7 +826,589 @@
                 <w:noProof/>
                 <w:webHidden/>
               </w:rPr>
+              <w:t>3</w:t>
+            </w:r>
+            <w:r>
+              <w:rPr>
+                <w:noProof/>
+                <w:webHidden/>
+              </w:rPr>
+              <w:fldChar w:fldCharType="end"/>
+            </w:r>
+          </w:hyperlink>
+        </w:p>
+        <w:p>
+          <w:pPr>
+            <w:pStyle w:val="TOC2"/>
+            <w:tabs>
+              <w:tab w:val="left" w:pos="880"/>
+              <w:tab w:val="right" w:leader="dot" w:pos="9016"/>
+            </w:tabs>
+            <w:rPr>
+              <w:rFonts w:asciiTheme="minorHAnsi" w:hAnsiTheme="minorHAnsi" w:cstheme="minorBidi"/>
+              <w:noProof/>
+              <w:sz w:val="22"/>
+              <w:szCs w:val="22"/>
+            </w:rPr>
+          </w:pPr>
+          <w:hyperlink w:anchor="_Toc4510297" w:history="1">
+            <w:r>
+              <w:rPr>
+                <w:rStyle w:val="Hyperlink"/>
+                <w:noProof/>
+                <w14:scene3d>
+                  <w14:camera w14:prst="orthographicFront"/>
+                  <w14:lightRig w14:rig="threePt" w14:dir="t">
+                    <w14:rot w14:lat="0" w14:lon="0" w14:rev="0"/>
+                  </w14:lightRig>
+                </w14:scene3d>
+              </w:rPr>
+              <w:t>4.2.</w:t>
+            </w:r>
+            <w:r>
+              <w:rPr>
+                <w:rFonts w:asciiTheme="minorHAnsi" w:hAnsiTheme="minorHAnsi" w:cstheme="minorBidi"/>
+                <w:noProof/>
+                <w:sz w:val="22"/>
+                <w:szCs w:val="22"/>
+              </w:rPr>
+              <w:tab/>
+            </w:r>
+            <w:r>
+              <w:rPr>
+                <w:rStyle w:val="Hyperlink"/>
+                <w:noProof/>
+              </w:rPr>
               <w:t>2</w:t>
+            </w:r>
+            <w:r>
+              <w:rPr>
+                <w:rStyle w:val="Hyperlink"/>
+                <w:noProof/>
+                <w:vertAlign w:val="superscript"/>
+              </w:rPr>
+              <w:t>nd</w:t>
+            </w:r>
+            <w:r>
+              <w:rPr>
+                <w:rStyle w:val="Hyperlink"/>
+                <w:noProof/>
+              </w:rPr>
+              <w:t xml:space="preserve"> Normalised Form</w:t>
+            </w:r>
+            <w:r>
+              <w:rPr>
+                <w:noProof/>
+                <w:webHidden/>
+              </w:rPr>
+              <w:tab/>
+            </w:r>
+            <w:r>
+              <w:rPr>
+                <w:noProof/>
+                <w:webHidden/>
+              </w:rPr>
+              <w:fldChar w:fldCharType="begin"/>
+            </w:r>
+            <w:r>
+              <w:rPr>
+                <w:noProof/>
+                <w:webHidden/>
+              </w:rPr>
+              <w:instrText xml:space="preserve"> PAGEREF _Toc4510297 \h </w:instrText>
+            </w:r>
+            <w:r>
+              <w:rPr>
+                <w:noProof/>
+                <w:webHidden/>
+              </w:rPr>
+            </w:r>
+            <w:r>
+              <w:rPr>
+                <w:noProof/>
+                <w:webHidden/>
+              </w:rPr>
+              <w:fldChar w:fldCharType="separate"/>
+            </w:r>
+            <w:r>
+              <w:rPr>
+                <w:noProof/>
+                <w:webHidden/>
+              </w:rPr>
+              <w:t>3</w:t>
+            </w:r>
+            <w:r>
+              <w:rPr>
+                <w:noProof/>
+                <w:webHidden/>
+              </w:rPr>
+              <w:fldChar w:fldCharType="end"/>
+            </w:r>
+          </w:hyperlink>
+        </w:p>
+        <w:p>
+          <w:pPr>
+            <w:pStyle w:val="TOC2"/>
+            <w:tabs>
+              <w:tab w:val="left" w:pos="880"/>
+              <w:tab w:val="right" w:leader="dot" w:pos="9016"/>
+            </w:tabs>
+            <w:rPr>
+              <w:rFonts w:asciiTheme="minorHAnsi" w:hAnsiTheme="minorHAnsi" w:cstheme="minorBidi"/>
+              <w:noProof/>
+              <w:sz w:val="22"/>
+              <w:szCs w:val="22"/>
+            </w:rPr>
+          </w:pPr>
+          <w:hyperlink w:anchor="_Toc4510298" w:history="1">
+            <w:r>
+              <w:rPr>
+                <w:rStyle w:val="Hyperlink"/>
+                <w:noProof/>
+                <w14:scene3d>
+                  <w14:camera w14:prst="orthographicFront"/>
+                  <w14:lightRig w14:rig="threePt" w14:dir="t">
+                    <w14:rot w14:lat="0" w14:lon="0" w14:rev="0"/>
+                  </w14:lightRig>
+                </w14:scene3d>
+              </w:rPr>
+              <w:t>4.3.</w:t>
+            </w:r>
+            <w:r>
+              <w:rPr>
+                <w:rFonts w:asciiTheme="minorHAnsi" w:hAnsiTheme="minorHAnsi" w:cstheme="minorBidi"/>
+                <w:noProof/>
+                <w:sz w:val="22"/>
+                <w:szCs w:val="22"/>
+              </w:rPr>
+              <w:tab/>
+            </w:r>
+            <w:r>
+              <w:rPr>
+                <w:rStyle w:val="Hyperlink"/>
+                <w:noProof/>
+              </w:rPr>
+              <w:t>3</w:t>
+            </w:r>
+            <w:r>
+              <w:rPr>
+                <w:rStyle w:val="Hyperlink"/>
+                <w:noProof/>
+                <w:vertAlign w:val="superscript"/>
+              </w:rPr>
+              <w:t>rd</w:t>
+            </w:r>
+            <w:r>
+              <w:rPr>
+                <w:rStyle w:val="Hyperlink"/>
+                <w:noProof/>
+              </w:rPr>
+              <w:t xml:space="preserve"> Normalised Form</w:t>
+            </w:r>
+            <w:r>
+              <w:rPr>
+                <w:noProof/>
+                <w:webHidden/>
+              </w:rPr>
+              <w:tab/>
+            </w:r>
+            <w:r>
+              <w:rPr>
+                <w:noProof/>
+                <w:webHidden/>
+              </w:rPr>
+              <w:fldChar w:fldCharType="begin"/>
+            </w:r>
+            <w:r>
+              <w:rPr>
+                <w:noProof/>
+                <w:webHidden/>
+              </w:rPr>
+              <w:instrText xml:space="preserve"> PAGEREF _Toc4510298 \h </w:instrText>
+            </w:r>
+            <w:r>
+              <w:rPr>
+                <w:noProof/>
+                <w:webHidden/>
+              </w:rPr>
+            </w:r>
+            <w:r>
+              <w:rPr>
+                <w:noProof/>
+                <w:webHidden/>
+              </w:rPr>
+              <w:fldChar w:fldCharType="separate"/>
+            </w:r>
+            <w:r>
+              <w:rPr>
+                <w:noProof/>
+                <w:webHidden/>
+              </w:rPr>
+              <w:t>3</w:t>
+            </w:r>
+            <w:r>
+              <w:rPr>
+                <w:noProof/>
+                <w:webHidden/>
+              </w:rPr>
+              <w:fldChar w:fldCharType="end"/>
+            </w:r>
+          </w:hyperlink>
+        </w:p>
+        <w:p>
+          <w:pPr>
+            <w:pStyle w:val="TOC1"/>
+            <w:tabs>
+              <w:tab w:val="left" w:pos="480"/>
+              <w:tab w:val="right" w:leader="dot" w:pos="9016"/>
+            </w:tabs>
+            <w:rPr>
+              <w:rFonts w:asciiTheme="minorHAnsi" w:hAnsiTheme="minorHAnsi" w:cstheme="minorBidi"/>
+              <w:noProof/>
+              <w:sz w:val="22"/>
+              <w:szCs w:val="22"/>
+            </w:rPr>
+          </w:pPr>
+          <w:hyperlink w:anchor="_Toc4510299" w:history="1">
+            <w:r>
+              <w:rPr>
+                <w:rStyle w:val="Hyperlink"/>
+                <w:noProof/>
+              </w:rPr>
+              <w:t>5.</w:t>
+            </w:r>
+            <w:r>
+              <w:rPr>
+                <w:rFonts w:asciiTheme="minorHAnsi" w:hAnsiTheme="minorHAnsi" w:cstheme="minorBidi"/>
+                <w:noProof/>
+                <w:sz w:val="22"/>
+                <w:szCs w:val="22"/>
+              </w:rPr>
+              <w:tab/>
+            </w:r>
+            <w:r>
+              <w:rPr>
+                <w:rStyle w:val="Hyperlink"/>
+                <w:noProof/>
+              </w:rPr>
+              <w:t>Entity Relationship Diagram</w:t>
+            </w:r>
+            <w:r>
+              <w:rPr>
+                <w:noProof/>
+                <w:webHidden/>
+              </w:rPr>
+              <w:tab/>
+            </w:r>
+            <w:r>
+              <w:rPr>
+                <w:noProof/>
+                <w:webHidden/>
+              </w:rPr>
+              <w:fldChar w:fldCharType="begin"/>
+            </w:r>
+            <w:r>
+              <w:rPr>
+                <w:noProof/>
+                <w:webHidden/>
+              </w:rPr>
+              <w:instrText xml:space="preserve"> PAGEREF _Toc4510299 \h </w:instrText>
+            </w:r>
+            <w:r>
+              <w:rPr>
+                <w:noProof/>
+                <w:webHidden/>
+              </w:rPr>
+            </w:r>
+            <w:r>
+              <w:rPr>
+                <w:noProof/>
+                <w:webHidden/>
+              </w:rPr>
+              <w:fldChar w:fldCharType="separate"/>
+            </w:r>
+            <w:r>
+              <w:rPr>
+                <w:noProof/>
+                <w:webHidden/>
+              </w:rPr>
+              <w:t>3</w:t>
+            </w:r>
+            <w:r>
+              <w:rPr>
+                <w:noProof/>
+                <w:webHidden/>
+              </w:rPr>
+              <w:fldChar w:fldCharType="end"/>
+            </w:r>
+          </w:hyperlink>
+        </w:p>
+        <w:p>
+          <w:pPr>
+            <w:pStyle w:val="TOC2"/>
+            <w:tabs>
+              <w:tab w:val="left" w:pos="880"/>
+              <w:tab w:val="right" w:leader="dot" w:pos="9016"/>
+            </w:tabs>
+            <w:rPr>
+              <w:rFonts w:asciiTheme="minorHAnsi" w:hAnsiTheme="minorHAnsi" w:cstheme="minorBidi"/>
+              <w:noProof/>
+              <w:sz w:val="22"/>
+              <w:szCs w:val="22"/>
+            </w:rPr>
+          </w:pPr>
+          <w:hyperlink w:anchor="_Toc4510300" w:history="1">
+            <w:r>
+              <w:rPr>
+                <w:rStyle w:val="Hyperlink"/>
+                <w:noProof/>
+                <w14:scene3d>
+                  <w14:camera w14:prst="orthographicFront"/>
+                  <w14:lightRig w14:rig="threePt" w14:dir="t">
+                    <w14:rot w14:lat="0" w14:lon="0" w14:rev="0"/>
+                  </w14:lightRig>
+                </w14:scene3d>
+              </w:rPr>
+              <w:t>5.1.</w:t>
+            </w:r>
+            <w:r>
+              <w:rPr>
+                <w:rFonts w:asciiTheme="minorHAnsi" w:hAnsiTheme="minorHAnsi" w:cstheme="minorBidi"/>
+                <w:noProof/>
+                <w:sz w:val="22"/>
+                <w:szCs w:val="22"/>
+              </w:rPr>
+              <w:tab/>
+            </w:r>
+            <w:r>
+              <w:rPr>
+                <w:rStyle w:val="Hyperlink"/>
+                <w:noProof/>
+              </w:rPr>
+              <w:t>Identify Entity Relationship</w:t>
+            </w:r>
+            <w:r>
+              <w:rPr>
+                <w:noProof/>
+                <w:webHidden/>
+              </w:rPr>
+              <w:tab/>
+            </w:r>
+            <w:r>
+              <w:rPr>
+                <w:noProof/>
+                <w:webHidden/>
+              </w:rPr>
+              <w:fldChar w:fldCharType="begin"/>
+            </w:r>
+            <w:r>
+              <w:rPr>
+                <w:noProof/>
+                <w:webHidden/>
+              </w:rPr>
+              <w:instrText xml:space="preserve"> PAGEREF _Toc4510300 \h </w:instrText>
+            </w:r>
+            <w:r>
+              <w:rPr>
+                <w:noProof/>
+                <w:webHidden/>
+              </w:rPr>
+            </w:r>
+            <w:r>
+              <w:rPr>
+                <w:noProof/>
+                <w:webHidden/>
+              </w:rPr>
+              <w:fldChar w:fldCharType="separate"/>
+            </w:r>
+            <w:r>
+              <w:rPr>
+                <w:noProof/>
+                <w:webHidden/>
+              </w:rPr>
+              <w:t>4</w:t>
+            </w:r>
+            <w:r>
+              <w:rPr>
+                <w:noProof/>
+                <w:webHidden/>
+              </w:rPr>
+              <w:fldChar w:fldCharType="end"/>
+            </w:r>
+          </w:hyperlink>
+        </w:p>
+        <w:p>
+          <w:pPr>
+            <w:pStyle w:val="TOC2"/>
+            <w:tabs>
+              <w:tab w:val="left" w:pos="880"/>
+              <w:tab w:val="right" w:leader="dot" w:pos="9016"/>
+            </w:tabs>
+            <w:rPr>
+              <w:rFonts w:asciiTheme="minorHAnsi" w:hAnsiTheme="minorHAnsi" w:cstheme="minorBidi"/>
+              <w:noProof/>
+              <w:sz w:val="22"/>
+              <w:szCs w:val="22"/>
+            </w:rPr>
+          </w:pPr>
+          <w:hyperlink w:anchor="_Toc4510301" w:history="1">
+            <w:r>
+              <w:rPr>
+                <w:rStyle w:val="Hyperlink"/>
+                <w:noProof/>
+                <w14:scene3d>
+                  <w14:camera w14:prst="orthographicFront"/>
+                  <w14:lightRig w14:rig="threePt" w14:dir="t">
+                    <w14:rot w14:lat="0" w14:lon="0" w14:rev="0"/>
+                  </w14:lightRig>
+                </w14:scene3d>
+              </w:rPr>
+              <w:t>5.2.</w:t>
+            </w:r>
+            <w:r>
+              <w:rPr>
+                <w:rFonts w:asciiTheme="minorHAnsi" w:hAnsiTheme="minorHAnsi" w:cstheme="minorBidi"/>
+                <w:noProof/>
+                <w:sz w:val="22"/>
+                <w:szCs w:val="22"/>
+              </w:rPr>
+              <w:tab/>
+            </w:r>
+            <w:r>
+              <w:rPr>
+                <w:rStyle w:val="Hyperlink"/>
+                <w:noProof/>
+              </w:rPr>
+              <w:t>Data Dictionary</w:t>
+            </w:r>
+            <w:r>
+              <w:rPr>
+                <w:noProof/>
+                <w:webHidden/>
+              </w:rPr>
+              <w:tab/>
+            </w:r>
+            <w:r>
+              <w:rPr>
+                <w:noProof/>
+                <w:webHidden/>
+              </w:rPr>
+              <w:fldChar w:fldCharType="begin"/>
+            </w:r>
+            <w:r>
+              <w:rPr>
+                <w:noProof/>
+                <w:webHidden/>
+              </w:rPr>
+              <w:instrText xml:space="preserve"> PAGEREF _Toc4510301 \h </w:instrText>
+            </w:r>
+            <w:r>
+              <w:rPr>
+                <w:noProof/>
+                <w:webHidden/>
+              </w:rPr>
+            </w:r>
+            <w:r>
+              <w:rPr>
+                <w:noProof/>
+                <w:webHidden/>
+              </w:rPr>
+              <w:fldChar w:fldCharType="separate"/>
+            </w:r>
+            <w:r>
+              <w:rPr>
+                <w:noProof/>
+                <w:webHidden/>
+              </w:rPr>
+              <w:t>4</w:t>
+            </w:r>
+            <w:r>
+              <w:rPr>
+                <w:noProof/>
+                <w:webHidden/>
+              </w:rPr>
+              <w:fldChar w:fldCharType="end"/>
+            </w:r>
+          </w:hyperlink>
+        </w:p>
+        <w:p>
+          <w:pPr>
+            <w:pStyle w:val="TOC1"/>
+            <w:tabs>
+              <w:tab w:val="left" w:pos="480"/>
+              <w:tab w:val="right" w:leader="dot" w:pos="9016"/>
+            </w:tabs>
+            <w:rPr>
+              <w:rFonts w:asciiTheme="minorHAnsi" w:hAnsiTheme="minorHAnsi" w:cstheme="minorBidi"/>
+              <w:noProof/>
+              <w:sz w:val="22"/>
+              <w:szCs w:val="22"/>
+            </w:rPr>
+          </w:pPr>
+          <w:hyperlink w:anchor="_Toc4510302" w:history="1">
+            <w:r>
+              <w:rPr>
+                <w:rStyle w:val="Hyperlink"/>
+                <w:noProof/>
+              </w:rPr>
+              <w:t>6.</w:t>
+            </w:r>
+            <w:r>
+              <w:rPr>
+                <w:rFonts w:asciiTheme="minorHAnsi" w:hAnsiTheme="minorHAnsi" w:cstheme="minorBidi"/>
+                <w:noProof/>
+                <w:sz w:val="22"/>
+                <w:szCs w:val="22"/>
+              </w:rPr>
+              <w:tab/>
+            </w:r>
+            <w:r>
+              <w:rPr>
+                <w:rStyle w:val="Hyperlink"/>
+                <w:noProof/>
+              </w:rPr>
+              <w:t>Suggestions</w:t>
+            </w:r>
+            <w:r>
+              <w:rPr>
+                <w:noProof/>
+                <w:webHidden/>
+              </w:rPr>
+              <w:tab/>
+            </w:r>
+            <w:r>
+              <w:rPr>
+                <w:noProof/>
+                <w:webHidden/>
+              </w:rPr>
+              <w:fldChar w:fldCharType="begin"/>
+            </w:r>
+            <w:r>
+              <w:rPr>
+                <w:noProof/>
+                <w:webHidden/>
+              </w:rPr>
+              <w:instrText xml:space="preserve"> PAGEREF _Toc4510302 \h </w:instrText>
+            </w:r>
+            <w:r>
+              <w:rPr>
+                <w:noProof/>
+                <w:webHidden/>
+              </w:rPr>
+            </w:r>
+            <w:r>
+              <w:rPr>
+                <w:noProof/>
+                <w:webHidden/>
+              </w:rPr>
+              <w:fldChar w:fldCharType="separate"/>
+            </w:r>
+            <w:r>
+              <w:rPr>
+                <w:noProof/>
+                <w:webHidden/>
+              </w:rPr>
+              <w:t>4</w:t>
             </w:r>
             <w:r>
               <w:rPr>
@@ -797,7 +1434,7 @@
       <w:pPr>
         <w:pStyle w:val="Heading1"/>
       </w:pPr>
-      <w:bookmarkStart w:id="0" w:name="_Toc3786172"/>
+      <w:bookmarkStart w:id="0" w:name="_Toc4510289"/>
       <w:r>
         <w:t>Introduction</w:t>
       </w:r>
@@ -965,6 +1602,7 @@
         <w:rPr>
           <w:lang w:val="en-US"/>
         </w:rPr>
+        <w:lastRenderedPageBreak/>
         <w:t xml:space="preserve">The attribute </w:t>
       </w:r>
       <w:proofErr w:type="spellStart"/>
@@ -1009,262 +1647,775 @@
         <w:t>All PK and FK and UK are set as NOT NULL.</w:t>
       </w:r>
     </w:p>
+    <w:p/>
+    <w:p>
+      <w:pPr>
+        <w:pStyle w:val="Heading1"/>
+      </w:pPr>
+      <w:bookmarkStart w:id="2" w:name="_Toc4510290"/>
+      <w:r>
+        <w:t>Version Control</w:t>
+      </w:r>
+      <w:bookmarkEnd w:id="2"/>
+    </w:p>
+    <w:p>
+      <w:r>
+        <w:t xml:space="preserve">All the information </w:t>
+      </w:r>
+      <w:r>
+        <w:t>produced by</w:t>
+      </w:r>
+      <w:r>
+        <w:t xml:space="preserve"> this report is </w:t>
+      </w:r>
+      <w:r>
+        <w:t xml:space="preserve">kept under a GitHub version control system in </w:t>
+      </w:r>
+      <w:hyperlink r:id="rId8" w:history="1">
+        <w:r>
+          <w:rPr>
+            <w:color w:val="0000FF"/>
+            <w:u w:val="single"/>
+          </w:rPr>
+          <w:t>https://github.com/harrykhlo/DatabaseAnalysis</w:t>
+        </w:r>
+      </w:hyperlink>
+      <w:r>
+        <w:t xml:space="preserve"> for your reference. </w:t>
+      </w:r>
+    </w:p>
+    <w:p>
+      <w:pPr>
+        <w:pStyle w:val="Heading1"/>
+      </w:pPr>
+      <w:bookmarkStart w:id="3" w:name="_Toc4510291"/>
+      <w:r>
+        <w:t>Data</w:t>
+      </w:r>
+      <w:r>
+        <w:t xml:space="preserve"> Cleansing</w:t>
+      </w:r>
+      <w:bookmarkEnd w:id="3"/>
+      <w:r>
+        <w:t xml:space="preserve"> </w:t>
+      </w:r>
+    </w:p>
+    <w:p>
+      <w:r>
+        <w:t>There were some incorrect and inaccurate data in the given logfiles, so data cleansing was conducted to modify the corresponding data in order to improve the</w:t>
+      </w:r>
+      <w:r>
+        <w:t xml:space="preserve"> data</w:t>
+      </w:r>
+      <w:r>
+        <w:t xml:space="preserve"> </w:t>
+      </w:r>
+      <w:r>
+        <w:t>integrity in the new database we build in this report. The incorrect or inaccurate data found in the logfiles as well as the corresponding amendments are given in the Table 1 below.</w:t>
+      </w:r>
+    </w:p>
+    <w:tbl>
+      <w:tblPr>
+        <w:tblStyle w:val="TableGrid"/>
+        <w:tblW w:w="0" w:type="auto"/>
+        <w:tblLook w:val="04A0" w:firstRow="1" w:lastRow="0" w:firstColumn="1" w:lastColumn="0" w:noHBand="0" w:noVBand="1"/>
+      </w:tblPr>
+      <w:tblGrid>
+        <w:gridCol w:w="715"/>
+        <w:gridCol w:w="3600"/>
+        <w:gridCol w:w="4701"/>
+      </w:tblGrid>
+      <w:tr>
+        <w:tc>
+          <w:tcPr>
+            <w:tcW w:w="715" w:type="dxa"/>
+          </w:tcPr>
+          <w:p/>
+        </w:tc>
+        <w:tc>
+          <w:tcPr>
+            <w:tcW w:w="3600" w:type="dxa"/>
+          </w:tcPr>
+          <w:p>
+            <w:r>
+              <w:t>Incorrect or inaccurate data in given logfiles</w:t>
+            </w:r>
+            <w:r>
+              <w:t>.</w:t>
+            </w:r>
+          </w:p>
+        </w:tc>
+        <w:tc>
+          <w:tcPr>
+            <w:tcW w:w="4701" w:type="dxa"/>
+          </w:tcPr>
+          <w:p>
+            <w:r>
+              <w:t>Amended data for building new database</w:t>
+            </w:r>
+            <w:r>
+              <w:t>.</w:t>
+            </w:r>
+          </w:p>
+        </w:tc>
+      </w:tr>
+      <w:tr>
+        <w:tc>
+          <w:tcPr>
+            <w:tcW w:w="715" w:type="dxa"/>
+          </w:tcPr>
+          <w:p>
+            <w:r>
+              <w:t>1</w:t>
+            </w:r>
+          </w:p>
+        </w:tc>
+        <w:tc>
+          <w:tcPr>
+            <w:tcW w:w="3600" w:type="dxa"/>
+          </w:tcPr>
+          <w:p>
+            <w:r>
+              <w:t>The value gave at 5</w:t>
+            </w:r>
+            <w:r>
+              <w:rPr>
+                <w:vertAlign w:val="superscript"/>
+              </w:rPr>
+              <w:t>th</w:t>
+            </w:r>
+            <w:r>
+              <w:t xml:space="preserve"> item in logfiles (</w:t>
+            </w:r>
+            <w:r>
+              <w:t xml:space="preserve">i.e. </w:t>
+            </w:r>
+            <w:r>
+              <w:t>A</w:t>
+            </w:r>
+            <w:r>
+              <w:t>ntenna</w:t>
+            </w:r>
+            <w:r>
+              <w:t xml:space="preserve"> </w:t>
+            </w:r>
+            <w:r>
+              <w:t>Test</w:t>
+            </w:r>
+            <w:r>
+              <w:t xml:space="preserve"> </w:t>
+            </w:r>
+            <w:r>
+              <w:t>Type</w:t>
+            </w:r>
+            <w:r>
+              <w:t xml:space="preserve">: </w:t>
+            </w:r>
+            <w:r>
+              <w:t>Blade and/or Whip</w:t>
+            </w:r>
+            <w:r>
+              <w:t>)</w:t>
+            </w:r>
+            <w:r>
+              <w:t>.</w:t>
+            </w:r>
+          </w:p>
+        </w:tc>
+        <w:tc>
+          <w:tcPr>
+            <w:tcW w:w="4701" w:type="dxa"/>
+          </w:tcPr>
+          <w:p>
+            <w:r>
+              <w:t xml:space="preserve">The value of this item should be either Blade or Whip. This report corrected </w:t>
+            </w:r>
+            <w:r>
+              <w:t>this value</w:t>
+            </w:r>
+            <w:r>
+              <w:t xml:space="preserve"> </w:t>
+            </w:r>
+            <w:r>
+              <w:t>by using the modem status in 60</w:t>
+            </w:r>
+            <w:r>
+              <w:rPr>
+                <w:vertAlign w:val="superscript"/>
+              </w:rPr>
+              <w:t>th</w:t>
+            </w:r>
+            <w:r>
+              <w:t xml:space="preserve"> to 64</w:t>
+            </w:r>
+            <w:r>
+              <w:rPr>
+                <w:vertAlign w:val="superscript"/>
+              </w:rPr>
+              <w:t>th</w:t>
+            </w:r>
+            <w:r>
+              <w:t xml:space="preserve"> item.</w:t>
+            </w:r>
+          </w:p>
+        </w:tc>
+      </w:tr>
+      <w:tr>
+        <w:tc>
+          <w:tcPr>
+            <w:tcW w:w="715" w:type="dxa"/>
+          </w:tcPr>
+          <w:p>
+            <w:r>
+              <w:t>2</w:t>
+            </w:r>
+          </w:p>
+        </w:tc>
+        <w:tc>
+          <w:tcPr>
+            <w:tcW w:w="3600" w:type="dxa"/>
+          </w:tcPr>
+          <w:p>
+            <w:r>
+              <w:t>Signal Results at 6</w:t>
+            </w:r>
+            <w:r>
+              <w:rPr>
+                <w:vertAlign w:val="superscript"/>
+              </w:rPr>
+              <w:t>th</w:t>
+            </w:r>
+            <w:r>
+              <w:t xml:space="preserve"> to 10</w:t>
+            </w:r>
+            <w:r>
+              <w:rPr>
+                <w:vertAlign w:val="superscript"/>
+              </w:rPr>
+              <w:t>th</w:t>
+            </w:r>
+            <w:r>
+              <w:t xml:space="preserve"> item in the logfile showed fail even if the corresponding test </w:t>
+            </w:r>
+            <w:r>
+              <w:t>was</w:t>
+            </w:r>
+            <w:r>
+              <w:t xml:space="preserve"> not conducted or network </w:t>
+            </w:r>
+            <w:r>
+              <w:t>wa</w:t>
+            </w:r>
+            <w:r>
+              <w:t>s u</w:t>
+            </w:r>
+            <w:r>
+              <w:t>nregistered</w:t>
+            </w:r>
+            <w:r>
+              <w:t>.</w:t>
+            </w:r>
+          </w:p>
+        </w:tc>
+        <w:tc>
+          <w:tcPr>
+            <w:tcW w:w="4701" w:type="dxa"/>
+          </w:tcPr>
+          <w:p>
+            <w:r>
+              <w:t xml:space="preserve">The </w:t>
+            </w:r>
+            <w:r>
+              <w:t xml:space="preserve">incorrect-fail </w:t>
+            </w:r>
+            <w:r>
+              <w:t>value of these items was changed to “</w:t>
+            </w:r>
+            <w:proofErr w:type="spellStart"/>
+            <w:r>
+              <w:t>NotTested</w:t>
+            </w:r>
+            <w:proofErr w:type="spellEnd"/>
+            <w:r>
+              <w:t>” or “</w:t>
+            </w:r>
+            <w:r>
+              <w:t>Unregistered</w:t>
+            </w:r>
+            <w:r>
+              <w:t xml:space="preserve">” in according to </w:t>
+            </w:r>
+            <w:r>
+              <w:t>modem status in 60</w:t>
+            </w:r>
+            <w:r>
+              <w:rPr>
+                <w:vertAlign w:val="superscript"/>
+              </w:rPr>
+              <w:t>th</w:t>
+            </w:r>
+            <w:r>
+              <w:t xml:space="preserve"> to 64</w:t>
+            </w:r>
+            <w:r>
+              <w:rPr>
+                <w:vertAlign w:val="superscript"/>
+              </w:rPr>
+              <w:t>th</w:t>
+            </w:r>
+            <w:r>
+              <w:t xml:space="preserve"> item.</w:t>
+            </w:r>
+          </w:p>
+        </w:tc>
+      </w:tr>
+      <w:tr>
+        <w:tc>
+          <w:tcPr>
+            <w:tcW w:w="715" w:type="dxa"/>
+          </w:tcPr>
+          <w:p>
+            <w:r>
+              <w:t>3</w:t>
+            </w:r>
+          </w:p>
+        </w:tc>
+        <w:tc>
+          <w:tcPr>
+            <w:tcW w:w="3600" w:type="dxa"/>
+          </w:tcPr>
+          <w:p>
+            <w:r>
+              <w:t xml:space="preserve">The </w:t>
+            </w:r>
+            <w:r>
+              <w:t>header name, Signal Result Telstra Blade, at 9</w:t>
+            </w:r>
+            <w:r>
+              <w:rPr>
+                <w:vertAlign w:val="superscript"/>
+              </w:rPr>
+              <w:t>th</w:t>
+            </w:r>
+            <w:r>
+              <w:t xml:space="preserve"> item of the logfile.</w:t>
+            </w:r>
+          </w:p>
+        </w:tc>
+        <w:tc>
+          <w:tcPr>
+            <w:tcW w:w="4701" w:type="dxa"/>
+          </w:tcPr>
+          <w:p>
+            <w:r>
+              <w:t xml:space="preserve">This header name was change </w:t>
+            </w:r>
+            <w:r>
+              <w:t>Signal Result Telstra Whip instead of Blade.</w:t>
+            </w:r>
+          </w:p>
+        </w:tc>
+      </w:tr>
+      <w:tr>
+        <w:tc>
+          <w:tcPr>
+            <w:tcW w:w="715" w:type="dxa"/>
+          </w:tcPr>
+          <w:p>
+            <w:r>
+              <w:t>4</w:t>
+            </w:r>
+          </w:p>
+        </w:tc>
+        <w:tc>
+          <w:tcPr>
+            <w:tcW w:w="3600" w:type="dxa"/>
+          </w:tcPr>
+          <w:p>
+            <w:r>
+              <w:t xml:space="preserve">Some zero values at </w:t>
+            </w:r>
+            <w:r>
+              <w:t>RSSI, RSCP &amp; RSRP</w:t>
+            </w:r>
+            <w:r>
+              <w:t xml:space="preserve"> items (i.e. 11</w:t>
+            </w:r>
+            <w:r>
+              <w:rPr>
+                <w:vertAlign w:val="superscript"/>
+              </w:rPr>
+              <w:t>th</w:t>
+            </w:r>
+            <w:r>
+              <w:t xml:space="preserve"> to 25</w:t>
+            </w:r>
+            <w:r>
+              <w:rPr>
+                <w:vertAlign w:val="superscript"/>
+              </w:rPr>
+              <w:t>th</w:t>
+            </w:r>
+            <w:r>
+              <w:t xml:space="preserve"> item in logfiles) </w:t>
+            </w:r>
+            <w:r>
+              <w:t>were</w:t>
+            </w:r>
+            <w:r>
+              <w:t xml:space="preserve"> not a genuine zero reading.</w:t>
+            </w:r>
+          </w:p>
+        </w:tc>
+        <w:tc>
+          <w:tcPr>
+            <w:tcW w:w="4701" w:type="dxa"/>
+          </w:tcPr>
+          <w:p>
+            <w:r>
+              <w:t xml:space="preserve">The </w:t>
+            </w:r>
+            <w:r>
+              <w:t>RSSI, RSCP &amp; RSRP</w:t>
+            </w:r>
+            <w:r>
+              <w:t xml:space="preserve"> items are calculated by using Raw Arrays at 42</w:t>
+            </w:r>
+            <w:r>
+              <w:rPr>
+                <w:vertAlign w:val="superscript"/>
+              </w:rPr>
+              <w:t>nd</w:t>
+            </w:r>
+            <w:r>
+              <w:t xml:space="preserve"> </w:t>
+            </w:r>
+            <w:r>
+              <w:t>to</w:t>
+            </w:r>
+            <w:r>
+              <w:t xml:space="preserve"> 47</w:t>
+            </w:r>
+            <w:r>
+              <w:rPr>
+                <w:vertAlign w:val="superscript"/>
+              </w:rPr>
+              <w:t>th</w:t>
+            </w:r>
+            <w:r>
+              <w:t xml:space="preserve"> item in logfiles. </w:t>
+            </w:r>
+            <w:r>
+              <w:t xml:space="preserve">The ungenuine-zero values at </w:t>
+            </w:r>
+            <w:r>
+              <w:t>RSSI, RSCP &amp; RSRP</w:t>
+            </w:r>
+            <w:r>
+              <w:t xml:space="preserve"> items </w:t>
+            </w:r>
+            <w:r>
+              <w:t>were changed to NULL if the corresponding Raw Array is blank.</w:t>
+            </w:r>
+          </w:p>
+        </w:tc>
+      </w:tr>
+      <w:tr>
+        <w:tc>
+          <w:tcPr>
+            <w:tcW w:w="715" w:type="dxa"/>
+          </w:tcPr>
+          <w:p>
+            <w:r>
+              <w:t>5</w:t>
+            </w:r>
+          </w:p>
+        </w:tc>
+        <w:tc>
+          <w:tcPr>
+            <w:tcW w:w="3600" w:type="dxa"/>
+          </w:tcPr>
+          <w:p>
+            <w:r>
+              <w:t xml:space="preserve">For </w:t>
+            </w:r>
+            <w:r>
+              <w:t xml:space="preserve">the </w:t>
+            </w:r>
+            <w:r>
+              <w:t>RSSI, RSCP &amp; RSRP</w:t>
+            </w:r>
+            <w:r>
+              <w:t xml:space="preserve"> items (i.e. 11</w:t>
+            </w:r>
+            <w:r>
+              <w:rPr>
+                <w:vertAlign w:val="superscript"/>
+              </w:rPr>
+              <w:t>th</w:t>
+            </w:r>
+            <w:r>
+              <w:t xml:space="preserve"> to 25</w:t>
+            </w:r>
+            <w:r>
+              <w:rPr>
+                <w:vertAlign w:val="superscript"/>
+              </w:rPr>
+              <w:t>th</w:t>
+            </w:r>
+            <w:r>
+              <w:t xml:space="preserve"> item in logfiles)</w:t>
+            </w:r>
+            <w:r>
+              <w:t xml:space="preserve">, </w:t>
+            </w:r>
+            <w:r>
+              <w:t>c</w:t>
+            </w:r>
+            <w:r>
+              <w:t>lient required to round the numerical values to 2 decimal points</w:t>
+            </w:r>
+            <w:r>
+              <w:t>.</w:t>
+            </w:r>
+          </w:p>
+        </w:tc>
+        <w:tc>
+          <w:tcPr>
+            <w:tcW w:w="4701" w:type="dxa"/>
+          </w:tcPr>
+          <w:p>
+            <w:r>
+              <w:t xml:space="preserve">All the valid values were rounded </w:t>
+            </w:r>
+            <w:r>
+              <w:t>to 2 decimal points</w:t>
+            </w:r>
+            <w:r>
+              <w:t>.</w:t>
+            </w:r>
+            <w:r>
+              <w:t xml:space="preserve"> </w:t>
+            </w:r>
+            <w:bookmarkStart w:id="4" w:name="_GoBack"/>
+            <w:bookmarkEnd w:id="4"/>
+          </w:p>
+        </w:tc>
+      </w:tr>
+      <w:tr>
+        <w:tc>
+          <w:tcPr>
+            <w:tcW w:w="715" w:type="dxa"/>
+          </w:tcPr>
+          <w:p/>
+        </w:tc>
+        <w:tc>
+          <w:tcPr>
+            <w:tcW w:w="3600" w:type="dxa"/>
+          </w:tcPr>
+          <w:p>
+            <w:r>
+              <w:t>Some f</w:t>
+            </w:r>
+            <w:r>
+              <w:t xml:space="preserve">alse </w:t>
+            </w:r>
+            <w:r>
+              <w:t>values at Timeout items (i.e.</w:t>
+            </w:r>
+            <w:r>
+              <w:t xml:space="preserve"> 32</w:t>
+            </w:r>
+            <w:r>
+              <w:rPr>
+                <w:vertAlign w:val="superscript"/>
+              </w:rPr>
+              <w:t>nd</w:t>
+            </w:r>
+            <w:r>
+              <w:t xml:space="preserve"> to 36</w:t>
+            </w:r>
+            <w:r>
+              <w:rPr>
+                <w:vertAlign w:val="superscript"/>
+              </w:rPr>
+              <w:t>th</w:t>
+            </w:r>
+            <w:r>
+              <w:t xml:space="preserve"> item in logfiles</w:t>
+            </w:r>
+            <w:r>
+              <w:t>)</w:t>
+            </w:r>
+            <w:r>
+              <w:t xml:space="preserve"> were not a genuine false value.</w:t>
+            </w:r>
+          </w:p>
+        </w:tc>
+        <w:tc>
+          <w:tcPr>
+            <w:tcW w:w="4701" w:type="dxa"/>
+          </w:tcPr>
+          <w:p/>
+        </w:tc>
+      </w:tr>
+      <w:tr>
+        <w:tc>
+          <w:tcPr>
+            <w:tcW w:w="715" w:type="dxa"/>
+          </w:tcPr>
+          <w:p/>
+        </w:tc>
+        <w:tc>
+          <w:tcPr>
+            <w:tcW w:w="3600" w:type="dxa"/>
+          </w:tcPr>
+          <w:p/>
+        </w:tc>
+        <w:tc>
+          <w:tcPr>
+            <w:tcW w:w="4701" w:type="dxa"/>
+          </w:tcPr>
+          <w:p/>
+        </w:tc>
+      </w:tr>
+      <w:tr>
+        <w:tc>
+          <w:tcPr>
+            <w:tcW w:w="715" w:type="dxa"/>
+          </w:tcPr>
+          <w:p/>
+        </w:tc>
+        <w:tc>
+          <w:tcPr>
+            <w:tcW w:w="3600" w:type="dxa"/>
+          </w:tcPr>
+          <w:p/>
+        </w:tc>
+        <w:tc>
+          <w:tcPr>
+            <w:tcW w:w="4701" w:type="dxa"/>
+          </w:tcPr>
+          <w:p/>
+        </w:tc>
+      </w:tr>
+    </w:tbl>
     <w:p/>
     <w:p/>
-    <w:p>
-      <w:pPr>
-        <w:pStyle w:val="Heading1"/>
-      </w:pPr>
-      <w:r>
-        <w:lastRenderedPageBreak/>
-        <w:t>Data</w:t>
-      </w:r>
-      <w:r>
-        <w:t xml:space="preserve"> Cleansing </w:t>
-      </w:r>
-    </w:p>
-    <w:p>
+    <w:p/>
+    <w:p>
+      <w:r>
+        <w:t xml:space="preserve">Data Cleansing </w:t>
+      </w:r>
+      <w:r>
+        <w:t>for the items listed below has been done after understanding the data.</w:t>
+      </w:r>
+    </w:p>
+    <w:p/>
+    <w:p/>
+    <w:p/>
+    <w:p>
+      <w:r>
+        <w:t xml:space="preserve">For Timeout, Data cleansing is required. Some values of False are not because the tests got False but because the tests were </w:t>
+      </w:r>
+      <w:r>
+        <w:rPr>
+          <w:highlight w:val="yellow"/>
+        </w:rPr>
+        <w:t>not conducted</w:t>
+      </w:r>
+      <w:r>
+        <w:t xml:space="preserve">. For these cases, the False will be changed to </w:t>
+      </w:r>
+      <w:r>
+        <w:rPr>
+          <w:highlight w:val="yellow"/>
+        </w:rPr>
+        <w:t>Null</w:t>
+      </w:r>
+      <w:r>
+        <w:t>.</w:t>
+      </w:r>
+    </w:p>
+    <w:p/>
+    <w:p>
+      <w:r>
+        <w:t xml:space="preserve">For </w:t>
+      </w:r>
+      <w:r>
+        <w:t xml:space="preserve">Network </w:t>
+      </w:r>
+      <w:r>
+        <w:t>attributes (5 similar items),</w:t>
+      </w:r>
+      <w:r>
+        <w:t xml:space="preserve"> </w:t>
+      </w:r>
+      <w:bookmarkStart w:id="5" w:name="_Hlk4317324"/>
+      <w:r>
+        <w:t xml:space="preserve">Data cleansing is required. Values of </w:t>
+      </w:r>
+      <w:r>
+        <w:t>Unknown</w:t>
+      </w:r>
+      <w:r>
+        <w:t xml:space="preserve"> were because the networks were not used or the connections were denied. The unknown values were changed to </w:t>
+      </w:r>
+      <w:r>
+        <w:t>NULL</w:t>
+      </w:r>
+      <w:r>
+        <w:t xml:space="preserve"> or Denied</w:t>
+      </w:r>
+      <w:r>
+        <w:t xml:space="preserve"> if not tested</w:t>
+      </w:r>
+      <w:r>
+        <w:t xml:space="preserve"> or Denied accordingly</w:t>
+      </w:r>
+      <w:bookmarkEnd w:id="5"/>
+    </w:p>
+    <w:p/>
+    <w:p>
+      <w:r>
+        <w:t xml:space="preserve">Raw Array Vodafone Blade: [] Empty arrays are not inserted into </w:t>
+      </w:r>
       <w:proofErr w:type="spellStart"/>
       <w:r>
-        <w:t>antennaTestType</w:t>
+        <w:t>RawData</w:t>
       </w:r>
       <w:proofErr w:type="spellEnd"/>
       <w:r>
-        <w:t xml:space="preserve">: </w:t>
-      </w:r>
-      <w:r>
-        <w:t>Blade and/or Whip</w:t>
-      </w:r>
-    </w:p>
-    <w:p>
-      <w:r>
-        <w:t>Signal Result Vodafone Blade: Fail</w:t>
-      </w:r>
-    </w:p>
-    <w:p>
-      <w:r>
-        <w:t>Signal Result Vodafone Whip: Fail (fake fail) fail is because the test was not done but not really a fail</w:t>
-      </w:r>
-      <w:r>
-        <w:t xml:space="preserve"> (correct the data to ‘</w:t>
-      </w:r>
-      <w:proofErr w:type="spellStart"/>
-      <w:r>
-        <w:rPr>
-          <w:highlight w:val="yellow"/>
-        </w:rPr>
-        <w:t>NotTested</w:t>
-      </w:r>
-      <w:proofErr w:type="spellEnd"/>
-      <w:r>
-        <w:t xml:space="preserve">’) </w:t>
-      </w:r>
-    </w:p>
-    <w:p>
-      <w:r>
-        <w:t>Signal Result Telstra Blade: Pass</w:t>
-      </w:r>
-    </w:p>
-    <w:p>
-      <w:r>
-        <w:t xml:space="preserve">Signal Result Telstra </w:t>
-      </w:r>
-      <w:r>
-        <w:rPr>
-          <w:highlight w:val="yellow"/>
-        </w:rPr>
-        <w:t>Blade</w:t>
-      </w:r>
-      <w:r>
-        <w:t>: Fail</w:t>
-      </w:r>
-      <w:r>
-        <w:t xml:space="preserve"> (</w:t>
-      </w:r>
-      <w:r>
-        <w:rPr>
-          <w:highlight w:val="yellow"/>
-        </w:rPr>
-        <w:t>it should be whip</w:t>
-      </w:r>
-      <w:r>
-        <w:t>)</w:t>
-      </w:r>
-    </w:p>
-    <w:p>
-      <w:pPr>
-        <w:rPr>
-          <w:color w:val="FF0000"/>
-        </w:rPr>
-      </w:pPr>
-      <w:r>
-        <w:t>Signal Result External Modem: Fail</w:t>
-      </w:r>
-      <w:r>
-        <w:t xml:space="preserve"> (add a Denied)</w:t>
-      </w:r>
-      <w:bookmarkStart w:id="2" w:name="_Hlk4309371"/>
+        <w:t xml:space="preserve"> table</w:t>
+      </w:r>
+    </w:p>
+    <w:p/>
+    <w:p>
+      <w:r>
+        <w:t>Found 16 data in 2.txt file and 5.txt file</w:t>
+      </w:r>
+    </w:p>
+    <w:p>
+      <w:r>
+        <w:t>Frequency number I ???????</w:t>
+      </w:r>
+      <w:r>
+        <w:t xml:space="preserve"> in 4.txt and don’t know the network provider</w:t>
+      </w:r>
+    </w:p>
+    <w:p>
+      <w:r>
+        <w:t>Address the null used in the missing of GPS value</w:t>
+      </w:r>
+    </w:p>
+    <w:p>
+      <w:r>
+        <w:t>My git</w:t>
+      </w:r>
       <w:r>
         <w:t xml:space="preserve"> </w:t>
       </w:r>
-      <w:r>
-        <w:rPr>
-          <w:color w:val="FF0000"/>
-        </w:rPr>
-        <w:t>Vector answer: These corresponds to the network status of the modem. Sometimes I noticed the signal failed and it is not due to poor signal, but the network rejects the modem from registering.</w:t>
-      </w:r>
-    </w:p>
-    <w:bookmarkEnd w:id="2"/>
-    <w:p/>
-    <w:p>
-      <w:r>
-        <w:t xml:space="preserve">For RSSI, RSCP &amp; RSRP, Data cleansing is required. Some values of zero are not because the tests got zero but because the tests were </w:t>
-      </w:r>
-      <w:r>
-        <w:rPr>
-          <w:highlight w:val="yellow"/>
-        </w:rPr>
-        <w:t>not conducted</w:t>
-      </w:r>
-      <w:r>
-        <w:t xml:space="preserve"> or the network was </w:t>
-      </w:r>
-      <w:r>
-        <w:rPr>
-          <w:highlight w:val="yellow"/>
-        </w:rPr>
-        <w:t>denied</w:t>
-      </w:r>
-      <w:r>
-        <w:t xml:space="preserve">. For </w:t>
-      </w:r>
-      <w:r>
-        <w:t>these cases</w:t>
-      </w:r>
-      <w:r>
-        <w:t xml:space="preserve">, the zero will be changed to </w:t>
-      </w:r>
-      <w:r>
-        <w:rPr>
-          <w:highlight w:val="yellow"/>
-        </w:rPr>
-        <w:t>Null</w:t>
-      </w:r>
-      <w:r>
-        <w:t>.</w:t>
-      </w:r>
-    </w:p>
-    <w:p>
-      <w:r>
-        <w:t xml:space="preserve">For RSSI, RSCP &amp; RSRP, Client required to round the numerical values </w:t>
-      </w:r>
-      <w:r>
-        <w:t>to 2 decimal points</w:t>
-      </w:r>
-    </w:p>
-    <w:p/>
-    <w:p>
-      <w:r>
-        <w:t xml:space="preserve">For Timeout, Data cleansing is required. Some values of False are not because the tests got False but because the tests were </w:t>
-      </w:r>
-      <w:r>
-        <w:rPr>
-          <w:highlight w:val="yellow"/>
-        </w:rPr>
-        <w:t>not conducted</w:t>
-      </w:r>
-      <w:r>
-        <w:t xml:space="preserve">. For these cases, the False will be changed to </w:t>
-      </w:r>
-      <w:r>
-        <w:rPr>
-          <w:highlight w:val="yellow"/>
-        </w:rPr>
-        <w:t>Null</w:t>
-      </w:r>
-      <w:r>
-        <w:t>.</w:t>
-      </w:r>
-    </w:p>
-    <w:p/>
-    <w:p>
-      <w:r>
-        <w:t xml:space="preserve">For </w:t>
-      </w:r>
-      <w:r>
-        <w:t xml:space="preserve">Network </w:t>
-      </w:r>
-      <w:r>
-        <w:t>attributes (5 similar items),</w:t>
-      </w:r>
-      <w:r>
-        <w:t xml:space="preserve"> </w:t>
-      </w:r>
-      <w:bookmarkStart w:id="3" w:name="_Hlk4317324"/>
-      <w:r>
-        <w:t xml:space="preserve">Data cleansing is required. Values of </w:t>
-      </w:r>
-      <w:r>
-        <w:t>Unknown</w:t>
-      </w:r>
-      <w:r>
-        <w:t xml:space="preserve"> were because the networks were not used or the connections were denied. The unknown values were changed to </w:t>
-      </w:r>
-      <w:r>
-        <w:t>NULL</w:t>
-      </w:r>
-      <w:r>
-        <w:t xml:space="preserve"> or Denied</w:t>
-      </w:r>
-      <w:r>
-        <w:t xml:space="preserve"> if not tested</w:t>
-      </w:r>
-      <w:r>
-        <w:t xml:space="preserve"> or Denied accordingly</w:t>
-      </w:r>
-      <w:bookmarkEnd w:id="3"/>
-    </w:p>
-    <w:p/>
-    <w:p>
-      <w:r>
-        <w:t xml:space="preserve">Raw Array Vodafone Blade: [] Empty arrays are not inserted into </w:t>
-      </w:r>
-      <w:proofErr w:type="spellStart"/>
-      <w:r>
-        <w:t>RawData</w:t>
-      </w:r>
-      <w:proofErr w:type="spellEnd"/>
-      <w:r>
-        <w:t xml:space="preserve"> table</w:t>
-      </w:r>
-    </w:p>
-    <w:p/>
-    <w:p>
-      <w:r>
-        <w:t>Found 16 data in 2.txt file and 5.txt file</w:t>
-      </w:r>
-    </w:p>
-    <w:p>
-      <w:r>
-        <w:t>Frequency number I ???????</w:t>
-      </w:r>
-      <w:r>
-        <w:t xml:space="preserve"> in 4.txt and don’t know the network provider</w:t>
-      </w:r>
-    </w:p>
-    <w:p>
-      <w:r>
-        <w:t>Address the null used in the missing of GPS value</w:t>
-      </w:r>
-    </w:p>
-    <w:p>
-      <w:r>
-        <w:t>My git</w:t>
-      </w:r>
-      <w:r>
-        <w:t xml:space="preserve"> </w:t>
-      </w:r>
-      <w:hyperlink r:id="rId8" w:history="1">
+      <w:hyperlink r:id="rId9" w:history="1">
         <w:r>
           <w:rPr>
             <w:rStyle w:val="Hyperlink"/>
@@ -1277,18 +2428,18 @@
       <w:pPr>
         <w:pStyle w:val="Heading1"/>
       </w:pPr>
-      <w:bookmarkStart w:id="4" w:name="_Toc3786173"/>
+      <w:bookmarkStart w:id="6" w:name="_Toc4510292"/>
       <w:r>
         <w:t>Database Normalisation</w:t>
       </w:r>
-      <w:bookmarkEnd w:id="4"/>
+      <w:bookmarkEnd w:id="6"/>
     </w:p>
     <w:p/>
     <w:p>
       <w:pPr>
         <w:pStyle w:val="Heading2"/>
       </w:pPr>
-      <w:bookmarkStart w:id="5" w:name="_Toc3786174"/>
+      <w:bookmarkStart w:id="7" w:name="_Toc4510293"/>
       <w:r>
         <w:t>1</w:t>
       </w:r>
@@ -1301,15 +2452,17 @@
       <w:r>
         <w:t xml:space="preserve"> Normalised Form</w:t>
       </w:r>
-      <w:bookmarkEnd w:id="5"/>
+      <w:bookmarkEnd w:id="7"/>
     </w:p>
     <w:p>
       <w:pPr>
         <w:pStyle w:val="Heading3"/>
       </w:pPr>
+      <w:bookmarkStart w:id="8" w:name="_Toc4510294"/>
       <w:r>
         <w:t>Primary Key</w:t>
       </w:r>
+      <w:bookmarkEnd w:id="8"/>
     </w:p>
     <w:p>
       <w:r>
@@ -1358,16 +2511,23 @@
       <w:pPr>
         <w:pStyle w:val="Heading3"/>
       </w:pPr>
+      <w:bookmarkStart w:id="9" w:name="_Toc4510295"/>
       <w:r>
         <w:t>Partial Dependency</w:t>
       </w:r>
+      <w:bookmarkEnd w:id="9"/>
     </w:p>
     <w:p>
       <w:pPr>
         <w:pStyle w:val="Heading3"/>
       </w:pPr>
-      <w:r>
-        <w:t xml:space="preserve">Transitive Dependency </w:t>
+      <w:bookmarkStart w:id="10" w:name="_Toc4510296"/>
+      <w:r>
+        <w:t>Transitive Dependency</w:t>
+      </w:r>
+      <w:bookmarkEnd w:id="10"/>
+      <w:r>
+        <w:t xml:space="preserve"> </w:t>
       </w:r>
     </w:p>
     <w:p/>
@@ -1376,7 +2536,7 @@
       <w:pPr>
         <w:pStyle w:val="Heading2"/>
       </w:pPr>
-      <w:bookmarkStart w:id="6" w:name="_Toc3786175"/>
+      <w:bookmarkStart w:id="11" w:name="_Toc4510297"/>
       <w:r>
         <w:t>2</w:t>
       </w:r>
@@ -1389,7 +2549,7 @@
       <w:r>
         <w:t xml:space="preserve"> Normalised Form</w:t>
       </w:r>
-      <w:bookmarkEnd w:id="6"/>
+      <w:bookmarkEnd w:id="11"/>
     </w:p>
     <w:p/>
     <w:p/>
@@ -1397,7 +2557,7 @@
       <w:pPr>
         <w:pStyle w:val="Heading2"/>
       </w:pPr>
-      <w:bookmarkStart w:id="7" w:name="_Toc3786176"/>
+      <w:bookmarkStart w:id="12" w:name="_Toc4510298"/>
       <w:r>
         <w:t>3</w:t>
       </w:r>
@@ -1410,7 +2570,7 @@
       <w:r>
         <w:t xml:space="preserve"> Normalised Form</w:t>
       </w:r>
-      <w:bookmarkEnd w:id="7"/>
+      <w:bookmarkEnd w:id="12"/>
     </w:p>
     <w:p/>
     <w:p/>
@@ -1418,11 +2578,11 @@
       <w:pPr>
         <w:pStyle w:val="Heading1"/>
       </w:pPr>
-      <w:bookmarkStart w:id="8" w:name="_Toc3786177"/>
+      <w:bookmarkStart w:id="13" w:name="_Toc4510299"/>
       <w:r>
         <w:t>Entity Relationship Diagram</w:t>
       </w:r>
-      <w:bookmarkEnd w:id="8"/>
+      <w:bookmarkEnd w:id="13"/>
     </w:p>
     <w:p/>
     <w:p/>
@@ -1430,22 +2590,22 @@
       <w:pPr>
         <w:pStyle w:val="Heading2"/>
       </w:pPr>
-      <w:bookmarkStart w:id="9" w:name="_Toc3786178"/>
+      <w:bookmarkStart w:id="14" w:name="_Toc4510300"/>
       <w:r>
         <w:t>Identify Entity Relationship</w:t>
       </w:r>
-      <w:bookmarkEnd w:id="9"/>
+      <w:bookmarkEnd w:id="14"/>
     </w:p>
     <w:p/>
     <w:p>
       <w:pPr>
         <w:pStyle w:val="Heading2"/>
       </w:pPr>
-      <w:bookmarkStart w:id="10" w:name="_Toc3786179"/>
+      <w:bookmarkStart w:id="15" w:name="_Toc4510301"/>
       <w:r>
         <w:t>Data Dictionary</w:t>
       </w:r>
-      <w:bookmarkEnd w:id="10"/>
+      <w:bookmarkEnd w:id="15"/>
     </w:p>
     <w:p/>
     <w:p/>
@@ -1455,9 +2615,11 @@
       <w:pPr>
         <w:pStyle w:val="Heading1"/>
       </w:pPr>
+      <w:bookmarkStart w:id="16" w:name="_Toc4510302"/>
       <w:r>
         <w:t>Suggestions</w:t>
       </w:r>
+      <w:bookmarkEnd w:id="16"/>
     </w:p>
     <w:p/>
     <w:p>
@@ -10558,8 +11720,6 @@
         </w:rPr>
         <w:t>.txt</w:t>
       </w:r>
-      <w:bookmarkStart w:id="11" w:name="_GoBack"/>
-      <w:bookmarkEnd w:id="11"/>
     </w:p>
     <w:p>
       <w:pPr>
@@ -11961,7 +13121,7 @@
       </w:pPr>
     </w:p>
     <w:sectPr>
-      <w:headerReference w:type="default" r:id="rId9"/>
+      <w:headerReference w:type="default" r:id="rId10"/>
       <w:pgSz w:w="11906" w:h="16838"/>
       <w:pgMar w:top="1440" w:right="1440" w:bottom="1440" w:left="1440" w:header="708" w:footer="708" w:gutter="0"/>
       <w:cols w:space="708"/>
@@ -12014,6 +13174,7 @@
   <w:p>
     <w:pPr>
       <w:pStyle w:val="Header"/>
+      <w:jc w:val="right"/>
     </w:pPr>
     <w:r>
       <w:t>p.</w:t>
@@ -13210,6 +14371,38 @@
       <w:szCs w:val="24"/>
     </w:rPr>
   </w:style>
+  <w:style w:type="table" w:styleId="TableGrid">
+    <w:name w:val="Table Grid"/>
+    <w:basedOn w:val="TableNormal"/>
+    <w:uiPriority w:val="39"/>
+    <w:rsid w:val="00193877"/>
+    <w:pPr>
+      <w:spacing w:after="0" w:line="240" w:lineRule="auto"/>
+    </w:pPr>
+    <w:tblPr>
+      <w:tblBorders>
+        <w:top w:val="single" w:sz="4" w:space="0" w:color="auto"/>
+        <w:left w:val="single" w:sz="4" w:space="0" w:color="auto"/>
+        <w:bottom w:val="single" w:sz="4" w:space="0" w:color="auto"/>
+        <w:right w:val="single" w:sz="4" w:space="0" w:color="auto"/>
+        <w:insideH w:val="single" w:sz="4" w:space="0" w:color="auto"/>
+        <w:insideV w:val="single" w:sz="4" w:space="0" w:color="auto"/>
+      </w:tblBorders>
+    </w:tblPr>
+  </w:style>
+  <w:style w:type="paragraph" w:styleId="TOC3">
+    <w:name w:val="toc 3"/>
+    <w:basedOn w:val="Normal"/>
+    <w:next w:val="Normal"/>
+    <w:autoRedefine/>
+    <w:uiPriority w:val="39"/>
+    <w:unhideWhenUsed/>
+    <w:rsid w:val="00F27912"/>
+    <w:pPr>
+      <w:spacing w:after="100"/>
+      <w:ind w:left="480"/>
+    </w:pPr>
+  </w:style>
 </w:styles>
 </file>
 
@@ -13513,7 +14706,7 @@
 </file>
 
 <file path=customXml/itemProps1.xml><?xml version="1.0" encoding="utf-8"?>
-<ds:datastoreItem xmlns:ds="http://schemas.openxmlformats.org/officeDocument/2006/customXml" ds:itemID="{7E5F5CC4-BA9B-4013-B6BE-DC2CF512C662}">
+<ds:datastoreItem xmlns:ds="http://schemas.openxmlformats.org/officeDocument/2006/customXml" ds:itemID="{EA4B486C-4CB1-499D-A641-60099CC59376}">
   <ds:schemaRefs>
     <ds:schemaRef ds:uri="http://schemas.openxmlformats.org/officeDocument/2006/bibliography"/>
   </ds:schemaRefs>

</xml_diff>

<commit_message>
Draft report: Normalisation Section is being drafted. Data Cleansing was drafted
</commit_message>
<xml_diff>
--- a/HarryBCPR203AssignmentReport.docx
+++ b/HarryBCPR203AssignmentReport.docx
@@ -1659,6 +1659,9 @@
       <w:bookmarkEnd w:id="2"/>
     </w:p>
     <w:p>
+      <w:pPr>
+        <w:ind w:firstLine="360"/>
+      </w:pPr>
       <w:r>
         <w:t xml:space="preserve">All the information </w:t>
       </w:r>
@@ -1669,7 +1672,28 @@
         <w:t xml:space="preserve"> this report is </w:t>
       </w:r>
       <w:r>
-        <w:t xml:space="preserve">kept under a GitHub version control system in </w:t>
+        <w:t>kept under a GitHub</w:t>
+      </w:r>
+      <w:r>
+        <w:t xml:space="preserve">, which is a </w:t>
+      </w:r>
+      <w:r>
+        <w:t>version control system</w:t>
+      </w:r>
+      <w:r>
+        <w:t>,</w:t>
+      </w:r>
+      <w:r>
+        <w:t xml:space="preserve"> in</w:t>
+      </w:r>
+      <w:r>
+        <w:t xml:space="preserve"> a </w:t>
+      </w:r>
+      <w:r>
+        <w:t>repository</w:t>
+      </w:r>
+      <w:r>
+        <w:t xml:space="preserve"> </w:t>
       </w:r>
       <w:hyperlink r:id="rId8" w:history="1">
         <w:r>
@@ -1686,6 +1710,40 @@
     </w:p>
     <w:p>
       <w:pPr>
+        <w:ind w:firstLine="360"/>
+      </w:pPr>
+      <w:r>
+        <w:t xml:space="preserve">In the </w:t>
+      </w:r>
+      <w:r>
+        <w:t>repository</w:t>
+      </w:r>
+      <w:r>
+        <w:t>,</w:t>
+      </w:r>
+      <w:r>
+        <w:t xml:space="preserve"> </w:t>
+      </w:r>
+      <w:r>
+        <w:t xml:space="preserve">this report is in </w:t>
+      </w:r>
+      <w:r>
+        <w:t>HarryBCPR203AssignmentReport.docx</w:t>
+      </w:r>
+      <w:proofErr w:type="gramStart"/>
+      <w:r>
+        <w:t xml:space="preserve">; </w:t>
+      </w:r>
+      <w:r>
+        <w:rPr>
+          <w:highlight w:val="red"/>
+        </w:rPr>
+        <w:t>??????????????????????????????????</w:t>
+      </w:r>
+      <w:proofErr w:type="gramEnd"/>
+    </w:p>
+    <w:p>
+      <w:pPr>
         <w:pStyle w:val="Heading1"/>
       </w:pPr>
       <w:bookmarkStart w:id="3" w:name="_Toc4510291"/>
@@ -1701,6 +1759,9 @@
       </w:r>
     </w:p>
     <w:p>
+      <w:pPr>
+        <w:ind w:firstLine="360"/>
+      </w:pPr>
       <w:r>
         <w:t>There were some incorrect and inaccurate data in the given logfiles, so data cleansing was conducted to modify the corresponding data in order to improve the</w:t>
       </w:r>
@@ -1711,30 +1772,71 @@
         <w:t xml:space="preserve"> </w:t>
       </w:r>
       <w:r>
-        <w:t>integrity in the new database we build in this report. The incorrect or inaccurate data found in the logfiles as well as the corresponding amendments are given in the Table 1 below.</w:t>
+        <w:t xml:space="preserve">integrity in the new database </w:t>
+      </w:r>
+      <w:r>
+        <w:t>I</w:t>
+      </w:r>
+      <w:r>
+        <w:t xml:space="preserve"> build in this report. The incorrect or inaccurate data</w:t>
+      </w:r>
+      <w:r>
+        <w:t xml:space="preserve"> (at left-hand-side of the Table 1)</w:t>
+      </w:r>
+      <w:r>
+        <w:t xml:space="preserve"> found in the logfiles as well as the corresponding amendments</w:t>
+      </w:r>
+      <w:r>
+        <w:t xml:space="preserve"> (at left-hand-side of the Table 1)</w:t>
+      </w:r>
+      <w:r>
+        <w:t xml:space="preserve"> are given in the Table 1 below.</w:t>
+      </w:r>
+    </w:p>
+    <w:p/>
+    <w:p>
+      <w:r>
+        <w:t>Table 1: Data Cleansing Records</w:t>
       </w:r>
     </w:p>
     <w:tbl>
       <w:tblPr>
         <w:tblStyle w:val="TableGrid"/>
         <w:tblW w:w="0" w:type="auto"/>
+        <w:tblBorders>
+          <w:top w:val="thinThickMediumGap" w:sz="24" w:space="0" w:color="auto"/>
+          <w:left w:val="thinThickMediumGap" w:sz="24" w:space="0" w:color="auto"/>
+          <w:bottom w:val="thinThickMediumGap" w:sz="24" w:space="0" w:color="auto"/>
+          <w:right w:val="thinThickMediumGap" w:sz="24" w:space="0" w:color="auto"/>
+        </w:tblBorders>
         <w:tblLook w:val="04A0" w:firstRow="1" w:lastRow="0" w:firstColumn="1" w:lastColumn="0" w:noHBand="0" w:noVBand="1"/>
       </w:tblPr>
       <w:tblGrid>
-        <w:gridCol w:w="715"/>
-        <w:gridCol w:w="3600"/>
-        <w:gridCol w:w="4701"/>
+        <w:gridCol w:w="456"/>
+        <w:gridCol w:w="3818"/>
+        <w:gridCol w:w="4632"/>
       </w:tblGrid>
       <w:tr>
         <w:tc>
           <w:tcPr>
-            <w:tcW w:w="715" w:type="dxa"/>
+            <w:tcW w:w="445" w:type="dxa"/>
+            <w:tcBorders>
+              <w:top w:val="thinThickMediumGap" w:sz="24" w:space="0" w:color="auto"/>
+              <w:bottom w:val="triple" w:sz="4" w:space="0" w:color="auto"/>
+              <w:right w:val="double" w:sz="4" w:space="0" w:color="auto"/>
+            </w:tcBorders>
           </w:tcPr>
           <w:p/>
         </w:tc>
         <w:tc>
           <w:tcPr>
-            <w:tcW w:w="3600" w:type="dxa"/>
+            <w:tcW w:w="3870" w:type="dxa"/>
+            <w:tcBorders>
+              <w:top w:val="thinThickMediumGap" w:sz="24" w:space="0" w:color="auto"/>
+              <w:left w:val="double" w:sz="4" w:space="0" w:color="auto"/>
+              <w:bottom w:val="triple" w:sz="4" w:space="0" w:color="auto"/>
+              <w:right w:val="double" w:sz="4" w:space="0" w:color="auto"/>
+            </w:tcBorders>
           </w:tcPr>
           <w:p>
             <w:r>
@@ -1748,6 +1850,11 @@
         <w:tc>
           <w:tcPr>
             <w:tcW w:w="4701" w:type="dxa"/>
+            <w:tcBorders>
+              <w:top w:val="thinThickMediumGap" w:sz="24" w:space="0" w:color="auto"/>
+              <w:left w:val="double" w:sz="4" w:space="0" w:color="auto"/>
+              <w:bottom w:val="triple" w:sz="4" w:space="0" w:color="auto"/>
+            </w:tcBorders>
           </w:tcPr>
           <w:p>
             <w:r>
@@ -1762,7 +1869,11 @@
       <w:tr>
         <w:tc>
           <w:tcPr>
-            <w:tcW w:w="715" w:type="dxa"/>
+            <w:tcW w:w="445" w:type="dxa"/>
+            <w:tcBorders>
+              <w:top w:val="triple" w:sz="4" w:space="0" w:color="auto"/>
+              <w:right w:val="double" w:sz="4" w:space="0" w:color="auto"/>
+            </w:tcBorders>
           </w:tcPr>
           <w:p>
             <w:r>
@@ -1772,7 +1883,12 @@
         </w:tc>
         <w:tc>
           <w:tcPr>
-            <w:tcW w:w="3600" w:type="dxa"/>
+            <w:tcW w:w="3870" w:type="dxa"/>
+            <w:tcBorders>
+              <w:top w:val="triple" w:sz="4" w:space="0" w:color="auto"/>
+              <w:left w:val="double" w:sz="4" w:space="0" w:color="auto"/>
+              <w:right w:val="double" w:sz="4" w:space="0" w:color="auto"/>
+            </w:tcBorders>
           </w:tcPr>
           <w:p>
             <w:r>
@@ -1825,6 +1941,10 @@
         <w:tc>
           <w:tcPr>
             <w:tcW w:w="4701" w:type="dxa"/>
+            <w:tcBorders>
+              <w:top w:val="triple" w:sz="4" w:space="0" w:color="auto"/>
+              <w:left w:val="double" w:sz="4" w:space="0" w:color="auto"/>
+            </w:tcBorders>
           </w:tcPr>
           <w:p>
             <w:r>
@@ -1863,7 +1983,10 @@
       <w:tr>
         <w:tc>
           <w:tcPr>
-            <w:tcW w:w="715" w:type="dxa"/>
+            <w:tcW w:w="445" w:type="dxa"/>
+            <w:tcBorders>
+              <w:right w:val="double" w:sz="4" w:space="0" w:color="auto"/>
+            </w:tcBorders>
           </w:tcPr>
           <w:p>
             <w:r>
@@ -1873,7 +1996,11 @@
         </w:tc>
         <w:tc>
           <w:tcPr>
-            <w:tcW w:w="3600" w:type="dxa"/>
+            <w:tcW w:w="3870" w:type="dxa"/>
+            <w:tcBorders>
+              <w:left w:val="double" w:sz="4" w:space="0" w:color="auto"/>
+              <w:right w:val="double" w:sz="4" w:space="0" w:color="auto"/>
+            </w:tcBorders>
           </w:tcPr>
           <w:p>
             <w:r>
@@ -1920,6 +2047,9 @@
         <w:tc>
           <w:tcPr>
             <w:tcW w:w="4701" w:type="dxa"/>
+            <w:tcBorders>
+              <w:left w:val="double" w:sz="4" w:space="0" w:color="auto"/>
+            </w:tcBorders>
           </w:tcPr>
           <w:p>
             <w:r>
@@ -1972,7 +2102,10 @@
       <w:tr>
         <w:tc>
           <w:tcPr>
-            <w:tcW w:w="715" w:type="dxa"/>
+            <w:tcW w:w="445" w:type="dxa"/>
+            <w:tcBorders>
+              <w:right w:val="double" w:sz="4" w:space="0" w:color="auto"/>
+            </w:tcBorders>
           </w:tcPr>
           <w:p>
             <w:r>
@@ -1982,7 +2115,11 @@
         </w:tc>
         <w:tc>
           <w:tcPr>
-            <w:tcW w:w="3600" w:type="dxa"/>
+            <w:tcW w:w="3870" w:type="dxa"/>
+            <w:tcBorders>
+              <w:left w:val="double" w:sz="4" w:space="0" w:color="auto"/>
+              <w:right w:val="double" w:sz="4" w:space="0" w:color="auto"/>
+            </w:tcBorders>
           </w:tcPr>
           <w:p>
             <w:r>
@@ -2005,6 +2142,9 @@
         <w:tc>
           <w:tcPr>
             <w:tcW w:w="4701" w:type="dxa"/>
+            <w:tcBorders>
+              <w:left w:val="double" w:sz="4" w:space="0" w:color="auto"/>
+            </w:tcBorders>
           </w:tcPr>
           <w:p>
             <w:r>
@@ -2019,7 +2159,10 @@
       <w:tr>
         <w:tc>
           <w:tcPr>
-            <w:tcW w:w="715" w:type="dxa"/>
+            <w:tcW w:w="445" w:type="dxa"/>
+            <w:tcBorders>
+              <w:right w:val="double" w:sz="4" w:space="0" w:color="auto"/>
+            </w:tcBorders>
           </w:tcPr>
           <w:p>
             <w:r>
@@ -2029,7 +2172,11 @@
         </w:tc>
         <w:tc>
           <w:tcPr>
-            <w:tcW w:w="3600" w:type="dxa"/>
+            <w:tcW w:w="3870" w:type="dxa"/>
+            <w:tcBorders>
+              <w:left w:val="double" w:sz="4" w:space="0" w:color="auto"/>
+              <w:right w:val="double" w:sz="4" w:space="0" w:color="auto"/>
+            </w:tcBorders>
           </w:tcPr>
           <w:p>
             <w:r>
@@ -2070,6 +2217,9 @@
         <w:tc>
           <w:tcPr>
             <w:tcW w:w="4701" w:type="dxa"/>
+            <w:tcBorders>
+              <w:left w:val="double" w:sz="4" w:space="0" w:color="auto"/>
+            </w:tcBorders>
           </w:tcPr>
           <w:p>
             <w:r>
@@ -2123,7 +2273,10 @@
       <w:tr>
         <w:tc>
           <w:tcPr>
-            <w:tcW w:w="715" w:type="dxa"/>
+            <w:tcW w:w="445" w:type="dxa"/>
+            <w:tcBorders>
+              <w:right w:val="double" w:sz="4" w:space="0" w:color="auto"/>
+            </w:tcBorders>
           </w:tcPr>
           <w:p>
             <w:r>
@@ -2133,7 +2286,11 @@
         </w:tc>
         <w:tc>
           <w:tcPr>
-            <w:tcW w:w="3600" w:type="dxa"/>
+            <w:tcW w:w="3870" w:type="dxa"/>
+            <w:tcBorders>
+              <w:left w:val="double" w:sz="4" w:space="0" w:color="auto"/>
+              <w:right w:val="double" w:sz="4" w:space="0" w:color="auto"/>
+            </w:tcBorders>
           </w:tcPr>
           <w:p>
             <w:r>
@@ -2183,6 +2340,9 @@
         <w:tc>
           <w:tcPr>
             <w:tcW w:w="4701" w:type="dxa"/>
+            <w:tcBorders>
+              <w:left w:val="double" w:sz="4" w:space="0" w:color="auto"/>
+            </w:tcBorders>
           </w:tcPr>
           <w:p>
             <w:r>
@@ -2197,21 +2357,30 @@
             <w:r>
               <w:t xml:space="preserve"> </w:t>
             </w:r>
-            <w:bookmarkStart w:id="4" w:name="_GoBack"/>
-            <w:bookmarkEnd w:id="4"/>
           </w:p>
         </w:tc>
       </w:tr>
       <w:tr>
         <w:tc>
           <w:tcPr>
-            <w:tcW w:w="715" w:type="dxa"/>
+            <w:tcW w:w="445" w:type="dxa"/>
+            <w:tcBorders>
+              <w:right w:val="double" w:sz="4" w:space="0" w:color="auto"/>
+            </w:tcBorders>
           </w:tcPr>
-          <w:p/>
+          <w:p>
+            <w:r>
+              <w:t>6</w:t>
+            </w:r>
+          </w:p>
         </w:tc>
         <w:tc>
           <w:tcPr>
-            <w:tcW w:w="3600" w:type="dxa"/>
+            <w:tcW w:w="3870" w:type="dxa"/>
+            <w:tcBorders>
+              <w:left w:val="double" w:sz="4" w:space="0" w:color="auto"/>
+              <w:right w:val="double" w:sz="4" w:space="0" w:color="auto"/>
+            </w:tcBorders>
           </w:tcPr>
           <w:p>
             <w:r>
@@ -2224,7 +2393,10 @@
               <w:t>values at Timeout items (i.e.</w:t>
             </w:r>
             <w:r>
-              <w:t xml:space="preserve"> 32</w:t>
+              <w:t xml:space="preserve"> </w:t>
+            </w:r>
+            <w:r>
+              <w:t>32</w:t>
             </w:r>
             <w:r>
               <w:rPr>
@@ -2248,55 +2420,648 @@
               <w:t>)</w:t>
             </w:r>
             <w:r>
-              <w:t xml:space="preserve"> were not a genuine false value.</w:t>
+              <w:t xml:space="preserve"> were not a genuine false value</w:t>
+            </w:r>
+            <w:r>
+              <w:t>.</w:t>
+            </w:r>
+            <w:r>
+              <w:t xml:space="preserve"> </w:t>
             </w:r>
           </w:p>
         </w:tc>
         <w:tc>
           <w:tcPr>
             <w:tcW w:w="4701" w:type="dxa"/>
+            <w:tcBorders>
+              <w:left w:val="double" w:sz="4" w:space="0" w:color="auto"/>
+            </w:tcBorders>
           </w:tcPr>
+          <w:p>
+            <w:r>
+              <w:t xml:space="preserve">Some values of False </w:t>
+            </w:r>
+            <w:r>
+              <w:t>were</w:t>
+            </w:r>
+            <w:r>
+              <w:t xml:space="preserve"> not because the tests got False but because the tests were not conducted.</w:t>
+            </w:r>
+            <w:r>
+              <w:t xml:space="preserve"> T</w:t>
+            </w:r>
+            <w:r>
+              <w:t xml:space="preserve">he </w:t>
+            </w:r>
+            <w:r>
+              <w:t>ungenuine-</w:t>
+            </w:r>
+            <w:r>
+              <w:t>False</w:t>
+            </w:r>
+            <w:r>
+              <w:t xml:space="preserve"> values</w:t>
+            </w:r>
+            <w:r>
+              <w:t xml:space="preserve"> </w:t>
+            </w:r>
+            <w:r>
+              <w:t>were</w:t>
+            </w:r>
+            <w:r>
+              <w:t xml:space="preserve"> changed to Null.</w:t>
+            </w:r>
+          </w:p>
+        </w:tc>
+      </w:tr>
+      <w:tr>
+        <w:tc>
+          <w:tcPr>
+            <w:tcW w:w="445" w:type="dxa"/>
+            <w:tcBorders>
+              <w:right w:val="double" w:sz="4" w:space="0" w:color="auto"/>
+            </w:tcBorders>
+          </w:tcPr>
+          <w:p>
+            <w:r>
+              <w:t>7</w:t>
+            </w:r>
+          </w:p>
+        </w:tc>
+        <w:tc>
+          <w:tcPr>
+            <w:tcW w:w="3870" w:type="dxa"/>
+            <w:tcBorders>
+              <w:left w:val="double" w:sz="4" w:space="0" w:color="auto"/>
+              <w:right w:val="double" w:sz="4" w:space="0" w:color="auto"/>
+            </w:tcBorders>
+          </w:tcPr>
+          <w:p>
+            <w:r>
+              <w:t xml:space="preserve">The </w:t>
+            </w:r>
+            <w:r>
+              <w:t xml:space="preserve">Unknown values at </w:t>
+            </w:r>
+            <w:r>
+              <w:t>Network</w:t>
+            </w:r>
+            <w:r>
+              <w:t xml:space="preserve"> items (i.e. 37</w:t>
+            </w:r>
+            <w:r>
+              <w:rPr>
+                <w:vertAlign w:val="superscript"/>
+              </w:rPr>
+              <w:t>th</w:t>
+            </w:r>
+            <w:r>
+              <w:t xml:space="preserve"> to 40</w:t>
+            </w:r>
+            <w:r>
+              <w:rPr>
+                <w:vertAlign w:val="superscript"/>
+              </w:rPr>
+              <w:t>th</w:t>
+            </w:r>
+            <w:r>
+              <w:t xml:space="preserve"> item in logfiles) did not reflect the correct situation.</w:t>
+            </w:r>
+          </w:p>
+        </w:tc>
+        <w:tc>
+          <w:tcPr>
+            <w:tcW w:w="4701" w:type="dxa"/>
+            <w:tcBorders>
+              <w:left w:val="double" w:sz="4" w:space="0" w:color="auto"/>
+            </w:tcBorders>
+          </w:tcPr>
+          <w:p>
+            <w:r>
+              <w:t xml:space="preserve">Some Unknown values implied it was not tested; some represented a known network was denied or unable to be registered. The improper Unknown values were changed to NULL or Unregistered for </w:t>
+            </w:r>
+            <w:r>
+              <w:t>a not-tested case or an unable-registered network respectively in according to the Modem Status items (i.e. 60</w:t>
+            </w:r>
+            <w:r>
+              <w:rPr>
+                <w:vertAlign w:val="superscript"/>
+              </w:rPr>
+              <w:t>th</w:t>
+            </w:r>
+            <w:r>
+              <w:t xml:space="preserve"> to 64</w:t>
+            </w:r>
+            <w:r>
+              <w:rPr>
+                <w:vertAlign w:val="superscript"/>
+              </w:rPr>
+              <w:t>th</w:t>
+            </w:r>
+            <w:r>
+              <w:t xml:space="preserve"> item of logfiles)</w:t>
+            </w:r>
+            <w:r>
+              <w:t>.</w:t>
+            </w:r>
+          </w:p>
+        </w:tc>
+      </w:tr>
+      <w:tr>
+        <w:tc>
+          <w:tcPr>
+            <w:tcW w:w="445" w:type="dxa"/>
+            <w:tcBorders>
+              <w:right w:val="double" w:sz="4" w:space="0" w:color="auto"/>
+            </w:tcBorders>
+          </w:tcPr>
+          <w:p>
+            <w:r>
+              <w:t>8</w:t>
+            </w:r>
+          </w:p>
+        </w:tc>
+        <w:tc>
+          <w:tcPr>
+            <w:tcW w:w="3870" w:type="dxa"/>
+            <w:tcBorders>
+              <w:left w:val="double" w:sz="4" w:space="0" w:color="auto"/>
+              <w:right w:val="double" w:sz="4" w:space="0" w:color="auto"/>
+            </w:tcBorders>
+          </w:tcPr>
+          <w:p>
+            <w:r>
+              <w:t>Empty arrays [] at the Raw Array items (i.e. 42</w:t>
+            </w:r>
+            <w:r>
+              <w:rPr>
+                <w:vertAlign w:val="superscript"/>
+              </w:rPr>
+              <w:t>nd</w:t>
+            </w:r>
+            <w:r>
+              <w:t xml:space="preserve"> to 46</w:t>
+            </w:r>
+            <w:r>
+              <w:rPr>
+                <w:vertAlign w:val="superscript"/>
+              </w:rPr>
+              <w:t>th</w:t>
+            </w:r>
+            <w:r>
+              <w:t xml:space="preserve"> item of logfiles) were because the tests were not conducted or not able to </w:t>
+            </w:r>
+            <w:r>
+              <w:t>be conducted.</w:t>
+            </w:r>
+          </w:p>
+        </w:tc>
+        <w:tc>
+          <w:tcPr>
+            <w:tcW w:w="4701" w:type="dxa"/>
+            <w:tcBorders>
+              <w:left w:val="double" w:sz="4" w:space="0" w:color="auto"/>
+            </w:tcBorders>
+          </w:tcPr>
+          <w:p>
+            <w:r>
+              <w:t xml:space="preserve">These empty arrays can be ignored without input in the new database designed in this report. (see the </w:t>
+            </w:r>
+            <w:proofErr w:type="spellStart"/>
+            <w:r>
+              <w:t>RawData</w:t>
+            </w:r>
+            <w:proofErr w:type="spellEnd"/>
+            <w:r>
+              <w:t xml:space="preserve"> Table in the following Sections)</w:t>
+            </w:r>
+            <w:r>
+              <w:t>.</w:t>
+            </w:r>
+          </w:p>
+        </w:tc>
+      </w:tr>
+      <w:tr>
+        <w:tc>
+          <w:tcPr>
+            <w:tcW w:w="445" w:type="dxa"/>
+            <w:tcBorders>
+              <w:right w:val="double" w:sz="4" w:space="0" w:color="auto"/>
+            </w:tcBorders>
+          </w:tcPr>
+          <w:p>
+            <w:r>
+              <w:t>9</w:t>
+            </w:r>
+          </w:p>
+        </w:tc>
+        <w:tc>
+          <w:tcPr>
+            <w:tcW w:w="3870" w:type="dxa"/>
+            <w:tcBorders>
+              <w:left w:val="double" w:sz="4" w:space="0" w:color="auto"/>
+              <w:right w:val="double" w:sz="4" w:space="0" w:color="auto"/>
+            </w:tcBorders>
+          </w:tcPr>
+          <w:p>
+            <w:r>
+              <w:t>16 data</w:t>
+            </w:r>
+            <w:r>
+              <w:t xml:space="preserve"> were found in the </w:t>
+            </w:r>
+            <w:r>
+              <w:t>Raw Array</w:t>
+            </w:r>
+            <w:r>
+              <w:t xml:space="preserve"> </w:t>
+            </w:r>
+            <w:r>
+              <w:t>(i.e. 42</w:t>
+            </w:r>
+            <w:r>
+              <w:rPr>
+                <w:vertAlign w:val="superscript"/>
+              </w:rPr>
+              <w:t>nd</w:t>
+            </w:r>
+            <w:r>
+              <w:t xml:space="preserve"> to 46</w:t>
+            </w:r>
+            <w:r>
+              <w:rPr>
+                <w:vertAlign w:val="superscript"/>
+              </w:rPr>
+              <w:t>th</w:t>
+            </w:r>
+            <w:r>
+              <w:t xml:space="preserve"> item of </w:t>
+            </w:r>
+            <w:proofErr w:type="gramStart"/>
+            <w:r>
+              <w:t xml:space="preserve">logfiles) </w:t>
+            </w:r>
+            <w:r>
+              <w:t xml:space="preserve"> </w:t>
+            </w:r>
+            <w:r>
+              <w:t>in</w:t>
+            </w:r>
+            <w:proofErr w:type="gramEnd"/>
+            <w:r>
+              <w:t xml:space="preserve"> 2.txt file and 5.txt file</w:t>
+            </w:r>
+            <w:r>
+              <w:t>.</w:t>
+            </w:r>
+          </w:p>
+        </w:tc>
+        <w:tc>
+          <w:tcPr>
+            <w:tcW w:w="4701" w:type="dxa"/>
+            <w:tcBorders>
+              <w:left w:val="double" w:sz="4" w:space="0" w:color="auto"/>
+            </w:tcBorders>
+          </w:tcPr>
+          <w:p>
+            <w:r>
+              <w:t xml:space="preserve">This is just a note for noticing the </w:t>
+            </w:r>
+            <w:r>
+              <w:t>inconsistent</w:t>
+            </w:r>
+            <w:r>
+              <w:t xml:space="preserve"> number of </w:t>
+            </w:r>
+            <w:proofErr w:type="gramStart"/>
+            <w:r>
+              <w:t>data</w:t>
+            </w:r>
+            <w:proofErr w:type="gramEnd"/>
+            <w:r>
+              <w:t xml:space="preserve">. In according to client information, this should be either 15 </w:t>
+            </w:r>
+            <w:r>
+              <w:t xml:space="preserve">or 30 </w:t>
+            </w:r>
+            <w:r>
+              <w:t>data</w:t>
+            </w:r>
+            <w:r>
+              <w:t xml:space="preserve">. However. It is not sure if it would need to modified or not. </w:t>
+            </w:r>
+          </w:p>
+        </w:tc>
+      </w:tr>
+      <w:tr>
+        <w:tc>
+          <w:tcPr>
+            <w:tcW w:w="445" w:type="dxa"/>
+            <w:tcBorders>
+              <w:right w:val="double" w:sz="4" w:space="0" w:color="auto"/>
+            </w:tcBorders>
+          </w:tcPr>
+          <w:p>
+            <w:r>
+              <w:t>10</w:t>
+            </w:r>
+          </w:p>
+        </w:tc>
+        <w:tc>
+          <w:tcPr>
+            <w:tcW w:w="3870" w:type="dxa"/>
+            <w:tcBorders>
+              <w:left w:val="double" w:sz="4" w:space="0" w:color="auto"/>
+              <w:right w:val="double" w:sz="4" w:space="0" w:color="auto"/>
+            </w:tcBorders>
+          </w:tcPr>
+          <w:p>
+            <w:r>
+              <w:t>Frequency number I</w:t>
+            </w:r>
+            <w:r>
+              <w:t xml:space="preserve"> in </w:t>
+            </w:r>
+            <w:r>
+              <w:t>Raw Array</w:t>
+            </w:r>
+            <w:r>
+              <w:t xml:space="preserve"> </w:t>
+            </w:r>
+            <w:r>
+              <w:t>(i.e. 42</w:t>
+            </w:r>
+            <w:r>
+              <w:rPr>
+                <w:vertAlign w:val="superscript"/>
+              </w:rPr>
+              <w:t>nd</w:t>
+            </w:r>
+            <w:r>
+              <w:t xml:space="preserve"> to 46</w:t>
+            </w:r>
+            <w:r>
+              <w:rPr>
+                <w:vertAlign w:val="superscript"/>
+              </w:rPr>
+              <w:t>th</w:t>
+            </w:r>
+            <w:r>
+              <w:t xml:space="preserve"> item of logfiles) </w:t>
+            </w:r>
+            <w:r>
+              <w:t>does not have a corresponding frequency band.</w:t>
+            </w:r>
+          </w:p>
+        </w:tc>
+        <w:tc>
+          <w:tcPr>
+            <w:tcW w:w="4701" w:type="dxa"/>
+            <w:tcBorders>
+              <w:left w:val="double" w:sz="4" w:space="0" w:color="auto"/>
+            </w:tcBorders>
+          </w:tcPr>
+          <w:p>
+            <w:r>
+              <w:t xml:space="preserve">The data of frequency band for the frequency number was temporarily given to be </w:t>
+            </w:r>
+            <w:proofErr w:type="spellStart"/>
+            <w:r>
+              <w:t>NotGiven</w:t>
+            </w:r>
+            <w:proofErr w:type="spellEnd"/>
+            <w:r>
+              <w:t xml:space="preserve"> which will be corrected it once the correct frequency is clarify. </w:t>
+            </w:r>
+          </w:p>
+        </w:tc>
+      </w:tr>
+      <w:tr>
+        <w:tc>
+          <w:tcPr>
+            <w:tcW w:w="445" w:type="dxa"/>
+            <w:tcBorders>
+              <w:right w:val="double" w:sz="4" w:space="0" w:color="auto"/>
+            </w:tcBorders>
+          </w:tcPr>
+          <w:p>
+            <w:r>
+              <w:t>11</w:t>
+            </w:r>
+          </w:p>
+        </w:tc>
+        <w:tc>
+          <w:tcPr>
+            <w:tcW w:w="3870" w:type="dxa"/>
+            <w:tcBorders>
+              <w:left w:val="double" w:sz="4" w:space="0" w:color="auto"/>
+              <w:right w:val="double" w:sz="4" w:space="0" w:color="auto"/>
+            </w:tcBorders>
+          </w:tcPr>
+          <w:p>
+            <w:r>
+              <w:t>Blank GPS Lon</w:t>
+            </w:r>
+            <w:r>
+              <w:t>g</w:t>
+            </w:r>
+            <w:r>
+              <w:t xml:space="preserve"> and Blank GPS Lat items (i.e. 48</w:t>
+            </w:r>
+            <w:r>
+              <w:rPr>
+                <w:vertAlign w:val="superscript"/>
+              </w:rPr>
+              <w:t>th</w:t>
+            </w:r>
+            <w:r>
+              <w:t xml:space="preserve"> to 49</w:t>
+            </w:r>
+            <w:r>
+              <w:rPr>
+                <w:vertAlign w:val="superscript"/>
+              </w:rPr>
+              <w:t>th</w:t>
+            </w:r>
+            <w:r>
+              <w:t xml:space="preserve"> item of logfiles) were found.</w:t>
+            </w:r>
+          </w:p>
+        </w:tc>
+        <w:tc>
+          <w:tcPr>
+            <w:tcW w:w="4701" w:type="dxa"/>
+            <w:tcBorders>
+              <w:left w:val="double" w:sz="4" w:space="0" w:color="auto"/>
+            </w:tcBorders>
+          </w:tcPr>
+          <w:p>
+            <w:r>
+              <w:t>The blank values were changed to NULL</w:t>
+            </w:r>
+            <w:r>
+              <w:t>.</w:t>
+            </w:r>
+          </w:p>
           <w:p/>
         </w:tc>
       </w:tr>
       <w:tr>
         <w:tc>
           <w:tcPr>
-            <w:tcW w:w="715" w:type="dxa"/>
+            <w:tcW w:w="445" w:type="dxa"/>
+            <w:tcBorders>
+              <w:right w:val="double" w:sz="4" w:space="0" w:color="auto"/>
+            </w:tcBorders>
           </w:tcPr>
-          <w:p/>
+          <w:p>
+            <w:r>
+              <w:t>12</w:t>
+            </w:r>
+          </w:p>
         </w:tc>
         <w:tc>
           <w:tcPr>
-            <w:tcW w:w="3600" w:type="dxa"/>
+            <w:tcW w:w="3870" w:type="dxa"/>
+            <w:tcBorders>
+              <w:left w:val="double" w:sz="4" w:space="0" w:color="auto"/>
+              <w:right w:val="double" w:sz="4" w:space="0" w:color="auto"/>
+            </w:tcBorders>
           </w:tcPr>
-          <w:p/>
+          <w:p>
+            <w:r>
+              <w:t>Blank SIM items (52</w:t>
+            </w:r>
+            <w:r>
+              <w:rPr>
+                <w:vertAlign w:val="superscript"/>
+              </w:rPr>
+              <w:t>nd</w:t>
+            </w:r>
+            <w:r>
+              <w:t xml:space="preserve"> to 54</w:t>
+            </w:r>
+            <w:r>
+              <w:rPr>
+                <w:vertAlign w:val="superscript"/>
+              </w:rPr>
+              <w:t>th</w:t>
+            </w:r>
+            <w:r>
+              <w:t xml:space="preserve"> item of logfiles) were found</w:t>
+            </w:r>
+            <w:r>
+              <w:t>.</w:t>
+            </w:r>
+          </w:p>
         </w:tc>
         <w:tc>
           <w:tcPr>
             <w:tcW w:w="4701" w:type="dxa"/>
+            <w:tcBorders>
+              <w:left w:val="double" w:sz="4" w:space="0" w:color="auto"/>
+            </w:tcBorders>
           </w:tcPr>
-          <w:p/>
+          <w:p>
+            <w:r>
+              <w:t>The blank values represented there is no SIM used, so the blank values were changed to NULL</w:t>
+            </w:r>
+            <w:r>
+              <w:t>.</w:t>
+            </w:r>
+          </w:p>
         </w:tc>
       </w:tr>
       <w:tr>
         <w:tc>
           <w:tcPr>
-            <w:tcW w:w="715" w:type="dxa"/>
+            <w:tcW w:w="445" w:type="dxa"/>
+            <w:tcBorders>
+              <w:right w:val="double" w:sz="4" w:space="0" w:color="auto"/>
+            </w:tcBorders>
           </w:tcPr>
-          <w:p/>
+          <w:p>
+            <w:r>
+              <w:t>13</w:t>
+            </w:r>
+          </w:p>
         </w:tc>
         <w:tc>
           <w:tcPr>
-            <w:tcW w:w="3600" w:type="dxa"/>
+            <w:tcW w:w="3870" w:type="dxa"/>
+            <w:tcBorders>
+              <w:left w:val="double" w:sz="4" w:space="0" w:color="auto"/>
+              <w:bottom w:val="thinThickMediumGap" w:sz="24" w:space="0" w:color="auto"/>
+              <w:right w:val="double" w:sz="4" w:space="0" w:color="auto"/>
+            </w:tcBorders>
           </w:tcPr>
-          <w:p/>
+          <w:p>
+            <w:r>
+              <w:t xml:space="preserve">Blank Modem Status items </w:t>
+            </w:r>
+            <w:r>
+              <w:t>(</w:t>
+            </w:r>
+            <w:r>
+              <w:t>60</w:t>
+            </w:r>
+            <w:r>
+              <w:rPr>
+                <w:vertAlign w:val="superscript"/>
+              </w:rPr>
+              <w:t>th</w:t>
+            </w:r>
+            <w:r>
+              <w:t xml:space="preserve"> </w:t>
+            </w:r>
+            <w:r>
+              <w:t xml:space="preserve">to </w:t>
+            </w:r>
+            <w:r>
+              <w:t>6</w:t>
+            </w:r>
+            <w:r>
+              <w:t>4</w:t>
+            </w:r>
+            <w:r>
+              <w:rPr>
+                <w:vertAlign w:val="superscript"/>
+              </w:rPr>
+              <w:t>th</w:t>
+            </w:r>
+            <w:r>
+              <w:t xml:space="preserve"> item of logfiles) </w:t>
+            </w:r>
+            <w:r>
+              <w:t>were found</w:t>
+            </w:r>
+            <w:r>
+              <w:t>.</w:t>
+            </w:r>
+          </w:p>
         </w:tc>
         <w:tc>
           <w:tcPr>
             <w:tcW w:w="4701" w:type="dxa"/>
+            <w:tcBorders>
+              <w:left w:val="double" w:sz="4" w:space="0" w:color="auto"/>
+              <w:bottom w:val="thinThickMediumGap" w:sz="24" w:space="0" w:color="auto"/>
+            </w:tcBorders>
           </w:tcPr>
-          <w:p/>
+          <w:p>
+            <w:r>
+              <w:t xml:space="preserve">The blank values represented there is no </w:t>
+            </w:r>
+            <w:r>
+              <w:t>modem</w:t>
+            </w:r>
+            <w:r>
+              <w:t xml:space="preserve"> used, so the blank values were changed to NULL</w:t>
+            </w:r>
+            <w:r>
+              <w:t>.</w:t>
+            </w:r>
+          </w:p>
         </w:tc>
       </w:tr>
     </w:tbl>
@@ -2304,231 +3069,127 @@
     <w:p/>
     <w:p/>
     <w:p>
-      <w:r>
-        <w:t xml:space="preserve">Data Cleansing </w:t>
-      </w:r>
-      <w:r>
-        <w:t>for the items listed below has been done after understanding the data.</w:t>
+      <w:pPr>
+        <w:pStyle w:val="Heading1"/>
+      </w:pPr>
+      <w:bookmarkStart w:id="4" w:name="_Toc4510292"/>
+      <w:r>
+        <w:t>Database Normalisation</w:t>
+      </w:r>
+      <w:bookmarkEnd w:id="4"/>
+    </w:p>
+    <w:p/>
+    <w:p>
+      <w:pPr>
+        <w:pStyle w:val="Heading2"/>
+      </w:pPr>
+      <w:bookmarkStart w:id="5" w:name="_Toc4510293"/>
+      <w:r>
+        <w:t>First</w:t>
+      </w:r>
+      <w:r>
+        <w:t xml:space="preserve"> Normalised Form</w:t>
+      </w:r>
+      <w:bookmarkEnd w:id="5"/>
+    </w:p>
+    <w:p>
+      <w:pPr>
+        <w:pStyle w:val="Heading3"/>
+      </w:pPr>
+      <w:bookmarkStart w:id="6" w:name="_Toc4510294"/>
+      <w:r>
+        <w:t>Primary Key</w:t>
+      </w:r>
+      <w:bookmarkStart w:id="7" w:name="_GoBack"/>
+      <w:bookmarkEnd w:id="6"/>
+      <w:bookmarkEnd w:id="7"/>
+    </w:p>
+    <w:p>
+      <w:r>
+        <w:t>A composite primary key</w:t>
+      </w:r>
+      <w:r>
+        <w:t xml:space="preserve"> consisting of the Bluetooth Name, the Work Order and the Date</w:t>
+      </w:r>
+      <w:r>
+        <w:t xml:space="preserve"> is chosen </w:t>
+      </w:r>
+      <w:r>
+        <w:t>to represent</w:t>
+      </w:r>
+      <w:r>
+        <w:t xml:space="preserve"> an entire</w:t>
+      </w:r>
+      <w:r>
+        <w:t xml:space="preserve"> individual</w:t>
+      </w:r>
+      <w:r>
+        <w:t xml:space="preserve"> signal tester logfile.</w:t>
+      </w:r>
+      <w:r>
+        <w:t xml:space="preserve"> For convenient propose, a primary key named </w:t>
+      </w:r>
+      <w:proofErr w:type="spellStart"/>
+      <w:r>
+        <w:t>JobId</w:t>
+      </w:r>
+      <w:proofErr w:type="spellEnd"/>
+      <w:r>
+        <w:t xml:space="preserve"> is introduced to represent this composite key.</w:t>
+      </w:r>
+      <w:r>
+        <w:t xml:space="preserve"> The representatives (Andy and Marco, named representatives hereinafter) from Vector</w:t>
+      </w:r>
+      <w:r>
+        <w:t xml:space="preserve"> mentioned that the Bluetooth Name in the logfile is unique and the combination of the Work Order and Date in the logfile is unique too</w:t>
+      </w:r>
+      <w:r>
+        <w:t>.</w:t>
+      </w:r>
+    </w:p>
+    <w:p>
+      <w:pPr>
+        <w:pStyle w:val="Heading3"/>
+      </w:pPr>
+      <w:bookmarkStart w:id="8" w:name="_Toc4510295"/>
+      <w:r>
+        <w:t>Partial Dependency</w:t>
+      </w:r>
+      <w:bookmarkEnd w:id="8"/>
+    </w:p>
+    <w:p>
+      <w:pPr>
+        <w:pStyle w:val="Heading3"/>
+      </w:pPr>
+      <w:bookmarkStart w:id="9" w:name="_Toc4510296"/>
+      <w:r>
+        <w:t>Transitive Dependency</w:t>
+      </w:r>
+      <w:bookmarkEnd w:id="9"/>
+      <w:r>
+        <w:t xml:space="preserve"> </w:t>
       </w:r>
     </w:p>
     <w:p/>
     <w:p/>
-    <w:p/>
-    <w:p>
-      <w:r>
-        <w:t xml:space="preserve">For Timeout, Data cleansing is required. Some values of False are not because the tests got False but because the tests were </w:t>
-      </w:r>
-      <w:r>
-        <w:rPr>
-          <w:highlight w:val="yellow"/>
-        </w:rPr>
-        <w:t>not conducted</w:t>
-      </w:r>
-      <w:r>
-        <w:t xml:space="preserve">. For these cases, the False will be changed to </w:t>
-      </w:r>
-      <w:r>
-        <w:rPr>
-          <w:highlight w:val="yellow"/>
-        </w:rPr>
-        <w:t>Null</w:t>
-      </w:r>
-      <w:r>
-        <w:t>.</w:t>
-      </w:r>
-    </w:p>
-    <w:p/>
-    <w:p>
-      <w:r>
-        <w:t xml:space="preserve">For </w:t>
-      </w:r>
-      <w:r>
-        <w:t xml:space="preserve">Network </w:t>
-      </w:r>
-      <w:r>
-        <w:t>attributes (5 similar items),</w:t>
-      </w:r>
-      <w:r>
-        <w:t xml:space="preserve"> </w:t>
-      </w:r>
-      <w:bookmarkStart w:id="5" w:name="_Hlk4317324"/>
-      <w:r>
-        <w:t xml:space="preserve">Data cleansing is required. Values of </w:t>
-      </w:r>
-      <w:r>
-        <w:t>Unknown</w:t>
-      </w:r>
-      <w:r>
-        <w:t xml:space="preserve"> were because the networks were not used or the connections were denied. The unknown values were changed to </w:t>
-      </w:r>
-      <w:r>
-        <w:t>NULL</w:t>
-      </w:r>
-      <w:r>
-        <w:t xml:space="preserve"> or Denied</w:t>
-      </w:r>
-      <w:r>
-        <w:t xml:space="preserve"> if not tested</w:t>
-      </w:r>
-      <w:r>
-        <w:t xml:space="preserve"> or Denied accordingly</w:t>
-      </w:r>
-      <w:bookmarkEnd w:id="5"/>
-    </w:p>
-    <w:p/>
-    <w:p>
-      <w:r>
-        <w:t xml:space="preserve">Raw Array Vodafone Blade: [] Empty arrays are not inserted into </w:t>
-      </w:r>
-      <w:proofErr w:type="spellStart"/>
-      <w:r>
-        <w:t>RawData</w:t>
-      </w:r>
-      <w:proofErr w:type="spellEnd"/>
-      <w:r>
-        <w:t xml:space="preserve"> table</w:t>
-      </w:r>
-    </w:p>
-    <w:p/>
-    <w:p>
-      <w:r>
-        <w:t>Found 16 data in 2.txt file and 5.txt file</w:t>
-      </w:r>
-    </w:p>
-    <w:p>
-      <w:r>
-        <w:t>Frequency number I ???????</w:t>
-      </w:r>
-      <w:r>
-        <w:t xml:space="preserve"> in 4.txt and don’t know the network provider</w:t>
-      </w:r>
-    </w:p>
-    <w:p>
-      <w:r>
-        <w:t>Address the null used in the missing of GPS value</w:t>
-      </w:r>
-    </w:p>
-    <w:p>
-      <w:r>
-        <w:t>My git</w:t>
-      </w:r>
-      <w:r>
-        <w:t xml:space="preserve"> </w:t>
-      </w:r>
-      <w:hyperlink r:id="rId9" w:history="1">
-        <w:r>
-          <w:rPr>
-            <w:rStyle w:val="Hyperlink"/>
-          </w:rPr>
-          <w:t>https://github.com/harrykhlo/DatabaseAnalysis</w:t>
-        </w:r>
-      </w:hyperlink>
-    </w:p>
-    <w:p>
-      <w:pPr>
-        <w:pStyle w:val="Heading1"/>
-      </w:pPr>
-      <w:bookmarkStart w:id="6" w:name="_Toc4510292"/>
-      <w:r>
-        <w:t>Database Normalisation</w:t>
-      </w:r>
-      <w:bookmarkEnd w:id="6"/>
-    </w:p>
-    <w:p/>
     <w:p>
       <w:pPr>
         <w:pStyle w:val="Heading2"/>
       </w:pPr>
-      <w:bookmarkStart w:id="7" w:name="_Toc4510293"/>
-      <w:r>
-        <w:t>1</w:t>
+      <w:bookmarkStart w:id="10" w:name="_Toc4510297"/>
+      <w:r>
+        <w:t>2</w:t>
       </w:r>
       <w:r>
         <w:rPr>
           <w:vertAlign w:val="superscript"/>
         </w:rPr>
-        <w:t>st</w:t>
+        <w:t>nd</w:t>
       </w:r>
       <w:r>
         <w:t xml:space="preserve"> Normalised Form</w:t>
       </w:r>
-      <w:bookmarkEnd w:id="7"/>
-    </w:p>
-    <w:p>
-      <w:pPr>
-        <w:pStyle w:val="Heading3"/>
-      </w:pPr>
-      <w:bookmarkStart w:id="8" w:name="_Toc4510294"/>
-      <w:r>
-        <w:t>Primary Key</w:t>
-      </w:r>
-      <w:bookmarkEnd w:id="8"/>
-    </w:p>
-    <w:p>
-      <w:r>
-        <w:t>A composite primary key</w:t>
-      </w:r>
-      <w:r>
-        <w:t xml:space="preserve"> consisting of the Bluetooth Name, the Work Order and the Date</w:t>
-      </w:r>
-      <w:r>
-        <w:t xml:space="preserve"> is chosen </w:t>
-      </w:r>
-      <w:r>
-        <w:t>to represent</w:t>
-      </w:r>
-      <w:r>
-        <w:t xml:space="preserve"> an entire</w:t>
-      </w:r>
-      <w:r>
-        <w:t xml:space="preserve"> individual</w:t>
-      </w:r>
-      <w:r>
-        <w:t xml:space="preserve"> signal tester logfile.</w:t>
-      </w:r>
-      <w:r>
-        <w:t xml:space="preserve"> For convenient propose, a primary key named </w:t>
-      </w:r>
-      <w:proofErr w:type="spellStart"/>
-      <w:r>
-        <w:t>JobId</w:t>
-      </w:r>
-      <w:proofErr w:type="spellEnd"/>
-      <w:r>
-        <w:t xml:space="preserve"> is introduced to represent this composite key.</w:t>
-      </w:r>
-      <w:r>
-        <w:t xml:space="preserve"> The representatives (Andy and Marco, named representatives hereinafter) from Vector</w:t>
-      </w:r>
-      <w:r>
-        <w:t xml:space="preserve"> mentioned that the Bluetooth Name in the logfile is unique and the combination of the Work Order and Date in the logfile is unique too</w:t>
-      </w:r>
-      <w:r>
-        <w:t>.</w:t>
-      </w:r>
-    </w:p>
-    <w:p>
-      <w:pPr>
-        <w:pStyle w:val="Heading3"/>
-      </w:pPr>
-      <w:bookmarkStart w:id="9" w:name="_Toc4510295"/>
-      <w:r>
-        <w:t>Partial Dependency</w:t>
-      </w:r>
-      <w:bookmarkEnd w:id="9"/>
-    </w:p>
-    <w:p>
-      <w:pPr>
-        <w:pStyle w:val="Heading3"/>
-      </w:pPr>
-      <w:bookmarkStart w:id="10" w:name="_Toc4510296"/>
-      <w:r>
-        <w:t>Transitive Dependency</w:t>
-      </w:r>
       <w:bookmarkEnd w:id="10"/>
-      <w:r>
-        <w:t xml:space="preserve"> </w:t>
-      </w:r>
     </w:p>
     <w:p/>
     <w:p/>
@@ -2536,15 +3197,15 @@
       <w:pPr>
         <w:pStyle w:val="Heading2"/>
       </w:pPr>
-      <w:bookmarkStart w:id="11" w:name="_Toc4510297"/>
-      <w:r>
-        <w:t>2</w:t>
+      <w:bookmarkStart w:id="11" w:name="_Toc4510298"/>
+      <w:r>
+        <w:t>3</w:t>
       </w:r>
       <w:r>
         <w:rPr>
           <w:vertAlign w:val="superscript"/>
         </w:rPr>
-        <w:t>nd</w:t>
+        <w:t>rd</w:t>
       </w:r>
       <w:r>
         <w:t xml:space="preserve"> Normalised Form</w:t>
@@ -2555,20 +3216,11 @@
     <w:p/>
     <w:p>
       <w:pPr>
-        <w:pStyle w:val="Heading2"/>
-      </w:pPr>
-      <w:bookmarkStart w:id="12" w:name="_Toc4510298"/>
-      <w:r>
-        <w:t>3</w:t>
-      </w:r>
-      <w:r>
-        <w:rPr>
-          <w:vertAlign w:val="superscript"/>
-        </w:rPr>
-        <w:t>rd</w:t>
-      </w:r>
-      <w:r>
-        <w:t xml:space="preserve"> Normalised Form</w:t>
+        <w:pStyle w:val="Heading1"/>
+      </w:pPr>
+      <w:bookmarkStart w:id="12" w:name="_Toc4510299"/>
+      <w:r>
+        <w:t>Entity Relationship Diagram</w:t>
       </w:r>
       <w:bookmarkEnd w:id="12"/>
     </w:p>
@@ -2576,36 +3228,24 @@
     <w:p/>
     <w:p>
       <w:pPr>
-        <w:pStyle w:val="Heading1"/>
-      </w:pPr>
-      <w:bookmarkStart w:id="13" w:name="_Toc4510299"/>
-      <w:r>
-        <w:t>Entity Relationship Diagram</w:t>
+        <w:pStyle w:val="Heading2"/>
+      </w:pPr>
+      <w:bookmarkStart w:id="13" w:name="_Toc4510300"/>
+      <w:r>
+        <w:t>Identify Entity Relationship</w:t>
       </w:r>
       <w:bookmarkEnd w:id="13"/>
     </w:p>
     <w:p/>
-    <w:p/>
     <w:p>
       <w:pPr>
         <w:pStyle w:val="Heading2"/>
       </w:pPr>
-      <w:bookmarkStart w:id="14" w:name="_Toc4510300"/>
-      <w:r>
-        <w:t>Identify Entity Relationship</w:t>
+      <w:bookmarkStart w:id="14" w:name="_Toc4510301"/>
+      <w:r>
+        <w:t>Data Dictionary</w:t>
       </w:r>
       <w:bookmarkEnd w:id="14"/>
-    </w:p>
-    <w:p/>
-    <w:p>
-      <w:pPr>
-        <w:pStyle w:val="Heading2"/>
-      </w:pPr>
-      <w:bookmarkStart w:id="15" w:name="_Toc4510301"/>
-      <w:r>
-        <w:t>Data Dictionary</w:t>
-      </w:r>
-      <w:bookmarkEnd w:id="15"/>
     </w:p>
     <w:p/>
     <w:p/>
@@ -2615,11 +3255,11 @@
       <w:pPr>
         <w:pStyle w:val="Heading1"/>
       </w:pPr>
-      <w:bookmarkStart w:id="16" w:name="_Toc4510302"/>
+      <w:bookmarkStart w:id="15" w:name="_Toc4510302"/>
       <w:r>
         <w:t>Suggestions</w:t>
       </w:r>
-      <w:bookmarkEnd w:id="16"/>
+      <w:bookmarkEnd w:id="15"/>
     </w:p>
     <w:p/>
     <w:p>
@@ -13121,7 +13761,7 @@
       </w:pPr>
     </w:p>
     <w:sectPr>
-      <w:headerReference w:type="default" r:id="rId10"/>
+      <w:headerReference w:type="default" r:id="rId9"/>
       <w:pgSz w:w="11906" w:h="16838"/>
       <w:pgMar w:top="1440" w:right="1440" w:bottom="1440" w:left="1440" w:header="708" w:footer="708" w:gutter="0"/>
       <w:cols w:space="708"/>
@@ -14706,7 +15346,7 @@
 </file>
 
 <file path=customXml/itemProps1.xml><?xml version="1.0" encoding="utf-8"?>
-<ds:datastoreItem xmlns:ds="http://schemas.openxmlformats.org/officeDocument/2006/customXml" ds:itemID="{EA4B486C-4CB1-499D-A641-60099CC59376}">
+<ds:datastoreItem xmlns:ds="http://schemas.openxmlformats.org/officeDocument/2006/customXml" ds:itemID="{39E71E27-3B7E-47C3-AEC9-A51673AD8FBE}">
   <ds:schemaRefs>
     <ds:schemaRef ds:uri="http://schemas.openxmlformats.org/officeDocument/2006/bibliography"/>
   </ds:schemaRefs>

</xml_diff>

<commit_message>
Draft report: Draft up to subsection of Composite Attribute in Multivalued Attribute
</commit_message>
<xml_diff>
--- a/HarryBCPR203AssignmentReport.docx
+++ b/HarryBCPR203AssignmentReport.docx
@@ -1687,10 +1687,7 @@
         <w:t xml:space="preserve"> in</w:t>
       </w:r>
       <w:r>
-        <w:t xml:space="preserve"> a </w:t>
-      </w:r>
-      <w:r>
-        <w:t>repository</w:t>
+        <w:t xml:space="preserve"> a repository</w:t>
       </w:r>
       <w:r>
         <w:t xml:space="preserve"> </w:t>
@@ -1730,9 +1727,44 @@
       <w:r>
         <w:t>HarryBCPR203AssignmentReport.docx</w:t>
       </w:r>
-      <w:proofErr w:type="gramStart"/>
-      <w:r>
-        <w:t xml:space="preserve">; </w:t>
+      <w:r>
+        <w:t>;</w:t>
+      </w:r>
+      <w:r>
+        <w:t xml:space="preserve"> the diagrams of normalisations and entity relationships are given in </w:t>
+      </w:r>
+      <w:proofErr w:type="spellStart"/>
+      <w:r>
+        <w:t>NormalizationERD.vsdx</w:t>
+      </w:r>
+      <w:proofErr w:type="spellEnd"/>
+      <w:r>
+        <w:t xml:space="preserve"> and </w:t>
+      </w:r>
+      <w:r>
+        <w:t>NormalizationERD.</w:t>
+      </w:r>
+      <w:r>
+        <w:t xml:space="preserve">pdf (note: pdf format for who don’t have Visio to read </w:t>
+      </w:r>
+      <w:proofErr w:type="spellStart"/>
+      <w:r>
+        <w:t>vsdx</w:t>
+      </w:r>
+      <w:proofErr w:type="spellEnd"/>
+      <w:r>
+        <w:t xml:space="preserve"> format); </w:t>
+      </w:r>
+    </w:p>
+    <w:p>
+      <w:pPr>
+        <w:ind w:firstLine="360"/>
+      </w:pPr>
+      <w:r>
+        <w:t xml:space="preserve">       </w:t>
+      </w:r>
+      <w:r>
+        <w:t xml:space="preserve"> </w:t>
       </w:r>
       <w:r>
         <w:rPr>
@@ -1740,7 +1772,6 @@
         </w:rPr>
         <w:t>??????????????????????????????????</w:t>
       </w:r>
-      <w:proofErr w:type="gramEnd"/>
     </w:p>
     <w:p>
       <w:pPr>
@@ -2671,13 +2702,7 @@
               <w:t xml:space="preserve"> were found in the </w:t>
             </w:r>
             <w:r>
-              <w:t>Raw Array</w:t>
-            </w:r>
-            <w:r>
-              <w:t xml:space="preserve"> </w:t>
-            </w:r>
-            <w:r>
-              <w:t>(i.e. 42</w:t>
+              <w:t>Raw Array (i.e. 42</w:t>
             </w:r>
             <w:r>
               <w:rPr>
@@ -2697,17 +2722,12 @@
             <w:r>
               <w:t xml:space="preserve"> item of </w:t>
             </w:r>
-            <w:proofErr w:type="gramStart"/>
             <w:r>
               <w:t xml:space="preserve">logfiles) </w:t>
             </w:r>
             <w:r>
-              <w:t xml:space="preserve"> </w:t>
-            </w:r>
-            <w:r>
               <w:t>in</w:t>
             </w:r>
-            <w:proofErr w:type="gramEnd"/>
             <w:r>
               <w:t xml:space="preserve"> 2.txt file and 5.txt file</w:t>
             </w:r>
@@ -2731,7 +2751,10 @@
               <w:t>inconsistent</w:t>
             </w:r>
             <w:r>
-              <w:t xml:space="preserve"> number of </w:t>
+              <w:t xml:space="preserve"> number of</w:t>
+            </w:r>
+            <w:r>
+              <w:t xml:space="preserve"> </w:t>
             </w:r>
             <w:proofErr w:type="gramStart"/>
             <w:r>
@@ -2777,19 +2800,10 @@
           </w:tcPr>
           <w:p>
             <w:r>
-              <w:t>Frequency number I</w:t>
-            </w:r>
-            <w:r>
-              <w:t xml:space="preserve"> in </w:t>
-            </w:r>
-            <w:r>
-              <w:t>Raw Array</w:t>
-            </w:r>
-            <w:r>
-              <w:t xml:space="preserve"> </w:t>
-            </w:r>
-            <w:r>
-              <w:t>(i.e. 42</w:t>
+              <w:t xml:space="preserve">Frequency number I in </w:t>
+            </w:r>
+            <w:r>
+              <w:t>Raw Array (i.e. 42</w:t>
             </w:r>
             <w:r>
               <w:rPr>
@@ -2807,10 +2821,7 @@
               <w:t>th</w:t>
             </w:r>
             <w:r>
-              <w:t xml:space="preserve"> item of logfiles) </w:t>
-            </w:r>
-            <w:r>
-              <w:t>does not have a corresponding frequency band.</w:t>
+              <w:t xml:space="preserve"> item of logfiles) does not have a corresponding frequency band.</w:t>
             </w:r>
           </w:p>
         </w:tc>
@@ -2997,13 +3008,7 @@
           </w:tcPr>
           <w:p>
             <w:r>
-              <w:t xml:space="preserve">Blank Modem Status items </w:t>
-            </w:r>
-            <w:r>
-              <w:t>(</w:t>
-            </w:r>
-            <w:r>
-              <w:t>60</w:t>
+              <w:t>Blank Modem Status items (60</w:t>
             </w:r>
             <w:r>
               <w:rPr>
@@ -3012,16 +3017,7 @@
               <w:t>th</w:t>
             </w:r>
             <w:r>
-              <w:t xml:space="preserve"> </w:t>
-            </w:r>
-            <w:r>
-              <w:t xml:space="preserve">to </w:t>
-            </w:r>
-            <w:r>
-              <w:t>6</w:t>
-            </w:r>
-            <w:r>
-              <w:t>4</w:t>
+              <w:t xml:space="preserve"> to 64</w:t>
             </w:r>
             <w:r>
               <w:rPr>
@@ -3030,10 +3026,7 @@
               <w:t>th</w:t>
             </w:r>
             <w:r>
-              <w:t xml:space="preserve"> item of logfiles) </w:t>
-            </w:r>
-            <w:r>
-              <w:t>were found</w:t>
+              <w:t xml:space="preserve"> item of logfiles) were found</w:t>
             </w:r>
             <w:r>
               <w:t>.</w:t>
@@ -3050,13 +3043,7 @@
           </w:tcPr>
           <w:p>
             <w:r>
-              <w:t xml:space="preserve">The blank values represented there is no </w:t>
-            </w:r>
-            <w:r>
-              <w:t>modem</w:t>
-            </w:r>
-            <w:r>
-              <w:t xml:space="preserve"> used, so the blank values were changed to NULL</w:t>
+              <w:t>The blank values represented there is no modem used, so the blank values were changed to NULL</w:t>
             </w:r>
             <w:r>
               <w:t>.</w:t>
@@ -3078,33 +3065,242 @@
       </w:r>
       <w:bookmarkEnd w:id="4"/>
     </w:p>
+    <w:p>
+      <w:pPr>
+        <w:ind w:firstLine="360"/>
+      </w:pPr>
+      <w:r>
+        <w:t xml:space="preserve">This report </w:t>
+      </w:r>
+      <w:r>
+        <w:t>suggested</w:t>
+      </w:r>
+      <w:r>
+        <w:t xml:space="preserve"> two </w:t>
+      </w:r>
+      <w:r>
+        <w:t xml:space="preserve">normalisations. First suggestion is to solely consider the given logfiles in order to show the feasibility of building a valid and workable database. Second is to propose a database system in order to show the feasibility of matching an assumed existing database system. </w:t>
+      </w:r>
+      <w:r>
+        <w:rPr>
+          <w:highlight w:val="green"/>
+        </w:rPr>
+        <w:t xml:space="preserve">The following subsection will discuss the common issues </w:t>
+      </w:r>
+      <w:r>
+        <w:rPr>
+          <w:highlight w:val="green"/>
+        </w:rPr>
+        <w:t>in the both suggestions, and also there will be a subsection further discussing the second suggestion</w:t>
+      </w:r>
+      <w:r>
+        <w:t xml:space="preserve">. The normalisations and entity relations of the both suggestions are shown in Figure 1a, </w:t>
+      </w:r>
+      <w:r>
+        <w:t>Figure 1a</w:t>
+      </w:r>
+      <w:r>
+        <w:t>, Figure 2a, Figure 2b, Figure 3a, Figure 3b, Figure 4a and Figure 4b accordingly.</w:t>
+      </w:r>
+      <w:r>
+        <w:t xml:space="preserve"> </w:t>
+      </w:r>
+      <w:r>
+        <w:t>However, due to the limited resources, only the database for suggestion one will be built for demonstrating the feasibility.</w:t>
+      </w:r>
+    </w:p>
+    <w:p>
+      <w:pPr>
+        <w:pStyle w:val="Heading2"/>
+      </w:pPr>
+      <w:bookmarkStart w:id="5" w:name="_Toc4510293"/>
+      <w:r>
+        <w:t>First</w:t>
+      </w:r>
+      <w:r>
+        <w:t xml:space="preserve"> </w:t>
+      </w:r>
+      <w:r>
+        <w:t xml:space="preserve">and Second </w:t>
+      </w:r>
+      <w:r>
+        <w:t>Normal Form</w:t>
+      </w:r>
+      <w:bookmarkEnd w:id="5"/>
+    </w:p>
+    <w:p>
+      <w:pPr>
+        <w:ind w:firstLine="360"/>
+      </w:pPr>
+      <w:r>
+        <w:t xml:space="preserve">The first and second normal forms are the same. </w:t>
+      </w:r>
+      <w:r>
+        <w:t>This report determined a composite key</w:t>
+      </w:r>
+      <w:r>
+        <w:t xml:space="preserve"> as shown in Figure 1a and Figure 1b</w:t>
+      </w:r>
+      <w:r>
+        <w:t xml:space="preserve"> to uniquely represent a logfile.</w:t>
+      </w:r>
+      <w:r>
+        <w:t xml:space="preserve"> </w:t>
+      </w:r>
+      <w:r>
+        <w:rPr>
+          <w:highlight w:val="green"/>
+        </w:rPr>
+        <w:t>The determination of this composite key will be further discussed in the subsection below</w:t>
+      </w:r>
+      <w:r>
+        <w:t>.</w:t>
+      </w:r>
+      <w:r>
+        <w:t xml:space="preserve"> This</w:t>
+      </w:r>
+      <w:r>
+        <w:t xml:space="preserve"> composite key</w:t>
+      </w:r>
+      <w:r>
+        <w:t xml:space="preserve"> enables all the items of the logfile to depend on this composite key.</w:t>
+      </w:r>
+      <w:r>
+        <w:t xml:space="preserve"> In other word, there is only one dependency in this data system as shown in Figure 1a and Figure 1b. The second normal from is to separate partial dependency. There is only one dependency, so no </w:t>
+      </w:r>
+      <w:r>
+        <w:t xml:space="preserve">separation of partial dependency is </w:t>
+      </w:r>
+      <w:r>
+        <w:t xml:space="preserve">needed. Therefore, the first and second normal forms are the same as shown in </w:t>
+      </w:r>
+      <w:r>
+        <w:t>Figure 1a and Figure 1b</w:t>
+      </w:r>
+      <w:r>
+        <w:t xml:space="preserve">. </w:t>
+      </w:r>
+    </w:p>
+    <w:p>
+      <w:pPr>
+        <w:ind w:firstLine="360"/>
+      </w:pPr>
+      <w:r>
+        <w:t>For the first normal form, there should not be multivalued and composite attributes</w:t>
+      </w:r>
+      <w:r>
+        <w:t xml:space="preserve">. This report eliminated those multivalued and </w:t>
+      </w:r>
+      <w:r>
+        <w:t>composite attributes</w:t>
+      </w:r>
+      <w:r>
+        <w:t xml:space="preserve"> such as Raw Array items and BT Signal item as shown </w:t>
+      </w:r>
+      <w:r>
+        <w:t>as shown in Figure 1a and Figure 1b</w:t>
+      </w:r>
+      <w:r>
+        <w:t xml:space="preserve">. </w:t>
+      </w:r>
+      <w:r>
+        <w:rPr>
+          <w:highlight w:val="green"/>
+        </w:rPr>
+        <w:t xml:space="preserve">The elimination of those </w:t>
+      </w:r>
+      <w:r>
+        <w:rPr>
+          <w:highlight w:val="green"/>
+        </w:rPr>
+        <w:t>multivalued and composite attributes</w:t>
+      </w:r>
+      <w:r>
+        <w:rPr>
+          <w:highlight w:val="green"/>
+        </w:rPr>
+        <w:t xml:space="preserve"> will be further discussed in the subsection below.</w:t>
+      </w:r>
+    </w:p>
+    <w:p>
+      <w:pPr>
+        <w:ind w:firstLine="360"/>
+      </w:pPr>
+      <w:r>
+        <w:t>There are derivable attributes in the logfiles. They should be removed from the database. However, they are temporarily retained in the database</w:t>
+      </w:r>
+      <w:r>
+        <w:t xml:space="preserve"> as shown in Figure 1a and Figure 1b</w:t>
+      </w:r>
+      <w:r>
+        <w:t xml:space="preserve"> for </w:t>
+      </w:r>
+      <w:r>
+        <w:t xml:space="preserve">a </w:t>
+      </w:r>
+      <w:bookmarkStart w:id="6" w:name="_GoBack"/>
+      <w:bookmarkEnd w:id="6"/>
+      <w:r>
+        <w:t xml:space="preserve">verification purpose. </w:t>
+      </w:r>
+      <w:r>
+        <w:rPr>
+          <w:highlight w:val="green"/>
+        </w:rPr>
+        <w:t>Th</w:t>
+      </w:r>
+      <w:r>
+        <w:rPr>
+          <w:highlight w:val="green"/>
+        </w:rPr>
+        <w:t>ese</w:t>
+      </w:r>
+      <w:r>
+        <w:rPr>
+          <w:highlight w:val="green"/>
+        </w:rPr>
+        <w:t xml:space="preserve"> </w:t>
+      </w:r>
+      <w:r>
+        <w:rPr>
+          <w:highlight w:val="green"/>
+        </w:rPr>
+        <w:t xml:space="preserve">derivable attributes </w:t>
+      </w:r>
+      <w:r>
+        <w:rPr>
+          <w:highlight w:val="green"/>
+        </w:rPr>
+        <w:t>will be fu</w:t>
+      </w:r>
+      <w:r>
+        <w:rPr>
+          <w:highlight w:val="green"/>
+        </w:rPr>
+        <w:t>rther discussed in the subsection below.</w:t>
+      </w:r>
+    </w:p>
     <w:p/>
     <w:p>
       <w:pPr>
-        <w:pStyle w:val="Heading2"/>
-      </w:pPr>
-      <w:bookmarkStart w:id="5" w:name="_Toc4510293"/>
-      <w:r>
-        <w:t>First</w:t>
-      </w:r>
-      <w:r>
-        <w:t xml:space="preserve"> Normalised Form</w:t>
-      </w:r>
-      <w:bookmarkEnd w:id="5"/>
-    </w:p>
-    <w:p>
-      <w:pPr>
         <w:pStyle w:val="Heading3"/>
       </w:pPr>
-      <w:bookmarkStart w:id="6" w:name="_Toc4510294"/>
+      <w:bookmarkStart w:id="7" w:name="_Toc4510294"/>
+      <w:r>
+        <w:t xml:space="preserve">Composite </w:t>
+      </w:r>
       <w:r>
         <w:t>Primary Key</w:t>
       </w:r>
-      <w:bookmarkStart w:id="7" w:name="_GoBack"/>
-      <w:bookmarkEnd w:id="6"/>
       <w:bookmarkEnd w:id="7"/>
-    </w:p>
-    <w:p>
+      <w:r>
+        <w:t xml:space="preserve"> Representing Logfile</w:t>
+      </w:r>
+    </w:p>
+    <w:p>
+      <w:pPr>
+        <w:ind w:firstLine="360"/>
+      </w:pPr>
       <w:r>
         <w:t>A composite primary key</w:t>
       </w:r>
@@ -3112,7 +3308,19 @@
         <w:t xml:space="preserve"> consisting of the Bluetooth Name, the Work Order and the Date</w:t>
       </w:r>
       <w:r>
-        <w:t xml:space="preserve"> is chosen </w:t>
+        <w:t xml:space="preserve"> (note: this date item in the logfile is actually a datetime attribute)</w:t>
+      </w:r>
+      <w:r>
+        <w:t xml:space="preserve"> as shown in Figure 1a and Figure 1b</w:t>
+      </w:r>
+      <w:r>
+        <w:t xml:space="preserve"> </w:t>
+      </w:r>
+      <w:r>
+        <w:t>wa</w:t>
+      </w:r>
+      <w:r>
+        <w:t xml:space="preserve">s chosen </w:t>
       </w:r>
       <w:r>
         <w:t>to represent</w:t>
@@ -3127,18 +3335,77 @@
         <w:t xml:space="preserve"> signal tester logfile.</w:t>
       </w:r>
       <w:r>
-        <w:t xml:space="preserve"> For convenient propose, a primary key named </w:t>
+        <w:t xml:space="preserve"> For convenient propose, </w:t>
+      </w:r>
+      <w:r>
+        <w:rPr>
+          <w:highlight w:val="green"/>
+        </w:rPr>
+        <w:t xml:space="preserve">a </w:t>
+      </w:r>
+      <w:r>
+        <w:rPr>
+          <w:highlight w:val="green"/>
+        </w:rPr>
+        <w:t xml:space="preserve">synthetic </w:t>
+      </w:r>
+      <w:r>
+        <w:rPr>
+          <w:highlight w:val="green"/>
+        </w:rPr>
+        <w:t xml:space="preserve">primary key named </w:t>
       </w:r>
       <w:proofErr w:type="spellStart"/>
       <w:r>
-        <w:t>JobId</w:t>
+        <w:rPr>
+          <w:highlight w:val="green"/>
+        </w:rPr>
+        <w:t>log</w:t>
+      </w:r>
+      <w:r>
+        <w:rPr>
+          <w:highlight w:val="green"/>
+        </w:rPr>
+        <w:t>Id</w:t>
       </w:r>
       <w:proofErr w:type="spellEnd"/>
       <w:r>
-        <w:t xml:space="preserve"> is introduced to represent this composite key.</w:t>
-      </w:r>
-      <w:r>
-        <w:t xml:space="preserve"> The representatives (Andy and Marco, named representatives hereinafter) from Vector</w:t>
+        <w:rPr>
+          <w:highlight w:val="green"/>
+        </w:rPr>
+        <w:t xml:space="preserve"> </w:t>
+      </w:r>
+      <w:bookmarkStart w:id="8" w:name="_Hlk4535508"/>
+      <w:r>
+        <w:rPr>
+          <w:highlight w:val="green"/>
+        </w:rPr>
+        <w:t>(note: this will be further discuss</w:t>
+      </w:r>
+      <w:r>
+        <w:rPr>
+          <w:highlight w:val="green"/>
+        </w:rPr>
+        <w:t>ed</w:t>
+      </w:r>
+      <w:r>
+        <w:rPr>
+          <w:highlight w:val="green"/>
+        </w:rPr>
+        <w:t xml:space="preserve"> in the following subsection)</w:t>
+      </w:r>
+      <w:r>
+        <w:t xml:space="preserve"> </w:t>
+      </w:r>
+      <w:bookmarkEnd w:id="8"/>
+      <w:r>
+        <w:t>wa</w:t>
+      </w:r>
+      <w:r>
+        <w:t>s introduced to represent this composite key.</w:t>
+      </w:r>
+      <w:r>
+        <w:t xml:space="preserve"> The representatives from Vector</w:t>
       </w:r>
       <w:r>
         <w:t xml:space="preserve"> mentioned that the Bluetooth Name in the logfile is unique and the combination of the Work Order and Date in the logfile is unique too</w:t>
@@ -3146,37 +3413,407 @@
       <w:r>
         <w:t>.</w:t>
       </w:r>
+      <w:r>
+        <w:t xml:space="preserve"> However, I have reservation </w:t>
+      </w:r>
+      <w:r>
+        <w:t xml:space="preserve">about the uniqueness of the either the Bluetooth name or combination of the </w:t>
+      </w:r>
+      <w:r>
+        <w:t>Work Order and Date</w:t>
+      </w:r>
+      <w:r>
+        <w:t xml:space="preserve">. I </w:t>
+      </w:r>
+      <w:r>
+        <w:t xml:space="preserve">suspect </w:t>
+      </w:r>
+      <w:r>
+        <w:t>the Bluetooth name would</w:t>
+      </w:r>
+      <w:r>
+        <w:t xml:space="preserve"> </w:t>
+      </w:r>
+      <w:r>
+        <w:t>be repeated in a certain period of</w:t>
+      </w:r>
+      <w:r>
+        <w:t xml:space="preserve"> long</w:t>
+      </w:r>
+      <w:r>
+        <w:t xml:space="preserve"> time</w:t>
+      </w:r>
+      <w:r>
+        <w:t xml:space="preserve"> but </w:t>
+      </w:r>
+      <w:r>
+        <w:t xml:space="preserve">I believe that </w:t>
+      </w:r>
+      <w:r>
+        <w:t>it</w:t>
+      </w:r>
+      <w:r>
+        <w:t xml:space="preserve"> would not be repeated in </w:t>
+      </w:r>
+      <w:r>
+        <w:t xml:space="preserve">a short time such as </w:t>
+      </w:r>
+      <w:r>
+        <w:t>one second.</w:t>
+      </w:r>
+      <w:r>
+        <w:t xml:space="preserve"> The </w:t>
+      </w:r>
+      <w:r>
+        <w:t xml:space="preserve">combination of the </w:t>
+      </w:r>
+      <w:r>
+        <w:t xml:space="preserve">work order and </w:t>
+      </w:r>
+      <w:r>
+        <w:t xml:space="preserve">the </w:t>
+      </w:r>
+      <w:r>
+        <w:t xml:space="preserve">date </w:t>
+      </w:r>
+      <w:r>
+        <w:t xml:space="preserve">might be duplicated if there were two different users working on the same work order and recording </w:t>
+      </w:r>
+      <w:r>
+        <w:t>the logfile at the same time</w:t>
+      </w:r>
+      <w:r>
+        <w:t xml:space="preserve"> for different tests.</w:t>
+      </w:r>
+      <w:r>
+        <w:t xml:space="preserve"> Although the possibility of recording the logfile at the same time is low, it should be considered. </w:t>
+      </w:r>
+      <w:r>
+        <w:t>This</w:t>
+      </w:r>
+      <w:r>
+        <w:t xml:space="preserve"> timing</w:t>
+      </w:r>
+      <w:r>
+        <w:t xml:space="preserve"> drawback</w:t>
+      </w:r>
+      <w:r>
+        <w:t xml:space="preserve"> to have the work-order-date can be overcome by incorporating the Bluetooth name (note: it is unique at a short period of time such as one second) into the composite key. </w:t>
+      </w:r>
+      <w:r>
+        <w:t>Hence, I suggest</w:t>
+      </w:r>
+      <w:r>
+        <w:t>ed</w:t>
+      </w:r>
+      <w:r>
+        <w:t xml:space="preserve"> to use the </w:t>
+      </w:r>
+      <w:r>
+        <w:t>composite primary key</w:t>
+      </w:r>
+      <w:r>
+        <w:t xml:space="preserve"> of the three attributes</w:t>
+      </w:r>
+      <w:r>
+        <w:t xml:space="preserve"> </w:t>
+      </w:r>
+      <w:r>
+        <w:t xml:space="preserve">that are </w:t>
+      </w:r>
+      <w:r>
+        <w:t>the Bluetooth Name, the Work Order and the Date</w:t>
+      </w:r>
+      <w:r>
+        <w:t xml:space="preserve"> </w:t>
+      </w:r>
+      <w:r>
+        <w:t xml:space="preserve">(i.e. an aforementioned datetime attribute) </w:t>
+      </w:r>
+      <w:r>
+        <w:t>to uniquely represent the logfile.</w:t>
+      </w:r>
     </w:p>
     <w:p>
       <w:pPr>
         <w:pStyle w:val="Heading3"/>
       </w:pPr>
-      <w:bookmarkStart w:id="8" w:name="_Toc4510295"/>
+      <w:bookmarkStart w:id="9" w:name="_Toc4510295"/>
+      <w:r>
+        <w:t>M</w:t>
+      </w:r>
+      <w:r>
+        <w:t xml:space="preserve">ultivalued </w:t>
+      </w:r>
+      <w:r>
+        <w:t>A</w:t>
+      </w:r>
+      <w:r>
+        <w:t>ttribute</w:t>
+      </w:r>
+      <w:r>
+        <w:t>s</w:t>
+      </w:r>
+    </w:p>
+    <w:p>
+      <w:pPr>
+        <w:ind w:firstLine="360"/>
+      </w:pPr>
+      <w:r>
+        <w:t>There are two sets of multivalued attributes in the logfiles. They are Raw Array items</w:t>
+      </w:r>
+      <w:r>
+        <w:t xml:space="preserve"> (i.e. 42</w:t>
+      </w:r>
+      <w:r>
+        <w:rPr>
+          <w:vertAlign w:val="superscript"/>
+        </w:rPr>
+        <w:t>nd</w:t>
+      </w:r>
+      <w:r>
+        <w:t xml:space="preserve"> to 46</w:t>
+      </w:r>
+      <w:r>
+        <w:rPr>
+          <w:vertAlign w:val="superscript"/>
+        </w:rPr>
+        <w:t>th</w:t>
+      </w:r>
+      <w:r>
+        <w:t xml:space="preserve"> items of logfiles)</w:t>
+      </w:r>
+      <w:r>
+        <w:t xml:space="preserve"> and BT Signal item</w:t>
+      </w:r>
+      <w:r>
+        <w:t xml:space="preserve"> (i.e. 47</w:t>
+      </w:r>
+      <w:r>
+        <w:rPr>
+          <w:vertAlign w:val="superscript"/>
+        </w:rPr>
+        <w:t>th</w:t>
+      </w:r>
+      <w:r>
+        <w:t xml:space="preserve"> item of logfiles)</w:t>
+      </w:r>
+      <w:r>
+        <w:t xml:space="preserve">. In order to effectively handle those </w:t>
+      </w:r>
+      <w:r>
+        <w:t xml:space="preserve">multivalued attributes, </w:t>
+      </w:r>
+      <w:r>
+        <w:t>Raw Array items and BT Signal item</w:t>
+      </w:r>
+      <w:r>
+        <w:t xml:space="preserve"> </w:t>
+      </w:r>
+      <w:r>
+        <w:t>were</w:t>
+      </w:r>
+      <w:r>
+        <w:t xml:space="preserve"> split into a number of attributes and a number of tuple (or data) as shown in Figure 1a and Figure 1b</w:t>
+      </w:r>
+      <w:r>
+        <w:t>.</w:t>
+      </w:r>
+      <w:r>
+        <w:t xml:space="preserve"> Those number of corresponding attributes </w:t>
+      </w:r>
+    </w:p>
+    <w:p>
+      <w:pPr>
+        <w:ind w:firstLine="360"/>
+      </w:pPr>
+    </w:p>
+    <w:p>
+      <w:pPr>
+        <w:ind w:firstLine="360"/>
+      </w:pPr>
+      <w:r>
+        <w:t xml:space="preserve"> </w:t>
+      </w:r>
+      <w:r>
+        <w:t>There will be a foreign key and a s</w:t>
+      </w:r>
+      <w:r>
+        <w:t xml:space="preserve">ynthetic </w:t>
+      </w:r>
+      <w:r>
+        <w:t>k</w:t>
+      </w:r>
+      <w:r>
+        <w:t>ey</w:t>
+      </w:r>
+      <w:r>
+        <w:t xml:space="preserve"> introduced into the </w:t>
+      </w:r>
+      <w:r>
+        <w:t xml:space="preserve">group of the </w:t>
+      </w:r>
+      <w:r>
+        <w:t xml:space="preserve">separated attributes of the </w:t>
+      </w:r>
+      <w:r>
+        <w:t>multivalued attributes</w:t>
+      </w:r>
+      <w:r>
+        <w:t xml:space="preserve"> to form a transitive dependency</w:t>
+      </w:r>
+      <w:r>
+        <w:t xml:space="preserve">. </w:t>
+      </w:r>
+      <w:r>
+        <w:rPr>
+          <w:highlight w:val="green"/>
+        </w:rPr>
+        <w:t>This introduction of keys will be further discussed in the subsection below.</w:t>
+      </w:r>
+    </w:p>
+    <w:p/>
+    <w:p>
+      <w:pPr>
+        <w:pStyle w:val="Heading3"/>
+      </w:pPr>
+      <w:r>
+        <w:t>Composite Attribute in Multivalued Attribute</w:t>
+      </w:r>
+    </w:p>
+    <w:p>
+      <w:pPr>
+        <w:ind w:firstLine="360"/>
+      </w:pPr>
+      <w:r>
+        <w:t xml:space="preserve">In side the multivalued Raw Array items, each </w:t>
+      </w:r>
+      <w:r>
+        <w:t xml:space="preserve">value is a composite component consisting of signal strength, signal quality and frequency number. These parameters are required to be separated into individual attribute. </w:t>
+      </w:r>
+      <w:r>
+        <w:t>There will be a foreign key and a s</w:t>
+      </w:r>
+      <w:r>
+        <w:t xml:space="preserve">ynthetic </w:t>
+      </w:r>
+      <w:r>
+        <w:t>k</w:t>
+      </w:r>
+      <w:r>
+        <w:t>ey</w:t>
+      </w:r>
+      <w:r>
+        <w:t xml:space="preserve"> introduced into the separated attributes of the multivalued attributes. </w:t>
+      </w:r>
+      <w:r>
+        <w:rPr>
+          <w:highlight w:val="green"/>
+        </w:rPr>
+        <w:t>This introduction of keys will be further discussed in the subsection below.</w:t>
+      </w:r>
+    </w:p>
+    <w:p/>
+    <w:p>
+      <w:pPr>
+        <w:pStyle w:val="Heading3"/>
+      </w:pPr>
+      <w:r>
+        <w:t>In</w:t>
+      </w:r>
+      <w:r>
+        <w:t>trod</w:t>
+      </w:r>
+      <w:r>
+        <w:t xml:space="preserve">uced </w:t>
+      </w:r>
+      <w:r>
+        <w:t>S</w:t>
+      </w:r>
+      <w:r>
+        <w:t xml:space="preserve">ynthetic </w:t>
+      </w:r>
+      <w:r>
+        <w:t>K</w:t>
+      </w:r>
+      <w:r>
+        <w:t>ey</w:t>
+      </w:r>
+      <w:r>
+        <w:t>s</w:t>
+      </w:r>
+      <w:r>
+        <w:t xml:space="preserve"> (Primary, Foreign and Unique Keys)</w:t>
+      </w:r>
+    </w:p>
+    <w:p>
+      <w:r>
+        <w:t xml:space="preserve">For convenient propose, a synthetic primary key named </w:t>
+      </w:r>
+      <w:proofErr w:type="spellStart"/>
+      <w:r>
+        <w:t>logId</w:t>
+      </w:r>
+      <w:proofErr w:type="spellEnd"/>
+      <w:r>
+        <w:t xml:space="preserve"> (note: this will be further </w:t>
+      </w:r>
+      <w:proofErr w:type="gramStart"/>
+      <w:r>
+        <w:t>discuss</w:t>
+      </w:r>
+      <w:proofErr w:type="gramEnd"/>
+      <w:r>
+        <w:t xml:space="preserve"> in the following subsection) was introduced to represent this composite key.</w:t>
+      </w:r>
+    </w:p>
+    <w:p/>
+    <w:p>
+      <w:pPr>
+        <w:pStyle w:val="Heading3"/>
+      </w:pPr>
+      <w:r>
+        <w:t>Derivable Attribute</w:t>
+      </w:r>
+    </w:p>
+    <w:p>
+      <w:pPr>
+        <w:pStyle w:val="Heading3"/>
+      </w:pPr>
+      <w:r>
+        <w:t xml:space="preserve"> </w:t>
+      </w:r>
+    </w:p>
+    <w:p>
+      <w:pPr>
+        <w:pStyle w:val="Heading3"/>
+      </w:pPr>
       <w:r>
         <w:t>Partial Dependency</w:t>
       </w:r>
-      <w:bookmarkEnd w:id="8"/>
+      <w:bookmarkEnd w:id="9"/>
     </w:p>
     <w:p>
       <w:pPr>
         <w:pStyle w:val="Heading3"/>
       </w:pPr>
-      <w:bookmarkStart w:id="9" w:name="_Toc4510296"/>
+      <w:bookmarkStart w:id="10" w:name="_Toc4510296"/>
       <w:r>
         <w:t>Transitive Dependency</w:t>
       </w:r>
-      <w:bookmarkEnd w:id="9"/>
+      <w:bookmarkEnd w:id="10"/>
       <w:r>
         <w:t xml:space="preserve"> </w:t>
       </w:r>
     </w:p>
     <w:p/>
     <w:p/>
+    <w:p/>
     <w:p>
       <w:pPr>
         <w:pStyle w:val="Heading2"/>
       </w:pPr>
-      <w:bookmarkStart w:id="10" w:name="_Toc4510297"/>
+      <w:bookmarkStart w:id="11" w:name="_Toc4510297"/>
       <w:r>
         <w:t>2</w:t>
       </w:r>
@@ -3189,7 +3826,7 @@
       <w:r>
         <w:t xml:space="preserve"> Normalised Form</w:t>
       </w:r>
-      <w:bookmarkEnd w:id="10"/>
+      <w:bookmarkEnd w:id="11"/>
     </w:p>
     <w:p/>
     <w:p/>
@@ -3197,7 +3834,7 @@
       <w:pPr>
         <w:pStyle w:val="Heading2"/>
       </w:pPr>
-      <w:bookmarkStart w:id="11" w:name="_Toc4510298"/>
+      <w:bookmarkStart w:id="12" w:name="_Toc4510298"/>
       <w:r>
         <w:t>3</w:t>
       </w:r>
@@ -3210,7 +3847,7 @@
       <w:r>
         <w:t xml:space="preserve"> Normalised Form</w:t>
       </w:r>
-      <w:bookmarkEnd w:id="11"/>
+      <w:bookmarkEnd w:id="12"/>
     </w:p>
     <w:p/>
     <w:p/>
@@ -3218,11 +3855,11 @@
       <w:pPr>
         <w:pStyle w:val="Heading1"/>
       </w:pPr>
-      <w:bookmarkStart w:id="12" w:name="_Toc4510299"/>
+      <w:bookmarkStart w:id="13" w:name="_Toc4510299"/>
       <w:r>
         <w:t>Entity Relationship Diagram</w:t>
       </w:r>
-      <w:bookmarkEnd w:id="12"/>
+      <w:bookmarkEnd w:id="13"/>
     </w:p>
     <w:p/>
     <w:p/>
@@ -3230,22 +3867,22 @@
       <w:pPr>
         <w:pStyle w:val="Heading2"/>
       </w:pPr>
-      <w:bookmarkStart w:id="13" w:name="_Toc4510300"/>
+      <w:bookmarkStart w:id="14" w:name="_Toc4510300"/>
       <w:r>
         <w:t>Identify Entity Relationship</w:t>
       </w:r>
-      <w:bookmarkEnd w:id="13"/>
+      <w:bookmarkEnd w:id="14"/>
     </w:p>
     <w:p/>
     <w:p>
       <w:pPr>
         <w:pStyle w:val="Heading2"/>
       </w:pPr>
-      <w:bookmarkStart w:id="14" w:name="_Toc4510301"/>
+      <w:bookmarkStart w:id="15" w:name="_Toc4510301"/>
       <w:r>
         <w:t>Data Dictionary</w:t>
       </w:r>
-      <w:bookmarkEnd w:id="14"/>
+      <w:bookmarkEnd w:id="15"/>
     </w:p>
     <w:p/>
     <w:p/>
@@ -3255,11 +3892,11 @@
       <w:pPr>
         <w:pStyle w:val="Heading1"/>
       </w:pPr>
-      <w:bookmarkStart w:id="15" w:name="_Toc4510302"/>
+      <w:bookmarkStart w:id="16" w:name="_Toc4510302"/>
       <w:r>
         <w:t>Suggestions</w:t>
       </w:r>
-      <w:bookmarkEnd w:id="15"/>
+      <w:bookmarkEnd w:id="16"/>
     </w:p>
     <w:p/>
     <w:p>
@@ -15346,7 +15983,7 @@
 </file>
 
 <file path=customXml/itemProps1.xml><?xml version="1.0" encoding="utf-8"?>
-<ds:datastoreItem xmlns:ds="http://schemas.openxmlformats.org/officeDocument/2006/customXml" ds:itemID="{39E71E27-3B7E-47C3-AEC9-A51673AD8FBE}">
+<ds:datastoreItem xmlns:ds="http://schemas.openxmlformats.org/officeDocument/2006/customXml" ds:itemID="{11881072-F1A4-4F31-BE98-ED9BC00C7213}">
   <ds:schemaRefs>
     <ds:schemaRef ds:uri="http://schemas.openxmlformats.org/officeDocument/2006/bibliography"/>
   </ds:schemaRefs>

</xml_diff>

<commit_message>
Draft report: Draft up to subsection of Derivable Attribute
</commit_message>
<xml_diff>
--- a/HarryBCPR203AssignmentReport.docx
+++ b/HarryBCPR203AssignmentReport.docx
@@ -126,7 +126,7 @@
           <w:r>
             <w:fldChar w:fldCharType="separate"/>
           </w:r>
-          <w:hyperlink w:anchor="_Toc4510289" w:history="1">
+          <w:hyperlink w:anchor="_Toc4561443" w:history="1">
             <w:r>
               <w:rPr>
                 <w:rStyle w:val="Hyperlink"/>
@@ -169,7 +169,7 @@
                 <w:noProof/>
                 <w:webHidden/>
               </w:rPr>
-              <w:instrText xml:space="preserve"> PAGEREF _Toc4510289 \h </w:instrText>
+              <w:instrText xml:space="preserve"> PAGEREF _Toc4561443 \h </w:instrText>
             </w:r>
             <w:r>
               <w:rPr>
@@ -214,7 +214,7 @@
               <w:szCs w:val="22"/>
             </w:rPr>
           </w:pPr>
-          <w:hyperlink w:anchor="_Toc4510290" w:history="1">
+          <w:hyperlink w:anchor="_Toc4561444" w:history="1">
             <w:r>
               <w:rPr>
                 <w:rStyle w:val="Hyperlink"/>
@@ -257,7 +257,7 @@
                 <w:noProof/>
                 <w:webHidden/>
               </w:rPr>
-              <w:instrText xml:space="preserve"> PAGEREF _Toc4510290 \h </w:instrText>
+              <w:instrText xml:space="preserve"> PAGEREF _Toc4561444 \h </w:instrText>
             </w:r>
             <w:r>
               <w:rPr>
@@ -302,7 +302,7 @@
               <w:szCs w:val="22"/>
             </w:rPr>
           </w:pPr>
-          <w:hyperlink w:anchor="_Toc4510291" w:history="1">
+          <w:hyperlink w:anchor="_Toc4561445" w:history="1">
             <w:r>
               <w:rPr>
                 <w:rStyle w:val="Hyperlink"/>
@@ -345,7 +345,7 @@
                 <w:noProof/>
                 <w:webHidden/>
               </w:rPr>
-              <w:instrText xml:space="preserve"> PAGEREF _Toc4510291 \h </w:instrText>
+              <w:instrText xml:space="preserve"> PAGEREF _Toc4561445 \h </w:instrText>
             </w:r>
             <w:r>
               <w:rPr>
@@ -390,7 +390,7 @@
               <w:szCs w:val="22"/>
             </w:rPr>
           </w:pPr>
-          <w:hyperlink w:anchor="_Toc4510292" w:history="1">
+          <w:hyperlink w:anchor="_Toc4561446" w:history="1">
             <w:r>
               <w:rPr>
                 <w:rStyle w:val="Hyperlink"/>
@@ -433,7 +433,7 @@
                 <w:noProof/>
                 <w:webHidden/>
               </w:rPr>
-              <w:instrText xml:space="preserve"> PAGEREF _Toc4510292 \h </w:instrText>
+              <w:instrText xml:space="preserve"> PAGEREF _Toc4561446 \h </w:instrText>
             </w:r>
             <w:r>
               <w:rPr>
@@ -478,7 +478,7 @@
               <w:szCs w:val="22"/>
             </w:rPr>
           </w:pPr>
-          <w:hyperlink w:anchor="_Toc4510293" w:history="1">
+          <w:hyperlink w:anchor="_Toc4561447" w:history="1">
             <w:r>
               <w:rPr>
                 <w:rStyle w:val="Hyperlink"/>
@@ -506,22 +506,7 @@
                 <w:rStyle w:val="Hyperlink"/>
                 <w:noProof/>
               </w:rPr>
-              <w:t>1</w:t>
-            </w:r>
-            <w:r>
-              <w:rPr>
-                <w:rStyle w:val="Hyperlink"/>
-                <w:noProof/>
-                <w:vertAlign w:val="superscript"/>
-              </w:rPr>
-              <w:t>st</w:t>
-            </w:r>
-            <w:r>
-              <w:rPr>
-                <w:rStyle w:val="Hyperlink"/>
-                <w:noProof/>
-              </w:rPr>
-              <w:t xml:space="preserve"> Normalised Form</w:t>
+              <w:t>First and Second Normal Form</w:t>
             </w:r>
             <w:r>
               <w:rPr>
@@ -542,7 +527,7 @@
                 <w:noProof/>
                 <w:webHidden/>
               </w:rPr>
-              <w:instrText xml:space="preserve"> PAGEREF _Toc4510293 \h </w:instrText>
+              <w:instrText xml:space="preserve"> PAGEREF _Toc4561447 \h </w:instrText>
             </w:r>
             <w:r>
               <w:rPr>
@@ -562,7 +547,7 @@
                 <w:noProof/>
                 <w:webHidden/>
               </w:rPr>
-              <w:t>3</w:t>
+              <w:t>4</w:t>
             </w:r>
             <w:r>
               <w:rPr>
@@ -587,7 +572,7 @@
               <w:szCs w:val="22"/>
             </w:rPr>
           </w:pPr>
-          <w:hyperlink w:anchor="_Toc4510294" w:history="1">
+          <w:hyperlink w:anchor="_Toc4561448" w:history="1">
             <w:r>
               <w:rPr>
                 <w:rStyle w:val="Hyperlink"/>
@@ -609,7 +594,7 @@
                 <w:rStyle w:val="Hyperlink"/>
                 <w:noProof/>
               </w:rPr>
-              <w:t>Primary Key</w:t>
+              <w:t>Composite Primary Key Representing Logfile</w:t>
             </w:r>
             <w:r>
               <w:rPr>
@@ -630,7 +615,7 @@
                 <w:noProof/>
                 <w:webHidden/>
               </w:rPr>
-              <w:instrText xml:space="preserve"> PAGEREF _Toc4510294 \h </w:instrText>
+              <w:instrText xml:space="preserve"> PAGEREF _Toc4561448 \h </w:instrText>
             </w:r>
             <w:r>
               <w:rPr>
@@ -650,7 +635,7 @@
                 <w:noProof/>
                 <w:webHidden/>
               </w:rPr>
-              <w:t>3</w:t>
+              <w:t>4</w:t>
             </w:r>
             <w:r>
               <w:rPr>
@@ -675,7 +660,7 @@
               <w:szCs w:val="22"/>
             </w:rPr>
           </w:pPr>
-          <w:hyperlink w:anchor="_Toc4510295" w:history="1">
+          <w:hyperlink w:anchor="_Toc4561449" w:history="1">
             <w:r>
               <w:rPr>
                 <w:rStyle w:val="Hyperlink"/>
@@ -697,7 +682,7 @@
                 <w:rStyle w:val="Hyperlink"/>
                 <w:noProof/>
               </w:rPr>
-              <w:t>Partial Dependency</w:t>
+              <w:t>Multivalued Attributes</w:t>
             </w:r>
             <w:r>
               <w:rPr>
@@ -718,7 +703,7 @@
                 <w:noProof/>
                 <w:webHidden/>
               </w:rPr>
-              <w:instrText xml:space="preserve"> PAGEREF _Toc4510295 \h </w:instrText>
+              <w:instrText xml:space="preserve"> PAGEREF _Toc4561449 \h </w:instrText>
             </w:r>
             <w:r>
               <w:rPr>
@@ -738,7 +723,7 @@
                 <w:noProof/>
                 <w:webHidden/>
               </w:rPr>
-              <w:t>3</w:t>
+              <w:t>5</w:t>
             </w:r>
             <w:r>
               <w:rPr>
@@ -763,7 +748,7 @@
               <w:szCs w:val="22"/>
             </w:rPr>
           </w:pPr>
-          <w:hyperlink w:anchor="_Toc4510296" w:history="1">
+          <w:hyperlink w:anchor="_Toc4561450" w:history="1">
             <w:r>
               <w:rPr>
                 <w:rStyle w:val="Hyperlink"/>
@@ -785,6 +770,588 @@
                 <w:rStyle w:val="Hyperlink"/>
                 <w:noProof/>
               </w:rPr>
+              <w:t>Composite Attribute in Multivalued Attribute</w:t>
+            </w:r>
+            <w:r>
+              <w:rPr>
+                <w:noProof/>
+                <w:webHidden/>
+              </w:rPr>
+              <w:tab/>
+            </w:r>
+            <w:r>
+              <w:rPr>
+                <w:noProof/>
+                <w:webHidden/>
+              </w:rPr>
+              <w:fldChar w:fldCharType="begin"/>
+            </w:r>
+            <w:r>
+              <w:rPr>
+                <w:noProof/>
+                <w:webHidden/>
+              </w:rPr>
+              <w:instrText xml:space="preserve"> PAGEREF _Toc4561450 \h </w:instrText>
+            </w:r>
+            <w:r>
+              <w:rPr>
+                <w:noProof/>
+                <w:webHidden/>
+              </w:rPr>
+            </w:r>
+            <w:r>
+              <w:rPr>
+                <w:noProof/>
+                <w:webHidden/>
+              </w:rPr>
+              <w:fldChar w:fldCharType="separate"/>
+            </w:r>
+            <w:r>
+              <w:rPr>
+                <w:noProof/>
+                <w:webHidden/>
+              </w:rPr>
+              <w:t>5</w:t>
+            </w:r>
+            <w:r>
+              <w:rPr>
+                <w:noProof/>
+                <w:webHidden/>
+              </w:rPr>
+              <w:fldChar w:fldCharType="end"/>
+            </w:r>
+          </w:hyperlink>
+        </w:p>
+        <w:p>
+          <w:pPr>
+            <w:pStyle w:val="TOC3"/>
+            <w:tabs>
+              <w:tab w:val="left" w:pos="1320"/>
+              <w:tab w:val="right" w:leader="dot" w:pos="9016"/>
+            </w:tabs>
+            <w:rPr>
+              <w:rFonts w:asciiTheme="minorHAnsi" w:hAnsiTheme="minorHAnsi" w:cstheme="minorBidi"/>
+              <w:noProof/>
+              <w:sz w:val="22"/>
+              <w:szCs w:val="22"/>
+            </w:rPr>
+          </w:pPr>
+          <w:hyperlink w:anchor="_Toc4561451" w:history="1">
+            <w:r>
+              <w:rPr>
+                <w:rStyle w:val="Hyperlink"/>
+                <w:noProof/>
+              </w:rPr>
+              <w:t>4.1.4.</w:t>
+            </w:r>
+            <w:r>
+              <w:rPr>
+                <w:rFonts w:asciiTheme="minorHAnsi" w:hAnsiTheme="minorHAnsi" w:cstheme="minorBidi"/>
+                <w:noProof/>
+                <w:sz w:val="22"/>
+                <w:szCs w:val="22"/>
+              </w:rPr>
+              <w:tab/>
+            </w:r>
+            <w:r>
+              <w:rPr>
+                <w:rStyle w:val="Hyperlink"/>
+                <w:noProof/>
+              </w:rPr>
+              <w:t>Constant-Value Attribute</w:t>
+            </w:r>
+            <w:r>
+              <w:rPr>
+                <w:noProof/>
+                <w:webHidden/>
+              </w:rPr>
+              <w:tab/>
+            </w:r>
+            <w:r>
+              <w:rPr>
+                <w:noProof/>
+                <w:webHidden/>
+              </w:rPr>
+              <w:fldChar w:fldCharType="begin"/>
+            </w:r>
+            <w:r>
+              <w:rPr>
+                <w:noProof/>
+                <w:webHidden/>
+              </w:rPr>
+              <w:instrText xml:space="preserve"> PAGEREF _Toc4561451 \h </w:instrText>
+            </w:r>
+            <w:r>
+              <w:rPr>
+                <w:noProof/>
+                <w:webHidden/>
+              </w:rPr>
+            </w:r>
+            <w:r>
+              <w:rPr>
+                <w:noProof/>
+                <w:webHidden/>
+              </w:rPr>
+              <w:fldChar w:fldCharType="separate"/>
+            </w:r>
+            <w:r>
+              <w:rPr>
+                <w:noProof/>
+                <w:webHidden/>
+              </w:rPr>
+              <w:t>5</w:t>
+            </w:r>
+            <w:r>
+              <w:rPr>
+                <w:noProof/>
+                <w:webHidden/>
+              </w:rPr>
+              <w:fldChar w:fldCharType="end"/>
+            </w:r>
+          </w:hyperlink>
+        </w:p>
+        <w:p>
+          <w:pPr>
+            <w:pStyle w:val="TOC3"/>
+            <w:tabs>
+              <w:tab w:val="left" w:pos="1320"/>
+              <w:tab w:val="right" w:leader="dot" w:pos="9016"/>
+            </w:tabs>
+            <w:rPr>
+              <w:rFonts w:asciiTheme="minorHAnsi" w:hAnsiTheme="minorHAnsi" w:cstheme="minorBidi"/>
+              <w:noProof/>
+              <w:sz w:val="22"/>
+              <w:szCs w:val="22"/>
+            </w:rPr>
+          </w:pPr>
+          <w:hyperlink w:anchor="_Toc4561452" w:history="1">
+            <w:r>
+              <w:rPr>
+                <w:rStyle w:val="Hyperlink"/>
+                <w:noProof/>
+              </w:rPr>
+              <w:t>4.1.5.</w:t>
+            </w:r>
+            <w:r>
+              <w:rPr>
+                <w:rFonts w:asciiTheme="minorHAnsi" w:hAnsiTheme="minorHAnsi" w:cstheme="minorBidi"/>
+                <w:noProof/>
+                <w:sz w:val="22"/>
+                <w:szCs w:val="22"/>
+              </w:rPr>
+              <w:tab/>
+            </w:r>
+            <w:r>
+              <w:rPr>
+                <w:rStyle w:val="Hyperlink"/>
+                <w:noProof/>
+              </w:rPr>
+              <w:t>Introduced Synthetic Keys (Primary, Foreign and Unique Keys)</w:t>
+            </w:r>
+            <w:r>
+              <w:rPr>
+                <w:noProof/>
+                <w:webHidden/>
+              </w:rPr>
+              <w:tab/>
+            </w:r>
+            <w:r>
+              <w:rPr>
+                <w:noProof/>
+                <w:webHidden/>
+              </w:rPr>
+              <w:fldChar w:fldCharType="begin"/>
+            </w:r>
+            <w:r>
+              <w:rPr>
+                <w:noProof/>
+                <w:webHidden/>
+              </w:rPr>
+              <w:instrText xml:space="preserve"> PAGEREF _Toc4561452 \h </w:instrText>
+            </w:r>
+            <w:r>
+              <w:rPr>
+                <w:noProof/>
+                <w:webHidden/>
+              </w:rPr>
+            </w:r>
+            <w:r>
+              <w:rPr>
+                <w:noProof/>
+                <w:webHidden/>
+              </w:rPr>
+              <w:fldChar w:fldCharType="separate"/>
+            </w:r>
+            <w:r>
+              <w:rPr>
+                <w:noProof/>
+                <w:webHidden/>
+              </w:rPr>
+              <w:t>5</w:t>
+            </w:r>
+            <w:r>
+              <w:rPr>
+                <w:noProof/>
+                <w:webHidden/>
+              </w:rPr>
+              <w:fldChar w:fldCharType="end"/>
+            </w:r>
+          </w:hyperlink>
+        </w:p>
+        <w:p>
+          <w:pPr>
+            <w:pStyle w:val="TOC3"/>
+            <w:tabs>
+              <w:tab w:val="right" w:leader="dot" w:pos="9016"/>
+            </w:tabs>
+            <w:rPr>
+              <w:rFonts w:asciiTheme="minorHAnsi" w:hAnsiTheme="minorHAnsi" w:cstheme="minorBidi"/>
+              <w:noProof/>
+              <w:sz w:val="22"/>
+              <w:szCs w:val="22"/>
+            </w:rPr>
+          </w:pPr>
+          <w:hyperlink w:anchor="_Toc4561453" w:history="1">
+            <w:r>
+              <w:rPr>
+                <w:rStyle w:val="Hyperlink"/>
+                <w:noProof/>
+              </w:rPr>
+              <w:t>4.1.6.</w:t>
+            </w:r>
+            <w:r>
+              <w:rPr>
+                <w:noProof/>
+                <w:webHidden/>
+              </w:rPr>
+              <w:tab/>
+            </w:r>
+            <w:r>
+              <w:rPr>
+                <w:noProof/>
+                <w:webHidden/>
+              </w:rPr>
+              <w:fldChar w:fldCharType="begin"/>
+            </w:r>
+            <w:r>
+              <w:rPr>
+                <w:noProof/>
+                <w:webHidden/>
+              </w:rPr>
+              <w:instrText xml:space="preserve"> PAGEREF _Toc4561453 \h </w:instrText>
+            </w:r>
+            <w:r>
+              <w:rPr>
+                <w:noProof/>
+                <w:webHidden/>
+              </w:rPr>
+            </w:r>
+            <w:r>
+              <w:rPr>
+                <w:noProof/>
+                <w:webHidden/>
+              </w:rPr>
+              <w:fldChar w:fldCharType="separate"/>
+            </w:r>
+            <w:r>
+              <w:rPr>
+                <w:noProof/>
+                <w:webHidden/>
+              </w:rPr>
+              <w:t>5</w:t>
+            </w:r>
+            <w:r>
+              <w:rPr>
+                <w:noProof/>
+                <w:webHidden/>
+              </w:rPr>
+              <w:fldChar w:fldCharType="end"/>
+            </w:r>
+          </w:hyperlink>
+        </w:p>
+        <w:p>
+          <w:pPr>
+            <w:pStyle w:val="TOC3"/>
+            <w:tabs>
+              <w:tab w:val="left" w:pos="1320"/>
+              <w:tab w:val="right" w:leader="dot" w:pos="9016"/>
+            </w:tabs>
+            <w:rPr>
+              <w:rFonts w:asciiTheme="minorHAnsi" w:hAnsiTheme="minorHAnsi" w:cstheme="minorBidi"/>
+              <w:noProof/>
+              <w:sz w:val="22"/>
+              <w:szCs w:val="22"/>
+            </w:rPr>
+          </w:pPr>
+          <w:hyperlink w:anchor="_Toc4561454" w:history="1">
+            <w:r>
+              <w:rPr>
+                <w:rStyle w:val="Hyperlink"/>
+                <w:noProof/>
+              </w:rPr>
+              <w:t>4.1.7.</w:t>
+            </w:r>
+            <w:r>
+              <w:rPr>
+                <w:rFonts w:asciiTheme="minorHAnsi" w:hAnsiTheme="minorHAnsi" w:cstheme="minorBidi"/>
+                <w:noProof/>
+                <w:sz w:val="22"/>
+                <w:szCs w:val="22"/>
+              </w:rPr>
+              <w:tab/>
+            </w:r>
+            <w:r>
+              <w:rPr>
+                <w:rStyle w:val="Hyperlink"/>
+                <w:noProof/>
+              </w:rPr>
+              <w:t>Derivable Attribute</w:t>
+            </w:r>
+            <w:r>
+              <w:rPr>
+                <w:noProof/>
+                <w:webHidden/>
+              </w:rPr>
+              <w:tab/>
+            </w:r>
+            <w:r>
+              <w:rPr>
+                <w:noProof/>
+                <w:webHidden/>
+              </w:rPr>
+              <w:fldChar w:fldCharType="begin"/>
+            </w:r>
+            <w:r>
+              <w:rPr>
+                <w:noProof/>
+                <w:webHidden/>
+              </w:rPr>
+              <w:instrText xml:space="preserve"> PAGEREF _Toc4561454 \h </w:instrText>
+            </w:r>
+            <w:r>
+              <w:rPr>
+                <w:noProof/>
+                <w:webHidden/>
+              </w:rPr>
+            </w:r>
+            <w:r>
+              <w:rPr>
+                <w:noProof/>
+                <w:webHidden/>
+              </w:rPr>
+              <w:fldChar w:fldCharType="separate"/>
+            </w:r>
+            <w:r>
+              <w:rPr>
+                <w:noProof/>
+                <w:webHidden/>
+              </w:rPr>
+              <w:t>5</w:t>
+            </w:r>
+            <w:r>
+              <w:rPr>
+                <w:noProof/>
+                <w:webHidden/>
+              </w:rPr>
+              <w:fldChar w:fldCharType="end"/>
+            </w:r>
+          </w:hyperlink>
+        </w:p>
+        <w:p>
+          <w:pPr>
+            <w:pStyle w:val="TOC3"/>
+            <w:tabs>
+              <w:tab w:val="right" w:leader="dot" w:pos="9016"/>
+            </w:tabs>
+            <w:rPr>
+              <w:rFonts w:asciiTheme="minorHAnsi" w:hAnsiTheme="minorHAnsi" w:cstheme="minorBidi"/>
+              <w:noProof/>
+              <w:sz w:val="22"/>
+              <w:szCs w:val="22"/>
+            </w:rPr>
+          </w:pPr>
+          <w:hyperlink w:anchor="_Toc4561455" w:history="1">
+            <w:r>
+              <w:rPr>
+                <w:rStyle w:val="Hyperlink"/>
+                <w:noProof/>
+              </w:rPr>
+              <w:t>4.1.8.</w:t>
+            </w:r>
+            <w:r>
+              <w:rPr>
+                <w:noProof/>
+                <w:webHidden/>
+              </w:rPr>
+              <w:tab/>
+            </w:r>
+            <w:r>
+              <w:rPr>
+                <w:noProof/>
+                <w:webHidden/>
+              </w:rPr>
+              <w:fldChar w:fldCharType="begin"/>
+            </w:r>
+            <w:r>
+              <w:rPr>
+                <w:noProof/>
+                <w:webHidden/>
+              </w:rPr>
+              <w:instrText xml:space="preserve"> PAGEREF _Toc4561455 \h </w:instrText>
+            </w:r>
+            <w:r>
+              <w:rPr>
+                <w:noProof/>
+                <w:webHidden/>
+              </w:rPr>
+            </w:r>
+            <w:r>
+              <w:rPr>
+                <w:noProof/>
+                <w:webHidden/>
+              </w:rPr>
+              <w:fldChar w:fldCharType="separate"/>
+            </w:r>
+            <w:r>
+              <w:rPr>
+                <w:noProof/>
+                <w:webHidden/>
+              </w:rPr>
+              <w:t>5</w:t>
+            </w:r>
+            <w:r>
+              <w:rPr>
+                <w:noProof/>
+                <w:webHidden/>
+              </w:rPr>
+              <w:fldChar w:fldCharType="end"/>
+            </w:r>
+          </w:hyperlink>
+        </w:p>
+        <w:p>
+          <w:pPr>
+            <w:pStyle w:val="TOC3"/>
+            <w:tabs>
+              <w:tab w:val="left" w:pos="1320"/>
+              <w:tab w:val="right" w:leader="dot" w:pos="9016"/>
+            </w:tabs>
+            <w:rPr>
+              <w:rFonts w:asciiTheme="minorHAnsi" w:hAnsiTheme="minorHAnsi" w:cstheme="minorBidi"/>
+              <w:noProof/>
+              <w:sz w:val="22"/>
+              <w:szCs w:val="22"/>
+            </w:rPr>
+          </w:pPr>
+          <w:hyperlink w:anchor="_Toc4561456" w:history="1">
+            <w:r>
+              <w:rPr>
+                <w:rStyle w:val="Hyperlink"/>
+                <w:noProof/>
+              </w:rPr>
+              <w:t>4.1.9.</w:t>
+            </w:r>
+            <w:r>
+              <w:rPr>
+                <w:rFonts w:asciiTheme="minorHAnsi" w:hAnsiTheme="minorHAnsi" w:cstheme="minorBidi"/>
+                <w:noProof/>
+                <w:sz w:val="22"/>
+                <w:szCs w:val="22"/>
+              </w:rPr>
+              <w:tab/>
+            </w:r>
+            <w:r>
+              <w:rPr>
+                <w:rStyle w:val="Hyperlink"/>
+                <w:noProof/>
+              </w:rPr>
+              <w:t>Partial Dependency</w:t>
+            </w:r>
+            <w:r>
+              <w:rPr>
+                <w:noProof/>
+                <w:webHidden/>
+              </w:rPr>
+              <w:tab/>
+            </w:r>
+            <w:r>
+              <w:rPr>
+                <w:noProof/>
+                <w:webHidden/>
+              </w:rPr>
+              <w:fldChar w:fldCharType="begin"/>
+            </w:r>
+            <w:r>
+              <w:rPr>
+                <w:noProof/>
+                <w:webHidden/>
+              </w:rPr>
+              <w:instrText xml:space="preserve"> PAGEREF _Toc4561456 \h </w:instrText>
+            </w:r>
+            <w:r>
+              <w:rPr>
+                <w:noProof/>
+                <w:webHidden/>
+              </w:rPr>
+            </w:r>
+            <w:r>
+              <w:rPr>
+                <w:noProof/>
+                <w:webHidden/>
+              </w:rPr>
+              <w:fldChar w:fldCharType="separate"/>
+            </w:r>
+            <w:r>
+              <w:rPr>
+                <w:noProof/>
+                <w:webHidden/>
+              </w:rPr>
+              <w:t>5</w:t>
+            </w:r>
+            <w:r>
+              <w:rPr>
+                <w:noProof/>
+                <w:webHidden/>
+              </w:rPr>
+              <w:fldChar w:fldCharType="end"/>
+            </w:r>
+          </w:hyperlink>
+        </w:p>
+        <w:p>
+          <w:pPr>
+            <w:pStyle w:val="TOC3"/>
+            <w:tabs>
+              <w:tab w:val="left" w:pos="1540"/>
+              <w:tab w:val="right" w:leader="dot" w:pos="9016"/>
+            </w:tabs>
+            <w:rPr>
+              <w:rFonts w:asciiTheme="minorHAnsi" w:hAnsiTheme="minorHAnsi" w:cstheme="minorBidi"/>
+              <w:noProof/>
+              <w:sz w:val="22"/>
+              <w:szCs w:val="22"/>
+            </w:rPr>
+          </w:pPr>
+          <w:hyperlink w:anchor="_Toc4561457" w:history="1">
+            <w:r>
+              <w:rPr>
+                <w:rStyle w:val="Hyperlink"/>
+                <w:noProof/>
+              </w:rPr>
+              <w:t>4.1.10.</w:t>
+            </w:r>
+            <w:r>
+              <w:rPr>
+                <w:rFonts w:asciiTheme="minorHAnsi" w:hAnsiTheme="minorHAnsi" w:cstheme="minorBidi"/>
+                <w:noProof/>
+                <w:sz w:val="22"/>
+                <w:szCs w:val="22"/>
+              </w:rPr>
+              <w:tab/>
+            </w:r>
+            <w:r>
+              <w:rPr>
+                <w:rStyle w:val="Hyperlink"/>
+                <w:noProof/>
+              </w:rPr>
               <w:t>Transitive Dependency</w:t>
             </w:r>
             <w:r>
@@ -806,7 +1373,7 @@
                 <w:noProof/>
                 <w:webHidden/>
               </w:rPr>
-              <w:instrText xml:space="preserve"> PAGEREF _Toc4510296 \h </w:instrText>
+              <w:instrText xml:space="preserve"> PAGEREF _Toc4561457 \h </w:instrText>
             </w:r>
             <w:r>
               <w:rPr>
@@ -826,7 +1393,7 @@
                 <w:noProof/>
                 <w:webHidden/>
               </w:rPr>
-              <w:t>3</w:t>
+              <w:t>5</w:t>
             </w:r>
             <w:r>
               <w:rPr>
@@ -851,7 +1418,7 @@
               <w:szCs w:val="22"/>
             </w:rPr>
           </w:pPr>
-          <w:hyperlink w:anchor="_Toc4510297" w:history="1">
+          <w:hyperlink w:anchor="_Toc4561458" w:history="1">
             <w:r>
               <w:rPr>
                 <w:rStyle w:val="Hyperlink"/>
@@ -915,7 +1482,7 @@
                 <w:noProof/>
                 <w:webHidden/>
               </w:rPr>
-              <w:instrText xml:space="preserve"> PAGEREF _Toc4510297 \h </w:instrText>
+              <w:instrText xml:space="preserve"> PAGEREF _Toc4561458 \h </w:instrText>
             </w:r>
             <w:r>
               <w:rPr>
@@ -935,7 +1502,7 @@
                 <w:noProof/>
                 <w:webHidden/>
               </w:rPr>
-              <w:t>3</w:t>
+              <w:t>6</w:t>
             </w:r>
             <w:r>
               <w:rPr>
@@ -960,7 +1527,7 @@
               <w:szCs w:val="22"/>
             </w:rPr>
           </w:pPr>
-          <w:hyperlink w:anchor="_Toc4510298" w:history="1">
+          <w:hyperlink w:anchor="_Toc4561459" w:history="1">
             <w:r>
               <w:rPr>
                 <w:rStyle w:val="Hyperlink"/>
@@ -1024,7 +1591,7 @@
                 <w:noProof/>
                 <w:webHidden/>
               </w:rPr>
-              <w:instrText xml:space="preserve"> PAGEREF _Toc4510298 \h </w:instrText>
+              <w:instrText xml:space="preserve"> PAGEREF _Toc4561459 \h </w:instrText>
             </w:r>
             <w:r>
               <w:rPr>
@@ -1044,7 +1611,7 @@
                 <w:noProof/>
                 <w:webHidden/>
               </w:rPr>
-              <w:t>3</w:t>
+              <w:t>6</w:t>
             </w:r>
             <w:r>
               <w:rPr>
@@ -1069,7 +1636,7 @@
               <w:szCs w:val="22"/>
             </w:rPr>
           </w:pPr>
-          <w:hyperlink w:anchor="_Toc4510299" w:history="1">
+          <w:hyperlink w:anchor="_Toc4561460" w:history="1">
             <w:r>
               <w:rPr>
                 <w:rStyle w:val="Hyperlink"/>
@@ -1112,7 +1679,7 @@
                 <w:noProof/>
                 <w:webHidden/>
               </w:rPr>
-              <w:instrText xml:space="preserve"> PAGEREF _Toc4510299 \h </w:instrText>
+              <w:instrText xml:space="preserve"> PAGEREF _Toc4561460 \h </w:instrText>
             </w:r>
             <w:r>
               <w:rPr>
@@ -1132,7 +1699,7 @@
                 <w:noProof/>
                 <w:webHidden/>
               </w:rPr>
-              <w:t>3</w:t>
+              <w:t>6</w:t>
             </w:r>
             <w:r>
               <w:rPr>
@@ -1157,7 +1724,7 @@
               <w:szCs w:val="22"/>
             </w:rPr>
           </w:pPr>
-          <w:hyperlink w:anchor="_Toc4510300" w:history="1">
+          <w:hyperlink w:anchor="_Toc4561461" w:history="1">
             <w:r>
               <w:rPr>
                 <w:rStyle w:val="Hyperlink"/>
@@ -1206,7 +1773,7 @@
                 <w:noProof/>
                 <w:webHidden/>
               </w:rPr>
-              <w:instrText xml:space="preserve"> PAGEREF _Toc4510300 \h </w:instrText>
+              <w:instrText xml:space="preserve"> PAGEREF _Toc4561461 \h </w:instrText>
             </w:r>
             <w:r>
               <w:rPr>
@@ -1226,7 +1793,7 @@
                 <w:noProof/>
                 <w:webHidden/>
               </w:rPr>
-              <w:t>4</w:t>
+              <w:t>6</w:t>
             </w:r>
             <w:r>
               <w:rPr>
@@ -1251,7 +1818,7 @@
               <w:szCs w:val="22"/>
             </w:rPr>
           </w:pPr>
-          <w:hyperlink w:anchor="_Toc4510301" w:history="1">
+          <w:hyperlink w:anchor="_Toc4561462" w:history="1">
             <w:r>
               <w:rPr>
                 <w:rStyle w:val="Hyperlink"/>
@@ -1300,7 +1867,7 @@
                 <w:noProof/>
                 <w:webHidden/>
               </w:rPr>
-              <w:instrText xml:space="preserve"> PAGEREF _Toc4510301 \h </w:instrText>
+              <w:instrText xml:space="preserve"> PAGEREF _Toc4561462 \h </w:instrText>
             </w:r>
             <w:r>
               <w:rPr>
@@ -1320,7 +1887,7 @@
                 <w:noProof/>
                 <w:webHidden/>
               </w:rPr>
-              <w:t>4</w:t>
+              <w:t>6</w:t>
             </w:r>
             <w:r>
               <w:rPr>
@@ -1345,7 +1912,7 @@
               <w:szCs w:val="22"/>
             </w:rPr>
           </w:pPr>
-          <w:hyperlink w:anchor="_Toc4510302" w:history="1">
+          <w:hyperlink w:anchor="_Toc4561463" w:history="1">
             <w:r>
               <w:rPr>
                 <w:rStyle w:val="Hyperlink"/>
@@ -1388,7 +1955,7 @@
                 <w:noProof/>
                 <w:webHidden/>
               </w:rPr>
-              <w:instrText xml:space="preserve"> PAGEREF _Toc4510302 \h </w:instrText>
+              <w:instrText xml:space="preserve"> PAGEREF _Toc4561463 \h </w:instrText>
             </w:r>
             <w:r>
               <w:rPr>
@@ -1408,7 +1975,7 @@
                 <w:noProof/>
                 <w:webHidden/>
               </w:rPr>
-              <w:t>4</w:t>
+              <w:t>6</w:t>
             </w:r>
             <w:r>
               <w:rPr>
@@ -1434,7 +2001,7 @@
       <w:pPr>
         <w:pStyle w:val="Heading1"/>
       </w:pPr>
-      <w:bookmarkStart w:id="0" w:name="_Toc4510289"/>
+      <w:bookmarkStart w:id="0" w:name="_Toc4561443"/>
       <w:r>
         <w:t>Introduction</w:t>
       </w:r>
@@ -1495,6 +2062,7 @@
     <w:p/>
     <w:p>
       <w:r>
+        <w:lastRenderedPageBreak/>
         <w:t xml:space="preserve">A constraint of NOT NULL AUTO_INCREMENT was added in the attributes such as </w:t>
       </w:r>
       <w:proofErr w:type="spellStart"/>
@@ -1602,7 +2170,6 @@
         <w:rPr>
           <w:lang w:val="en-US"/>
         </w:rPr>
-        <w:lastRenderedPageBreak/>
         <w:t xml:space="preserve">The attribute </w:t>
       </w:r>
       <w:proofErr w:type="spellStart"/>
@@ -1652,7 +2219,7 @@
       <w:pPr>
         <w:pStyle w:val="Heading1"/>
       </w:pPr>
-      <w:bookmarkStart w:id="2" w:name="_Toc4510290"/>
+      <w:bookmarkStart w:id="2" w:name="_Toc4561444"/>
       <w:r>
         <w:t>Version Control</w:t>
       </w:r>
@@ -1777,7 +2344,7 @@
       <w:pPr>
         <w:pStyle w:val="Heading1"/>
       </w:pPr>
-      <w:bookmarkStart w:id="3" w:name="_Toc4510291"/>
+      <w:bookmarkStart w:id="3" w:name="_Toc4561445"/>
       <w:r>
         <w:t>Data</w:t>
       </w:r>
@@ -3059,7 +3626,7 @@
       <w:pPr>
         <w:pStyle w:val="Heading1"/>
       </w:pPr>
-      <w:bookmarkStart w:id="4" w:name="_Toc4510292"/>
+      <w:bookmarkStart w:id="4" w:name="_Toc4561446"/>
       <w:r>
         <w:t>Database Normalisation</w:t>
       </w:r>
@@ -3094,91 +3661,907 @@
         <w:t>in the both suggestions, and also there will be a subsection further discussing the second suggestion</w:t>
       </w:r>
       <w:r>
-        <w:t xml:space="preserve">. The normalisations and entity relations of the both suggestions are shown in Figure 1a, </w:t>
-      </w:r>
-      <w:r>
-        <w:t>Figure 1a</w:t>
-      </w:r>
-      <w:r>
-        <w:t>, Figure 2a, Figure 2b, Figure 3a, Figure 3b, Figure 4a and Figure 4b accordingly.</w:t>
+        <w:t>. The normalisations and entity relations of the both suggestions are shown in Figure 1a, Figure 1a, Figure 2a, Figure 2b, Figure 3a, Figure 3b, Figure 4a and Figure 4b accordingly.</w:t>
+      </w:r>
+      <w:r>
+        <w:t xml:space="preserve"> However, due to the limited resources, only the database for suggestion one will be built for demonstrating the feasibility.</w:t>
+      </w:r>
+    </w:p>
+    <w:p>
+      <w:pPr>
+        <w:pStyle w:val="Heading2"/>
+      </w:pPr>
+      <w:bookmarkStart w:id="5" w:name="_Toc4561447"/>
+      <w:r>
+        <w:t>First</w:t>
       </w:r>
       <w:r>
         <w:t xml:space="preserve"> </w:t>
       </w:r>
       <w:r>
-        <w:t>However, due to the limited resources, only the database for suggestion one will be built for demonstrating the feasibility.</w:t>
-      </w:r>
-    </w:p>
-    <w:p>
-      <w:pPr>
-        <w:pStyle w:val="Heading2"/>
-      </w:pPr>
-      <w:bookmarkStart w:id="5" w:name="_Toc4510293"/>
-      <w:r>
-        <w:t>First</w:t>
+        <w:t xml:space="preserve">and Second </w:t>
+      </w:r>
+      <w:r>
+        <w:t>Normal Form</w:t>
+      </w:r>
+      <w:bookmarkEnd w:id="5"/>
+    </w:p>
+    <w:p>
+      <w:pPr>
+        <w:ind w:firstLine="360"/>
+      </w:pPr>
+      <w:r>
+        <w:t xml:space="preserve">The first and second normal forms are the same. </w:t>
+      </w:r>
+      <w:r>
+        <w:t>This report determined a composite key</w:t>
+      </w:r>
+      <w:r>
+        <w:t xml:space="preserve"> as shown in Figure 1a and Figure 1b</w:t>
+      </w:r>
+      <w:r>
+        <w:t xml:space="preserve"> to uniquely represent a logfile.</w:t>
       </w:r>
       <w:r>
         <w:t xml:space="preserve"> </w:t>
       </w:r>
       <w:r>
-        <w:t xml:space="preserve">and Second </w:t>
-      </w:r>
-      <w:r>
-        <w:t>Normal Form</w:t>
-      </w:r>
-      <w:bookmarkEnd w:id="5"/>
+        <w:rPr>
+          <w:highlight w:val="green"/>
+        </w:rPr>
+        <w:t>The determination of this composite key will be further discussed in the subsection below</w:t>
+      </w:r>
+      <w:r>
+        <w:t>.</w:t>
+      </w:r>
+      <w:r>
+        <w:t xml:space="preserve"> This</w:t>
+      </w:r>
+      <w:r>
+        <w:t xml:space="preserve"> composite key</w:t>
+      </w:r>
+      <w:r>
+        <w:t xml:space="preserve"> enables all the items of the logfile to depend on this composite key.</w:t>
+      </w:r>
+      <w:r>
+        <w:t xml:space="preserve"> In other word, there is only one dependency in this data system as shown in Figure 1a and Figure 1b. The second normal from is to separate </w:t>
+      </w:r>
+      <w:r>
+        <w:t xml:space="preserve">the </w:t>
+      </w:r>
+      <w:r>
+        <w:t>partial dependenc</w:t>
+      </w:r>
+      <w:r>
+        <w:t>ies</w:t>
+      </w:r>
+      <w:r>
+        <w:t xml:space="preserve">. There is only one dependency, so no </w:t>
+      </w:r>
+      <w:r>
+        <w:t>separation of partial dependenc</w:t>
+      </w:r>
+      <w:r>
+        <w:t>ies</w:t>
+      </w:r>
+      <w:r>
+        <w:t xml:space="preserve"> </w:t>
+      </w:r>
+      <w:r>
+        <w:t>can be done</w:t>
+      </w:r>
+      <w:r>
+        <w:t xml:space="preserve">. Therefore, the first and second normal forms are the same as shown in Figure 1a and Figure 1b. </w:t>
+      </w:r>
     </w:p>
     <w:p>
       <w:pPr>
         <w:ind w:firstLine="360"/>
       </w:pPr>
       <w:r>
-        <w:t xml:space="preserve">The first and second normal forms are the same. </w:t>
-      </w:r>
-      <w:r>
-        <w:t>This report determined a composite key</w:t>
+        <w:t>For the first normal form, there should not be multivalued and composite attributes</w:t>
+      </w:r>
+      <w:r>
+        <w:t xml:space="preserve">. This report eliminated those multivalued and composite attributes such as Raw Array items and BT Signal item as shown in Figure 1a and Figure 1b. </w:t>
+      </w:r>
+      <w:r>
+        <w:rPr>
+          <w:highlight w:val="green"/>
+        </w:rPr>
+        <w:t>The elimination of those multivalued and composite attributes will be further discussed in the subsection below.</w:t>
+      </w:r>
+    </w:p>
+    <w:p>
+      <w:pPr>
+        <w:ind w:firstLine="360"/>
+      </w:pPr>
+      <w:bookmarkStart w:id="6" w:name="_Hlk4564821"/>
+      <w:r>
+        <w:t>There are derivable attributes in the logfiles. They should be removed from the database. However, they are temporarily retained in the database</w:t>
       </w:r>
       <w:r>
         <w:t xml:space="preserve"> as shown in Figure 1a and Figure 1b</w:t>
       </w:r>
       <w:r>
-        <w:t xml:space="preserve"> to uniquely represent a logfile.</w:t>
-      </w:r>
-      <w:r>
+        <w:t xml:space="preserve"> for </w:t>
+      </w:r>
+      <w:r>
+        <w:t xml:space="preserve">a </w:t>
+      </w:r>
+      <w:r>
+        <w:t xml:space="preserve">verification purpose. </w:t>
+      </w:r>
+      <w:r>
+        <w:rPr>
+          <w:highlight w:val="green"/>
+        </w:rPr>
+        <w:t>Th</w:t>
+      </w:r>
+      <w:r>
+        <w:rPr>
+          <w:highlight w:val="green"/>
+        </w:rPr>
+        <w:t>ese</w:t>
+      </w:r>
+      <w:r>
+        <w:rPr>
+          <w:highlight w:val="green"/>
+        </w:rPr>
         <w:t xml:space="preserve"> </w:t>
       </w:r>
       <w:r>
         <w:rPr>
           <w:highlight w:val="green"/>
         </w:rPr>
-        <w:t>The determination of this composite key will be further discussed in the subsection below</w:t>
+        <w:t xml:space="preserve">derivable attributes </w:t>
+      </w:r>
+      <w:r>
+        <w:rPr>
+          <w:highlight w:val="green"/>
+        </w:rPr>
+        <w:t>will be fu</w:t>
+      </w:r>
+      <w:r>
+        <w:rPr>
+          <w:highlight w:val="green"/>
+        </w:rPr>
+        <w:t>rther discussed in the subsection below.</w:t>
+      </w:r>
+      <w:bookmarkEnd w:id="6"/>
+    </w:p>
+    <w:p>
+      <w:pPr>
+        <w:ind w:firstLine="360"/>
+      </w:pPr>
+      <w:r>
+        <w:t xml:space="preserve">There is a set of constant parameters in the logfiles. The method of handling </w:t>
+      </w:r>
+      <w:r>
+        <w:rPr>
+          <w:highlight w:val="green"/>
+        </w:rPr>
+        <w:t>these constant</w:t>
+      </w:r>
+      <w:r>
+        <w:rPr>
+          <w:highlight w:val="green"/>
+        </w:rPr>
+        <w:t>-value attribute</w:t>
+      </w:r>
+      <w:r>
+        <w:rPr>
+          <w:highlight w:val="green"/>
+        </w:rPr>
+        <w:t xml:space="preserve">s will be further </w:t>
+      </w:r>
+      <w:r>
+        <w:rPr>
+          <w:highlight w:val="green"/>
+        </w:rPr>
+        <w:t>discussed in the subsection below</w:t>
       </w:r>
       <w:r>
         <w:t>.</w:t>
       </w:r>
-      <w:r>
-        <w:t xml:space="preserve"> This</w:t>
+    </w:p>
+    <w:p/>
+    <w:p>
+      <w:pPr>
+        <w:pStyle w:val="Heading3"/>
+      </w:pPr>
+      <w:bookmarkStart w:id="7" w:name="_Toc4561448"/>
+      <w:r>
+        <w:t xml:space="preserve">Composite </w:t>
+      </w:r>
+      <w:r>
+        <w:t>Primary Key</w:t>
+      </w:r>
+      <w:r>
+        <w:t xml:space="preserve"> Representing Logfile</w:t>
+      </w:r>
+      <w:bookmarkEnd w:id="7"/>
+    </w:p>
+    <w:p>
+      <w:pPr>
+        <w:ind w:firstLine="360"/>
+      </w:pPr>
+      <w:r>
+        <w:t>A composite primary key</w:t>
+      </w:r>
+      <w:r>
+        <w:t xml:space="preserve"> consisting of the Bluetooth Name, the Work Order and the Date</w:t>
+      </w:r>
+      <w:r>
+        <w:t xml:space="preserve"> (note: this date item in the logfile is actually a datetime attribute)</w:t>
+      </w:r>
+      <w:r>
+        <w:t xml:space="preserve"> as shown in Figure 1a and Figure 1b</w:t>
+      </w:r>
+      <w:r>
+        <w:t xml:space="preserve"> </w:t>
+      </w:r>
+      <w:r>
+        <w:t>wa</w:t>
+      </w:r>
+      <w:r>
+        <w:t xml:space="preserve">s chosen </w:t>
+      </w:r>
+      <w:r>
+        <w:t>to represent</w:t>
+      </w:r>
+      <w:r>
+        <w:t xml:space="preserve"> an entire</w:t>
+      </w:r>
+      <w:r>
+        <w:t xml:space="preserve"> individual</w:t>
+      </w:r>
+      <w:r>
+        <w:t xml:space="preserve"> signal tester logfile.</w:t>
+      </w:r>
+      <w:r>
+        <w:t xml:space="preserve"> For convenient propose, </w:t>
+      </w:r>
+      <w:r>
+        <w:rPr>
+          <w:highlight w:val="green"/>
+        </w:rPr>
+        <w:t xml:space="preserve">a </w:t>
+      </w:r>
+      <w:r>
+        <w:rPr>
+          <w:highlight w:val="green"/>
+        </w:rPr>
+        <w:t xml:space="preserve">synthetic </w:t>
+      </w:r>
+      <w:r>
+        <w:rPr>
+          <w:highlight w:val="green"/>
+        </w:rPr>
+        <w:t xml:space="preserve">primary key named </w:t>
+      </w:r>
+      <w:proofErr w:type="spellStart"/>
+      <w:r>
+        <w:rPr>
+          <w:highlight w:val="green"/>
+        </w:rPr>
+        <w:t>log</w:t>
+      </w:r>
+      <w:r>
+        <w:rPr>
+          <w:highlight w:val="green"/>
+        </w:rPr>
+        <w:t>Id</w:t>
+      </w:r>
+      <w:proofErr w:type="spellEnd"/>
+      <w:r>
+        <w:rPr>
+          <w:highlight w:val="green"/>
+        </w:rPr>
+        <w:t xml:space="preserve"> </w:t>
+      </w:r>
+      <w:bookmarkStart w:id="8" w:name="_Hlk4535508"/>
+      <w:r>
+        <w:rPr>
+          <w:highlight w:val="green"/>
+        </w:rPr>
+        <w:t>(note: this will be further discuss</w:t>
+      </w:r>
+      <w:r>
+        <w:rPr>
+          <w:highlight w:val="green"/>
+        </w:rPr>
+        <w:t>ed</w:t>
+      </w:r>
+      <w:r>
+        <w:rPr>
+          <w:highlight w:val="green"/>
+        </w:rPr>
+        <w:t xml:space="preserve"> in the following subsection)</w:t>
+      </w:r>
+      <w:r>
+        <w:t xml:space="preserve"> </w:t>
+      </w:r>
+      <w:bookmarkEnd w:id="8"/>
+      <w:r>
+        <w:t>wa</w:t>
+      </w:r>
+      <w:r>
+        <w:t>s introduced to represent this composite key.</w:t>
+      </w:r>
+      <w:r>
+        <w:t xml:space="preserve"> The representatives from Vector</w:t>
+      </w:r>
+      <w:r>
+        <w:t xml:space="preserve"> mentioned that the Bluetooth Name in the logfile is unique and the combination of the Work Order and Date in the logfile is unique too</w:t>
+      </w:r>
+      <w:r>
+        <w:t>.</w:t>
+      </w:r>
+      <w:r>
+        <w:t xml:space="preserve"> However, I have reservation </w:t>
+      </w:r>
+      <w:r>
+        <w:t xml:space="preserve">about the uniqueness of the either the Bluetooth name or combination of the Work Order and Date. I </w:t>
+      </w:r>
+      <w:r>
+        <w:t xml:space="preserve">suspect </w:t>
+      </w:r>
+      <w:r>
+        <w:t>the Bluetooth name would</w:t>
+      </w:r>
+      <w:r>
+        <w:t xml:space="preserve"> </w:t>
+      </w:r>
+      <w:r>
+        <w:t>be repeated in a certain period of</w:t>
+      </w:r>
+      <w:r>
+        <w:t xml:space="preserve"> long</w:t>
+      </w:r>
+      <w:r>
+        <w:t xml:space="preserve"> time</w:t>
+      </w:r>
+      <w:r>
+        <w:t xml:space="preserve"> but I believe that </w:t>
+      </w:r>
+      <w:r>
+        <w:t>it</w:t>
+      </w:r>
+      <w:r>
+        <w:t xml:space="preserve"> would not be repeated in </w:t>
+      </w:r>
+      <w:r>
+        <w:t xml:space="preserve">a short time such as </w:t>
+      </w:r>
+      <w:r>
+        <w:t>one second.</w:t>
+      </w:r>
+      <w:r>
+        <w:t xml:space="preserve"> The </w:t>
+      </w:r>
+      <w:r>
+        <w:t xml:space="preserve">combination of the </w:t>
+      </w:r>
+      <w:r>
+        <w:t xml:space="preserve">work order and </w:t>
+      </w:r>
+      <w:r>
+        <w:t xml:space="preserve">the </w:t>
+      </w:r>
+      <w:r>
+        <w:t xml:space="preserve">date </w:t>
+      </w:r>
+      <w:r>
+        <w:t xml:space="preserve">might be duplicated if there were two different users working on the same work order and recording </w:t>
+      </w:r>
+      <w:r>
+        <w:t>the logfile at the same time</w:t>
+      </w:r>
+      <w:r>
+        <w:t xml:space="preserve"> for different tests.</w:t>
+      </w:r>
+      <w:r>
+        <w:t xml:space="preserve"> Although the possibility of recording the logfile at the same time is low, it should be considered. </w:t>
+      </w:r>
+      <w:r>
+        <w:t>This</w:t>
+      </w:r>
+      <w:r>
+        <w:t xml:space="preserve"> timing</w:t>
+      </w:r>
+      <w:r>
+        <w:t xml:space="preserve"> drawback</w:t>
+      </w:r>
+      <w:r>
+        <w:t xml:space="preserve"> to have the work-order-date can be overcome by incorporating the Bluetooth name (note: it is unique at a short period of time such as one second) into the composite key. </w:t>
+      </w:r>
+      <w:r>
+        <w:t>Hence, I suggest</w:t>
+      </w:r>
+      <w:r>
+        <w:t>ed</w:t>
+      </w:r>
+      <w:r>
+        <w:t xml:space="preserve"> to use the </w:t>
+      </w:r>
+      <w:r>
+        <w:t>composite primary key</w:t>
+      </w:r>
+      <w:r>
+        <w:t xml:space="preserve"> of the three attributes</w:t>
+      </w:r>
+      <w:r>
+        <w:t xml:space="preserve"> </w:t>
+      </w:r>
+      <w:r>
+        <w:t xml:space="preserve">that are </w:t>
+      </w:r>
+      <w:r>
+        <w:t>the Bluetooth Name, the Work Order and the Date</w:t>
+      </w:r>
+      <w:r>
+        <w:t xml:space="preserve"> </w:t>
+      </w:r>
+      <w:r>
+        <w:t xml:space="preserve">(i.e. an aforementioned datetime attribute) </w:t>
+      </w:r>
+      <w:r>
+        <w:t>to uniquely represent the logfile.</w:t>
+      </w:r>
+    </w:p>
+    <w:p>
+      <w:pPr>
+        <w:pStyle w:val="Heading3"/>
+      </w:pPr>
+      <w:bookmarkStart w:id="9" w:name="_Toc4561449"/>
+      <w:r>
+        <w:t>M</w:t>
+      </w:r>
+      <w:r>
+        <w:t xml:space="preserve">ultivalued </w:t>
+      </w:r>
+      <w:r>
+        <w:t>A</w:t>
+      </w:r>
+      <w:r>
+        <w:t>ttribute</w:t>
+      </w:r>
+      <w:r>
+        <w:t>s</w:t>
+      </w:r>
+      <w:bookmarkEnd w:id="9"/>
+    </w:p>
+    <w:p>
+      <w:pPr>
+        <w:ind w:firstLine="360"/>
+      </w:pPr>
+      <w:r>
+        <w:t>There are two sets of multivalued attributes in the logfiles. They are Raw Array items</w:t>
+      </w:r>
+      <w:r>
+        <w:t xml:space="preserve"> (i.e. 42</w:t>
+      </w:r>
+      <w:r>
+        <w:rPr>
+          <w:vertAlign w:val="superscript"/>
+        </w:rPr>
+        <w:t>nd</w:t>
+      </w:r>
+      <w:r>
+        <w:t xml:space="preserve"> to 46</w:t>
+      </w:r>
+      <w:r>
+        <w:rPr>
+          <w:vertAlign w:val="superscript"/>
+        </w:rPr>
+        <w:t>th</w:t>
+      </w:r>
+      <w:r>
+        <w:t xml:space="preserve"> items of logfiles)</w:t>
+      </w:r>
+      <w:r>
+        <w:t xml:space="preserve"> and BT Signal item</w:t>
+      </w:r>
+      <w:r>
+        <w:t xml:space="preserve"> (i.e. 47</w:t>
+      </w:r>
+      <w:r>
+        <w:rPr>
+          <w:vertAlign w:val="superscript"/>
+        </w:rPr>
+        <w:t>th</w:t>
+      </w:r>
+      <w:r>
+        <w:t xml:space="preserve"> item of logfiles)</w:t>
+      </w:r>
+      <w:r>
+        <w:t xml:space="preserve">. In order to effectively handle those </w:t>
+      </w:r>
+      <w:r>
+        <w:t>multivalued attributes, Raw Array items and BT Signal item</w:t>
+      </w:r>
+      <w:r>
+        <w:t xml:space="preserve"> </w:t>
+      </w:r>
+      <w:r>
+        <w:t>were</w:t>
+      </w:r>
+      <w:r>
+        <w:t xml:space="preserve"> split into a number of attributes and a number of tuple (or data) as shown in Figure 1a and Figure 1b</w:t>
+      </w:r>
+      <w:r>
+        <w:t>.</w:t>
+      </w:r>
+      <w:r>
+        <w:t xml:space="preserve"> Those corresponding attributes </w:t>
+      </w:r>
+      <w:r>
+        <w:t>have a transitive dependency relationship.</w:t>
+      </w:r>
+    </w:p>
+    <w:p>
+      <w:pPr>
+        <w:ind w:firstLine="360"/>
+      </w:pPr>
+      <w:r>
+        <w:t xml:space="preserve"> </w:t>
+      </w:r>
+      <w:r>
+        <w:t>There will be a foreign key and a s</w:t>
+      </w:r>
+      <w:r>
+        <w:t xml:space="preserve">ynthetic </w:t>
+      </w:r>
+      <w:r>
+        <w:t>k</w:t>
+      </w:r>
+      <w:r>
+        <w:t>ey</w:t>
+      </w:r>
+      <w:r>
+        <w:t xml:space="preserve"> introduced into the </w:t>
+      </w:r>
+      <w:r>
+        <w:t xml:space="preserve">group of the </w:t>
+      </w:r>
+      <w:r>
+        <w:t>separated attributes of the multivalued attributes</w:t>
+      </w:r>
+      <w:r>
+        <w:t xml:space="preserve"> to form a transitive dependency</w:t>
+      </w:r>
+      <w:r>
+        <w:t xml:space="preserve">. </w:t>
+      </w:r>
+      <w:r>
+        <w:rPr>
+          <w:highlight w:val="green"/>
+        </w:rPr>
+        <w:t>This introduction of keys will be further discussed in the subsection below.</w:t>
+      </w:r>
+    </w:p>
+    <w:p/>
+    <w:p>
+      <w:pPr>
+        <w:pStyle w:val="Heading3"/>
+      </w:pPr>
+      <w:bookmarkStart w:id="10" w:name="_Toc4561450"/>
+      <w:bookmarkStart w:id="11" w:name="_Hlk4563424"/>
+      <w:r>
+        <w:t xml:space="preserve">Composite Attribute </w:t>
+      </w:r>
+      <w:bookmarkEnd w:id="11"/>
+      <w:r>
+        <w:t>in Multivalued Attribute</w:t>
+      </w:r>
+      <w:bookmarkEnd w:id="10"/>
+    </w:p>
+    <w:p>
+      <w:pPr>
+        <w:ind w:firstLine="360"/>
+      </w:pPr>
+      <w:r>
+        <w:t>In side the multivalued Raw Array items</w:t>
+      </w:r>
+      <w:r>
+        <w:t xml:space="preserve"> </w:t>
+      </w:r>
+      <w:r>
+        <w:t>(i.e. 42nd to 46th items of logfiles)</w:t>
+      </w:r>
+      <w:r>
+        <w:t xml:space="preserve">, each </w:t>
+      </w:r>
+      <w:r>
+        <w:t>value is a composite component consisting of signal strength, signal quality and frequency number. These parameters are required to be separated into</w:t>
+      </w:r>
+      <w:r>
+        <w:t xml:space="preserve"> the</w:t>
+      </w:r>
+      <w:r>
+        <w:t xml:space="preserve"> individual attribute</w:t>
+      </w:r>
+      <w:r>
+        <w:t>s among which there are transitive dependencies</w:t>
+      </w:r>
+      <w:r>
+        <w:t xml:space="preserve"> as shown in Figure 1a and Figure 1b</w:t>
+      </w:r>
+      <w:r>
+        <w:t xml:space="preserve">. </w:t>
+      </w:r>
+    </w:p>
+    <w:p>
+      <w:pPr>
+        <w:ind w:firstLine="360"/>
+      </w:pPr>
+      <w:r>
+        <w:t>There will be a foreign key and a s</w:t>
+      </w:r>
+      <w:r>
+        <w:t xml:space="preserve">ynthetic </w:t>
+      </w:r>
+      <w:r>
+        <w:t>k</w:t>
+      </w:r>
+      <w:r>
+        <w:t>ey</w:t>
+      </w:r>
+      <w:r>
+        <w:t xml:space="preserve"> introduced into the separated attributes of the multivalued attributes. </w:t>
+      </w:r>
+      <w:r>
+        <w:rPr>
+          <w:highlight w:val="green"/>
+        </w:rPr>
+        <w:t>This introduction of keys will be further discussed in the subsection below.</w:t>
+      </w:r>
+    </w:p>
+    <w:p>
+      <w:pPr>
+        <w:pStyle w:val="Heading3"/>
+      </w:pPr>
+      <w:bookmarkStart w:id="12" w:name="_Toc4561451"/>
+      <w:r>
+        <w:t>C</w:t>
+      </w:r>
+      <w:r>
+        <w:t>onstant-</w:t>
+      </w:r>
+      <w:r>
+        <w:t>V</w:t>
+      </w:r>
+      <w:r>
+        <w:t xml:space="preserve">alue </w:t>
+      </w:r>
+      <w:r>
+        <w:t>A</w:t>
+      </w:r>
+      <w:r>
+        <w:t>ttribute</w:t>
+      </w:r>
+      <w:bookmarkEnd w:id="12"/>
+    </w:p>
+    <w:p>
+      <w:pPr>
+        <w:ind w:firstLine="360"/>
+      </w:pPr>
+      <w:r>
+        <w:t xml:space="preserve">In the logfiles, there is a set of constant parameters which are </w:t>
+      </w:r>
+      <w:r>
+        <w:t>threshold items (i.e. 26</w:t>
+      </w:r>
+      <w:r>
+        <w:rPr>
+          <w:vertAlign w:val="superscript"/>
+        </w:rPr>
+        <w:t>th</w:t>
+      </w:r>
+      <w:r>
+        <w:t xml:space="preserve"> to 31</w:t>
+      </w:r>
+      <w:r>
+        <w:rPr>
+          <w:vertAlign w:val="superscript"/>
+        </w:rPr>
+        <w:t>st</w:t>
+      </w:r>
+      <w:r>
+        <w:t xml:space="preserve"> item of logfiles). They are repeated in the same set of values in all given sample logfiles. There are transitive dependencies among those </w:t>
+      </w:r>
+      <w:r>
+        <w:rPr>
+          <w:highlight w:val="green"/>
+        </w:rPr>
+        <w:t>constant</w:t>
+      </w:r>
+      <w:r>
+        <w:rPr>
+          <w:highlight w:val="green"/>
+        </w:rPr>
+        <w:t>-value attribute</w:t>
+      </w:r>
+      <w:r>
+        <w:t>s as shown in Figure 1a and Figure 1b</w:t>
+      </w:r>
+      <w:r>
+        <w:t>. There will be a s</w:t>
+      </w:r>
+      <w:r>
+        <w:t xml:space="preserve">ynthetic </w:t>
+      </w:r>
+      <w:r>
+        <w:t>k</w:t>
+      </w:r>
+      <w:r>
+        <w:t>ey</w:t>
+      </w:r>
+      <w:r>
+        <w:t xml:space="preserve"> introduced into th</w:t>
+      </w:r>
+      <w:r>
+        <w:t xml:space="preserve">is group of </w:t>
+      </w:r>
+      <w:r>
+        <w:rPr>
+          <w:highlight w:val="green"/>
+        </w:rPr>
+        <w:t>attribute</w:t>
+      </w:r>
+      <w:r>
+        <w:t xml:space="preserve">s. </w:t>
+      </w:r>
+      <w:r>
+        <w:rPr>
+          <w:highlight w:val="green"/>
+        </w:rPr>
+        <w:t xml:space="preserve">This </w:t>
+      </w:r>
+      <w:r>
+        <w:t>s</w:t>
+      </w:r>
+      <w:r>
+        <w:t xml:space="preserve">ynthetic </w:t>
+      </w:r>
+      <w:r>
+        <w:t>k</w:t>
+      </w:r>
+      <w:r>
+        <w:t>ey</w:t>
+      </w:r>
+      <w:r>
+        <w:t xml:space="preserve"> </w:t>
+      </w:r>
+      <w:r>
+        <w:rPr>
+          <w:highlight w:val="green"/>
+        </w:rPr>
+        <w:t>will be further discussed in the subsection below.</w:t>
+      </w:r>
+    </w:p>
+    <w:p>
+      <w:pPr>
+        <w:pStyle w:val="Heading3"/>
+      </w:pPr>
+      <w:bookmarkStart w:id="13" w:name="_Toc4561452"/>
+      <w:r>
+        <w:t>In</w:t>
+      </w:r>
+      <w:r>
+        <w:t>trod</w:t>
+      </w:r>
+      <w:r>
+        <w:t xml:space="preserve">uced </w:t>
+      </w:r>
+      <w:r>
+        <w:t>S</w:t>
+      </w:r>
+      <w:r>
+        <w:t xml:space="preserve">ynthetic </w:t>
+      </w:r>
+      <w:r>
+        <w:t>K</w:t>
+      </w:r>
+      <w:r>
+        <w:t>ey</w:t>
+      </w:r>
+      <w:r>
+        <w:t>s</w:t>
+      </w:r>
+      <w:r>
+        <w:t xml:space="preserve"> (Primary, Foreign and Unique Keys)</w:t>
+      </w:r>
+      <w:bookmarkEnd w:id="13"/>
+    </w:p>
+    <w:p>
+      <w:pPr>
+        <w:ind w:firstLine="360"/>
+      </w:pPr>
+      <w:r>
+        <w:t xml:space="preserve">There are </w:t>
+      </w:r>
+      <w:r>
+        <w:t xml:space="preserve">three different kinds of the attributes and the composite primary key discussed above in which synthetic keys were introduced. </w:t>
+      </w:r>
+    </w:p>
+    <w:p>
+      <w:pPr>
+        <w:ind w:firstLine="360"/>
+      </w:pPr>
+      <w:r>
+        <w:t>A</w:t>
+      </w:r>
+      <w:r>
+        <w:t xml:space="preserve"> synthetic primary key named </w:t>
+      </w:r>
+      <w:proofErr w:type="spellStart"/>
+      <w:r>
+        <w:t>logId</w:t>
+      </w:r>
+      <w:proofErr w:type="spellEnd"/>
+      <w:r>
+        <w:t xml:space="preserve"> was introduced to represent th</w:t>
+      </w:r>
+      <w:r>
+        <w:t>e</w:t>
       </w:r>
       <w:r>
         <w:t xml:space="preserve"> composite key</w:t>
       </w:r>
       <w:r>
-        <w:t xml:space="preserve"> enables all the items of the logfile to depend on this composite key.</w:t>
-      </w:r>
-      <w:r>
-        <w:t xml:space="preserve"> In other word, there is only one dependency in this data system as shown in Figure 1a and Figure 1b. The second normal from is to separate partial dependency. There is only one dependency, so no </w:t>
-      </w:r>
-      <w:r>
-        <w:t xml:space="preserve">separation of partial dependency is </w:t>
-      </w:r>
-      <w:r>
-        <w:t xml:space="preserve">needed. Therefore, the first and second normal forms are the same as shown in </w:t>
-      </w:r>
-      <w:r>
-        <w:t>Figure 1a and Figure 1b</w:t>
-      </w:r>
-      <w:r>
-        <w:t xml:space="preserve">. </w:t>
+        <w:t xml:space="preserve"> as shown in Figure 1a and Figure 1b</w:t>
+      </w:r>
+      <w:r>
+        <w:t>.</w:t>
+      </w:r>
+      <w:r>
+        <w:t xml:space="preserve"> This </w:t>
+      </w:r>
+      <w:proofErr w:type="spellStart"/>
+      <w:r>
+        <w:t>logId</w:t>
+      </w:r>
+      <w:proofErr w:type="spellEnd"/>
+      <w:r>
+        <w:t xml:space="preserve"> conveniently and uniquely represented the combination of the aforementioned three crucial attributes. A transitive dependency </w:t>
+      </w:r>
+      <w:r>
+        <w:t xml:space="preserve">is also created between them, they will be separated from the group of partial dependency in the third normal form in which this </w:t>
+      </w:r>
+      <w:proofErr w:type="spellStart"/>
+      <w:r>
+        <w:t>logId</w:t>
+      </w:r>
+      <w:proofErr w:type="spellEnd"/>
+      <w:r>
+        <w:t xml:space="preserve"> will act as a primary, foreign and unique keys in various tables. </w:t>
+      </w:r>
+      <w:r>
+        <w:rPr>
+          <w:highlight w:val="green"/>
+        </w:rPr>
+        <w:t xml:space="preserve">These keys will further be discussed </w:t>
+      </w:r>
+      <w:bookmarkStart w:id="14" w:name="_Hlk4563967"/>
+      <w:r>
+        <w:rPr>
+          <w:highlight w:val="green"/>
+        </w:rPr>
+        <w:t>in the subsection of third normal form</w:t>
+      </w:r>
+      <w:r>
+        <w:rPr>
+          <w:highlight w:val="green"/>
+        </w:rPr>
+        <w:t xml:space="preserve"> below</w:t>
+      </w:r>
+      <w:bookmarkEnd w:id="14"/>
+      <w:r>
+        <w:rPr>
+          <w:highlight w:val="green"/>
+        </w:rPr>
+        <w:t>.</w:t>
       </w:r>
     </w:p>
     <w:p>
@@ -3186,40 +4569,94 @@
         <w:ind w:firstLine="360"/>
       </w:pPr>
       <w:r>
-        <w:t>For the first normal form, there should not be multivalued and composite attributes</w:t>
-      </w:r>
-      <w:r>
-        <w:t xml:space="preserve">. This report eliminated those multivalued and </w:t>
-      </w:r>
-      <w:r>
-        <w:t>composite attributes</w:t>
-      </w:r>
-      <w:r>
-        <w:t xml:space="preserve"> such as Raw Array items and BT Signal item as shown </w:t>
-      </w:r>
-      <w:r>
-        <w:t>as shown in Figure 1a and Figure 1b</w:t>
-      </w:r>
-      <w:r>
-        <w:t xml:space="preserve">. </w:t>
+        <w:t>Other synthetic primary keys were introduced to</w:t>
+      </w:r>
+      <w:r>
+        <w:t xml:space="preserve"> uniquely</w:t>
+      </w:r>
+      <w:r>
+        <w:t xml:space="preserve"> represent the corresponding groups of m</w:t>
+      </w:r>
+      <w:r>
+        <w:t xml:space="preserve">ultivalued </w:t>
+      </w:r>
+      <w:r>
+        <w:t>a</w:t>
+      </w:r>
+      <w:r>
+        <w:t>ttribute</w:t>
+      </w:r>
+      <w:r>
+        <w:t>s</w:t>
+      </w:r>
+      <w:r>
+        <w:t>, c</w:t>
+      </w:r>
+      <w:r>
+        <w:t xml:space="preserve">omposite </w:t>
+      </w:r>
+      <w:r>
+        <w:t>a</w:t>
+      </w:r>
+      <w:r>
+        <w:t>ttribute</w:t>
+      </w:r>
+      <w:r>
+        <w:t>s</w:t>
+      </w:r>
+      <w:r>
+        <w:t xml:space="preserve"> and c</w:t>
+      </w:r>
+      <w:r>
+        <w:t>onstant-</w:t>
+      </w:r>
+      <w:r>
+        <w:t>v</w:t>
+      </w:r>
+      <w:r>
+        <w:t xml:space="preserve">alue </w:t>
+      </w:r>
+      <w:r>
+        <w:t>a</w:t>
+      </w:r>
+      <w:r>
+        <w:t>ttribute</w:t>
+      </w:r>
+      <w:r>
+        <w:t>s</w:t>
+      </w:r>
+      <w:r>
+        <w:t xml:space="preserve"> accordingly as shown in Figure 1a and Figure 1b.</w:t>
+      </w:r>
+      <w:r>
+        <w:t xml:space="preserve"> The </w:t>
       </w:r>
       <w:r>
         <w:rPr>
           <w:highlight w:val="green"/>
         </w:rPr>
-        <w:t xml:space="preserve">The elimination of those </w:t>
+        <w:t>synthetic primary key for the constant-value attributes will also become a foreign in another group of attributes in the coming third normal form discussed below</w:t>
+      </w:r>
+      <w:r>
+        <w:t>. Each</w:t>
+      </w:r>
+      <w:r>
+        <w:t xml:space="preserve"> corresponding group of attributes with its synthetic key formed a transitive dependency which will be separated in the third normal form and discussed </w:t>
       </w:r>
       <w:r>
         <w:rPr>
           <w:highlight w:val="green"/>
         </w:rPr>
-        <w:t>multivalued and composite attributes</w:t>
+        <w:t>in the subsection of third normal form</w:t>
       </w:r>
       <w:r>
         <w:rPr>
           <w:highlight w:val="green"/>
         </w:rPr>
-        <w:t xml:space="preserve"> will be further discussed in the subsection below.</w:t>
+        <w:t xml:space="preserve"> below</w:t>
+      </w:r>
+      <w:r>
+        <w:t>.</w:t>
       </w:r>
     </w:p>
     <w:p>
@@ -3227,581 +4664,110 @@
         <w:ind w:firstLine="360"/>
       </w:pPr>
       <w:r>
-        <w:t>There are derivable attributes in the logfiles. They should be removed from the database. However, they are temporarily retained in the database</w:t>
-      </w:r>
-      <w:r>
-        <w:t xml:space="preserve"> as shown in Figure 1a and Figure 1b</w:t>
-      </w:r>
-      <w:r>
-        <w:t xml:space="preserve"> for </w:t>
-      </w:r>
-      <w:r>
-        <w:t xml:space="preserve">a </w:t>
-      </w:r>
-      <w:bookmarkStart w:id="6" w:name="_GoBack"/>
-      <w:bookmarkEnd w:id="6"/>
-      <w:r>
-        <w:t xml:space="preserve">verification purpose. </w:t>
+        <w:t>In general, the primary key is to represent the uniqueness of the group of attributes with either the transitive dependency or the partial dependency; the for</w:t>
+      </w:r>
+      <w:r>
+        <w:t xml:space="preserve">eign key is to maintain the relationships between various groups of attributes; the unique key is to creates a unique relationship between two group of attributes (i.e. two entities). </w:t>
       </w:r>
       <w:r>
         <w:rPr>
           <w:highlight w:val="green"/>
         </w:rPr>
-        <w:t>Th</w:t>
-      </w:r>
-      <w:r>
-        <w:rPr>
-          <w:highlight w:val="green"/>
-        </w:rPr>
-        <w:t>ese</w:t>
-      </w:r>
-      <w:r>
-        <w:rPr>
-          <w:highlight w:val="green"/>
-        </w:rPr>
+        <w:t>These will be discussed in the subsection of third normal form below.</w:t>
+      </w:r>
+    </w:p>
+    <w:p>
+      <w:pPr>
+        <w:pStyle w:val="Heading3"/>
+      </w:pPr>
+      <w:bookmarkStart w:id="15" w:name="_Toc4561453"/>
+      <w:bookmarkStart w:id="16" w:name="_Toc4561454"/>
+      <w:bookmarkEnd w:id="15"/>
+      <w:r>
+        <w:t>Derivable Attribute</w:t>
+      </w:r>
+      <w:bookmarkEnd w:id="16"/>
+    </w:p>
+    <w:p>
+      <w:pPr>
+        <w:ind w:firstLine="360"/>
+      </w:pPr>
+      <w:r>
+        <w:t xml:space="preserve">There are derivable attributes in the logfiles. </w:t>
+      </w:r>
+      <w:r>
+        <w:t xml:space="preserve">They are Antenna Test Type, Signal Result, RSSI, RSCP and RSRP items (i.e. </w:t>
+      </w:r>
+      <w:r>
+        <w:t>5</w:t>
+      </w:r>
+      <w:r>
+        <w:rPr>
+          <w:vertAlign w:val="superscript"/>
+        </w:rPr>
+        <w:t>th</w:t>
+      </w:r>
+      <w:r>
+        <w:t xml:space="preserve"> to 25</w:t>
+      </w:r>
+      <w:r>
+        <w:rPr>
+          <w:vertAlign w:val="superscript"/>
+        </w:rPr>
+        <w:t>th</w:t>
+      </w:r>
+      <w:r>
+        <w:t xml:space="preserve"> item of logfiles</w:t>
+      </w:r>
+      <w:r>
+        <w:t>)</w:t>
+      </w:r>
+      <w:bookmarkStart w:id="17" w:name="_GoBack"/>
+      <w:bookmarkEnd w:id="17"/>
+      <w:r>
+        <w:rPr>
+          <w:highlight w:val="red"/>
+        </w:rPr>
+        <w:t>?????????????????????????????</w:t>
+      </w:r>
+    </w:p>
+    <w:p>
+      <w:pPr>
+        <w:ind w:firstLine="360"/>
+      </w:pPr>
+      <w:r>
+        <w:t>They should be removed from the database. However, they are temporarily retained in the database as shown in Figure 1a and Figure 1b for a verification purpose. These derivable attributes will be further discussed in the subsection below.</w:t>
+      </w:r>
+    </w:p>
+    <w:p>
+      <w:pPr>
+        <w:pStyle w:val="Heading3"/>
+      </w:pPr>
+      <w:r>
         <w:t xml:space="preserve"> </w:t>
       </w:r>
-      <w:r>
-        <w:rPr>
-          <w:highlight w:val="green"/>
-        </w:rPr>
-        <w:t xml:space="preserve">derivable attributes </w:t>
-      </w:r>
-      <w:r>
-        <w:rPr>
-          <w:highlight w:val="green"/>
-        </w:rPr>
-        <w:t>will be fu</w:t>
-      </w:r>
-      <w:r>
-        <w:rPr>
-          <w:highlight w:val="green"/>
-        </w:rPr>
-        <w:t>rther discussed in the subsection below.</w:t>
-      </w:r>
-    </w:p>
-    <w:p/>
+      <w:bookmarkStart w:id="18" w:name="_Toc4561455"/>
+      <w:bookmarkEnd w:id="18"/>
+    </w:p>
     <w:p>
       <w:pPr>
         <w:pStyle w:val="Heading3"/>
       </w:pPr>
-      <w:bookmarkStart w:id="7" w:name="_Toc4510294"/>
-      <w:r>
-        <w:t xml:space="preserve">Composite </w:t>
-      </w:r>
-      <w:r>
-        <w:t>Primary Key</w:t>
-      </w:r>
-      <w:bookmarkEnd w:id="7"/>
-      <w:r>
-        <w:t xml:space="preserve"> Representing Logfile</w:t>
-      </w:r>
-    </w:p>
-    <w:p>
-      <w:pPr>
-        <w:ind w:firstLine="360"/>
-      </w:pPr>
-      <w:r>
-        <w:t>A composite primary key</w:t>
-      </w:r>
-      <w:r>
-        <w:t xml:space="preserve"> consisting of the Bluetooth Name, the Work Order and the Date</w:t>
-      </w:r>
-      <w:r>
-        <w:t xml:space="preserve"> (note: this date item in the logfile is actually a datetime attribute)</w:t>
-      </w:r>
-      <w:r>
-        <w:t xml:space="preserve"> as shown in Figure 1a and Figure 1b</w:t>
-      </w:r>
-      <w:r>
-        <w:t xml:space="preserve"> </w:t>
-      </w:r>
-      <w:r>
-        <w:t>wa</w:t>
-      </w:r>
-      <w:r>
-        <w:t xml:space="preserve">s chosen </w:t>
-      </w:r>
-      <w:r>
-        <w:t>to represent</w:t>
-      </w:r>
-      <w:r>
-        <w:t xml:space="preserve"> an entire</w:t>
-      </w:r>
-      <w:r>
-        <w:t xml:space="preserve"> individual</w:t>
-      </w:r>
-      <w:r>
-        <w:t xml:space="preserve"> signal tester logfile.</w:t>
-      </w:r>
-      <w:r>
-        <w:t xml:space="preserve"> For convenient propose, </w:t>
-      </w:r>
-      <w:r>
-        <w:rPr>
-          <w:highlight w:val="green"/>
-        </w:rPr>
-        <w:t xml:space="preserve">a </w:t>
-      </w:r>
-      <w:r>
-        <w:rPr>
-          <w:highlight w:val="green"/>
-        </w:rPr>
-        <w:t xml:space="preserve">synthetic </w:t>
-      </w:r>
-      <w:r>
-        <w:rPr>
-          <w:highlight w:val="green"/>
-        </w:rPr>
-        <w:t xml:space="preserve">primary key named </w:t>
-      </w:r>
-      <w:proofErr w:type="spellStart"/>
-      <w:r>
-        <w:rPr>
-          <w:highlight w:val="green"/>
-        </w:rPr>
-        <w:t>log</w:t>
-      </w:r>
-      <w:r>
-        <w:rPr>
-          <w:highlight w:val="green"/>
-        </w:rPr>
-        <w:t>Id</w:t>
-      </w:r>
-      <w:proofErr w:type="spellEnd"/>
-      <w:r>
-        <w:rPr>
-          <w:highlight w:val="green"/>
-        </w:rPr>
-        <w:t xml:space="preserve"> </w:t>
-      </w:r>
-      <w:bookmarkStart w:id="8" w:name="_Hlk4535508"/>
-      <w:r>
-        <w:rPr>
-          <w:highlight w:val="green"/>
-        </w:rPr>
-        <w:t>(note: this will be further discuss</w:t>
-      </w:r>
-      <w:r>
-        <w:rPr>
-          <w:highlight w:val="green"/>
-        </w:rPr>
-        <w:t>ed</w:t>
-      </w:r>
-      <w:r>
-        <w:rPr>
-          <w:highlight w:val="green"/>
-        </w:rPr>
-        <w:t xml:space="preserve"> in the following subsection)</w:t>
-      </w:r>
-      <w:r>
-        <w:t xml:space="preserve"> </w:t>
-      </w:r>
-      <w:bookmarkEnd w:id="8"/>
-      <w:r>
-        <w:t>wa</w:t>
-      </w:r>
-      <w:r>
-        <w:t>s introduced to represent this composite key.</w:t>
-      </w:r>
-      <w:r>
-        <w:t xml:space="preserve"> The representatives from Vector</w:t>
-      </w:r>
-      <w:r>
-        <w:t xml:space="preserve"> mentioned that the Bluetooth Name in the logfile is unique and the combination of the Work Order and Date in the logfile is unique too</w:t>
-      </w:r>
-      <w:r>
-        <w:t>.</w:t>
-      </w:r>
-      <w:r>
-        <w:t xml:space="preserve"> However, I have reservation </w:t>
-      </w:r>
-      <w:r>
-        <w:t xml:space="preserve">about the uniqueness of the either the Bluetooth name or combination of the </w:t>
-      </w:r>
-      <w:r>
-        <w:t>Work Order and Date</w:t>
-      </w:r>
-      <w:r>
-        <w:t xml:space="preserve">. I </w:t>
-      </w:r>
-      <w:r>
-        <w:t xml:space="preserve">suspect </w:t>
-      </w:r>
-      <w:r>
-        <w:t>the Bluetooth name would</w:t>
-      </w:r>
-      <w:r>
-        <w:t xml:space="preserve"> </w:t>
-      </w:r>
-      <w:r>
-        <w:t>be repeated in a certain period of</w:t>
-      </w:r>
-      <w:r>
-        <w:t xml:space="preserve"> long</w:t>
-      </w:r>
-      <w:r>
-        <w:t xml:space="preserve"> time</w:t>
-      </w:r>
-      <w:r>
-        <w:t xml:space="preserve"> but </w:t>
-      </w:r>
-      <w:r>
-        <w:t xml:space="preserve">I believe that </w:t>
-      </w:r>
-      <w:r>
-        <w:t>it</w:t>
-      </w:r>
-      <w:r>
-        <w:t xml:space="preserve"> would not be repeated in </w:t>
-      </w:r>
-      <w:r>
-        <w:t xml:space="preserve">a short time such as </w:t>
-      </w:r>
-      <w:r>
-        <w:t>one second.</w:t>
-      </w:r>
-      <w:r>
-        <w:t xml:space="preserve"> The </w:t>
-      </w:r>
-      <w:r>
-        <w:t xml:space="preserve">combination of the </w:t>
-      </w:r>
-      <w:r>
-        <w:t xml:space="preserve">work order and </w:t>
-      </w:r>
-      <w:r>
-        <w:t xml:space="preserve">the </w:t>
-      </w:r>
-      <w:r>
-        <w:t xml:space="preserve">date </w:t>
-      </w:r>
-      <w:r>
-        <w:t xml:space="preserve">might be duplicated if there were two different users working on the same work order and recording </w:t>
-      </w:r>
-      <w:r>
-        <w:t>the logfile at the same time</w:t>
-      </w:r>
-      <w:r>
-        <w:t xml:space="preserve"> for different tests.</w:t>
-      </w:r>
-      <w:r>
-        <w:t xml:space="preserve"> Although the possibility of recording the logfile at the same time is low, it should be considered. </w:t>
-      </w:r>
-      <w:r>
-        <w:t>This</w:t>
-      </w:r>
-      <w:r>
-        <w:t xml:space="preserve"> timing</w:t>
-      </w:r>
-      <w:r>
-        <w:t xml:space="preserve"> drawback</w:t>
-      </w:r>
-      <w:r>
-        <w:t xml:space="preserve"> to have the work-order-date can be overcome by incorporating the Bluetooth name (note: it is unique at a short period of time such as one second) into the composite key. </w:t>
-      </w:r>
-      <w:r>
-        <w:t>Hence, I suggest</w:t>
-      </w:r>
-      <w:r>
-        <w:t>ed</w:t>
-      </w:r>
-      <w:r>
-        <w:t xml:space="preserve"> to use the </w:t>
-      </w:r>
-      <w:r>
-        <w:t>composite primary key</w:t>
-      </w:r>
-      <w:r>
-        <w:t xml:space="preserve"> of the three attributes</w:t>
-      </w:r>
-      <w:r>
-        <w:t xml:space="preserve"> </w:t>
-      </w:r>
-      <w:r>
-        <w:t xml:space="preserve">that are </w:t>
-      </w:r>
-      <w:r>
-        <w:t>the Bluetooth Name, the Work Order and the Date</w:t>
-      </w:r>
-      <w:r>
-        <w:t xml:space="preserve"> </w:t>
-      </w:r>
-      <w:r>
-        <w:t xml:space="preserve">(i.e. an aforementioned datetime attribute) </w:t>
-      </w:r>
-      <w:r>
-        <w:t>to uniquely represent the logfile.</w:t>
-      </w:r>
+      <w:bookmarkStart w:id="19" w:name="_Toc4561456"/>
+      <w:r>
+        <w:t>Partial Dependency</w:t>
+      </w:r>
+      <w:bookmarkEnd w:id="19"/>
     </w:p>
     <w:p>
       <w:pPr>
         <w:pStyle w:val="Heading3"/>
       </w:pPr>
-      <w:bookmarkStart w:id="9" w:name="_Toc4510295"/>
-      <w:r>
-        <w:t>M</w:t>
-      </w:r>
-      <w:r>
-        <w:t xml:space="preserve">ultivalued </w:t>
-      </w:r>
-      <w:r>
-        <w:t>A</w:t>
-      </w:r>
-      <w:r>
-        <w:t>ttribute</w:t>
-      </w:r>
-      <w:r>
-        <w:t>s</w:t>
-      </w:r>
-    </w:p>
-    <w:p>
-      <w:pPr>
-        <w:ind w:firstLine="360"/>
-      </w:pPr>
-      <w:r>
-        <w:t>There are two sets of multivalued attributes in the logfiles. They are Raw Array items</w:t>
-      </w:r>
-      <w:r>
-        <w:t xml:space="preserve"> (i.e. 42</w:t>
-      </w:r>
-      <w:r>
-        <w:rPr>
-          <w:vertAlign w:val="superscript"/>
-        </w:rPr>
-        <w:t>nd</w:t>
-      </w:r>
-      <w:r>
-        <w:t xml:space="preserve"> to 46</w:t>
-      </w:r>
-      <w:r>
-        <w:rPr>
-          <w:vertAlign w:val="superscript"/>
-        </w:rPr>
-        <w:t>th</w:t>
-      </w:r>
-      <w:r>
-        <w:t xml:space="preserve"> items of logfiles)</w:t>
-      </w:r>
-      <w:r>
-        <w:t xml:space="preserve"> and BT Signal item</w:t>
-      </w:r>
-      <w:r>
-        <w:t xml:space="preserve"> (i.e. 47</w:t>
-      </w:r>
-      <w:r>
-        <w:rPr>
-          <w:vertAlign w:val="superscript"/>
-        </w:rPr>
-        <w:t>th</w:t>
-      </w:r>
-      <w:r>
-        <w:t xml:space="preserve"> item of logfiles)</w:t>
-      </w:r>
-      <w:r>
-        <w:t xml:space="preserve">. In order to effectively handle those </w:t>
-      </w:r>
-      <w:r>
-        <w:t xml:space="preserve">multivalued attributes, </w:t>
-      </w:r>
-      <w:r>
-        <w:t>Raw Array items and BT Signal item</w:t>
-      </w:r>
-      <w:r>
-        <w:t xml:space="preserve"> </w:t>
-      </w:r>
-      <w:r>
-        <w:t>were</w:t>
-      </w:r>
-      <w:r>
-        <w:t xml:space="preserve"> split into a number of attributes and a number of tuple (or data) as shown in Figure 1a and Figure 1b</w:t>
-      </w:r>
-      <w:r>
-        <w:t>.</w:t>
-      </w:r>
-      <w:r>
-        <w:t xml:space="preserve"> Those number of corresponding attributes </w:t>
-      </w:r>
-    </w:p>
-    <w:p>
-      <w:pPr>
-        <w:ind w:firstLine="360"/>
-      </w:pPr>
-    </w:p>
-    <w:p>
-      <w:pPr>
-        <w:ind w:firstLine="360"/>
-      </w:pPr>
-      <w:r>
-        <w:t xml:space="preserve"> </w:t>
-      </w:r>
-      <w:r>
-        <w:t>There will be a foreign key and a s</w:t>
-      </w:r>
-      <w:r>
-        <w:t xml:space="preserve">ynthetic </w:t>
-      </w:r>
-      <w:r>
-        <w:t>k</w:t>
-      </w:r>
-      <w:r>
-        <w:t>ey</w:t>
-      </w:r>
-      <w:r>
-        <w:t xml:space="preserve"> introduced into the </w:t>
-      </w:r>
-      <w:r>
-        <w:t xml:space="preserve">group of the </w:t>
-      </w:r>
-      <w:r>
-        <w:t xml:space="preserve">separated attributes of the </w:t>
-      </w:r>
-      <w:r>
-        <w:t>multivalued attributes</w:t>
-      </w:r>
-      <w:r>
-        <w:t xml:space="preserve"> to form a transitive dependency</w:t>
-      </w:r>
-      <w:r>
-        <w:t xml:space="preserve">. </w:t>
-      </w:r>
-      <w:r>
-        <w:rPr>
-          <w:highlight w:val="green"/>
-        </w:rPr>
-        <w:t>This introduction of keys will be further discussed in the subsection below.</w:t>
-      </w:r>
-    </w:p>
-    <w:p/>
-    <w:p>
-      <w:pPr>
-        <w:pStyle w:val="Heading3"/>
-      </w:pPr>
-      <w:r>
-        <w:t>Composite Attribute in Multivalued Attribute</w:t>
-      </w:r>
-    </w:p>
-    <w:p>
-      <w:pPr>
-        <w:ind w:firstLine="360"/>
-      </w:pPr>
-      <w:r>
-        <w:t xml:space="preserve">In side the multivalued Raw Array items, each </w:t>
-      </w:r>
-      <w:r>
-        <w:t xml:space="preserve">value is a composite component consisting of signal strength, signal quality and frequency number. These parameters are required to be separated into individual attribute. </w:t>
-      </w:r>
-      <w:r>
-        <w:t>There will be a foreign key and a s</w:t>
-      </w:r>
-      <w:r>
-        <w:t xml:space="preserve">ynthetic </w:t>
-      </w:r>
-      <w:r>
-        <w:t>k</w:t>
-      </w:r>
-      <w:r>
-        <w:t>ey</w:t>
-      </w:r>
-      <w:r>
-        <w:t xml:space="preserve"> introduced into the separated attributes of the multivalued attributes. </w:t>
-      </w:r>
-      <w:r>
-        <w:rPr>
-          <w:highlight w:val="green"/>
-        </w:rPr>
-        <w:t>This introduction of keys will be further discussed in the subsection below.</w:t>
-      </w:r>
-    </w:p>
-    <w:p/>
-    <w:p>
-      <w:pPr>
-        <w:pStyle w:val="Heading3"/>
-      </w:pPr>
-      <w:r>
-        <w:t>In</w:t>
-      </w:r>
-      <w:r>
-        <w:t>trod</w:t>
-      </w:r>
-      <w:r>
-        <w:t xml:space="preserve">uced </w:t>
-      </w:r>
-      <w:r>
-        <w:t>S</w:t>
-      </w:r>
-      <w:r>
-        <w:t xml:space="preserve">ynthetic </w:t>
-      </w:r>
-      <w:r>
-        <w:t>K</w:t>
-      </w:r>
-      <w:r>
-        <w:t>ey</w:t>
-      </w:r>
-      <w:r>
-        <w:t>s</w:t>
-      </w:r>
-      <w:r>
-        <w:t xml:space="preserve"> (Primary, Foreign and Unique Keys)</w:t>
-      </w:r>
-    </w:p>
-    <w:p>
-      <w:r>
-        <w:t xml:space="preserve">For convenient propose, a synthetic primary key named </w:t>
-      </w:r>
-      <w:proofErr w:type="spellStart"/>
-      <w:r>
-        <w:t>logId</w:t>
-      </w:r>
-      <w:proofErr w:type="spellEnd"/>
-      <w:r>
-        <w:t xml:space="preserve"> (note: this will be further </w:t>
-      </w:r>
-      <w:proofErr w:type="gramStart"/>
-      <w:r>
-        <w:t>discuss</w:t>
-      </w:r>
-      <w:proofErr w:type="gramEnd"/>
-      <w:r>
-        <w:t xml:space="preserve"> in the following subsection) was introduced to represent this composite key.</w:t>
-      </w:r>
-    </w:p>
-    <w:p/>
-    <w:p>
-      <w:pPr>
-        <w:pStyle w:val="Heading3"/>
-      </w:pPr>
-      <w:r>
-        <w:t>Derivable Attribute</w:t>
-      </w:r>
-    </w:p>
-    <w:p>
-      <w:pPr>
-        <w:pStyle w:val="Heading3"/>
-      </w:pPr>
-      <w:r>
-        <w:t xml:space="preserve"> </w:t>
-      </w:r>
-    </w:p>
-    <w:p>
-      <w:pPr>
-        <w:pStyle w:val="Heading3"/>
-      </w:pPr>
-      <w:r>
-        <w:t>Partial Dependency</w:t>
-      </w:r>
-      <w:bookmarkEnd w:id="9"/>
-    </w:p>
-    <w:p>
-      <w:pPr>
-        <w:pStyle w:val="Heading3"/>
-      </w:pPr>
-      <w:bookmarkStart w:id="10" w:name="_Toc4510296"/>
+      <w:bookmarkStart w:id="20" w:name="_Toc4561457"/>
       <w:r>
         <w:t>Transitive Dependency</w:t>
       </w:r>
-      <w:bookmarkEnd w:id="10"/>
+      <w:bookmarkEnd w:id="20"/>
       <w:r>
         <w:t xml:space="preserve"> </w:t>
       </w:r>
@@ -3813,7 +4779,7 @@
       <w:pPr>
         <w:pStyle w:val="Heading2"/>
       </w:pPr>
-      <w:bookmarkStart w:id="11" w:name="_Toc4510297"/>
+      <w:bookmarkStart w:id="21" w:name="_Toc4561458"/>
       <w:r>
         <w:t>2</w:t>
       </w:r>
@@ -3826,7 +4792,7 @@
       <w:r>
         <w:t xml:space="preserve"> Normalised Form</w:t>
       </w:r>
-      <w:bookmarkEnd w:id="11"/>
+      <w:bookmarkEnd w:id="21"/>
     </w:p>
     <w:p/>
     <w:p/>
@@ -3834,7 +4800,7 @@
       <w:pPr>
         <w:pStyle w:val="Heading2"/>
       </w:pPr>
-      <w:bookmarkStart w:id="12" w:name="_Toc4510298"/>
+      <w:bookmarkStart w:id="22" w:name="_Toc4561459"/>
       <w:r>
         <w:t>3</w:t>
       </w:r>
@@ -3847,7 +4813,7 @@
       <w:r>
         <w:t xml:space="preserve"> Normalised Form</w:t>
       </w:r>
-      <w:bookmarkEnd w:id="12"/>
+      <w:bookmarkEnd w:id="22"/>
     </w:p>
     <w:p/>
     <w:p/>
@@ -3855,11 +4821,11 @@
       <w:pPr>
         <w:pStyle w:val="Heading1"/>
       </w:pPr>
-      <w:bookmarkStart w:id="13" w:name="_Toc4510299"/>
+      <w:bookmarkStart w:id="23" w:name="_Toc4561460"/>
       <w:r>
         <w:t>Entity Relationship Diagram</w:t>
       </w:r>
-      <w:bookmarkEnd w:id="13"/>
+      <w:bookmarkEnd w:id="23"/>
     </w:p>
     <w:p/>
     <w:p/>
@@ -3867,22 +4833,22 @@
       <w:pPr>
         <w:pStyle w:val="Heading2"/>
       </w:pPr>
-      <w:bookmarkStart w:id="14" w:name="_Toc4510300"/>
+      <w:bookmarkStart w:id="24" w:name="_Toc4561461"/>
       <w:r>
         <w:t>Identify Entity Relationship</w:t>
       </w:r>
-      <w:bookmarkEnd w:id="14"/>
+      <w:bookmarkEnd w:id="24"/>
     </w:p>
     <w:p/>
     <w:p>
       <w:pPr>
         <w:pStyle w:val="Heading2"/>
       </w:pPr>
-      <w:bookmarkStart w:id="15" w:name="_Toc4510301"/>
+      <w:bookmarkStart w:id="25" w:name="_Toc4561462"/>
       <w:r>
         <w:t>Data Dictionary</w:t>
       </w:r>
-      <w:bookmarkEnd w:id="15"/>
+      <w:bookmarkEnd w:id="25"/>
     </w:p>
     <w:p/>
     <w:p/>
@@ -3892,11 +4858,11 @@
       <w:pPr>
         <w:pStyle w:val="Heading1"/>
       </w:pPr>
-      <w:bookmarkStart w:id="16" w:name="_Toc4510302"/>
+      <w:bookmarkStart w:id="26" w:name="_Toc4561463"/>
       <w:r>
         <w:t>Suggestions</w:t>
       </w:r>
-      <w:bookmarkEnd w:id="16"/>
+      <w:bookmarkEnd w:id="26"/>
     </w:p>
     <w:p/>
     <w:p>
@@ -15983,7 +16949,7 @@
 </file>
 
 <file path=customXml/itemProps1.xml><?xml version="1.0" encoding="utf-8"?>
-<ds:datastoreItem xmlns:ds="http://schemas.openxmlformats.org/officeDocument/2006/customXml" ds:itemID="{11881072-F1A4-4F31-BE98-ED9BC00C7213}">
+<ds:datastoreItem xmlns:ds="http://schemas.openxmlformats.org/officeDocument/2006/customXml" ds:itemID="{811A6E75-7B06-43F3-B433-F62F5F2A3780}">
   <ds:schemaRefs>
     <ds:schemaRef ds:uri="http://schemas.openxmlformats.org/officeDocument/2006/bibliography"/>
   </ds:schemaRefs>

</xml_diff>

<commit_message>
Draft report: draft up to implementation section
</commit_message>
<xml_diff>
--- a/HarryBCPR203AssignmentReport.docx
+++ b/HarryBCPR203AssignmentReport.docx
@@ -126,7 +126,7 @@
           <w:r>
             <w:fldChar w:fldCharType="separate"/>
           </w:r>
-          <w:hyperlink w:anchor="_Toc4561443" w:history="1">
+          <w:hyperlink w:anchor="_Toc4581628" w:history="1">
             <w:r>
               <w:rPr>
                 <w:rStyle w:val="Hyperlink"/>
@@ -169,7 +169,7 @@
                 <w:noProof/>
                 <w:webHidden/>
               </w:rPr>
-              <w:instrText xml:space="preserve"> PAGEREF _Toc4561443 \h </w:instrText>
+              <w:instrText xml:space="preserve"> PAGEREF _Toc4581628 \h </w:instrText>
             </w:r>
             <w:r>
               <w:rPr>
@@ -214,7 +214,7 @@
               <w:szCs w:val="22"/>
             </w:rPr>
           </w:pPr>
-          <w:hyperlink w:anchor="_Toc4561444" w:history="1">
+          <w:hyperlink w:anchor="_Toc4581629" w:history="1">
             <w:r>
               <w:rPr>
                 <w:rStyle w:val="Hyperlink"/>
@@ -257,7 +257,7 @@
                 <w:noProof/>
                 <w:webHidden/>
               </w:rPr>
-              <w:instrText xml:space="preserve"> PAGEREF _Toc4561444 \h </w:instrText>
+              <w:instrText xml:space="preserve"> PAGEREF _Toc4581629 \h </w:instrText>
             </w:r>
             <w:r>
               <w:rPr>
@@ -302,7 +302,7 @@
               <w:szCs w:val="22"/>
             </w:rPr>
           </w:pPr>
-          <w:hyperlink w:anchor="_Toc4561445" w:history="1">
+          <w:hyperlink w:anchor="_Toc4581630" w:history="1">
             <w:r>
               <w:rPr>
                 <w:rStyle w:val="Hyperlink"/>
@@ -345,7 +345,7 @@
                 <w:noProof/>
                 <w:webHidden/>
               </w:rPr>
-              <w:instrText xml:space="preserve"> PAGEREF _Toc4561445 \h </w:instrText>
+              <w:instrText xml:space="preserve"> PAGEREF _Toc4581630 \h </w:instrText>
             </w:r>
             <w:r>
               <w:rPr>
@@ -390,7 +390,7 @@
               <w:szCs w:val="22"/>
             </w:rPr>
           </w:pPr>
-          <w:hyperlink w:anchor="_Toc4561446" w:history="1">
+          <w:hyperlink w:anchor="_Toc4581631" w:history="1">
             <w:r>
               <w:rPr>
                 <w:rStyle w:val="Hyperlink"/>
@@ -433,7 +433,7 @@
                 <w:noProof/>
                 <w:webHidden/>
               </w:rPr>
-              <w:instrText xml:space="preserve"> PAGEREF _Toc4561446 \h </w:instrText>
+              <w:instrText xml:space="preserve"> PAGEREF _Toc4581631 \h </w:instrText>
             </w:r>
             <w:r>
               <w:rPr>
@@ -478,7 +478,7 @@
               <w:szCs w:val="22"/>
             </w:rPr>
           </w:pPr>
-          <w:hyperlink w:anchor="_Toc4561447" w:history="1">
+          <w:hyperlink w:anchor="_Toc4581632" w:history="1">
             <w:r>
               <w:rPr>
                 <w:rStyle w:val="Hyperlink"/>
@@ -527,7 +527,7 @@
                 <w:noProof/>
                 <w:webHidden/>
               </w:rPr>
-              <w:instrText xml:space="preserve"> PAGEREF _Toc4561447 \h </w:instrText>
+              <w:instrText xml:space="preserve"> PAGEREF _Toc4581632 \h </w:instrText>
             </w:r>
             <w:r>
               <w:rPr>
@@ -572,7 +572,7 @@
               <w:szCs w:val="22"/>
             </w:rPr>
           </w:pPr>
-          <w:hyperlink w:anchor="_Toc4561448" w:history="1">
+          <w:hyperlink w:anchor="_Toc4581633" w:history="1">
             <w:r>
               <w:rPr>
                 <w:rStyle w:val="Hyperlink"/>
@@ -615,7 +615,7 @@
                 <w:noProof/>
                 <w:webHidden/>
               </w:rPr>
-              <w:instrText xml:space="preserve"> PAGEREF _Toc4561448 \h </w:instrText>
+              <w:instrText xml:space="preserve"> PAGEREF _Toc4581633 \h </w:instrText>
             </w:r>
             <w:r>
               <w:rPr>
@@ -660,7 +660,7 @@
               <w:szCs w:val="22"/>
             </w:rPr>
           </w:pPr>
-          <w:hyperlink w:anchor="_Toc4561449" w:history="1">
+          <w:hyperlink w:anchor="_Toc4581634" w:history="1">
             <w:r>
               <w:rPr>
                 <w:rStyle w:val="Hyperlink"/>
@@ -703,7 +703,7 @@
                 <w:noProof/>
                 <w:webHidden/>
               </w:rPr>
-              <w:instrText xml:space="preserve"> PAGEREF _Toc4561449 \h </w:instrText>
+              <w:instrText xml:space="preserve"> PAGEREF _Toc4581634 \h </w:instrText>
             </w:r>
             <w:r>
               <w:rPr>
@@ -748,7 +748,7 @@
               <w:szCs w:val="22"/>
             </w:rPr>
           </w:pPr>
-          <w:hyperlink w:anchor="_Toc4561450" w:history="1">
+          <w:hyperlink w:anchor="_Toc4581635" w:history="1">
             <w:r>
               <w:rPr>
                 <w:rStyle w:val="Hyperlink"/>
@@ -791,7 +791,7 @@
                 <w:noProof/>
                 <w:webHidden/>
               </w:rPr>
-              <w:instrText xml:space="preserve"> PAGEREF _Toc4561450 \h </w:instrText>
+              <w:instrText xml:space="preserve"> PAGEREF _Toc4581635 \h </w:instrText>
             </w:r>
             <w:r>
               <w:rPr>
@@ -836,7 +836,7 @@
               <w:szCs w:val="22"/>
             </w:rPr>
           </w:pPr>
-          <w:hyperlink w:anchor="_Toc4561451" w:history="1">
+          <w:hyperlink w:anchor="_Toc4581636" w:history="1">
             <w:r>
               <w:rPr>
                 <w:rStyle w:val="Hyperlink"/>
@@ -879,7 +879,7 @@
                 <w:noProof/>
                 <w:webHidden/>
               </w:rPr>
-              <w:instrText xml:space="preserve"> PAGEREF _Toc4561451 \h </w:instrText>
+              <w:instrText xml:space="preserve"> PAGEREF _Toc4581636 \h </w:instrText>
             </w:r>
             <w:r>
               <w:rPr>
@@ -924,7 +924,7 @@
               <w:szCs w:val="22"/>
             </w:rPr>
           </w:pPr>
-          <w:hyperlink w:anchor="_Toc4561452" w:history="1">
+          <w:hyperlink w:anchor="_Toc4581637" w:history="1">
             <w:r>
               <w:rPr>
                 <w:rStyle w:val="Hyperlink"/>
@@ -967,78 +967,7 @@
                 <w:noProof/>
                 <w:webHidden/>
               </w:rPr>
-              <w:instrText xml:space="preserve"> PAGEREF _Toc4561452 \h </w:instrText>
-            </w:r>
-            <w:r>
-              <w:rPr>
-                <w:noProof/>
-                <w:webHidden/>
-              </w:rPr>
-            </w:r>
-            <w:r>
-              <w:rPr>
-                <w:noProof/>
-                <w:webHidden/>
-              </w:rPr>
-              <w:fldChar w:fldCharType="separate"/>
-            </w:r>
-            <w:r>
-              <w:rPr>
-                <w:noProof/>
-                <w:webHidden/>
-              </w:rPr>
-              <w:t>5</w:t>
-            </w:r>
-            <w:r>
-              <w:rPr>
-                <w:noProof/>
-                <w:webHidden/>
-              </w:rPr>
-              <w:fldChar w:fldCharType="end"/>
-            </w:r>
-          </w:hyperlink>
-        </w:p>
-        <w:p>
-          <w:pPr>
-            <w:pStyle w:val="TOC3"/>
-            <w:tabs>
-              <w:tab w:val="right" w:leader="dot" w:pos="9016"/>
-            </w:tabs>
-            <w:rPr>
-              <w:rFonts w:asciiTheme="minorHAnsi" w:hAnsiTheme="minorHAnsi" w:cstheme="minorBidi"/>
-              <w:noProof/>
-              <w:sz w:val="22"/>
-              <w:szCs w:val="22"/>
-            </w:rPr>
-          </w:pPr>
-          <w:hyperlink w:anchor="_Toc4561453" w:history="1">
-            <w:r>
-              <w:rPr>
-                <w:rStyle w:val="Hyperlink"/>
-                <w:noProof/>
-              </w:rPr>
-              <w:t>4.1.6.</w:t>
-            </w:r>
-            <w:r>
-              <w:rPr>
-                <w:noProof/>
-                <w:webHidden/>
-              </w:rPr>
-              <w:tab/>
-            </w:r>
-            <w:r>
-              <w:rPr>
-                <w:noProof/>
-                <w:webHidden/>
-              </w:rPr>
-              <w:fldChar w:fldCharType="begin"/>
-            </w:r>
-            <w:r>
-              <w:rPr>
-                <w:noProof/>
-                <w:webHidden/>
-              </w:rPr>
-              <w:instrText xml:space="preserve"> PAGEREF _Toc4561453 \h </w:instrText>
+              <w:instrText xml:space="preserve"> PAGEREF _Toc4581637 \h </w:instrText>
             </w:r>
             <w:r>
               <w:rPr>
@@ -1083,13 +1012,13 @@
               <w:szCs w:val="22"/>
             </w:rPr>
           </w:pPr>
-          <w:hyperlink w:anchor="_Toc4561454" w:history="1">
+          <w:hyperlink w:anchor="_Toc4581638" w:history="1">
             <w:r>
               <w:rPr>
                 <w:rStyle w:val="Hyperlink"/>
                 <w:noProof/>
               </w:rPr>
-              <w:t>4.1.7.</w:t>
+              <w:t>4.1.6.</w:t>
             </w:r>
             <w:r>
               <w:rPr>
@@ -1126,7 +1055,7 @@
                 <w:noProof/>
                 <w:webHidden/>
               </w:rPr>
-              <w:instrText xml:space="preserve"> PAGEREF _Toc4561454 \h </w:instrText>
+              <w:instrText xml:space="preserve"> PAGEREF _Toc4581638 \h </w:instrText>
             </w:r>
             <w:r>
               <w:rPr>
@@ -1146,78 +1075,7 @@
                 <w:noProof/>
                 <w:webHidden/>
               </w:rPr>
-              <w:t>5</w:t>
-            </w:r>
-            <w:r>
-              <w:rPr>
-                <w:noProof/>
-                <w:webHidden/>
-              </w:rPr>
-              <w:fldChar w:fldCharType="end"/>
-            </w:r>
-          </w:hyperlink>
-        </w:p>
-        <w:p>
-          <w:pPr>
-            <w:pStyle w:val="TOC3"/>
-            <w:tabs>
-              <w:tab w:val="right" w:leader="dot" w:pos="9016"/>
-            </w:tabs>
-            <w:rPr>
-              <w:rFonts w:asciiTheme="minorHAnsi" w:hAnsiTheme="minorHAnsi" w:cstheme="minorBidi"/>
-              <w:noProof/>
-              <w:sz w:val="22"/>
-              <w:szCs w:val="22"/>
-            </w:rPr>
-          </w:pPr>
-          <w:hyperlink w:anchor="_Toc4561455" w:history="1">
-            <w:r>
-              <w:rPr>
-                <w:rStyle w:val="Hyperlink"/>
-                <w:noProof/>
-              </w:rPr>
-              <w:t>4.1.8.</w:t>
-            </w:r>
-            <w:r>
-              <w:rPr>
-                <w:noProof/>
-                <w:webHidden/>
-              </w:rPr>
-              <w:tab/>
-            </w:r>
-            <w:r>
-              <w:rPr>
-                <w:noProof/>
-                <w:webHidden/>
-              </w:rPr>
-              <w:fldChar w:fldCharType="begin"/>
-            </w:r>
-            <w:r>
-              <w:rPr>
-                <w:noProof/>
-                <w:webHidden/>
-              </w:rPr>
-              <w:instrText xml:space="preserve"> PAGEREF _Toc4561455 \h </w:instrText>
-            </w:r>
-            <w:r>
-              <w:rPr>
-                <w:noProof/>
-                <w:webHidden/>
-              </w:rPr>
-            </w:r>
-            <w:r>
-              <w:rPr>
-                <w:noProof/>
-                <w:webHidden/>
-              </w:rPr>
-              <w:fldChar w:fldCharType="separate"/>
-            </w:r>
-            <w:r>
-              <w:rPr>
-                <w:noProof/>
-                <w:webHidden/>
-              </w:rPr>
-              <w:t>5</w:t>
+              <w:t>6</w:t>
             </w:r>
             <w:r>
               <w:rPr>
@@ -1242,13 +1100,13 @@
               <w:szCs w:val="22"/>
             </w:rPr>
           </w:pPr>
-          <w:hyperlink w:anchor="_Toc4561456" w:history="1">
+          <w:hyperlink w:anchor="_Toc4581639" w:history="1">
             <w:r>
               <w:rPr>
                 <w:rStyle w:val="Hyperlink"/>
                 <w:noProof/>
               </w:rPr>
-              <w:t>4.1.9.</w:t>
+              <w:t>4.1.7.</w:t>
             </w:r>
             <w:r>
               <w:rPr>
@@ -1264,7 +1122,7 @@
                 <w:rStyle w:val="Hyperlink"/>
                 <w:noProof/>
               </w:rPr>
-              <w:t>Partial Dependency</w:t>
+              <w:t>Second Suggestion of Normalisation</w:t>
             </w:r>
             <w:r>
               <w:rPr>
@@ -1285,7 +1143,7 @@
                 <w:noProof/>
                 <w:webHidden/>
               </w:rPr>
-              <w:instrText xml:space="preserve"> PAGEREF _Toc4561456 \h </w:instrText>
+              <w:instrText xml:space="preserve"> PAGEREF _Toc4581639 \h </w:instrText>
             </w:r>
             <w:r>
               <w:rPr>
@@ -1305,95 +1163,7 @@
                 <w:noProof/>
                 <w:webHidden/>
               </w:rPr>
-              <w:t>5</w:t>
-            </w:r>
-            <w:r>
-              <w:rPr>
-                <w:noProof/>
-                <w:webHidden/>
-              </w:rPr>
-              <w:fldChar w:fldCharType="end"/>
-            </w:r>
-          </w:hyperlink>
-        </w:p>
-        <w:p>
-          <w:pPr>
-            <w:pStyle w:val="TOC3"/>
-            <w:tabs>
-              <w:tab w:val="left" w:pos="1540"/>
-              <w:tab w:val="right" w:leader="dot" w:pos="9016"/>
-            </w:tabs>
-            <w:rPr>
-              <w:rFonts w:asciiTheme="minorHAnsi" w:hAnsiTheme="minorHAnsi" w:cstheme="minorBidi"/>
-              <w:noProof/>
-              <w:sz w:val="22"/>
-              <w:szCs w:val="22"/>
-            </w:rPr>
-          </w:pPr>
-          <w:hyperlink w:anchor="_Toc4561457" w:history="1">
-            <w:r>
-              <w:rPr>
-                <w:rStyle w:val="Hyperlink"/>
-                <w:noProof/>
-              </w:rPr>
-              <w:t>4.1.10.</w:t>
-            </w:r>
-            <w:r>
-              <w:rPr>
-                <w:rFonts w:asciiTheme="minorHAnsi" w:hAnsiTheme="minorHAnsi" w:cstheme="minorBidi"/>
-                <w:noProof/>
-                <w:sz w:val="22"/>
-                <w:szCs w:val="22"/>
-              </w:rPr>
-              <w:tab/>
-            </w:r>
-            <w:r>
-              <w:rPr>
-                <w:rStyle w:val="Hyperlink"/>
-                <w:noProof/>
-              </w:rPr>
-              <w:t>Transitive Dependency</w:t>
-            </w:r>
-            <w:r>
-              <w:rPr>
-                <w:noProof/>
-                <w:webHidden/>
-              </w:rPr>
-              <w:tab/>
-            </w:r>
-            <w:r>
-              <w:rPr>
-                <w:noProof/>
-                <w:webHidden/>
-              </w:rPr>
-              <w:fldChar w:fldCharType="begin"/>
-            </w:r>
-            <w:r>
-              <w:rPr>
-                <w:noProof/>
-                <w:webHidden/>
-              </w:rPr>
-              <w:instrText xml:space="preserve"> PAGEREF _Toc4561457 \h </w:instrText>
-            </w:r>
-            <w:r>
-              <w:rPr>
-                <w:noProof/>
-                <w:webHidden/>
-              </w:rPr>
-            </w:r>
-            <w:r>
-              <w:rPr>
-                <w:noProof/>
-                <w:webHidden/>
-              </w:rPr>
-              <w:fldChar w:fldCharType="separate"/>
-            </w:r>
-            <w:r>
-              <w:rPr>
-                <w:noProof/>
-                <w:webHidden/>
-              </w:rPr>
-              <w:t>5</w:t>
+              <w:t>7</w:t>
             </w:r>
             <w:r>
               <w:rPr>
@@ -1418,7 +1188,7 @@
               <w:szCs w:val="22"/>
             </w:rPr>
           </w:pPr>
-          <w:hyperlink w:anchor="_Toc4561458" w:history="1">
+          <w:hyperlink w:anchor="_Toc4581640" w:history="1">
             <w:r>
               <w:rPr>
                 <w:rStyle w:val="Hyperlink"/>
@@ -1482,7 +1252,7 @@
                 <w:noProof/>
                 <w:webHidden/>
               </w:rPr>
-              <w:instrText xml:space="preserve"> PAGEREF _Toc4561458 \h </w:instrText>
+              <w:instrText xml:space="preserve"> PAGEREF _Toc4581640 \h </w:instrText>
             </w:r>
             <w:r>
               <w:rPr>
@@ -1502,7 +1272,7 @@
                 <w:noProof/>
                 <w:webHidden/>
               </w:rPr>
-              <w:t>6</w:t>
+              <w:t>7</w:t>
             </w:r>
             <w:r>
               <w:rPr>
@@ -1527,7 +1297,7 @@
               <w:szCs w:val="22"/>
             </w:rPr>
           </w:pPr>
-          <w:hyperlink w:anchor="_Toc4561459" w:history="1">
+          <w:hyperlink w:anchor="_Toc4581641" w:history="1">
             <w:r>
               <w:rPr>
                 <w:rStyle w:val="Hyperlink"/>
@@ -1591,7 +1361,7 @@
                 <w:noProof/>
                 <w:webHidden/>
               </w:rPr>
-              <w:instrText xml:space="preserve"> PAGEREF _Toc4561459 \h </w:instrText>
+              <w:instrText xml:space="preserve"> PAGEREF _Toc4581641 \h </w:instrText>
             </w:r>
             <w:r>
               <w:rPr>
@@ -1611,7 +1381,7 @@
                 <w:noProof/>
                 <w:webHidden/>
               </w:rPr>
-              <w:t>6</w:t>
+              <w:t>7</w:t>
             </w:r>
             <w:r>
               <w:rPr>
@@ -1636,7 +1406,7 @@
               <w:szCs w:val="22"/>
             </w:rPr>
           </w:pPr>
-          <w:hyperlink w:anchor="_Toc4561460" w:history="1">
+          <w:hyperlink w:anchor="_Toc4581642" w:history="1">
             <w:r>
               <w:rPr>
                 <w:rStyle w:val="Hyperlink"/>
@@ -1679,7 +1449,7 @@
                 <w:noProof/>
                 <w:webHidden/>
               </w:rPr>
-              <w:instrText xml:space="preserve"> PAGEREF _Toc4561460 \h </w:instrText>
+              <w:instrText xml:space="preserve"> PAGEREF _Toc4581642 \h </w:instrText>
             </w:r>
             <w:r>
               <w:rPr>
@@ -1699,7 +1469,7 @@
                 <w:noProof/>
                 <w:webHidden/>
               </w:rPr>
-              <w:t>6</w:t>
+              <w:t>7</w:t>
             </w:r>
             <w:r>
               <w:rPr>
@@ -1724,7 +1494,7 @@
               <w:szCs w:val="22"/>
             </w:rPr>
           </w:pPr>
-          <w:hyperlink w:anchor="_Toc4561461" w:history="1">
+          <w:hyperlink w:anchor="_Toc4581643" w:history="1">
             <w:r>
               <w:rPr>
                 <w:rStyle w:val="Hyperlink"/>
@@ -1773,7 +1543,7 @@
                 <w:noProof/>
                 <w:webHidden/>
               </w:rPr>
-              <w:instrText xml:space="preserve"> PAGEREF _Toc4561461 \h </w:instrText>
+              <w:instrText xml:space="preserve"> PAGEREF _Toc4581643 \h </w:instrText>
             </w:r>
             <w:r>
               <w:rPr>
@@ -1793,7 +1563,7 @@
                 <w:noProof/>
                 <w:webHidden/>
               </w:rPr>
-              <w:t>6</w:t>
+              <w:t>7</w:t>
             </w:r>
             <w:r>
               <w:rPr>
@@ -1818,7 +1588,7 @@
               <w:szCs w:val="22"/>
             </w:rPr>
           </w:pPr>
-          <w:hyperlink w:anchor="_Toc4561462" w:history="1">
+          <w:hyperlink w:anchor="_Toc4581644" w:history="1">
             <w:r>
               <w:rPr>
                 <w:rStyle w:val="Hyperlink"/>
@@ -1867,7 +1637,7 @@
                 <w:noProof/>
                 <w:webHidden/>
               </w:rPr>
-              <w:instrText xml:space="preserve"> PAGEREF _Toc4561462 \h </w:instrText>
+              <w:instrText xml:space="preserve"> PAGEREF _Toc4581644 \h </w:instrText>
             </w:r>
             <w:r>
               <w:rPr>
@@ -1887,7 +1657,7 @@
                 <w:noProof/>
                 <w:webHidden/>
               </w:rPr>
-              <w:t>6</w:t>
+              <w:t>7</w:t>
             </w:r>
             <w:r>
               <w:rPr>
@@ -1912,7 +1682,7 @@
               <w:szCs w:val="22"/>
             </w:rPr>
           </w:pPr>
-          <w:hyperlink w:anchor="_Toc4561463" w:history="1">
+          <w:hyperlink w:anchor="_Toc4581645" w:history="1">
             <w:r>
               <w:rPr>
                 <w:rStyle w:val="Hyperlink"/>
@@ -1955,7 +1725,7 @@
                 <w:noProof/>
                 <w:webHidden/>
               </w:rPr>
-              <w:instrText xml:space="preserve"> PAGEREF _Toc4561463 \h </w:instrText>
+              <w:instrText xml:space="preserve"> PAGEREF _Toc4581645 \h </w:instrText>
             </w:r>
             <w:r>
               <w:rPr>
@@ -1975,7 +1745,7 @@
                 <w:noProof/>
                 <w:webHidden/>
               </w:rPr>
-              <w:t>6</w:t>
+              <w:t>7</w:t>
             </w:r>
             <w:r>
               <w:rPr>
@@ -2001,7 +1771,7 @@
       <w:pPr>
         <w:pStyle w:val="Heading1"/>
       </w:pPr>
-      <w:bookmarkStart w:id="0" w:name="_Toc4561443"/>
+      <w:bookmarkStart w:id="0" w:name="_Toc4581628"/>
       <w:r>
         <w:t>Introduction</w:t>
       </w:r>
@@ -2062,7 +1832,6 @@
     <w:p/>
     <w:p>
       <w:r>
-        <w:lastRenderedPageBreak/>
         <w:t xml:space="preserve">A constraint of NOT NULL AUTO_INCREMENT was added in the attributes such as </w:t>
       </w:r>
       <w:proofErr w:type="spellStart"/>
@@ -2219,7 +1988,7 @@
       <w:pPr>
         <w:pStyle w:val="Heading1"/>
       </w:pPr>
-      <w:bookmarkStart w:id="2" w:name="_Toc4561444"/>
+      <w:bookmarkStart w:id="2" w:name="_Toc4581629"/>
       <w:r>
         <w:t>Version Control</w:t>
       </w:r>
@@ -2320,7 +2089,61 @@
       </w:r>
       <w:proofErr w:type="spellEnd"/>
       <w:r>
-        <w:t xml:space="preserve"> format); </w:t>
+        <w:t xml:space="preserve"> format)</w:t>
+      </w:r>
+      <w:r>
+        <w:t>;</w:t>
+      </w:r>
+      <w:r>
+        <w:t xml:space="preserve"> </w:t>
+      </w:r>
+      <w:r>
+        <w:t xml:space="preserve">the data dictionary for the suggestion 1 of the entity relationships is given in </w:t>
+      </w:r>
+      <w:r>
+        <w:t>DataDictionaryERDs1.doc</w:t>
+      </w:r>
+      <w:r>
+        <w:t xml:space="preserve">; the SQL scripts for building the database and tables are given in </w:t>
+      </w:r>
+      <w:proofErr w:type="spellStart"/>
+      <w:r>
+        <w:t>SignalTesterLogTables.sql</w:t>
+      </w:r>
+      <w:proofErr w:type="spellEnd"/>
+      <w:r>
+        <w:t xml:space="preserve">; the SQL scripts for inserting the data of the six sample logfiles are given in </w:t>
+      </w:r>
+      <w:proofErr w:type="spellStart"/>
+      <w:r>
+        <w:t>SignalTesterLogData.sql</w:t>
+      </w:r>
+      <w:proofErr w:type="spellEnd"/>
+      <w:r>
+        <w:t xml:space="preserve">; the SQL scripts for writing queries are given in </w:t>
+      </w:r>
+      <w:proofErr w:type="spellStart"/>
+      <w:r>
+        <w:t>SignalTesterLogQueries.sql</w:t>
+      </w:r>
+      <w:proofErr w:type="spellEnd"/>
+      <w:r>
+        <w:t xml:space="preserve">; </w:t>
+      </w:r>
+      <w:r>
+        <w:t xml:space="preserve">the assignment cover sheet is in </w:t>
+      </w:r>
+      <w:r>
+        <w:t>AssignmentCoverSheet.docx</w:t>
+      </w:r>
+      <w:r>
+        <w:t xml:space="preserve">; The composed final report combining all material is in </w:t>
+      </w:r>
+      <w:r>
+        <w:rPr>
+          <w:highlight w:val="red"/>
+        </w:rPr>
+        <w:t>FinalReport.pdf.</w:t>
       </w:r>
     </w:p>
     <w:p>
@@ -2344,7 +2167,7 @@
       <w:pPr>
         <w:pStyle w:val="Heading1"/>
       </w:pPr>
-      <w:bookmarkStart w:id="3" w:name="_Toc4561445"/>
+      <w:bookmarkStart w:id="3" w:name="_Toc4581630"/>
       <w:r>
         <w:t>Data</w:t>
       </w:r>
@@ -3620,1272 +3443,2189 @@
       </w:tr>
     </w:tbl>
     <w:p/>
+    <w:p>
+      <w:pPr>
+        <w:pStyle w:val="Heading1"/>
+      </w:pPr>
+      <w:bookmarkStart w:id="4" w:name="_Toc4581631"/>
+      <w:r>
+        <w:t>Database Normalisation</w:t>
+      </w:r>
+      <w:bookmarkEnd w:id="4"/>
+    </w:p>
+    <w:p>
+      <w:pPr>
+        <w:ind w:firstLine="360"/>
+      </w:pPr>
+      <w:r>
+        <w:t xml:space="preserve">This report </w:t>
+      </w:r>
+      <w:r>
+        <w:t>suggested</w:t>
+      </w:r>
+      <w:r>
+        <w:t xml:space="preserve"> two </w:t>
+      </w:r>
+      <w:r>
+        <w:t xml:space="preserve">normalisations. First suggestion is to solely consider the given logfiles in order to show the feasibility of building a valid and workable database. Second is to propose a database system in order to show the feasibility of matching an assumed existing database system. </w:t>
+      </w:r>
+      <w:r>
+        <w:rPr>
+          <w:highlight w:val="green"/>
+        </w:rPr>
+        <w:t xml:space="preserve">The following subsection will discuss the common issues </w:t>
+      </w:r>
+      <w:r>
+        <w:rPr>
+          <w:highlight w:val="green"/>
+        </w:rPr>
+        <w:t>in the both suggestions, and also there will be a subsection further discussing the second suggestion</w:t>
+      </w:r>
+      <w:r>
+        <w:t>. The normalisations and entity relations of the both suggestions are shown in Figure 1a, Figure 1a, Figure 2a, Figure 2b, Figure 3a, Figure 3b, Figure 4a and Figure 4b accordingly.</w:t>
+      </w:r>
+      <w:r>
+        <w:t xml:space="preserve"> However, due to the limited resources, only the database for suggestion one will be built for demonstrating the feasibility.</w:t>
+      </w:r>
+    </w:p>
+    <w:p>
+      <w:pPr>
+        <w:pStyle w:val="Heading2"/>
+      </w:pPr>
+      <w:bookmarkStart w:id="5" w:name="_Toc4581632"/>
+      <w:r>
+        <w:t>First</w:t>
+      </w:r>
+      <w:r>
+        <w:t xml:space="preserve"> </w:t>
+      </w:r>
+      <w:r>
+        <w:t xml:space="preserve">and Second </w:t>
+      </w:r>
+      <w:r>
+        <w:t>Normal Form</w:t>
+      </w:r>
+      <w:bookmarkEnd w:id="5"/>
+    </w:p>
+    <w:p>
+      <w:pPr>
+        <w:ind w:firstLine="360"/>
+      </w:pPr>
+      <w:r>
+        <w:t xml:space="preserve">The first and second normal forms are the same. </w:t>
+      </w:r>
+      <w:r>
+        <w:t>This report determined a composite key</w:t>
+      </w:r>
+      <w:r>
+        <w:t xml:space="preserve"> as shown in Figure 1a and Figure 1b</w:t>
+      </w:r>
+      <w:r>
+        <w:t xml:space="preserve"> to uniquely represent a logfile.</w:t>
+      </w:r>
+      <w:r>
+        <w:t xml:space="preserve"> </w:t>
+      </w:r>
+      <w:r>
+        <w:rPr>
+          <w:highlight w:val="green"/>
+        </w:rPr>
+        <w:t>The determination of this composite key will be further discussed in the subsection below</w:t>
+      </w:r>
+      <w:r>
+        <w:t>.</w:t>
+      </w:r>
+      <w:r>
+        <w:t xml:space="preserve"> This</w:t>
+      </w:r>
+      <w:r>
+        <w:t xml:space="preserve"> composite key</w:t>
+      </w:r>
+      <w:r>
+        <w:t xml:space="preserve"> enables all the items of the logfile to depend on this composite key.</w:t>
+      </w:r>
+      <w:r>
+        <w:t xml:space="preserve"> In other word, there is only one dependency in this data system as shown in Figure 1a and Figure 1b. The second normal from is to separate </w:t>
+      </w:r>
+      <w:r>
+        <w:t xml:space="preserve">the </w:t>
+      </w:r>
+      <w:r>
+        <w:t>partial dependenc</w:t>
+      </w:r>
+      <w:r>
+        <w:t>ies</w:t>
+      </w:r>
+      <w:r>
+        <w:t xml:space="preserve">. There is only one dependency, so no </w:t>
+      </w:r>
+      <w:r>
+        <w:t>separation of partial dependenc</w:t>
+      </w:r>
+      <w:r>
+        <w:t>ies</w:t>
+      </w:r>
+      <w:r>
+        <w:t xml:space="preserve"> </w:t>
+      </w:r>
+      <w:r>
+        <w:t>can be done</w:t>
+      </w:r>
+      <w:r>
+        <w:t xml:space="preserve">. Therefore, the first and second normal forms are the same as shown in Figure 1a and Figure 1b. </w:t>
+      </w:r>
+    </w:p>
+    <w:p>
+      <w:pPr>
+        <w:ind w:firstLine="360"/>
+      </w:pPr>
+      <w:r>
+        <w:t>For the first normal form, there should not be multivalued and composite attributes</w:t>
+      </w:r>
+      <w:r>
+        <w:t xml:space="preserve">. This report eliminated those multivalued and composite attributes such as Raw Array items and BT Signal item as shown in Figure 1a and Figure 1b. </w:t>
+      </w:r>
+      <w:r>
+        <w:rPr>
+          <w:highlight w:val="green"/>
+        </w:rPr>
+        <w:t>The elimination of those multivalued and composite attributes will be further discussed in the subsection below.</w:t>
+      </w:r>
+    </w:p>
+    <w:p>
+      <w:pPr>
+        <w:ind w:firstLine="360"/>
+      </w:pPr>
+      <w:bookmarkStart w:id="6" w:name="_Hlk4564821"/>
+      <w:r>
+        <w:t>There are derivable attributes in the logfiles. They should be removed from the database. However, they are temporarily retained in the database</w:t>
+      </w:r>
+      <w:r>
+        <w:t xml:space="preserve"> as shown in Figure 1a and Figure 1b</w:t>
+      </w:r>
+      <w:r>
+        <w:t xml:space="preserve"> for </w:t>
+      </w:r>
+      <w:r>
+        <w:t xml:space="preserve">a </w:t>
+      </w:r>
+      <w:r>
+        <w:t xml:space="preserve">verification purpose. </w:t>
+      </w:r>
+      <w:r>
+        <w:rPr>
+          <w:highlight w:val="green"/>
+        </w:rPr>
+        <w:t>Th</w:t>
+      </w:r>
+      <w:r>
+        <w:rPr>
+          <w:highlight w:val="green"/>
+        </w:rPr>
+        <w:t>ese</w:t>
+      </w:r>
+      <w:r>
+        <w:rPr>
+          <w:highlight w:val="green"/>
+        </w:rPr>
+        <w:t xml:space="preserve"> </w:t>
+      </w:r>
+      <w:r>
+        <w:rPr>
+          <w:highlight w:val="green"/>
+        </w:rPr>
+        <w:t xml:space="preserve">derivable attributes </w:t>
+      </w:r>
+      <w:r>
+        <w:rPr>
+          <w:highlight w:val="green"/>
+        </w:rPr>
+        <w:t>will be fu</w:t>
+      </w:r>
+      <w:r>
+        <w:rPr>
+          <w:highlight w:val="green"/>
+        </w:rPr>
+        <w:t>rther discussed in the subsection below.</w:t>
+      </w:r>
+      <w:bookmarkEnd w:id="6"/>
+    </w:p>
+    <w:p>
+      <w:pPr>
+        <w:ind w:firstLine="360"/>
+      </w:pPr>
+      <w:r>
+        <w:t xml:space="preserve">There is a set of constant parameters in the logfiles. The method of handling </w:t>
+      </w:r>
+      <w:r>
+        <w:rPr>
+          <w:highlight w:val="green"/>
+        </w:rPr>
+        <w:t>these constant</w:t>
+      </w:r>
+      <w:r>
+        <w:rPr>
+          <w:highlight w:val="green"/>
+        </w:rPr>
+        <w:t>-value attribute</w:t>
+      </w:r>
+      <w:r>
+        <w:rPr>
+          <w:highlight w:val="green"/>
+        </w:rPr>
+        <w:t xml:space="preserve">s will be further </w:t>
+      </w:r>
+      <w:r>
+        <w:rPr>
+          <w:highlight w:val="green"/>
+        </w:rPr>
+        <w:t>discussed in the subsection below</w:t>
+      </w:r>
+      <w:r>
+        <w:t>.</w:t>
+      </w:r>
+    </w:p>
+    <w:p/>
+    <w:p>
+      <w:pPr>
+        <w:pStyle w:val="Heading3"/>
+      </w:pPr>
+      <w:bookmarkStart w:id="7" w:name="_Toc4581633"/>
+      <w:r>
+        <w:t xml:space="preserve">Composite </w:t>
+      </w:r>
+      <w:r>
+        <w:t>Primary Key</w:t>
+      </w:r>
+      <w:r>
+        <w:t xml:space="preserve"> Representing Logfile</w:t>
+      </w:r>
+      <w:bookmarkEnd w:id="7"/>
+    </w:p>
+    <w:p>
+      <w:pPr>
+        <w:ind w:firstLine="360"/>
+      </w:pPr>
+      <w:r>
+        <w:t>A composite primary key</w:t>
+      </w:r>
+      <w:r>
+        <w:t xml:space="preserve"> consisting of the Bluetooth Name, the Work Order and the Date</w:t>
+      </w:r>
+      <w:r>
+        <w:t xml:space="preserve"> (note: this date item in the logfile is actually a datetime attribute)</w:t>
+      </w:r>
+      <w:r>
+        <w:t xml:space="preserve"> as shown in Figure 1a and Figure 1b</w:t>
+      </w:r>
+      <w:r>
+        <w:t xml:space="preserve"> </w:t>
+      </w:r>
+      <w:r>
+        <w:t>wa</w:t>
+      </w:r>
+      <w:r>
+        <w:t xml:space="preserve">s chosen </w:t>
+      </w:r>
+      <w:r>
+        <w:t>to represent</w:t>
+      </w:r>
+      <w:r>
+        <w:t xml:space="preserve"> an entire</w:t>
+      </w:r>
+      <w:r>
+        <w:t xml:space="preserve"> individual</w:t>
+      </w:r>
+      <w:r>
+        <w:t xml:space="preserve"> signal tester logfile.</w:t>
+      </w:r>
+      <w:r>
+        <w:t xml:space="preserve"> For convenient propose, </w:t>
+      </w:r>
+      <w:r>
+        <w:rPr>
+          <w:highlight w:val="green"/>
+        </w:rPr>
+        <w:t xml:space="preserve">a </w:t>
+      </w:r>
+      <w:r>
+        <w:rPr>
+          <w:highlight w:val="green"/>
+        </w:rPr>
+        <w:t xml:space="preserve">synthetic </w:t>
+      </w:r>
+      <w:r>
+        <w:rPr>
+          <w:highlight w:val="green"/>
+        </w:rPr>
+        <w:t xml:space="preserve">primary key named </w:t>
+      </w:r>
+      <w:proofErr w:type="spellStart"/>
+      <w:r>
+        <w:rPr>
+          <w:highlight w:val="green"/>
+        </w:rPr>
+        <w:t>log</w:t>
+      </w:r>
+      <w:r>
+        <w:rPr>
+          <w:highlight w:val="green"/>
+        </w:rPr>
+        <w:t>Id</w:t>
+      </w:r>
+      <w:proofErr w:type="spellEnd"/>
+      <w:r>
+        <w:rPr>
+          <w:highlight w:val="green"/>
+        </w:rPr>
+        <w:t xml:space="preserve"> </w:t>
+      </w:r>
+      <w:bookmarkStart w:id="8" w:name="_Hlk4535508"/>
+      <w:r>
+        <w:rPr>
+          <w:highlight w:val="green"/>
+        </w:rPr>
+        <w:t>(note: this will be further discuss</w:t>
+      </w:r>
+      <w:r>
+        <w:rPr>
+          <w:highlight w:val="green"/>
+        </w:rPr>
+        <w:t>ed</w:t>
+      </w:r>
+      <w:r>
+        <w:rPr>
+          <w:highlight w:val="green"/>
+        </w:rPr>
+        <w:t xml:space="preserve"> in the following subsection)</w:t>
+      </w:r>
+      <w:r>
+        <w:t xml:space="preserve"> </w:t>
+      </w:r>
+      <w:bookmarkEnd w:id="8"/>
+      <w:r>
+        <w:t>wa</w:t>
+      </w:r>
+      <w:r>
+        <w:t>s introduced to represent this composite key.</w:t>
+      </w:r>
+      <w:r>
+        <w:t xml:space="preserve"> The representatives from Vector</w:t>
+      </w:r>
+      <w:r>
+        <w:t xml:space="preserve"> mentioned that the Bluetooth Name in the logfile is unique and the combination of the Work Order and Date in the logfile is unique too</w:t>
+      </w:r>
+      <w:r>
+        <w:t>.</w:t>
+      </w:r>
+      <w:r>
+        <w:t xml:space="preserve"> However, I have reservation </w:t>
+      </w:r>
+      <w:r>
+        <w:t xml:space="preserve">about the uniqueness of the either the Bluetooth name or combination of the Work Order and Date. I </w:t>
+      </w:r>
+      <w:r>
+        <w:t xml:space="preserve">suspect </w:t>
+      </w:r>
+      <w:r>
+        <w:t>the Bluetooth name would</w:t>
+      </w:r>
+      <w:r>
+        <w:t xml:space="preserve"> </w:t>
+      </w:r>
+      <w:r>
+        <w:t>be repeated in a certain period of</w:t>
+      </w:r>
+      <w:r>
+        <w:t xml:space="preserve"> long</w:t>
+      </w:r>
+      <w:r>
+        <w:t xml:space="preserve"> time</w:t>
+      </w:r>
+      <w:r>
+        <w:t xml:space="preserve"> but I believe that </w:t>
+      </w:r>
+      <w:r>
+        <w:t>it</w:t>
+      </w:r>
+      <w:r>
+        <w:t xml:space="preserve"> would not be repeated in </w:t>
+      </w:r>
+      <w:r>
+        <w:t xml:space="preserve">a short time such as </w:t>
+      </w:r>
+      <w:r>
+        <w:t>one second.</w:t>
+      </w:r>
+      <w:r>
+        <w:t xml:space="preserve"> The </w:t>
+      </w:r>
+      <w:r>
+        <w:t xml:space="preserve">combination of the </w:t>
+      </w:r>
+      <w:r>
+        <w:t xml:space="preserve">work order and </w:t>
+      </w:r>
+      <w:r>
+        <w:t xml:space="preserve">the </w:t>
+      </w:r>
+      <w:r>
+        <w:t xml:space="preserve">date </w:t>
+      </w:r>
+      <w:r>
+        <w:t xml:space="preserve">might be duplicated if there were two different users working on the same work order and recording </w:t>
+      </w:r>
+      <w:r>
+        <w:t>the logfile at the same time</w:t>
+      </w:r>
+      <w:r>
+        <w:t xml:space="preserve"> for different tests.</w:t>
+      </w:r>
+      <w:r>
+        <w:t xml:space="preserve"> Although the possibility of recording the logfile at the same time is low, it should be considered. </w:t>
+      </w:r>
+      <w:r>
+        <w:t>This</w:t>
+      </w:r>
+      <w:r>
+        <w:t xml:space="preserve"> timing</w:t>
+      </w:r>
+      <w:r>
+        <w:t xml:space="preserve"> drawback</w:t>
+      </w:r>
+      <w:r>
+        <w:t xml:space="preserve"> to have the work-order-date can be overcome by incorporating the Bluetooth name (note: it is unique at a short period of time such as one second) into the composite key. </w:t>
+      </w:r>
+      <w:r>
+        <w:t>Hence, I suggest</w:t>
+      </w:r>
+      <w:r>
+        <w:t>ed</w:t>
+      </w:r>
+      <w:r>
+        <w:t xml:space="preserve"> to use the </w:t>
+      </w:r>
+      <w:r>
+        <w:t>composite primary key</w:t>
+      </w:r>
+      <w:r>
+        <w:t xml:space="preserve"> of the three attributes</w:t>
+      </w:r>
+      <w:r>
+        <w:t xml:space="preserve"> </w:t>
+      </w:r>
+      <w:r>
+        <w:t xml:space="preserve">that are </w:t>
+      </w:r>
+      <w:r>
+        <w:t>the Bluetooth Name, the Work Order and the Date</w:t>
+      </w:r>
+      <w:r>
+        <w:t xml:space="preserve"> </w:t>
+      </w:r>
+      <w:r>
+        <w:t xml:space="preserve">(i.e. an aforementioned datetime attribute) </w:t>
+      </w:r>
+      <w:r>
+        <w:t>to uniquely represent the logfile.</w:t>
+      </w:r>
+    </w:p>
+    <w:p>
+      <w:pPr>
+        <w:pStyle w:val="Heading3"/>
+      </w:pPr>
+      <w:bookmarkStart w:id="9" w:name="_Toc4581634"/>
+      <w:r>
+        <w:t>M</w:t>
+      </w:r>
+      <w:r>
+        <w:t xml:space="preserve">ultivalued </w:t>
+      </w:r>
+      <w:r>
+        <w:t>A</w:t>
+      </w:r>
+      <w:r>
+        <w:t>ttribute</w:t>
+      </w:r>
+      <w:r>
+        <w:t>s</w:t>
+      </w:r>
+      <w:bookmarkEnd w:id="9"/>
+    </w:p>
+    <w:p>
+      <w:pPr>
+        <w:ind w:firstLine="360"/>
+      </w:pPr>
+      <w:r>
+        <w:t>There are two sets of multivalued attributes in the logfiles. They are Raw Array items</w:t>
+      </w:r>
+      <w:r>
+        <w:t xml:space="preserve"> (i.e. 42</w:t>
+      </w:r>
+      <w:r>
+        <w:rPr>
+          <w:vertAlign w:val="superscript"/>
+        </w:rPr>
+        <w:t>nd</w:t>
+      </w:r>
+      <w:r>
+        <w:t xml:space="preserve"> to 46</w:t>
+      </w:r>
+      <w:r>
+        <w:rPr>
+          <w:vertAlign w:val="superscript"/>
+        </w:rPr>
+        <w:t>th</w:t>
+      </w:r>
+      <w:r>
+        <w:t xml:space="preserve"> items of logfiles)</w:t>
+      </w:r>
+      <w:r>
+        <w:t xml:space="preserve"> and BT Signal item</w:t>
+      </w:r>
+      <w:r>
+        <w:t xml:space="preserve"> (i.e. 47</w:t>
+      </w:r>
+      <w:r>
+        <w:rPr>
+          <w:vertAlign w:val="superscript"/>
+        </w:rPr>
+        <w:t>th</w:t>
+      </w:r>
+      <w:r>
+        <w:t xml:space="preserve"> item of logfiles)</w:t>
+      </w:r>
+      <w:r>
+        <w:t xml:space="preserve">. In order to effectively handle those </w:t>
+      </w:r>
+      <w:r>
+        <w:t>multivalued attributes, Raw Array items and BT Signal item</w:t>
+      </w:r>
+      <w:r>
+        <w:t xml:space="preserve"> </w:t>
+      </w:r>
+      <w:r>
+        <w:t>were</w:t>
+      </w:r>
+      <w:r>
+        <w:t xml:space="preserve"> split into a number of attributes and a number of tuple (or data) as shown in Figure 1a and Figure 1b</w:t>
+      </w:r>
+      <w:r>
+        <w:t>.</w:t>
+      </w:r>
+      <w:r>
+        <w:t xml:space="preserve"> Those corresponding attributes </w:t>
+      </w:r>
+      <w:r>
+        <w:t>have a transitive dependency relationship.</w:t>
+      </w:r>
+    </w:p>
+    <w:p>
+      <w:pPr>
+        <w:ind w:firstLine="360"/>
+      </w:pPr>
+      <w:r>
+        <w:t xml:space="preserve"> </w:t>
+      </w:r>
+      <w:r>
+        <w:t>There will be a foreign key and a s</w:t>
+      </w:r>
+      <w:r>
+        <w:t xml:space="preserve">ynthetic </w:t>
+      </w:r>
+      <w:r>
+        <w:t>k</w:t>
+      </w:r>
+      <w:r>
+        <w:t>ey</w:t>
+      </w:r>
+      <w:r>
+        <w:t xml:space="preserve"> introduced into the </w:t>
+      </w:r>
+      <w:r>
+        <w:t xml:space="preserve">group of the </w:t>
+      </w:r>
+      <w:r>
+        <w:t>separated attributes of the multivalued attributes</w:t>
+      </w:r>
+      <w:r>
+        <w:t xml:space="preserve"> to form a transitive dependency</w:t>
+      </w:r>
+      <w:r>
+        <w:t xml:space="preserve">. </w:t>
+      </w:r>
+      <w:r>
+        <w:rPr>
+          <w:highlight w:val="green"/>
+        </w:rPr>
+        <w:t>This introduction of keys will be further discussed in the subsection below.</w:t>
+      </w:r>
+    </w:p>
+    <w:p/>
+    <w:p>
+      <w:pPr>
+        <w:pStyle w:val="Heading3"/>
+      </w:pPr>
+      <w:bookmarkStart w:id="10" w:name="_Hlk4563424"/>
+      <w:bookmarkStart w:id="11" w:name="_Toc4581635"/>
+      <w:r>
+        <w:t xml:space="preserve">Composite Attribute </w:t>
+      </w:r>
+      <w:bookmarkEnd w:id="10"/>
+      <w:r>
+        <w:t>in Multivalued Attribute</w:t>
+      </w:r>
+      <w:bookmarkEnd w:id="11"/>
+    </w:p>
+    <w:p>
+      <w:pPr>
+        <w:ind w:firstLine="360"/>
+      </w:pPr>
+      <w:r>
+        <w:t>In side the multivalued Raw Array items</w:t>
+      </w:r>
+      <w:r>
+        <w:t xml:space="preserve"> </w:t>
+      </w:r>
+      <w:r>
+        <w:t>(i.e. 42nd to 46th items of logfiles)</w:t>
+      </w:r>
+      <w:r>
+        <w:t xml:space="preserve">, each </w:t>
+      </w:r>
+      <w:r>
+        <w:t>value is a composite component consisting of signal strength, signal quality and frequency number. These parameters are required to be separated into</w:t>
+      </w:r>
+      <w:r>
+        <w:t xml:space="preserve"> the</w:t>
+      </w:r>
+      <w:r>
+        <w:t xml:space="preserve"> individual attribute</w:t>
+      </w:r>
+      <w:r>
+        <w:t>s among which there are transitive dependencies</w:t>
+      </w:r>
+      <w:r>
+        <w:t xml:space="preserve"> as shown in Figure 1a and Figure 1b</w:t>
+      </w:r>
+      <w:r>
+        <w:t xml:space="preserve">. </w:t>
+      </w:r>
+    </w:p>
+    <w:p>
+      <w:pPr>
+        <w:ind w:firstLine="360"/>
+      </w:pPr>
+      <w:r>
+        <w:t>There will be a foreign key and a s</w:t>
+      </w:r>
+      <w:r>
+        <w:t xml:space="preserve">ynthetic </w:t>
+      </w:r>
+      <w:r>
+        <w:t>k</w:t>
+      </w:r>
+      <w:r>
+        <w:t>ey</w:t>
+      </w:r>
+      <w:r>
+        <w:t xml:space="preserve"> introduced into the separated attributes of the multivalued attributes. </w:t>
+      </w:r>
+      <w:r>
+        <w:rPr>
+          <w:highlight w:val="green"/>
+        </w:rPr>
+        <w:t>This introduction of keys will be further discussed in the subsection below.</w:t>
+      </w:r>
+    </w:p>
+    <w:p>
+      <w:pPr>
+        <w:pStyle w:val="Heading3"/>
+      </w:pPr>
+      <w:bookmarkStart w:id="12" w:name="_Toc4581636"/>
+      <w:r>
+        <w:t>C</w:t>
+      </w:r>
+      <w:r>
+        <w:t>onstant-</w:t>
+      </w:r>
+      <w:r>
+        <w:t>V</w:t>
+      </w:r>
+      <w:r>
+        <w:t xml:space="preserve">alue </w:t>
+      </w:r>
+      <w:r>
+        <w:t>A</w:t>
+      </w:r>
+      <w:r>
+        <w:t>ttribute</w:t>
+      </w:r>
+      <w:bookmarkEnd w:id="12"/>
+    </w:p>
+    <w:p>
+      <w:pPr>
+        <w:ind w:firstLine="360"/>
+      </w:pPr>
+      <w:r>
+        <w:t xml:space="preserve">In the logfiles, there is a set of constant parameters which are </w:t>
+      </w:r>
+      <w:r>
+        <w:t>threshold items (i.e. 26</w:t>
+      </w:r>
+      <w:r>
+        <w:rPr>
+          <w:vertAlign w:val="superscript"/>
+        </w:rPr>
+        <w:t>th</w:t>
+      </w:r>
+      <w:r>
+        <w:t xml:space="preserve"> to 31</w:t>
+      </w:r>
+      <w:r>
+        <w:rPr>
+          <w:vertAlign w:val="superscript"/>
+        </w:rPr>
+        <w:t>st</w:t>
+      </w:r>
+      <w:r>
+        <w:t xml:space="preserve"> item of logfiles). They are repeated in the same set of values in all given sample logfiles. There are transitive dependencies among those </w:t>
+      </w:r>
+      <w:r>
+        <w:rPr>
+          <w:highlight w:val="green"/>
+        </w:rPr>
+        <w:t>constant</w:t>
+      </w:r>
+      <w:r>
+        <w:rPr>
+          <w:highlight w:val="green"/>
+        </w:rPr>
+        <w:t>-value attribute</w:t>
+      </w:r>
+      <w:r>
+        <w:t>s as shown in Figure 1a and Figure 1b</w:t>
+      </w:r>
+      <w:r>
+        <w:t>. There will be a s</w:t>
+      </w:r>
+      <w:r>
+        <w:t xml:space="preserve">ynthetic </w:t>
+      </w:r>
+      <w:r>
+        <w:t>k</w:t>
+      </w:r>
+      <w:r>
+        <w:t>ey</w:t>
+      </w:r>
+      <w:r>
+        <w:t xml:space="preserve"> introduced into th</w:t>
+      </w:r>
+      <w:r>
+        <w:t xml:space="preserve">is group of </w:t>
+      </w:r>
+      <w:r>
+        <w:rPr>
+          <w:highlight w:val="green"/>
+        </w:rPr>
+        <w:t>attribute</w:t>
+      </w:r>
+      <w:r>
+        <w:t xml:space="preserve">s. </w:t>
+      </w:r>
+      <w:r>
+        <w:rPr>
+          <w:highlight w:val="green"/>
+        </w:rPr>
+        <w:t xml:space="preserve">This </w:t>
+      </w:r>
+      <w:r>
+        <w:t>s</w:t>
+      </w:r>
+      <w:r>
+        <w:t xml:space="preserve">ynthetic </w:t>
+      </w:r>
+      <w:r>
+        <w:t>k</w:t>
+      </w:r>
+      <w:r>
+        <w:t>ey</w:t>
+      </w:r>
+      <w:r>
+        <w:t xml:space="preserve"> </w:t>
+      </w:r>
+      <w:r>
+        <w:rPr>
+          <w:highlight w:val="green"/>
+        </w:rPr>
+        <w:t>will be further discussed in the subsection below.</w:t>
+      </w:r>
+    </w:p>
+    <w:p>
+      <w:pPr>
+        <w:pStyle w:val="Heading3"/>
+      </w:pPr>
+      <w:bookmarkStart w:id="13" w:name="_Toc4581637"/>
+      <w:r>
+        <w:t>In</w:t>
+      </w:r>
+      <w:r>
+        <w:t>trod</w:t>
+      </w:r>
+      <w:r>
+        <w:t xml:space="preserve">uced </w:t>
+      </w:r>
+      <w:r>
+        <w:t>S</w:t>
+      </w:r>
+      <w:r>
+        <w:t xml:space="preserve">ynthetic </w:t>
+      </w:r>
+      <w:r>
+        <w:t>K</w:t>
+      </w:r>
+      <w:r>
+        <w:t>ey</w:t>
+      </w:r>
+      <w:r>
+        <w:t>s</w:t>
+      </w:r>
+      <w:r>
+        <w:t xml:space="preserve"> (Primary, Foreign and Unique Keys)</w:t>
+      </w:r>
+      <w:bookmarkEnd w:id="13"/>
+    </w:p>
+    <w:p>
+      <w:pPr>
+        <w:ind w:firstLine="360"/>
+      </w:pPr>
+      <w:r>
+        <w:t xml:space="preserve">There are </w:t>
+      </w:r>
+      <w:r>
+        <w:t xml:space="preserve">three different kinds of the attributes and the composite primary key discussed above in which synthetic keys were introduced. </w:t>
+      </w:r>
+    </w:p>
+    <w:p>
+      <w:pPr>
+        <w:ind w:firstLine="360"/>
+      </w:pPr>
+      <w:r>
+        <w:t>A</w:t>
+      </w:r>
+      <w:r>
+        <w:t xml:space="preserve"> synthetic primary key named </w:t>
+      </w:r>
+      <w:proofErr w:type="spellStart"/>
+      <w:r>
+        <w:t>logId</w:t>
+      </w:r>
+      <w:proofErr w:type="spellEnd"/>
+      <w:r>
+        <w:t xml:space="preserve"> was introduced to represent th</w:t>
+      </w:r>
+      <w:r>
+        <w:t>e</w:t>
+      </w:r>
+      <w:r>
+        <w:t xml:space="preserve"> composite key</w:t>
+      </w:r>
+      <w:r>
+        <w:t xml:space="preserve"> as shown in Figure 1a and Figure 1b</w:t>
+      </w:r>
+      <w:r>
+        <w:t>.</w:t>
+      </w:r>
+      <w:r>
+        <w:t xml:space="preserve"> This </w:t>
+      </w:r>
+      <w:proofErr w:type="spellStart"/>
+      <w:r>
+        <w:t>logId</w:t>
+      </w:r>
+      <w:proofErr w:type="spellEnd"/>
+      <w:r>
+        <w:t xml:space="preserve"> conveniently and uniquely represented the combination of the aforementioned three crucial attributes. A transitive dependency </w:t>
+      </w:r>
+      <w:r>
+        <w:t xml:space="preserve">is also created between them, they will be separated from the group of partial dependency in the third normal form in which this </w:t>
+      </w:r>
+      <w:proofErr w:type="spellStart"/>
+      <w:r>
+        <w:t>logId</w:t>
+      </w:r>
+      <w:proofErr w:type="spellEnd"/>
+      <w:r>
+        <w:t xml:space="preserve"> will act as a primary, foreign and unique keys in various tables. </w:t>
+      </w:r>
+      <w:r>
+        <w:rPr>
+          <w:highlight w:val="green"/>
+        </w:rPr>
+        <w:t xml:space="preserve">These keys will further be discussed </w:t>
+      </w:r>
+      <w:bookmarkStart w:id="14" w:name="_Hlk4563967"/>
+      <w:r>
+        <w:rPr>
+          <w:highlight w:val="green"/>
+        </w:rPr>
+        <w:t>in the subsection of third normal form</w:t>
+      </w:r>
+      <w:r>
+        <w:rPr>
+          <w:highlight w:val="green"/>
+        </w:rPr>
+        <w:t xml:space="preserve"> below</w:t>
+      </w:r>
+      <w:bookmarkEnd w:id="14"/>
+      <w:r>
+        <w:rPr>
+          <w:highlight w:val="green"/>
+        </w:rPr>
+        <w:t>.</w:t>
+      </w:r>
+    </w:p>
+    <w:p>
+      <w:pPr>
+        <w:ind w:firstLine="360"/>
+      </w:pPr>
+      <w:r>
+        <w:t>Other synthetic primary keys were introduced to</w:t>
+      </w:r>
+      <w:r>
+        <w:t xml:space="preserve"> uniquely</w:t>
+      </w:r>
+      <w:r>
+        <w:t xml:space="preserve"> represent the corresponding groups of m</w:t>
+      </w:r>
+      <w:r>
+        <w:t xml:space="preserve">ultivalued </w:t>
+      </w:r>
+      <w:r>
+        <w:t>a</w:t>
+      </w:r>
+      <w:r>
+        <w:t>ttribute</w:t>
+      </w:r>
+      <w:r>
+        <w:t>s, c</w:t>
+      </w:r>
+      <w:r>
+        <w:t xml:space="preserve">omposite </w:t>
+      </w:r>
+      <w:r>
+        <w:t>a</w:t>
+      </w:r>
+      <w:r>
+        <w:t>ttribute</w:t>
+      </w:r>
+      <w:r>
+        <w:t>s</w:t>
+      </w:r>
+      <w:r>
+        <w:t xml:space="preserve"> and c</w:t>
+      </w:r>
+      <w:r>
+        <w:t>onstant-</w:t>
+      </w:r>
+      <w:r>
+        <w:t>v</w:t>
+      </w:r>
+      <w:r>
+        <w:t xml:space="preserve">alue </w:t>
+      </w:r>
+      <w:r>
+        <w:t>a</w:t>
+      </w:r>
+      <w:r>
+        <w:t>ttribute</w:t>
+      </w:r>
+      <w:r>
+        <w:t>s</w:t>
+      </w:r>
+      <w:r>
+        <w:t xml:space="preserve"> accordingly as shown in Figure 1a and Figure 1b.</w:t>
+      </w:r>
+      <w:r>
+        <w:t xml:space="preserve"> The </w:t>
+      </w:r>
+      <w:r>
+        <w:rPr>
+          <w:highlight w:val="green"/>
+        </w:rPr>
+        <w:t>synthetic primary key for the constant-value attributes will also become a foreign in another group of attributes in the coming third normal form discussed below</w:t>
+      </w:r>
+      <w:r>
+        <w:t>. Each</w:t>
+      </w:r>
+      <w:r>
+        <w:t xml:space="preserve"> corresponding group of attributes with its synthetic key formed a transitive dependency which will be separated in the third normal form and discussed </w:t>
+      </w:r>
+      <w:r>
+        <w:rPr>
+          <w:highlight w:val="green"/>
+        </w:rPr>
+        <w:t>in the subsection of third normal form</w:t>
+      </w:r>
+      <w:r>
+        <w:rPr>
+          <w:highlight w:val="green"/>
+        </w:rPr>
+        <w:t xml:space="preserve"> below</w:t>
+      </w:r>
+      <w:r>
+        <w:t>.</w:t>
+      </w:r>
+    </w:p>
+    <w:p>
+      <w:pPr>
+        <w:ind w:firstLine="360"/>
+      </w:pPr>
+      <w:r>
+        <w:t>In general, the primary key is to represent the uniqueness of the group of attributes with either the transitive dependency or the partial dependency; the for</w:t>
+      </w:r>
+      <w:r>
+        <w:t xml:space="preserve">eign key is to maintain the relationships between various groups of attributes; the unique key is to creates a unique relationship between two group of attributes (i.e. two entities). </w:t>
+      </w:r>
+      <w:r>
+        <w:rPr>
+          <w:highlight w:val="green"/>
+        </w:rPr>
+        <w:t>These will be discussed in the subsection of third normal form below.</w:t>
+      </w:r>
+    </w:p>
+    <w:p>
+      <w:pPr>
+        <w:pStyle w:val="Heading3"/>
+      </w:pPr>
+      <w:bookmarkStart w:id="15" w:name="_Toc4581638"/>
+      <w:r>
+        <w:t>Derivable Attribute</w:t>
+      </w:r>
+      <w:bookmarkEnd w:id="15"/>
+    </w:p>
+    <w:p>
+      <w:pPr>
+        <w:ind w:firstLine="360"/>
+      </w:pPr>
+      <w:r>
+        <w:t xml:space="preserve">There are derivable attributes in the logfiles. </w:t>
+      </w:r>
+      <w:r>
+        <w:t xml:space="preserve">They are Antenna Test Type, Signal Result, RSSI, RSCP and RSRP items (i.e. </w:t>
+      </w:r>
+      <w:r>
+        <w:t>5</w:t>
+      </w:r>
+      <w:r>
+        <w:rPr>
+          <w:vertAlign w:val="superscript"/>
+        </w:rPr>
+        <w:t>th</w:t>
+      </w:r>
+      <w:r>
+        <w:t xml:space="preserve"> to 25</w:t>
+      </w:r>
+      <w:r>
+        <w:rPr>
+          <w:vertAlign w:val="superscript"/>
+        </w:rPr>
+        <w:t>th</w:t>
+      </w:r>
+      <w:r>
+        <w:t xml:space="preserve"> item of logfiles</w:t>
+      </w:r>
+      <w:r>
+        <w:t>)</w:t>
+      </w:r>
+      <w:r>
+        <w:t xml:space="preserve">. </w:t>
+      </w:r>
+      <w:r>
+        <w:t>They should be removed from the database. However, they are temporarily retained in the database as shown in Figure 1a and Figure 1b for a verification purpose.</w:t>
+      </w:r>
+    </w:p>
+    <w:p>
+      <w:pPr>
+        <w:ind w:firstLine="360"/>
+      </w:pPr>
+      <w:r>
+        <w:t>The antenna test type can be found from the modem status items (i.e. 60</w:t>
+      </w:r>
+      <w:r>
+        <w:rPr>
+          <w:vertAlign w:val="superscript"/>
+        </w:rPr>
+        <w:t>th</w:t>
+      </w:r>
+      <w:r>
+        <w:t xml:space="preserve"> to 64</w:t>
+      </w:r>
+      <w:r>
+        <w:rPr>
+          <w:vertAlign w:val="superscript"/>
+        </w:rPr>
+        <w:t>th</w:t>
+      </w:r>
+      <w:r>
+        <w:t xml:space="preserve"> item of logfiles).</w:t>
+      </w:r>
+      <w:r>
+        <w:t xml:space="preserve"> </w:t>
+      </w:r>
+    </w:p>
+    <w:p>
+      <w:pPr>
+        <w:ind w:firstLine="360"/>
+      </w:pPr>
+      <w:r>
+        <w:t>The Signal Results can be determined whether pass or fail by comparing the corresponding RSSI, RSCP or RSRP items with the corresponding Threshold items (i.e. 26</w:t>
+      </w:r>
+      <w:r>
+        <w:rPr>
+          <w:vertAlign w:val="superscript"/>
+        </w:rPr>
+        <w:t>th</w:t>
+      </w:r>
+      <w:r>
+        <w:t xml:space="preserve"> to 31</w:t>
+      </w:r>
+      <w:r>
+        <w:rPr>
+          <w:vertAlign w:val="superscript"/>
+        </w:rPr>
+        <w:t>st</w:t>
+      </w:r>
+      <w:r>
+        <w:t xml:space="preserve"> item of the logfiles).</w:t>
+      </w:r>
+    </w:p>
+    <w:p>
+      <w:pPr>
+        <w:ind w:firstLine="360"/>
+      </w:pPr>
+      <w:r>
+        <w:t>The RSSI, RSCP and RSRP items are an average value of particular set of signal strength values in the Raw Array items (i.e. 42</w:t>
+      </w:r>
+      <w:r>
+        <w:rPr>
+          <w:vertAlign w:val="superscript"/>
+        </w:rPr>
+        <w:t>nd</w:t>
+      </w:r>
+      <w:r>
+        <w:t xml:space="preserve"> to 46</w:t>
+      </w:r>
+      <w:r>
+        <w:rPr>
+          <w:vertAlign w:val="superscript"/>
+        </w:rPr>
+        <w:t>th</w:t>
+      </w:r>
+      <w:r>
+        <w:t xml:space="preserve"> item of logfiles). However, there are a lot of different scenario</w:t>
+      </w:r>
+      <w:r>
+        <w:t>s</w:t>
+      </w:r>
+      <w:r>
+        <w:t xml:space="preserve"> and </w:t>
+      </w:r>
+      <w:r>
+        <w:t xml:space="preserve">various </w:t>
+      </w:r>
+      <w:r>
+        <w:t xml:space="preserve">sets of formulations for determining the </w:t>
+      </w:r>
+      <w:r>
+        <w:t>average strength. In our limited data sets, I observed few of their relationship as below:</w:t>
+      </w:r>
+    </w:p>
+    <w:p>
+      <w:pPr>
+        <w:ind w:firstLine="360"/>
+      </w:pPr>
+      <w:r>
+        <w:t>a)</w:t>
+      </w:r>
+      <w:r>
+        <w:tab/>
+        <w:t xml:space="preserve">RSSI is an average signal strength of </w:t>
+      </w:r>
+      <w:proofErr w:type="spellStart"/>
+      <w:r>
+        <w:t>frequeny-i</w:t>
+      </w:r>
+      <w:proofErr w:type="spellEnd"/>
+      <w:r>
+        <w:t xml:space="preserve"> from external modem (refer to 4.txt file)</w:t>
+      </w:r>
+    </w:p>
+    <w:p>
+      <w:pPr>
+        <w:ind w:firstLine="360"/>
+      </w:pPr>
+      <w:proofErr w:type="spellStart"/>
+      <w:r>
+        <w:t>i</w:t>
+      </w:r>
+      <w:proofErr w:type="spellEnd"/>
+      <w:r>
+        <w:t>)</w:t>
+      </w:r>
+      <w:r>
+        <w:tab/>
+        <w:t xml:space="preserve">For example, in 4.txt file, the average signal strength of </w:t>
+      </w:r>
+      <w:proofErr w:type="spellStart"/>
+      <w:r>
+        <w:t>frequeny-i</w:t>
+      </w:r>
+      <w:proofErr w:type="spellEnd"/>
+      <w:r>
+        <w:t xml:space="preserve"> is 9 to be 9 x 30 / 30 = 9 from the raw array data.</w:t>
+      </w:r>
+    </w:p>
+    <w:p>
+      <w:pPr>
+        <w:ind w:firstLine="360"/>
+      </w:pPr>
+      <w:r>
+        <w:t>b)</w:t>
+      </w:r>
+      <w:r>
+        <w:tab/>
+        <w:t>RSCP is an average signal strength of either frequency-1, -2 or -3 and together with frequency-0 but the strength value 99 of frequency-0 is ignored.</w:t>
+      </w:r>
+    </w:p>
+    <w:p>
+      <w:pPr>
+        <w:ind w:firstLine="360"/>
+      </w:pPr>
+      <w:proofErr w:type="spellStart"/>
+      <w:r>
+        <w:t>i</w:t>
+      </w:r>
+      <w:proofErr w:type="spellEnd"/>
+      <w:r>
+        <w:t>)</w:t>
+      </w:r>
+      <w:r>
+        <w:tab/>
+        <w:t>For example, in 2.txt file, the Raw Array Vodafone Blade is ["39_33-1", "39_33-1", "39_37-1", "99_99-0", "99_99-0", "99_99-0", "99_99-0", "99_99-0", "40_18-4", "40_18-4", "40_18-4", "39_29-4", "39_23-4", "39_23-4", "40_29-4"]; and</w:t>
+      </w:r>
+    </w:p>
+    <w:p>
+      <w:pPr>
+        <w:ind w:firstLine="360"/>
+      </w:pPr>
+      <w:r>
+        <w:t>ii)</w:t>
+      </w:r>
+      <w:r>
+        <w:tab/>
+        <w:t>The corresponding RSCP Vodafone Blade is equal to 39 x 3 / 8 = 14.625 which is the sum of frequency-1 signal strength (i.e. 3 x 39 from the raw array above) divided by the total number of frequency-1 samples and frequency-0 samples from the raw array above (i.e. 3 + 5 = 8).</w:t>
+      </w:r>
+    </w:p>
+    <w:p>
+      <w:pPr>
+        <w:ind w:firstLine="360"/>
+      </w:pPr>
+      <w:r>
+        <w:t>c)</w:t>
+      </w:r>
+      <w:r>
+        <w:tab/>
+        <w:t>RSRP is an average signal strength of either frequency-4, -5, -6 or -7 and together with frequency-0 but the strength value 99 of frequency-0 is ignored.</w:t>
+      </w:r>
+    </w:p>
+    <w:p>
+      <w:pPr>
+        <w:ind w:firstLine="360"/>
+      </w:pPr>
+      <w:proofErr w:type="spellStart"/>
+      <w:r>
+        <w:t>i</w:t>
+      </w:r>
+      <w:proofErr w:type="spellEnd"/>
+      <w:r>
+        <w:t>)</w:t>
+      </w:r>
+      <w:r>
+        <w:tab/>
+        <w:t>For example, in the same Raw Array of the 2.txt file above; and</w:t>
+      </w:r>
+    </w:p>
+    <w:p>
+      <w:pPr>
+        <w:ind w:firstLine="360"/>
+      </w:pPr>
+      <w:r>
+        <w:t>ii)</w:t>
+      </w:r>
+      <w:r>
+        <w:tab/>
+        <w:t>The corresponding RSRP Vodafone Blade is equal to (4 x 40 + 3 x 39)/12 = 23.083 which is the sum of frequency-4 signal strength (i.e. 4 x 40 + 3 x 39 from the raw array above) divided by the total number of frequency-4 samples and frequency-0 samples from the raw array above (i.e. 7 + 5 = 12).</w:t>
+      </w:r>
+    </w:p>
+    <w:p>
+      <w:r>
+        <w:t>However, these are only parts of their relationship.</w:t>
+      </w:r>
+    </w:p>
+    <w:p>
+      <w:pPr>
+        <w:ind w:firstLine="360"/>
+      </w:pPr>
+      <w:r>
+        <w:t>This report recommends that those aforementioned d</w:t>
+      </w:r>
+      <w:r>
+        <w:t xml:space="preserve">erivable </w:t>
+      </w:r>
+      <w:r>
+        <w:t>a</w:t>
+      </w:r>
+      <w:r>
+        <w:t>ttribute</w:t>
+      </w:r>
+      <w:r>
+        <w:t xml:space="preserve">s should be removed once </w:t>
+      </w:r>
+      <w:r>
+        <w:t>verification</w:t>
+      </w:r>
+      <w:r>
+        <w:t xml:space="preserve">s of those relationships </w:t>
+      </w:r>
+      <w:r>
+        <w:t xml:space="preserve">have been satisfied. For now, </w:t>
+      </w:r>
+      <w:r>
+        <w:t xml:space="preserve">this report suggests that </w:t>
+      </w:r>
+      <w:r>
+        <w:t xml:space="preserve">they are temporarily retained in the database as shown in Figure 1a and Figure 1b for a </w:t>
+      </w:r>
+      <w:r>
+        <w:t>testing</w:t>
+      </w:r>
+      <w:r>
+        <w:t xml:space="preserve"> </w:t>
+      </w:r>
+      <w:r>
+        <w:t xml:space="preserve">and clarifying </w:t>
+      </w:r>
+      <w:r>
+        <w:t>purpose</w:t>
+      </w:r>
+      <w:r>
+        <w:t>.</w:t>
+      </w:r>
+    </w:p>
+    <w:p>
+      <w:pPr>
+        <w:pStyle w:val="Heading3"/>
+      </w:pPr>
+      <w:bookmarkStart w:id="16" w:name="_Toc4581639"/>
+      <w:r>
+        <w:t>Second Suggestion of Normalisation</w:t>
+      </w:r>
+      <w:bookmarkEnd w:id="16"/>
+    </w:p>
+    <w:p>
+      <w:pPr>
+        <w:ind w:firstLine="360"/>
+      </w:pPr>
+      <w:r>
+        <w:t>This report suggested two normalisations. First suggestion is to solely consider the given logfiles in order to show the feasibility of building a valid and workable database. Second is to propose a database system in order to show the feasibility of</w:t>
+      </w:r>
+      <w:r>
+        <w:t xml:space="preserve"> extension to</w:t>
+      </w:r>
+      <w:r>
+        <w:t xml:space="preserve"> match an assumed existing database system.</w:t>
+      </w:r>
+    </w:p>
+    <w:p>
+      <w:pPr>
+        <w:ind w:firstLine="360"/>
+      </w:pPr>
+      <w:r>
+        <w:t>The existing database system is assumed to have material (or equipment) inventory database</w:t>
+      </w:r>
+      <w:r>
+        <w:t>, vendor database</w:t>
+      </w:r>
+      <w:r>
+        <w:t xml:space="preserve"> and human resource database. In the inventory, I suppose there would </w:t>
+      </w:r>
+      <w:r>
+        <w:t>be</w:t>
+      </w:r>
+      <w:r>
+        <w:t xml:space="preserve"> </w:t>
+      </w:r>
+      <w:r>
+        <w:t>every</w:t>
+      </w:r>
+      <w:r>
+        <w:t xml:space="preserve"> </w:t>
+      </w:r>
+      <w:r>
+        <w:t>equipment to be an entity. In the human resource system, there would be employee entit</w:t>
+      </w:r>
+      <w:r>
+        <w:t>ies</w:t>
+      </w:r>
+      <w:r>
+        <w:t xml:space="preserve">. </w:t>
+      </w:r>
+      <w:r>
+        <w:t xml:space="preserve">In the vendor database, there would be supplier (or network provider) entities. </w:t>
+      </w:r>
+      <w:r>
+        <w:t xml:space="preserve">In order to match the existing database, the similar entities also be suggested to be created in the second suggestion of normalisation. The potential entities can be found in the existing logfile for this case are </w:t>
+      </w:r>
+      <w:proofErr w:type="spellStart"/>
+      <w:r>
+        <w:t>TechUser</w:t>
+      </w:r>
+      <w:proofErr w:type="spellEnd"/>
+      <w:r>
+        <w:t xml:space="preserve"> for matching existing human resource database, and also </w:t>
+      </w:r>
+      <w:r>
+        <w:t>Vodafone</w:t>
+      </w:r>
+      <w:r>
+        <w:t xml:space="preserve"> and </w:t>
+      </w:r>
+      <w:r>
+        <w:t>Telstra</w:t>
+      </w:r>
+      <w:r>
+        <w:t xml:space="preserve"> for matching the vendor database, as well as Tablet, Signal Tester Device, Modem, SIM, Blade Antenna and Whip Antenna for matching the material inventory database</w:t>
+      </w:r>
+      <w:r>
+        <w:t>. The second suggestion is only for illustration propose to show the idea, so there are only few entities are created for simplifying the illustration of idea. The first and second normal forms are shown in Figure 1b.</w:t>
+      </w:r>
+      <w:r>
+        <w:t xml:space="preserve"> </w:t>
+      </w:r>
+      <w:r>
+        <w:t>T</w:t>
+      </w:r>
+      <w:r>
+        <w:t>he created entities</w:t>
+      </w:r>
+      <w:r>
+        <w:t xml:space="preserve"> will be further illustrated in the subsection of third normal form below.</w:t>
+      </w:r>
+    </w:p>
+    <w:p>
+      <w:pPr>
+        <w:ind w:firstLine="360"/>
+      </w:pPr>
+      <w:r>
+        <w:t>For d</w:t>
+      </w:r>
+      <w:r>
+        <w:t xml:space="preserve">erivable </w:t>
+      </w:r>
+      <w:r>
+        <w:t>a</w:t>
+      </w:r>
+      <w:r>
+        <w:t>ttribute</w:t>
+      </w:r>
+      <w:r>
+        <w:t xml:space="preserve">s, this report also suggests to separated them out from </w:t>
+      </w:r>
+      <w:r>
+        <w:t xml:space="preserve">for the other parts of the database in order to easily remove it in the further development. The removal would effectively reduce the database size. The separation would </w:t>
+      </w:r>
+    </w:p>
+    <w:p>
+      <w:pPr>
+        <w:pStyle w:val="Heading2"/>
+      </w:pPr>
+      <w:bookmarkStart w:id="17" w:name="_Toc4581641"/>
+      <w:r>
+        <w:t xml:space="preserve">Third </w:t>
+      </w:r>
+      <w:r>
+        <w:t>Normal Form</w:t>
+      </w:r>
+      <w:bookmarkEnd w:id="17"/>
+    </w:p>
+    <w:p>
+      <w:pPr>
+        <w:ind w:firstLine="360"/>
+      </w:pPr>
+      <w:r>
+        <w:t>In third normal form, all the transitive dependencies have to be separated. In the subsections above, I defined the composite primary key, m</w:t>
+      </w:r>
+      <w:r>
+        <w:t xml:space="preserve">ultivalued </w:t>
+      </w:r>
+      <w:r>
+        <w:t>a</w:t>
+      </w:r>
+      <w:r>
+        <w:t>ttributes</w:t>
+      </w:r>
+      <w:r>
+        <w:t>, composite attributes, c</w:t>
+      </w:r>
+      <w:r>
+        <w:t>onstant-</w:t>
+      </w:r>
+      <w:r>
+        <w:t>v</w:t>
+      </w:r>
+      <w:r>
+        <w:t xml:space="preserve">alue </w:t>
+      </w:r>
+      <w:r>
+        <w:t>a</w:t>
+      </w:r>
+      <w:r>
+        <w:t>ttribute</w:t>
+      </w:r>
+      <w:r>
+        <w:t xml:space="preserve"> as well as corresponding primary keys, foreign keys and unique key. For second suggestion of </w:t>
+      </w:r>
+      <w:r>
+        <w:t xml:space="preserve">normalisation in the subsection above, I defined some entities related to the assumed existing systems. </w:t>
+      </w:r>
+    </w:p>
+    <w:p>
+      <w:pPr>
+        <w:ind w:firstLine="360"/>
+      </w:pPr>
+      <w:r>
+        <w:t xml:space="preserve">The particular transitive dependencies described above and shown in Figure 1a and Figure 1b are separated to form the third normal form as shown in Figure 2a and Figure 2b.  </w:t>
+      </w:r>
+    </w:p>
+    <w:p>
+      <w:pPr>
+        <w:pStyle w:val="Heading1"/>
+      </w:pPr>
+      <w:bookmarkStart w:id="18" w:name="_Toc4581642"/>
+      <w:r>
+        <w:t>Entity Relationship Diagram</w:t>
+      </w:r>
+      <w:bookmarkEnd w:id="18"/>
+    </w:p>
+    <w:p>
+      <w:pPr>
+        <w:ind w:firstLine="360"/>
+      </w:pPr>
+      <w:r>
+        <w:t xml:space="preserve">Every group of </w:t>
+      </w:r>
+      <w:r>
+        <w:t xml:space="preserve">the </w:t>
+      </w:r>
+      <w:r>
+        <w:t xml:space="preserve">attributes </w:t>
+      </w:r>
+      <w:r>
+        <w:t>produced from the third normalisation as shown in in Figure 2a and Figure 2b is an entity in the database this report design</w:t>
+      </w:r>
+      <w:r>
+        <w:t>s</w:t>
+      </w:r>
+      <w:r>
+        <w:t>. This report gave every attribute group a descriptive name regarding their nature. In the suggestion 1 of normal</w:t>
+      </w:r>
+      <w:r>
+        <w:t xml:space="preserve">isation, there are Log, Job, Threshold, Rf, Bluetooth Signal and Raw Data entities as shown in Figure 2a. In the suggestion 2 of normalisation, </w:t>
+      </w:r>
+      <w:r>
+        <w:t>other than the entities in the suggestion 1, there are additional entities as mentioned in the subsection of the s</w:t>
+      </w:r>
+      <w:r>
+        <w:t xml:space="preserve">econd </w:t>
+      </w:r>
+      <w:r>
+        <w:t>s</w:t>
+      </w:r>
+      <w:r>
+        <w:t xml:space="preserve">uggestion of </w:t>
+      </w:r>
+      <w:r>
+        <w:t>n</w:t>
+      </w:r>
+      <w:r>
+        <w:t>ormalisation</w:t>
+      </w:r>
+      <w:r>
+        <w:t xml:space="preserve"> above to be Temporary Antenna, Tablet, Signal Tester Device, SIM set, Modem, Temporary Derivable Result entities as shown in Figure 2b.</w:t>
+      </w:r>
+    </w:p>
+    <w:p>
+      <w:pPr>
+        <w:ind w:firstLine="360"/>
+      </w:pPr>
+      <w:r>
+        <w:t xml:space="preserve">The entity relationship diagram for Suggestion 1 is implemented in the MySQL in which the diagram is shown </w:t>
+      </w:r>
+      <w:r>
+        <w:rPr>
+          <w:highlight w:val="red"/>
+        </w:rPr>
+        <w:t xml:space="preserve">in Figure 5. </w:t>
+      </w:r>
+      <w:r>
+        <w:rPr>
+          <w:highlight w:val="red"/>
+        </w:rPr>
+        <w:t>Although</w:t>
+      </w:r>
+      <w:r>
+        <w:t xml:space="preserve"> t</w:t>
+      </w:r>
+      <w:r>
+        <w:t>he effect of the unique key</w:t>
+      </w:r>
+      <w:r>
+        <w:t xml:space="preserve"> (i.e. the one to one relationship)</w:t>
+      </w:r>
+      <w:r>
+        <w:t xml:space="preserve"> could not be reflected </w:t>
+      </w:r>
+      <w:r>
+        <w:t>in the diagram of MySQL workbench which showed one to many relationships, the one to one relationship is preformed well in the actual database and tables implemented in this report.</w:t>
+      </w:r>
+    </w:p>
+    <w:p>
+      <w:pPr>
+        <w:pStyle w:val="Heading2"/>
+      </w:pPr>
+      <w:bookmarkStart w:id="19" w:name="_Toc4581643"/>
+      <w:r>
+        <w:t>Identify Entity Relationship</w:t>
+      </w:r>
+      <w:bookmarkEnd w:id="19"/>
+    </w:p>
+    <w:p>
+      <w:pPr>
+        <w:ind w:firstLine="360"/>
+      </w:pPr>
+      <w:r>
+        <w:t xml:space="preserve">Those entities </w:t>
+      </w:r>
+      <w:r>
+        <w:t xml:space="preserve">would </w:t>
+      </w:r>
+      <w:r>
+        <w:t xml:space="preserve">have a relationship </w:t>
+      </w:r>
+      <w:r>
+        <w:t xml:space="preserve">between one and others. Their all individual relationships are described and illustrated one by one in Figure 3a for the suggestion 1 and in Figure 3b for the suggestion 2. </w:t>
+      </w:r>
+    </w:p>
+    <w:p>
+      <w:pPr>
+        <w:ind w:firstLine="360"/>
+      </w:pPr>
+      <w:r>
+        <w:t>Those individual relationships are combined in an Entity Relationship Diagram</w:t>
+      </w:r>
+      <w:r>
+        <w:t xml:space="preserve"> (ERD)</w:t>
+      </w:r>
+      <w:r>
+        <w:t xml:space="preserve"> in Figure 4a for the suggestion 1 and in Figure 4b for the suggestion 2. </w:t>
+      </w:r>
+    </w:p>
+    <w:p>
+      <w:pPr>
+        <w:ind w:firstLine="360"/>
+      </w:pPr>
+      <w:r>
+        <w:t>A unique key is introduced in the ERD to make the relationship precise between the Job entity and Log entity. This will be discussed in the following subsection.</w:t>
+      </w:r>
+    </w:p>
+    <w:p>
+      <w:pPr>
+        <w:pStyle w:val="Heading2"/>
+      </w:pPr>
+      <w:bookmarkStart w:id="20" w:name="_Toc4581644"/>
+      <w:r>
+        <w:t>Unique Key</w:t>
+      </w:r>
+    </w:p>
+    <w:p>
+      <w:r>
+        <w:t>The unique key is introduced in the Job entity (see Figure 4a or Figure 4b) and a</w:t>
+      </w:r>
+      <w:r>
+        <w:t>ssign</w:t>
+      </w:r>
+      <w:r>
+        <w:t xml:space="preserve">ed to the </w:t>
+      </w:r>
+      <w:proofErr w:type="spellStart"/>
+      <w:r>
+        <w:t>logId</w:t>
+      </w:r>
+      <w:proofErr w:type="spellEnd"/>
+      <w:r>
+        <w:t xml:space="preserve"> which is the foreign key at the same</w:t>
+      </w:r>
+      <w:r>
+        <w:t xml:space="preserve"> time</w:t>
+      </w:r>
+      <w:r>
+        <w:t xml:space="preserve">. </w:t>
+      </w:r>
+      <w:r>
+        <w:t xml:space="preserve">I used </w:t>
+      </w:r>
+      <w:r>
+        <w:t>this unique key</w:t>
+      </w:r>
+      <w:r>
+        <w:t xml:space="preserve"> to create a one to one relationship between Job and Log entities which </w:t>
+      </w:r>
+      <w:r>
+        <w:t>will be</w:t>
+      </w:r>
+      <w:r>
+        <w:t xml:space="preserve"> discussed in the following subsection.</w:t>
+      </w:r>
+      <w:r>
+        <w:t xml:space="preserve"> The </w:t>
+      </w:r>
+      <w:proofErr w:type="spellStart"/>
+      <w:r>
+        <w:t>logId</w:t>
+      </w:r>
+      <w:proofErr w:type="spellEnd"/>
+      <w:r>
+        <w:t xml:space="preserve"> in the Job table cannot be repeated because</w:t>
+      </w:r>
+      <w:r>
+        <w:t xml:space="preserve"> of</w:t>
+      </w:r>
+      <w:r>
+        <w:t xml:space="preserve"> th</w:t>
+      </w:r>
+      <w:r>
+        <w:t>is</w:t>
+      </w:r>
+      <w:r>
+        <w:t xml:space="preserve"> unique key</w:t>
+      </w:r>
+      <w:r>
+        <w:t xml:space="preserve">. </w:t>
+      </w:r>
+      <w:r>
+        <w:t xml:space="preserve">In the Log table, the </w:t>
+      </w:r>
+      <w:proofErr w:type="spellStart"/>
+      <w:r>
+        <w:t>logId</w:t>
+      </w:r>
+      <w:proofErr w:type="spellEnd"/>
+      <w:r>
+        <w:t xml:space="preserve"> </w:t>
+      </w:r>
+      <w:r>
+        <w:t xml:space="preserve">is a primary key which is unique and cannot be repeated too. The uniqueness of </w:t>
+      </w:r>
+      <w:proofErr w:type="spellStart"/>
+      <w:r>
+        <w:t>logId</w:t>
+      </w:r>
+      <w:proofErr w:type="spellEnd"/>
+      <w:r>
+        <w:t xml:space="preserve"> in the both Job and Log tables creates the one to one relationship between them.</w:t>
+      </w:r>
+    </w:p>
+    <w:p>
+      <w:pPr>
+        <w:pStyle w:val="Heading2"/>
+      </w:pPr>
+      <w:r>
+        <w:t>Job and Log relationship</w:t>
+      </w:r>
+    </w:p>
+    <w:p>
+      <w:r>
+        <w:t>A j</w:t>
+      </w:r>
+      <w:r>
+        <w:t xml:space="preserve">ob is what the user does </w:t>
+      </w:r>
+      <w:r>
+        <w:t>to get</w:t>
+      </w:r>
+      <w:r>
+        <w:t xml:space="preserve"> one logfile. Most of the time, the job includes</w:t>
+      </w:r>
+      <w:r>
+        <w:t xml:space="preserve"> doing</w:t>
+      </w:r>
+      <w:r>
+        <w:t xml:space="preserve"> two tests using</w:t>
+      </w:r>
+      <w:r>
+        <w:t xml:space="preserve"> the internal modem with</w:t>
+      </w:r>
+      <w:r>
+        <w:t xml:space="preserve"> the same antenna</w:t>
+      </w:r>
+      <w:r>
+        <w:t xml:space="preserve"> to connect to two different network providers. One of the tests connects to Vodafone and the other connects to Telstra.</w:t>
+      </w:r>
+      <w:r>
+        <w:t xml:space="preserve"> Bu</w:t>
+      </w:r>
+      <w:r>
+        <w:t xml:space="preserve">t sometime the job only does one test through the external modem with an unknow antenna connecting to an unknown network. After the tests, the user </w:t>
+      </w:r>
+      <w:r>
+        <w:t xml:space="preserve">controls the equipment </w:t>
+      </w:r>
+      <w:r>
+        <w:t xml:space="preserve">to </w:t>
+      </w:r>
+      <w:r>
+        <w:t xml:space="preserve">send out the logfile, then one job </w:t>
+      </w:r>
+      <w:r>
+        <w:t>was</w:t>
+      </w:r>
+      <w:r>
+        <w:t xml:space="preserve"> done. Therefore, </w:t>
+      </w:r>
+      <w:r>
+        <w:t>one j</w:t>
+      </w:r>
+      <w:r>
+        <w:t xml:space="preserve">ob </w:t>
+      </w:r>
+      <w:r>
+        <w:t xml:space="preserve">has one log; one log is given by one job. This is </w:t>
+      </w:r>
+      <w:r>
+        <w:t>the</w:t>
+      </w:r>
+      <w:r>
+        <w:t xml:space="preserve"> one to one relationship</w:t>
+      </w:r>
+      <w:r>
+        <w:t xml:space="preserve"> between Jog and Log entities</w:t>
+      </w:r>
+      <w:r>
+        <w:t xml:space="preserve">. </w:t>
+      </w:r>
+    </w:p>
+    <w:p>
+      <w:pPr>
+        <w:pStyle w:val="Heading2"/>
+      </w:pPr>
+      <w:r>
+        <w:t>Data Dictionary</w:t>
+      </w:r>
+      <w:bookmarkEnd w:id="20"/>
+    </w:p>
+    <w:p>
+      <w:pPr>
+        <w:ind w:firstLine="360"/>
+      </w:pPr>
+      <w:r>
+        <w:t xml:space="preserve">In according to the </w:t>
+      </w:r>
+      <w:r>
+        <w:t xml:space="preserve">entity relationship diagram (suggestion 1) in Figure 4a, a data dictionary is created in Table 2. The data dictionary gives the information for building the database. The information includes all table names and all attributes’ parameters of the tables such as all </w:t>
+      </w:r>
+      <w:r>
+        <w:t xml:space="preserve">the </w:t>
+      </w:r>
+      <w:r>
+        <w:t>attribute names</w:t>
+      </w:r>
+      <w:r>
+        <w:t>, descriptions</w:t>
+      </w:r>
+      <w:r>
+        <w:t>, data type</w:t>
+      </w:r>
+      <w:r>
+        <w:t>s</w:t>
+      </w:r>
+      <w:r>
+        <w:t xml:space="preserve">, </w:t>
+      </w:r>
+      <w:r>
+        <w:t xml:space="preserve">data lengths, data constraints and key information. In the data constraint column, the information about data cleansing is also included for making sure the </w:t>
+      </w:r>
+      <w:r>
+        <w:t xml:space="preserve">database building and data insertion match the data </w:t>
+      </w:r>
+      <w:r>
+        <w:t>cleansing</w:t>
+      </w:r>
+      <w:r>
+        <w:t>.</w:t>
+      </w:r>
+    </w:p>
+    <w:p>
+      <w:pPr>
+        <w:pStyle w:val="Heading1"/>
+      </w:pPr>
+      <w:bookmarkStart w:id="21" w:name="_Toc4581645"/>
+      <w:r>
+        <w:t>Implementation</w:t>
+      </w:r>
+    </w:p>
+    <w:p>
+      <w:r>
+        <w:t xml:space="preserve">The designed database according to </w:t>
+      </w:r>
+      <w:r>
+        <w:t xml:space="preserve">the entity relationship diagram (suggestion 1) in Figure 4a and the data dictionary in Table 2 </w:t>
+      </w:r>
+      <w:r>
+        <w:t>can be</w:t>
+      </w:r>
+      <w:r>
+        <w:t xml:space="preserve"> effectively built by using MySQL script in the </w:t>
+      </w:r>
+      <w:proofErr w:type="spellStart"/>
+      <w:r>
+        <w:t>SignalTesterLogTables.sql</w:t>
+      </w:r>
+      <w:proofErr w:type="spellEnd"/>
+      <w:r>
+        <w:t xml:space="preserve"> file stored in the aforementioned </w:t>
+      </w:r>
+      <w:r>
+        <w:t xml:space="preserve">repository </w:t>
+      </w:r>
+      <w:r>
+        <w:t xml:space="preserve"> </w:t>
+      </w:r>
+      <w:hyperlink r:id="rId9" w:history="1">
+        <w:r>
+          <w:rPr>
+            <w:rStyle w:val="Hyperlink"/>
+          </w:rPr>
+          <w:t>https://github.com/harrykhlo/DatabaseAnalysis</w:t>
+        </w:r>
+      </w:hyperlink>
+      <w:r>
+        <w:t xml:space="preserve">. The data of the 6 sample </w:t>
+      </w:r>
+      <w:r>
+        <w:t xml:space="preserve">logfiles (after data cleansing) can be easily inserted by using </w:t>
+      </w:r>
+      <w:r>
+        <w:t>MySQL script in</w:t>
+      </w:r>
+      <w:r>
+        <w:t xml:space="preserve"> the </w:t>
+      </w:r>
+      <w:proofErr w:type="spellStart"/>
+      <w:r>
+        <w:t>SignalTesterLogData.sql</w:t>
+      </w:r>
+      <w:proofErr w:type="spellEnd"/>
+      <w:r>
+        <w:t xml:space="preserve"> file in the repository. Six of the ten request queries were written </w:t>
+      </w:r>
+      <w:r>
+        <w:t>by using MySQL script in the</w:t>
+      </w:r>
+      <w:r>
+        <w:t xml:space="preserve"> </w:t>
+      </w:r>
+      <w:proofErr w:type="spellStart"/>
+      <w:r>
+        <w:t>SignalTesterLogQueries.sql</w:t>
+      </w:r>
+      <w:proofErr w:type="spellEnd"/>
+      <w:r>
+        <w:t xml:space="preserve"> to be working </w:t>
+      </w:r>
+      <w:r>
+        <w:t xml:space="preserve">in an acceptable condition. This script is also in the repository. One of the queries required to plot the correlation between the signal strength and quality. It is plotted in Figure 6. </w:t>
+      </w:r>
+    </w:p>
+    <w:p/>
+    <w:p>
+      <w:pPr>
+        <w:ind w:firstLine="360"/>
+      </w:pPr>
+      <w:r>
+        <w:t xml:space="preserve">All the information produced by this report is kept under a GitHub, which is a version control system, in a repository </w:t>
+      </w:r>
+      <w:hyperlink r:id="rId10" w:history="1">
+        <w:r>
+          <w:rPr>
+            <w:color w:val="0000FF"/>
+            <w:u w:val="single"/>
+          </w:rPr>
+          <w:t>https://github.com/harrykhlo/DatabaseAnalysis</w:t>
+        </w:r>
+      </w:hyperlink>
+      <w:r>
+        <w:t xml:space="preserve"> for your reference. </w:t>
+      </w:r>
+    </w:p>
+    <w:p>
+      <w:pPr>
+        <w:ind w:firstLine="360"/>
+      </w:pPr>
+      <w:r>
+        <w:t xml:space="preserve">In the </w:t>
+      </w:r>
+      <w:r>
+        <w:t>repository</w:t>
+      </w:r>
+      <w:r>
+        <w:t>,</w:t>
+      </w:r>
+      <w:r>
+        <w:t xml:space="preserve"> </w:t>
+      </w:r>
+      <w:r>
+        <w:t xml:space="preserve">this report is in </w:t>
+      </w:r>
+      <w:r>
+        <w:t>HarryBCPR203AssignmentReport.docx</w:t>
+      </w:r>
+      <w:r>
+        <w:t xml:space="preserve">; the diagrams of normalisations and entity relationships are given in </w:t>
+      </w:r>
+      <w:proofErr w:type="spellStart"/>
+      <w:r>
+        <w:t>NormalizationERD.vsdx</w:t>
+      </w:r>
+      <w:proofErr w:type="spellEnd"/>
+      <w:r>
+        <w:t xml:space="preserve"> and </w:t>
+      </w:r>
+      <w:r>
+        <w:t>NormalizationERD.</w:t>
+      </w:r>
+      <w:r>
+        <w:t xml:space="preserve">pdf (note: pdf format for who don’t have Visio to read </w:t>
+      </w:r>
+      <w:proofErr w:type="spellStart"/>
+      <w:r>
+        <w:t>vsdx</w:t>
+      </w:r>
+      <w:proofErr w:type="spellEnd"/>
+      <w:r>
+        <w:t xml:space="preserve"> format); the data dictionary for the suggestion 1 of the entity relationships is given in </w:t>
+      </w:r>
+      <w:r>
+        <w:t>DataDictionaryERDs1.doc</w:t>
+      </w:r>
+      <w:r>
+        <w:t xml:space="preserve">; the SQL scripts for building the database and tables are given in </w:t>
+      </w:r>
+      <w:proofErr w:type="spellStart"/>
+      <w:r>
+        <w:t>SignalTesterLogTables.sql</w:t>
+      </w:r>
+      <w:proofErr w:type="spellEnd"/>
+      <w:r>
+        <w:t xml:space="preserve">; the SQL scripts for inserting the data of the six sample logfiles are given in </w:t>
+      </w:r>
+      <w:bookmarkStart w:id="22" w:name="_Hlk4611647"/>
+      <w:proofErr w:type="spellStart"/>
+      <w:r>
+        <w:t>SignalTesterLogData.sql</w:t>
+      </w:r>
+      <w:bookmarkEnd w:id="22"/>
+      <w:proofErr w:type="spellEnd"/>
+      <w:r>
+        <w:t xml:space="preserve">; the SQL scripts for writing queries are given in </w:t>
+      </w:r>
+      <w:proofErr w:type="spellStart"/>
+      <w:r>
+        <w:t>SignalTesterLogQueries.sql</w:t>
+      </w:r>
+      <w:proofErr w:type="spellEnd"/>
+      <w:r>
+        <w:t xml:space="preserve">; the assignment cover sheet is in </w:t>
+      </w:r>
+      <w:r>
+        <w:t>AssignmentCoverSheet.docx</w:t>
+      </w:r>
+      <w:r>
+        <w:t xml:space="preserve">; The composed final report combining all material is in </w:t>
+      </w:r>
+      <w:r>
+        <w:rPr>
+          <w:highlight w:val="red"/>
+        </w:rPr>
+        <w:t>FinalReport.pdf.</w:t>
+      </w:r>
+    </w:p>
     <w:p/>
     <w:p/>
     <w:p>
       <w:pPr>
         <w:pStyle w:val="Heading1"/>
       </w:pPr>
-      <w:bookmarkStart w:id="4" w:name="_Toc4561446"/>
-      <w:r>
-        <w:t>Database Normalisation</w:t>
-      </w:r>
-      <w:bookmarkEnd w:id="4"/>
-    </w:p>
-    <w:p>
-      <w:pPr>
-        <w:ind w:firstLine="360"/>
-      </w:pPr>
-      <w:r>
-        <w:t xml:space="preserve">This report </w:t>
-      </w:r>
-      <w:r>
-        <w:t>suggested</w:t>
-      </w:r>
-      <w:r>
-        <w:t xml:space="preserve"> two </w:t>
-      </w:r>
-      <w:r>
-        <w:t xml:space="preserve">normalisations. First suggestion is to solely consider the given logfiles in order to show the feasibility of building a valid and workable database. Second is to propose a database system in order to show the feasibility of matching an assumed existing database system. </w:t>
-      </w:r>
-      <w:r>
-        <w:rPr>
-          <w:highlight w:val="green"/>
-        </w:rPr>
-        <w:t xml:space="preserve">The following subsection will discuss the common issues </w:t>
-      </w:r>
-      <w:r>
-        <w:rPr>
-          <w:highlight w:val="green"/>
-        </w:rPr>
-        <w:t>in the both suggestions, and also there will be a subsection further discussing the second suggestion</w:t>
-      </w:r>
-      <w:r>
-        <w:t>. The normalisations and entity relations of the both suggestions are shown in Figure 1a, Figure 1a, Figure 2a, Figure 2b, Figure 3a, Figure 3b, Figure 4a and Figure 4b accordingly.</w:t>
-      </w:r>
-      <w:r>
-        <w:t xml:space="preserve"> However, due to the limited resources, only the database for suggestion one will be built for demonstrating the feasibility.</w:t>
-      </w:r>
-    </w:p>
-    <w:p>
-      <w:pPr>
-        <w:pStyle w:val="Heading2"/>
-      </w:pPr>
-      <w:bookmarkStart w:id="5" w:name="_Toc4561447"/>
-      <w:r>
-        <w:t>First</w:t>
-      </w:r>
-      <w:r>
-        <w:t xml:space="preserve"> </w:t>
-      </w:r>
-      <w:r>
-        <w:t xml:space="preserve">and Second </w:t>
-      </w:r>
-      <w:r>
-        <w:t>Normal Form</w:t>
-      </w:r>
-      <w:bookmarkEnd w:id="5"/>
-    </w:p>
-    <w:p>
-      <w:pPr>
-        <w:ind w:firstLine="360"/>
-      </w:pPr>
-      <w:r>
-        <w:t xml:space="preserve">The first and second normal forms are the same. </w:t>
-      </w:r>
-      <w:r>
-        <w:t>This report determined a composite key</w:t>
-      </w:r>
-      <w:r>
-        <w:t xml:space="preserve"> as shown in Figure 1a and Figure 1b</w:t>
-      </w:r>
-      <w:r>
-        <w:t xml:space="preserve"> to uniquely represent a logfile.</w:t>
-      </w:r>
-      <w:r>
-        <w:t xml:space="preserve"> </w:t>
-      </w:r>
-      <w:r>
-        <w:rPr>
-          <w:highlight w:val="green"/>
-        </w:rPr>
-        <w:t>The determination of this composite key will be further discussed in the subsection below</w:t>
-      </w:r>
-      <w:r>
-        <w:t>.</w:t>
-      </w:r>
-      <w:r>
-        <w:t xml:space="preserve"> This</w:t>
-      </w:r>
-      <w:r>
-        <w:t xml:space="preserve"> composite key</w:t>
-      </w:r>
-      <w:r>
-        <w:t xml:space="preserve"> enables all the items of the logfile to depend on this composite key.</w:t>
-      </w:r>
-      <w:r>
-        <w:t xml:space="preserve"> In other word, there is only one dependency in this data system as shown in Figure 1a and Figure 1b. The second normal from is to separate </w:t>
-      </w:r>
-      <w:r>
-        <w:t xml:space="preserve">the </w:t>
-      </w:r>
-      <w:r>
-        <w:t>partial dependenc</w:t>
-      </w:r>
-      <w:r>
-        <w:t>ies</w:t>
-      </w:r>
-      <w:r>
-        <w:t xml:space="preserve">. There is only one dependency, so no </w:t>
-      </w:r>
-      <w:r>
-        <w:t>separation of partial dependenc</w:t>
-      </w:r>
-      <w:r>
-        <w:t>ies</w:t>
-      </w:r>
-      <w:r>
-        <w:t xml:space="preserve"> </w:t>
-      </w:r>
-      <w:r>
-        <w:t>can be done</w:t>
-      </w:r>
-      <w:r>
-        <w:t xml:space="preserve">. Therefore, the first and second normal forms are the same as shown in Figure 1a and Figure 1b. </w:t>
-      </w:r>
-    </w:p>
-    <w:p>
-      <w:pPr>
-        <w:ind w:firstLine="360"/>
-      </w:pPr>
-      <w:r>
-        <w:t>For the first normal form, there should not be multivalued and composite attributes</w:t>
-      </w:r>
-      <w:r>
-        <w:t xml:space="preserve">. This report eliminated those multivalued and composite attributes such as Raw Array items and BT Signal item as shown in Figure 1a and Figure 1b. </w:t>
-      </w:r>
-      <w:r>
-        <w:rPr>
-          <w:highlight w:val="green"/>
-        </w:rPr>
-        <w:t>The elimination of those multivalued and composite attributes will be further discussed in the subsection below.</w:t>
-      </w:r>
-    </w:p>
-    <w:p>
-      <w:pPr>
-        <w:ind w:firstLine="360"/>
-      </w:pPr>
-      <w:bookmarkStart w:id="6" w:name="_Hlk4564821"/>
-      <w:r>
-        <w:t>There are derivable attributes in the logfiles. They should be removed from the database. However, they are temporarily retained in the database</w:t>
-      </w:r>
-      <w:r>
-        <w:t xml:space="preserve"> as shown in Figure 1a and Figure 1b</w:t>
-      </w:r>
-      <w:r>
-        <w:t xml:space="preserve"> for </w:t>
-      </w:r>
-      <w:r>
-        <w:t xml:space="preserve">a </w:t>
-      </w:r>
-      <w:r>
-        <w:t xml:space="preserve">verification purpose. </w:t>
-      </w:r>
-      <w:r>
-        <w:rPr>
-          <w:highlight w:val="green"/>
-        </w:rPr>
-        <w:t>Th</w:t>
-      </w:r>
-      <w:r>
-        <w:rPr>
-          <w:highlight w:val="green"/>
-        </w:rPr>
-        <w:t>ese</w:t>
-      </w:r>
-      <w:r>
-        <w:rPr>
-          <w:highlight w:val="green"/>
-        </w:rPr>
-        <w:t xml:space="preserve"> </w:t>
-      </w:r>
-      <w:r>
-        <w:rPr>
-          <w:highlight w:val="green"/>
-        </w:rPr>
-        <w:t xml:space="preserve">derivable attributes </w:t>
-      </w:r>
-      <w:r>
-        <w:rPr>
-          <w:highlight w:val="green"/>
-        </w:rPr>
-        <w:t>will be fu</w:t>
-      </w:r>
-      <w:r>
-        <w:rPr>
-          <w:highlight w:val="green"/>
-        </w:rPr>
-        <w:t>rther discussed in the subsection below.</w:t>
-      </w:r>
-      <w:bookmarkEnd w:id="6"/>
-    </w:p>
-    <w:p>
-      <w:pPr>
-        <w:ind w:firstLine="360"/>
-      </w:pPr>
-      <w:r>
-        <w:t xml:space="preserve">There is a set of constant parameters in the logfiles. The method of handling </w:t>
-      </w:r>
-      <w:r>
-        <w:rPr>
-          <w:highlight w:val="green"/>
-        </w:rPr>
-        <w:t>these constant</w:t>
-      </w:r>
-      <w:r>
-        <w:rPr>
-          <w:highlight w:val="green"/>
-        </w:rPr>
-        <w:t>-value attribute</w:t>
-      </w:r>
-      <w:r>
-        <w:rPr>
-          <w:highlight w:val="green"/>
-        </w:rPr>
-        <w:t xml:space="preserve">s will be further </w:t>
-      </w:r>
-      <w:r>
-        <w:rPr>
-          <w:highlight w:val="green"/>
-        </w:rPr>
-        <w:t>discussed in the subsection below</w:t>
-      </w:r>
-      <w:r>
-        <w:t>.</w:t>
-      </w:r>
+      <w:r>
+        <w:t>Suggestions</w:t>
+      </w:r>
+      <w:bookmarkEnd w:id="21"/>
     </w:p>
     <w:p/>
     <w:p>
-      <w:pPr>
-        <w:pStyle w:val="Heading3"/>
-      </w:pPr>
-      <w:bookmarkStart w:id="7" w:name="_Toc4561448"/>
-      <w:r>
-        <w:t xml:space="preserve">Composite </w:t>
-      </w:r>
-      <w:r>
-        <w:t>Primary Key</w:t>
-      </w:r>
-      <w:r>
-        <w:t xml:space="preserve"> Representing Logfile</w:t>
-      </w:r>
-      <w:bookmarkEnd w:id="7"/>
-    </w:p>
-    <w:p>
-      <w:pPr>
-        <w:ind w:firstLine="360"/>
-      </w:pPr>
-      <w:r>
-        <w:t>A composite primary key</w:t>
-      </w:r>
-      <w:r>
-        <w:t xml:space="preserve"> consisting of the Bluetooth Name, the Work Order and the Date</w:t>
-      </w:r>
-      <w:r>
-        <w:t xml:space="preserve"> (note: this date item in the logfile is actually a datetime attribute)</w:t>
-      </w:r>
-      <w:r>
-        <w:t xml:space="preserve"> as shown in Figure 1a and Figure 1b</w:t>
-      </w:r>
-      <w:r>
-        <w:t xml:space="preserve"> </w:t>
-      </w:r>
-      <w:r>
-        <w:t>wa</w:t>
-      </w:r>
-      <w:r>
-        <w:t xml:space="preserve">s chosen </w:t>
-      </w:r>
-      <w:r>
-        <w:t>to represent</w:t>
-      </w:r>
-      <w:r>
-        <w:t xml:space="preserve"> an entire</w:t>
-      </w:r>
-      <w:r>
-        <w:t xml:space="preserve"> individual</w:t>
-      </w:r>
-      <w:r>
-        <w:t xml:space="preserve"> signal tester logfile.</w:t>
-      </w:r>
-      <w:r>
-        <w:t xml:space="preserve"> For convenient propose, </w:t>
-      </w:r>
-      <w:r>
-        <w:rPr>
-          <w:highlight w:val="green"/>
-        </w:rPr>
-        <w:t xml:space="preserve">a </w:t>
-      </w:r>
-      <w:r>
-        <w:rPr>
-          <w:highlight w:val="green"/>
-        </w:rPr>
-        <w:t xml:space="preserve">synthetic </w:t>
-      </w:r>
-      <w:r>
-        <w:rPr>
-          <w:highlight w:val="green"/>
-        </w:rPr>
-        <w:t xml:space="preserve">primary key named </w:t>
-      </w:r>
       <w:proofErr w:type="spellStart"/>
       <w:r>
-        <w:rPr>
-          <w:highlight w:val="green"/>
-        </w:rPr>
-        <w:t>log</w:t>
-      </w:r>
-      <w:r>
-        <w:rPr>
-          <w:highlight w:val="green"/>
-        </w:rPr>
-        <w:t>Id</w:t>
+        <w:t>dataNature</w:t>
       </w:r>
       <w:proofErr w:type="spellEnd"/>
       <w:r>
-        <w:rPr>
-          <w:highlight w:val="green"/>
-        </w:rPr>
-        <w:t xml:space="preserve"> </w:t>
-      </w:r>
-      <w:bookmarkStart w:id="8" w:name="_Hlk4535508"/>
-      <w:r>
-        <w:rPr>
-          <w:highlight w:val="green"/>
-        </w:rPr>
-        <w:t>(note: this will be further discuss</w:t>
-      </w:r>
-      <w:r>
-        <w:rPr>
-          <w:highlight w:val="green"/>
-        </w:rPr>
-        <w:t>ed</w:t>
-      </w:r>
-      <w:r>
-        <w:rPr>
-          <w:highlight w:val="green"/>
-        </w:rPr>
-        <w:t xml:space="preserve"> in the following subsection)</w:t>
-      </w:r>
-      <w:r>
-        <w:t xml:space="preserve"> </w:t>
-      </w:r>
-      <w:bookmarkEnd w:id="8"/>
-      <w:r>
-        <w:t>wa</w:t>
-      </w:r>
-      <w:r>
-        <w:t>s introduced to represent this composite key.</w:t>
-      </w:r>
-      <w:r>
-        <w:t xml:space="preserve"> The representatives from Vector</w:t>
-      </w:r>
-      <w:r>
-        <w:t xml:space="preserve"> mentioned that the Bluetooth Name in the logfile is unique and the combination of the Work Order and Date in the logfile is unique too</w:t>
-      </w:r>
-      <w:r>
-        <w:t>.</w:t>
-      </w:r>
-      <w:r>
-        <w:t xml:space="preserve"> However, I have reservation </w:t>
-      </w:r>
-      <w:r>
-        <w:t xml:space="preserve">about the uniqueness of the either the Bluetooth name or combination of the Work Order and Date. I </w:t>
-      </w:r>
-      <w:r>
-        <w:t xml:space="preserve">suspect </w:t>
-      </w:r>
-      <w:r>
-        <w:t>the Bluetooth name would</w:t>
-      </w:r>
-      <w:r>
-        <w:t xml:space="preserve"> </w:t>
-      </w:r>
-      <w:r>
-        <w:t>be repeated in a certain period of</w:t>
-      </w:r>
-      <w:r>
-        <w:t xml:space="preserve"> long</w:t>
-      </w:r>
-      <w:r>
-        <w:t xml:space="preserve"> time</w:t>
-      </w:r>
-      <w:r>
-        <w:t xml:space="preserve"> but I believe that </w:t>
-      </w:r>
-      <w:r>
-        <w:t>it</w:t>
-      </w:r>
-      <w:r>
-        <w:t xml:space="preserve"> would not be repeated in </w:t>
-      </w:r>
-      <w:r>
-        <w:t xml:space="preserve">a short time such as </w:t>
-      </w:r>
-      <w:r>
-        <w:t>one second.</w:t>
-      </w:r>
-      <w:r>
-        <w:t xml:space="preserve"> The </w:t>
-      </w:r>
-      <w:r>
-        <w:t xml:space="preserve">combination of the </w:t>
-      </w:r>
-      <w:r>
-        <w:t xml:space="preserve">work order and </w:t>
-      </w:r>
-      <w:r>
-        <w:t xml:space="preserve">the </w:t>
-      </w:r>
-      <w:r>
-        <w:t xml:space="preserve">date </w:t>
-      </w:r>
-      <w:r>
-        <w:t xml:space="preserve">might be duplicated if there were two different users working on the same work order and recording </w:t>
-      </w:r>
-      <w:r>
-        <w:t>the logfile at the same time</w:t>
-      </w:r>
-      <w:r>
-        <w:t xml:space="preserve"> for different tests.</w:t>
-      </w:r>
-      <w:r>
-        <w:t xml:space="preserve"> Although the possibility of recording the logfile at the same time is low, it should be considered. </w:t>
-      </w:r>
-      <w:r>
-        <w:t>This</w:t>
-      </w:r>
-      <w:r>
-        <w:t xml:space="preserve"> timing</w:t>
-      </w:r>
-      <w:r>
-        <w:t xml:space="preserve"> drawback</w:t>
-      </w:r>
-      <w:r>
-        <w:t xml:space="preserve"> to have the work-order-date can be overcome by incorporating the Bluetooth name (note: it is unique at a short period of time such as one second) into the composite key. </w:t>
-      </w:r>
-      <w:r>
-        <w:t>Hence, I suggest</w:t>
-      </w:r>
-      <w:r>
-        <w:t>ed</w:t>
-      </w:r>
-      <w:r>
-        <w:t xml:space="preserve"> to use the </w:t>
-      </w:r>
-      <w:r>
-        <w:t>composite primary key</w:t>
-      </w:r>
-      <w:r>
-        <w:t xml:space="preserve"> of the three attributes</w:t>
-      </w:r>
-      <w:r>
-        <w:t xml:space="preserve"> </w:t>
-      </w:r>
-      <w:r>
-        <w:t xml:space="preserve">that are </w:t>
-      </w:r>
-      <w:r>
-        <w:t>the Bluetooth Name, the Work Order and the Date</w:t>
-      </w:r>
-      <w:r>
-        <w:t xml:space="preserve"> </w:t>
-      </w:r>
-      <w:r>
-        <w:t xml:space="preserve">(i.e. an aforementioned datetime attribute) </w:t>
-      </w:r>
-      <w:r>
-        <w:t>to uniquely represent the logfile.</w:t>
-      </w:r>
-    </w:p>
-    <w:p>
-      <w:pPr>
-        <w:pStyle w:val="Heading3"/>
-      </w:pPr>
-      <w:bookmarkStart w:id="9" w:name="_Toc4561449"/>
-      <w:r>
-        <w:t>M</w:t>
-      </w:r>
-      <w:r>
-        <w:t xml:space="preserve">ultivalued </w:t>
-      </w:r>
-      <w:r>
-        <w:t>A</w:t>
-      </w:r>
-      <w:r>
-        <w:t>ttribute</w:t>
-      </w:r>
-      <w:r>
-        <w:t>s</w:t>
-      </w:r>
-      <w:bookmarkEnd w:id="9"/>
-    </w:p>
-    <w:p>
-      <w:pPr>
-        <w:ind w:firstLine="360"/>
-      </w:pPr>
-      <w:r>
-        <w:t>There are two sets of multivalued attributes in the logfiles. They are Raw Array items</w:t>
-      </w:r>
-      <w:r>
-        <w:t xml:space="preserve"> (i.e. 42</w:t>
-      </w:r>
-      <w:r>
-        <w:rPr>
-          <w:vertAlign w:val="superscript"/>
-        </w:rPr>
-        <w:t>nd</w:t>
-      </w:r>
-      <w:r>
-        <w:t xml:space="preserve"> to 46</w:t>
-      </w:r>
-      <w:r>
-        <w:rPr>
-          <w:vertAlign w:val="superscript"/>
-        </w:rPr>
-        <w:t>th</w:t>
-      </w:r>
-      <w:r>
-        <w:t xml:space="preserve"> items of logfiles)</w:t>
-      </w:r>
-      <w:r>
-        <w:t xml:space="preserve"> and BT Signal item</w:t>
-      </w:r>
-      <w:r>
-        <w:t xml:space="preserve"> (i.e. 47</w:t>
-      </w:r>
-      <w:r>
-        <w:rPr>
-          <w:vertAlign w:val="superscript"/>
-        </w:rPr>
-        <w:t>th</w:t>
-      </w:r>
-      <w:r>
-        <w:t xml:space="preserve"> item of logfiles)</w:t>
-      </w:r>
-      <w:r>
-        <w:t xml:space="preserve">. In order to effectively handle those </w:t>
-      </w:r>
-      <w:r>
-        <w:t>multivalued attributes, Raw Array items and BT Signal item</w:t>
-      </w:r>
-      <w:r>
-        <w:t xml:space="preserve"> </w:t>
-      </w:r>
-      <w:r>
-        <w:t>were</w:t>
-      </w:r>
-      <w:r>
-        <w:t xml:space="preserve"> split into a number of attributes and a number of tuple (or data) as shown in Figure 1a and Figure 1b</w:t>
-      </w:r>
-      <w:r>
-        <w:t>.</w:t>
-      </w:r>
-      <w:r>
-        <w:t xml:space="preserve"> Those corresponding attributes </w:t>
-      </w:r>
-      <w:r>
-        <w:t>have a transitive dependency relationship.</w:t>
-      </w:r>
-    </w:p>
-    <w:p>
-      <w:pPr>
-        <w:ind w:firstLine="360"/>
-      </w:pPr>
-      <w:r>
-        <w:t xml:space="preserve"> </w:t>
-      </w:r>
-      <w:r>
-        <w:t>There will be a foreign key and a s</w:t>
-      </w:r>
-      <w:r>
-        <w:t xml:space="preserve">ynthetic </w:t>
-      </w:r>
-      <w:r>
-        <w:t>k</w:t>
-      </w:r>
-      <w:r>
-        <w:t>ey</w:t>
-      </w:r>
-      <w:r>
-        <w:t xml:space="preserve"> introduced into the </w:t>
-      </w:r>
-      <w:r>
-        <w:t xml:space="preserve">group of the </w:t>
-      </w:r>
-      <w:r>
-        <w:t>separated attributes of the multivalued attributes</w:t>
-      </w:r>
-      <w:r>
-        <w:t xml:space="preserve"> to form a transitive dependency</w:t>
-      </w:r>
-      <w:r>
-        <w:t xml:space="preserve">. </w:t>
-      </w:r>
-      <w:r>
-        <w:rPr>
-          <w:highlight w:val="green"/>
-        </w:rPr>
-        <w:t>This introduction of keys will be further discussed in the subsection below.</w:t>
+        <w:t xml:space="preserve"> attribute in the </w:t>
+      </w:r>
+      <w:proofErr w:type="spellStart"/>
+      <w:r>
+        <w:t>RawData</w:t>
+      </w:r>
+      <w:proofErr w:type="spellEnd"/>
+      <w:r>
+        <w:t xml:space="preserve"> Table is a composite attribute can be separated, then the database size can be reduced.</w:t>
       </w:r>
     </w:p>
     <w:p/>
     <w:p>
-      <w:pPr>
-        <w:pStyle w:val="Heading3"/>
-      </w:pPr>
-      <w:bookmarkStart w:id="10" w:name="_Toc4561450"/>
-      <w:bookmarkStart w:id="11" w:name="_Hlk4563424"/>
-      <w:r>
-        <w:t xml:space="preserve">Composite Attribute </w:t>
-      </w:r>
-      <w:bookmarkEnd w:id="11"/>
-      <w:r>
-        <w:t>in Multivalued Attribute</w:t>
-      </w:r>
-      <w:bookmarkEnd w:id="10"/>
-    </w:p>
-    <w:p>
-      <w:pPr>
-        <w:ind w:firstLine="360"/>
-      </w:pPr>
-      <w:r>
-        <w:t>In side the multivalued Raw Array items</w:t>
-      </w:r>
-      <w:r>
-        <w:t xml:space="preserve"> </w:t>
-      </w:r>
-      <w:r>
-        <w:t>(i.e. 42nd to 46th items of logfiles)</w:t>
-      </w:r>
-      <w:r>
-        <w:t xml:space="preserve">, each </w:t>
-      </w:r>
-      <w:r>
-        <w:t>value is a composite component consisting of signal strength, signal quality and frequency number. These parameters are required to be separated into</w:t>
-      </w:r>
-      <w:r>
-        <w:t xml:space="preserve"> the</w:t>
-      </w:r>
-      <w:r>
-        <w:t xml:space="preserve"> individual attribute</w:t>
-      </w:r>
-      <w:r>
-        <w:t>s among which there are transitive dependencies</w:t>
-      </w:r>
-      <w:r>
-        <w:t xml:space="preserve"> as shown in Figure 1a and Figure 1b</w:t>
-      </w:r>
-      <w:r>
-        <w:t xml:space="preserve">. </w:t>
-      </w:r>
-    </w:p>
-    <w:p>
-      <w:pPr>
-        <w:ind w:firstLine="360"/>
-      </w:pPr>
-      <w:r>
-        <w:t>There will be a foreign key and a s</w:t>
-      </w:r>
-      <w:r>
-        <w:t xml:space="preserve">ynthetic </w:t>
-      </w:r>
-      <w:r>
-        <w:t>k</w:t>
-      </w:r>
-      <w:r>
-        <w:t>ey</w:t>
-      </w:r>
-      <w:r>
-        <w:t xml:space="preserve"> introduced into the separated attributes of the multivalued attributes. </w:t>
-      </w:r>
-      <w:r>
-        <w:rPr>
-          <w:highlight w:val="green"/>
-        </w:rPr>
-        <w:t>This introduction of keys will be further discussed in the subsection below.</w:t>
-      </w:r>
-    </w:p>
-    <w:p>
-      <w:pPr>
-        <w:pStyle w:val="Heading3"/>
-      </w:pPr>
-      <w:bookmarkStart w:id="12" w:name="_Toc4561451"/>
-      <w:r>
-        <w:t>C</w:t>
-      </w:r>
-      <w:r>
-        <w:t>onstant-</w:t>
-      </w:r>
-      <w:r>
-        <w:t>V</w:t>
-      </w:r>
-      <w:r>
-        <w:t xml:space="preserve">alue </w:t>
-      </w:r>
-      <w:r>
-        <w:t>A</w:t>
-      </w:r>
-      <w:r>
-        <w:t>ttribute</w:t>
-      </w:r>
-      <w:bookmarkEnd w:id="12"/>
-    </w:p>
-    <w:p>
-      <w:pPr>
-        <w:ind w:firstLine="360"/>
-      </w:pPr>
-      <w:r>
-        <w:t xml:space="preserve">In the logfiles, there is a set of constant parameters which are </w:t>
-      </w:r>
-      <w:r>
-        <w:t>threshold items (i.e. 26</w:t>
-      </w:r>
-      <w:r>
-        <w:rPr>
-          <w:vertAlign w:val="superscript"/>
-        </w:rPr>
-        <w:t>th</w:t>
-      </w:r>
-      <w:r>
-        <w:t xml:space="preserve"> to 31</w:t>
-      </w:r>
-      <w:r>
-        <w:rPr>
-          <w:vertAlign w:val="superscript"/>
-        </w:rPr>
-        <w:t>st</w:t>
-      </w:r>
-      <w:r>
-        <w:t xml:space="preserve"> item of logfiles). They are repeated in the same set of values in all given sample logfiles. There are transitive dependencies among those </w:t>
-      </w:r>
-      <w:r>
-        <w:rPr>
-          <w:highlight w:val="green"/>
-        </w:rPr>
-        <w:t>constant</w:t>
-      </w:r>
-      <w:r>
-        <w:rPr>
-          <w:highlight w:val="green"/>
-        </w:rPr>
-        <w:t>-value attribute</w:t>
-      </w:r>
-      <w:r>
-        <w:t>s as shown in Figure 1a and Figure 1b</w:t>
-      </w:r>
-      <w:r>
-        <w:t>. There will be a s</w:t>
-      </w:r>
-      <w:r>
-        <w:t xml:space="preserve">ynthetic </w:t>
-      </w:r>
-      <w:r>
-        <w:t>k</w:t>
-      </w:r>
-      <w:r>
-        <w:t>ey</w:t>
-      </w:r>
-      <w:r>
-        <w:t xml:space="preserve"> introduced into th</w:t>
-      </w:r>
-      <w:r>
-        <w:t xml:space="preserve">is group of </w:t>
-      </w:r>
-      <w:r>
-        <w:rPr>
-          <w:highlight w:val="green"/>
-        </w:rPr>
-        <w:t>attribute</w:t>
-      </w:r>
-      <w:r>
-        <w:t xml:space="preserve">s. </w:t>
-      </w:r>
-      <w:r>
-        <w:rPr>
-          <w:highlight w:val="green"/>
-        </w:rPr>
-        <w:t xml:space="preserve">This </w:t>
-      </w:r>
-      <w:r>
-        <w:t>s</w:t>
-      </w:r>
-      <w:r>
-        <w:t xml:space="preserve">ynthetic </w:t>
-      </w:r>
-      <w:r>
-        <w:t>k</w:t>
-      </w:r>
-      <w:r>
-        <w:t>ey</w:t>
-      </w:r>
-      <w:r>
-        <w:t xml:space="preserve"> </w:t>
-      </w:r>
-      <w:r>
-        <w:rPr>
-          <w:highlight w:val="green"/>
-        </w:rPr>
-        <w:t>will be further discussed in the subsection below.</w:t>
-      </w:r>
-    </w:p>
-    <w:p>
-      <w:pPr>
-        <w:pStyle w:val="Heading3"/>
-      </w:pPr>
-      <w:bookmarkStart w:id="13" w:name="_Toc4561452"/>
-      <w:r>
-        <w:t>In</w:t>
-      </w:r>
-      <w:r>
-        <w:t>trod</w:t>
-      </w:r>
-      <w:r>
-        <w:t xml:space="preserve">uced </w:t>
-      </w:r>
-      <w:r>
-        <w:t>S</w:t>
-      </w:r>
-      <w:r>
-        <w:t xml:space="preserve">ynthetic </w:t>
-      </w:r>
-      <w:r>
-        <w:t>K</w:t>
-      </w:r>
-      <w:r>
-        <w:t>ey</w:t>
-      </w:r>
-      <w:r>
-        <w:t>s</w:t>
-      </w:r>
-      <w:r>
-        <w:t xml:space="preserve"> (Primary, Foreign and Unique Keys)</w:t>
-      </w:r>
-      <w:bookmarkEnd w:id="13"/>
-    </w:p>
-    <w:p>
-      <w:pPr>
-        <w:ind w:firstLine="360"/>
-      </w:pPr>
-      <w:r>
-        <w:t xml:space="preserve">There are </w:t>
-      </w:r>
-      <w:r>
-        <w:t xml:space="preserve">three different kinds of the attributes and the composite primary key discussed above in which synthetic keys were introduced. </w:t>
-      </w:r>
-    </w:p>
-    <w:p>
-      <w:pPr>
-        <w:ind w:firstLine="360"/>
-      </w:pPr>
-      <w:r>
-        <w:t>A</w:t>
-      </w:r>
-      <w:r>
-        <w:t xml:space="preserve"> synthetic primary key named </w:t>
-      </w:r>
-      <w:proofErr w:type="spellStart"/>
-      <w:r>
-        <w:t>logId</w:t>
-      </w:r>
-      <w:proofErr w:type="spellEnd"/>
-      <w:r>
-        <w:t xml:space="preserve"> was introduced to represent th</w:t>
-      </w:r>
-      <w:r>
-        <w:t>e</w:t>
-      </w:r>
-      <w:r>
-        <w:t xml:space="preserve"> composite key</w:t>
-      </w:r>
-      <w:r>
-        <w:t xml:space="preserve"> as shown in Figure 1a and Figure 1b</w:t>
-      </w:r>
-      <w:r>
-        <w:t>.</w:t>
-      </w:r>
-      <w:r>
-        <w:t xml:space="preserve"> This </w:t>
-      </w:r>
-      <w:proofErr w:type="spellStart"/>
-      <w:r>
-        <w:t>logId</w:t>
-      </w:r>
-      <w:proofErr w:type="spellEnd"/>
-      <w:r>
-        <w:t xml:space="preserve"> conveniently and uniquely represented the combination of the aforementioned three crucial attributes. A transitive dependency </w:t>
-      </w:r>
-      <w:r>
-        <w:t xml:space="preserve">is also created between them, they will be separated from the group of partial dependency in the third normal form in which this </w:t>
-      </w:r>
-      <w:proofErr w:type="spellStart"/>
-      <w:r>
-        <w:t>logId</w:t>
-      </w:r>
-      <w:proofErr w:type="spellEnd"/>
-      <w:r>
-        <w:t xml:space="preserve"> will act as a primary, foreign and unique keys in various tables. </w:t>
-      </w:r>
-      <w:r>
-        <w:rPr>
-          <w:highlight w:val="green"/>
-        </w:rPr>
-        <w:t xml:space="preserve">These keys will further be discussed </w:t>
-      </w:r>
-      <w:bookmarkStart w:id="14" w:name="_Hlk4563967"/>
-      <w:r>
-        <w:rPr>
-          <w:highlight w:val="green"/>
-        </w:rPr>
-        <w:t>in the subsection of third normal form</w:t>
-      </w:r>
-      <w:r>
-        <w:rPr>
-          <w:highlight w:val="green"/>
-        </w:rPr>
-        <w:t xml:space="preserve"> below</w:t>
-      </w:r>
-      <w:bookmarkEnd w:id="14"/>
-      <w:r>
-        <w:rPr>
-          <w:highlight w:val="green"/>
-        </w:rPr>
-        <w:t>.</w:t>
-      </w:r>
-    </w:p>
-    <w:p>
-      <w:pPr>
-        <w:ind w:firstLine="360"/>
-      </w:pPr>
-      <w:r>
-        <w:t>Other synthetic primary keys were introduced to</w:t>
-      </w:r>
-      <w:r>
-        <w:t xml:space="preserve"> uniquely</w:t>
-      </w:r>
-      <w:r>
-        <w:t xml:space="preserve"> represent the corresponding groups of m</w:t>
-      </w:r>
-      <w:r>
-        <w:t xml:space="preserve">ultivalued </w:t>
-      </w:r>
-      <w:r>
-        <w:t>a</w:t>
-      </w:r>
-      <w:r>
-        <w:t>ttribute</w:t>
-      </w:r>
-      <w:r>
-        <w:t>s</w:t>
-      </w:r>
-      <w:r>
-        <w:t>, c</w:t>
-      </w:r>
-      <w:r>
-        <w:t xml:space="preserve">omposite </w:t>
-      </w:r>
-      <w:r>
-        <w:t>a</w:t>
-      </w:r>
-      <w:r>
-        <w:t>ttribute</w:t>
-      </w:r>
-      <w:r>
-        <w:t>s</w:t>
-      </w:r>
-      <w:r>
-        <w:t xml:space="preserve"> and c</w:t>
-      </w:r>
-      <w:r>
-        <w:t>onstant-</w:t>
-      </w:r>
-      <w:r>
-        <w:t>v</w:t>
-      </w:r>
-      <w:r>
-        <w:t xml:space="preserve">alue </w:t>
-      </w:r>
-      <w:r>
-        <w:t>a</w:t>
-      </w:r>
-      <w:r>
-        <w:t>ttribute</w:t>
-      </w:r>
-      <w:r>
-        <w:t>s</w:t>
-      </w:r>
-      <w:r>
-        <w:t xml:space="preserve"> accordingly as shown in Figure 1a and Figure 1b.</w:t>
-      </w:r>
-      <w:r>
-        <w:t xml:space="preserve"> The </w:t>
-      </w:r>
-      <w:r>
-        <w:rPr>
-          <w:highlight w:val="green"/>
-        </w:rPr>
-        <w:t>synthetic primary key for the constant-value attributes will also become a foreign in another group of attributes in the coming third normal form discussed below</w:t>
-      </w:r>
-      <w:r>
-        <w:t>. Each</w:t>
-      </w:r>
-      <w:r>
-        <w:t xml:space="preserve"> corresponding group of attributes with its synthetic key formed a transitive dependency which will be separated in the third normal form and discussed </w:t>
-      </w:r>
-      <w:r>
-        <w:rPr>
-          <w:highlight w:val="green"/>
-        </w:rPr>
-        <w:t>in the subsection of third normal form</w:t>
-      </w:r>
-      <w:r>
-        <w:rPr>
-          <w:highlight w:val="green"/>
-        </w:rPr>
-        <w:t xml:space="preserve"> below</w:t>
-      </w:r>
-      <w:r>
-        <w:t>.</w:t>
-      </w:r>
-    </w:p>
-    <w:p>
-      <w:pPr>
-        <w:ind w:firstLine="360"/>
-      </w:pPr>
-      <w:r>
-        <w:t>In general, the primary key is to represent the uniqueness of the group of attributes with either the transitive dependency or the partial dependency; the for</w:t>
-      </w:r>
-      <w:r>
-        <w:t xml:space="preserve">eign key is to maintain the relationships between various groups of attributes; the unique key is to creates a unique relationship between two group of attributes (i.e. two entities). </w:t>
-      </w:r>
-      <w:r>
-        <w:rPr>
-          <w:highlight w:val="green"/>
-        </w:rPr>
-        <w:t>These will be discussed in the subsection of third normal form below.</w:t>
-      </w:r>
-    </w:p>
-    <w:p>
-      <w:pPr>
-        <w:pStyle w:val="Heading3"/>
-      </w:pPr>
-      <w:bookmarkStart w:id="15" w:name="_Toc4561453"/>
-      <w:bookmarkStart w:id="16" w:name="_Toc4561454"/>
-      <w:bookmarkEnd w:id="15"/>
-      <w:r>
-        <w:t>Derivable Attribute</w:t>
-      </w:r>
-      <w:bookmarkEnd w:id="16"/>
-    </w:p>
-    <w:p>
-      <w:pPr>
-        <w:ind w:firstLine="360"/>
-      </w:pPr>
-      <w:r>
-        <w:t xml:space="preserve">There are derivable attributes in the logfiles. </w:t>
-      </w:r>
-      <w:r>
-        <w:t xml:space="preserve">They are Antenna Test Type, Signal Result, RSSI, RSCP and RSRP items (i.e. </w:t>
-      </w:r>
-      <w:r>
-        <w:t>5</w:t>
-      </w:r>
-      <w:r>
-        <w:rPr>
-          <w:vertAlign w:val="superscript"/>
-        </w:rPr>
-        <w:t>th</w:t>
-      </w:r>
-      <w:r>
-        <w:t xml:space="preserve"> to 25</w:t>
-      </w:r>
-      <w:r>
-        <w:rPr>
-          <w:vertAlign w:val="superscript"/>
-        </w:rPr>
-        <w:t>th</w:t>
-      </w:r>
-      <w:r>
-        <w:t xml:space="preserve"> item of logfiles</w:t>
-      </w:r>
-      <w:r>
-        <w:t>)</w:t>
-      </w:r>
-      <w:bookmarkStart w:id="17" w:name="_GoBack"/>
-      <w:bookmarkEnd w:id="17"/>
-      <w:r>
-        <w:rPr>
-          <w:highlight w:val="red"/>
-        </w:rPr>
-        <w:t>?????????????????????????????</w:t>
-      </w:r>
-    </w:p>
-    <w:p>
-      <w:pPr>
-        <w:ind w:firstLine="360"/>
-      </w:pPr>
-      <w:r>
-        <w:t>They should be removed from the database. However, they are temporarily retained in the database as shown in Figure 1a and Figure 1b for a verification purpose. These derivable attributes will be further discussed in the subsection below.</w:t>
-      </w:r>
-    </w:p>
-    <w:p>
-      <w:pPr>
-        <w:pStyle w:val="Heading3"/>
-      </w:pPr>
-      <w:r>
-        <w:t xml:space="preserve"> </w:t>
-      </w:r>
-      <w:bookmarkStart w:id="18" w:name="_Toc4561455"/>
-      <w:bookmarkEnd w:id="18"/>
-    </w:p>
-    <w:p>
-      <w:pPr>
-        <w:pStyle w:val="Heading3"/>
-      </w:pPr>
-      <w:bookmarkStart w:id="19" w:name="_Toc4561456"/>
-      <w:r>
-        <w:t>Partial Dependency</w:t>
-      </w:r>
-      <w:bookmarkEnd w:id="19"/>
-    </w:p>
-    <w:p>
-      <w:pPr>
-        <w:pStyle w:val="Heading3"/>
-      </w:pPr>
-      <w:bookmarkStart w:id="20" w:name="_Toc4561457"/>
-      <w:r>
-        <w:t>Transitive Dependency</w:t>
-      </w:r>
-      <w:bookmarkEnd w:id="20"/>
-      <w:r>
-        <w:t xml:space="preserve"> </w:t>
-      </w:r>
-    </w:p>
-    <w:p/>
-    <w:p/>
-    <w:p/>
-    <w:p>
-      <w:pPr>
-        <w:pStyle w:val="Heading2"/>
-      </w:pPr>
-      <w:bookmarkStart w:id="21" w:name="_Toc4561458"/>
-      <w:r>
-        <w:t>2</w:t>
-      </w:r>
-      <w:r>
-        <w:rPr>
-          <w:vertAlign w:val="superscript"/>
-        </w:rPr>
-        <w:t>nd</w:t>
-      </w:r>
-      <w:r>
-        <w:t xml:space="preserve"> Normalised Form</w:t>
-      </w:r>
-      <w:bookmarkEnd w:id="21"/>
-    </w:p>
-    <w:p/>
-    <w:p/>
-    <w:p>
-      <w:pPr>
-        <w:pStyle w:val="Heading2"/>
-      </w:pPr>
-      <w:bookmarkStart w:id="22" w:name="_Toc4561459"/>
-      <w:r>
-        <w:t>3</w:t>
-      </w:r>
-      <w:r>
-        <w:rPr>
-          <w:vertAlign w:val="superscript"/>
-        </w:rPr>
-        <w:t>rd</w:t>
-      </w:r>
-      <w:r>
-        <w:t xml:space="preserve"> Normalised Form</w:t>
-      </w:r>
-      <w:bookmarkEnd w:id="22"/>
-    </w:p>
-    <w:p/>
-    <w:p/>
-    <w:p>
-      <w:pPr>
-        <w:pStyle w:val="Heading1"/>
-      </w:pPr>
-      <w:bookmarkStart w:id="23" w:name="_Toc4561460"/>
-      <w:r>
-        <w:t>Entity Relationship Diagram</w:t>
-      </w:r>
+      <w:bookmarkStart w:id="23" w:name="_GoBack"/>
       <w:bookmarkEnd w:id="23"/>
-    </w:p>
-    <w:p/>
-    <w:p/>
-    <w:p>
-      <w:pPr>
-        <w:pStyle w:val="Heading2"/>
-      </w:pPr>
-      <w:bookmarkStart w:id="24" w:name="_Toc4561461"/>
-      <w:r>
-        <w:t>Identify Entity Relationship</w:t>
-      </w:r>
-      <w:bookmarkEnd w:id="24"/>
-    </w:p>
-    <w:p/>
-    <w:p>
-      <w:pPr>
-        <w:pStyle w:val="Heading2"/>
-      </w:pPr>
-      <w:bookmarkStart w:id="25" w:name="_Toc4561462"/>
-      <w:r>
-        <w:t>Data Dictionary</w:t>
-      </w:r>
-      <w:bookmarkEnd w:id="25"/>
     </w:p>
     <w:p/>
     <w:p/>
     <w:p/>
     <w:p/>
-    <w:p>
-      <w:pPr>
-        <w:pStyle w:val="Heading1"/>
-      </w:pPr>
-      <w:bookmarkStart w:id="26" w:name="_Toc4561463"/>
-      <w:r>
-        <w:t>Suggestions</w:t>
-      </w:r>
-      <w:bookmarkEnd w:id="26"/>
-    </w:p>
-    <w:p/>
-    <w:p>
-      <w:proofErr w:type="spellStart"/>
-      <w:r>
-        <w:t>dataNature</w:t>
-      </w:r>
-      <w:proofErr w:type="spellEnd"/>
-      <w:r>
-        <w:t xml:space="preserve"> attribute in the </w:t>
-      </w:r>
-      <w:proofErr w:type="spellStart"/>
-      <w:r>
-        <w:t>RawData</w:t>
-      </w:r>
-      <w:proofErr w:type="spellEnd"/>
-      <w:r>
-        <w:t xml:space="preserve"> Table is a composite attribute can be separated, then the database size can be reduced.</w:t>
-      </w:r>
-    </w:p>
     <w:p/>
     <w:p/>
     <w:p/>
+    <w:p/>
+    <w:p/>
+    <w:p/>
+    <w:p/>
+    <w:p/>
+    <w:p/>
+    <w:p/>
+    <w:p/>
+    <w:p>
+      <w:r>
+        <w:t>Appendix 1</w:t>
+      </w:r>
+    </w:p>
+    <w:p/>
     <w:p>
       <w:r>
         <w:t xml:space="preserve">Logfiles after Data Cleansing (corrected data are highlighted in </w:t>
@@ -15364,7 +16104,7 @@
       </w:pPr>
     </w:p>
     <w:sectPr>
-      <w:headerReference w:type="default" r:id="rId9"/>
+      <w:headerReference w:type="default" r:id="rId11"/>
       <w:pgSz w:w="11906" w:h="16838"/>
       <w:pgMar w:top="1440" w:right="1440" w:bottom="1440" w:left="1440" w:header="708" w:footer="708" w:gutter="0"/>
       <w:cols w:space="708"/>
@@ -16646,6 +17386,18 @@
       <w:ind w:left="480"/>
     </w:pPr>
   </w:style>
+  <w:style w:type="character" w:styleId="UnresolvedMention">
+    <w:name w:val="Unresolved Mention"/>
+    <w:basedOn w:val="DefaultParagraphFont"/>
+    <w:uiPriority w:val="99"/>
+    <w:semiHidden/>
+    <w:unhideWhenUsed/>
+    <w:rsid w:val="00C33AC8"/>
+    <w:rPr>
+      <w:color w:val="605E5C"/>
+      <w:shd w:val="clear" w:color="auto" w:fill="E1DFDD"/>
+    </w:rPr>
+  </w:style>
 </w:styles>
 </file>
 
@@ -16949,7 +17701,7 @@
 </file>
 
 <file path=customXml/itemProps1.xml><?xml version="1.0" encoding="utf-8"?>
-<ds:datastoreItem xmlns:ds="http://schemas.openxmlformats.org/officeDocument/2006/customXml" ds:itemID="{811A6E75-7B06-43F3-B433-F62F5F2A3780}">
+<ds:datastoreItem xmlns:ds="http://schemas.openxmlformats.org/officeDocument/2006/customXml" ds:itemID="{F1BAB7B3-3082-44FD-AC24-035A92C30E76}">
   <ds:schemaRefs>
     <ds:schemaRef ds:uri="http://schemas.openxmlformats.org/officeDocument/2006/bibliography"/>
   </ds:schemaRefs>

</xml_diff>

<commit_message>
Report Draft: First draft completed. Table of data dictionary will be added when the report is converted into pdf format. Review will be required. Review will be required.
</commit_message>
<xml_diff>
--- a/HarryBCPR203AssignmentReport.docx
+++ b/HarryBCPR203AssignmentReport.docx
@@ -29,7 +29,6 @@
         <w:t>Student: Harry Lo</w:t>
       </w:r>
     </w:p>
-    <w:p/>
     <w:sdt>
       <w:sdtPr>
         <w:rPr>
@@ -2283,7 +2282,6 @@
         </w:p>
       </w:sdtContent>
     </w:sdt>
-    <w:p/>
     <w:p>
       <w:pPr>
         <w:rPr>
@@ -2307,9 +2305,268 @@
             <w14:round/>
           </w14:textOutline>
         </w:rPr>
-        <w:t xml:space="preserve">List of </w:t>
-      </w:r>
-      <w:r>
+        <w:t>List of Figures</w:t>
+      </w:r>
+    </w:p>
+    <w:p>
+      <w:r>
+        <w:t>Figure 1a: 1</w:t>
+      </w:r>
+      <w:r>
+        <w:rPr>
+          <w:vertAlign w:val="superscript"/>
+        </w:rPr>
+        <w:t>st</w:t>
+      </w:r>
+      <w:r>
+        <w:t xml:space="preserve"> &amp; 2</w:t>
+      </w:r>
+      <w:r>
+        <w:rPr>
+          <w:vertAlign w:val="superscript"/>
+        </w:rPr>
+        <w:t>nd</w:t>
+      </w:r>
+      <w:r>
+        <w:t xml:space="preserve"> Normal Form (Suggestion </w:t>
+      </w:r>
+      <w:proofErr w:type="gramStart"/>
+      <w:r>
+        <w:t>1)…</w:t>
+      </w:r>
+      <w:proofErr w:type="gramEnd"/>
+      <w:r>
+        <w:t>…………………………………………10</w:t>
+      </w:r>
+    </w:p>
+    <w:p>
+      <w:r>
+        <w:t>Figure 1b: 1</w:t>
+      </w:r>
+      <w:r>
+        <w:rPr>
+          <w:vertAlign w:val="superscript"/>
+        </w:rPr>
+        <w:t>st</w:t>
+      </w:r>
+      <w:r>
+        <w:t xml:space="preserve"> &amp; 2</w:t>
+      </w:r>
+      <w:r>
+        <w:rPr>
+          <w:vertAlign w:val="superscript"/>
+        </w:rPr>
+        <w:t>nd</w:t>
+      </w:r>
+      <w:r>
+        <w:t xml:space="preserve"> Normal Form (Suggestion </w:t>
+      </w:r>
+      <w:proofErr w:type="gramStart"/>
+      <w:r>
+        <w:t>2)…</w:t>
+      </w:r>
+      <w:proofErr w:type="gramEnd"/>
+      <w:r>
+        <w:t>…………………………………………11</w:t>
+      </w:r>
+    </w:p>
+    <w:p>
+      <w:r>
+        <w:t>Figure 2a: 3</w:t>
+      </w:r>
+      <w:r>
+        <w:rPr>
+          <w:vertAlign w:val="superscript"/>
+        </w:rPr>
+        <w:t>rd</w:t>
+      </w:r>
+      <w:r>
+        <w:t xml:space="preserve"> Normal Form (Suggestion </w:t>
+      </w:r>
+      <w:proofErr w:type="gramStart"/>
+      <w:r>
+        <w:t>1)…</w:t>
+      </w:r>
+      <w:proofErr w:type="gramEnd"/>
+      <w:r>
+        <w:t>………………………………………..………12</w:t>
+      </w:r>
+    </w:p>
+    <w:p>
+      <w:r>
+        <w:t>Figure 2b: 3</w:t>
+      </w:r>
+      <w:r>
+        <w:rPr>
+          <w:vertAlign w:val="superscript"/>
+        </w:rPr>
+        <w:t>rd</w:t>
+      </w:r>
+      <w:r>
+        <w:t xml:space="preserve"> Normal Form (Suggestion </w:t>
+      </w:r>
+      <w:proofErr w:type="gramStart"/>
+      <w:r>
+        <w:t>2)…</w:t>
+      </w:r>
+      <w:proofErr w:type="gramEnd"/>
+      <w:r>
+        <w:t>…………………………………………..……13</w:t>
+      </w:r>
+    </w:p>
+    <w:p>
+      <w:r>
+        <w:t xml:space="preserve">Figure 3a: Entity Relationship (Suggestion </w:t>
+      </w:r>
+      <w:proofErr w:type="gramStart"/>
+      <w:r>
+        <w:t>1</w:t>
+      </w:r>
+      <w:r>
+        <w:t>)…</w:t>
+      </w:r>
+      <w:proofErr w:type="gramEnd"/>
+      <w:r>
+        <w:t>…………………………………</w:t>
+      </w:r>
+      <w:r>
+        <w:t>……..</w:t>
+      </w:r>
+      <w:r>
+        <w:t>……1</w:t>
+      </w:r>
+      <w:r>
+        <w:t>4</w:t>
+      </w:r>
+    </w:p>
+    <w:p>
+      <w:r>
+        <w:t>Figure 3</w:t>
+      </w:r>
+      <w:r>
+        <w:t>b</w:t>
+      </w:r>
+      <w:r>
+        <w:t xml:space="preserve">: Entity Relationship (Suggestion </w:t>
+      </w:r>
+      <w:proofErr w:type="gramStart"/>
+      <w:r>
+        <w:t>2</w:t>
+      </w:r>
+      <w:r>
+        <w:t>)…</w:t>
+      </w:r>
+      <w:proofErr w:type="gramEnd"/>
+      <w:r>
+        <w:t>………………………………………..……1</w:t>
+      </w:r>
+      <w:r>
+        <w:t>5</w:t>
+      </w:r>
+    </w:p>
+    <w:p>
+      <w:r>
+        <w:t xml:space="preserve">Figure </w:t>
+      </w:r>
+      <w:r>
+        <w:t>4</w:t>
+      </w:r>
+      <w:r>
+        <w:t>a: Entity Relationship</w:t>
+      </w:r>
+      <w:r>
+        <w:t xml:space="preserve"> Diagram</w:t>
+      </w:r>
+      <w:r>
+        <w:t xml:space="preserve"> (Suggestion </w:t>
+      </w:r>
+      <w:proofErr w:type="gramStart"/>
+      <w:r>
+        <w:t>1)…</w:t>
+      </w:r>
+      <w:proofErr w:type="gramEnd"/>
+      <w:r>
+        <w:t>……………………</w:t>
+      </w:r>
+      <w:r>
+        <w:t>…….</w:t>
+      </w:r>
+      <w:r>
+        <w:t>…..……1</w:t>
+      </w:r>
+      <w:r>
+        <w:t>6</w:t>
+      </w:r>
+    </w:p>
+    <w:p>
+      <w:r>
+        <w:t xml:space="preserve">Figure </w:t>
+      </w:r>
+      <w:r>
+        <w:t>4</w:t>
+      </w:r>
+      <w:r>
+        <w:t>b: Entity Relationship</w:t>
+      </w:r>
+      <w:r>
+        <w:t xml:space="preserve"> Diagram</w:t>
+      </w:r>
+      <w:r>
+        <w:t xml:space="preserve"> (Suggestion </w:t>
+      </w:r>
+      <w:proofErr w:type="gramStart"/>
+      <w:r>
+        <w:t>2)…</w:t>
+      </w:r>
+      <w:proofErr w:type="gramEnd"/>
+      <w:r>
+        <w:t>………</w:t>
+      </w:r>
+      <w:r>
+        <w:t>……</w:t>
+      </w:r>
+      <w:r>
+        <w:t>………………</w:t>
+      </w:r>
+      <w:r>
+        <w:t>.</w:t>
+      </w:r>
+      <w:r>
+        <w:t>..……1</w:t>
+      </w:r>
+      <w:r>
+        <w:t>7</w:t>
+      </w:r>
+    </w:p>
+    <w:p>
+      <w:r>
+        <w:lastRenderedPageBreak/>
+        <w:t>Figure 5</w:t>
+      </w:r>
+      <w:r>
+        <w:t>:</w:t>
+      </w:r>
+      <w:r>
+        <w:t xml:space="preserve"> Entity Relationship Diagram by MySQL Workbench Reverse Engineer……...……1</w:t>
+      </w:r>
+      <w:r>
+        <w:t>8</w:t>
+      </w:r>
+    </w:p>
+    <w:p>
+      <w:r>
+        <w:t>Figure 6: Correlations between signal strength and quality in different frequency bands</w:t>
+      </w:r>
+      <w:r>
+        <w:t>……1</w:t>
+      </w:r>
+      <w:r>
+        <w:t>9</w:t>
+      </w:r>
+    </w:p>
+    <w:p/>
+    <w:p>
+      <w:pPr>
         <w:rPr>
           <w:color w:val="000000" w:themeColor="text1"/>
           <w:sz w:val="32"/>
@@ -2325,18 +2582,6 @@
             <w14:round/>
           </w14:textOutline>
         </w:rPr>
-        <w:t>Figures</w:t>
-      </w:r>
-    </w:p>
-    <w:p/>
-    <w:p/>
-    <w:p/>
-    <w:p>
-      <w:pPr>
-        <w:rPr>
-          <w:sz w:val="32"/>
-          <w:szCs w:val="32"/>
-        </w:rPr>
       </w:pPr>
       <w:r>
         <w:rPr>
@@ -2394,13 +2639,54 @@
       </w:r>
     </w:p>
     <w:p>
+      <w:r>
+        <w:t>Table 1: Data Cleansing Records</w:t>
+      </w:r>
+      <w:r>
+        <w:t>……………………</w:t>
+      </w:r>
+      <w:r>
+        <w:t>…………………</w:t>
+      </w:r>
+      <w:proofErr w:type="gramStart"/>
+      <w:r>
+        <w:t>…..</w:t>
+      </w:r>
+      <w:proofErr w:type="gramEnd"/>
+      <w:r>
+        <w:t>…………...……</w:t>
+      </w:r>
+      <w:r>
+        <w:t>20</w:t>
+      </w:r>
+    </w:p>
+    <w:p>
+      <w:r>
+        <w:t>Table 2: Data Dictionary for AMS Signal Tester Log Database Analysis (Suggestion 1)</w:t>
+      </w:r>
+      <w:r>
+        <w:t xml:space="preserve"> </w:t>
+      </w:r>
+      <w:r>
+        <w:t>……2</w:t>
+      </w:r>
+      <w:r>
+        <w:t>2</w:t>
+      </w:r>
+    </w:p>
+    <w:p/>
+    <w:p>
       <w:pPr>
         <w:pStyle w:val="Heading1"/>
       </w:pPr>
       <w:bookmarkStart w:id="0" w:name="_Toc4694800"/>
       <w:r>
-        <w:lastRenderedPageBreak/>
-        <w:t>Introduction</w:t>
+        <w:t>Intr</w:t>
+      </w:r>
+      <w:bookmarkStart w:id="1" w:name="_GoBack"/>
+      <w:bookmarkEnd w:id="1"/>
+      <w:r>
+        <w:t>oduction</w:t>
       </w:r>
       <w:bookmarkEnd w:id="0"/>
     </w:p>
@@ -2478,11 +2764,11 @@
       <w:pPr>
         <w:pStyle w:val="Heading1"/>
       </w:pPr>
-      <w:bookmarkStart w:id="1" w:name="_Toc4694801"/>
+      <w:bookmarkStart w:id="2" w:name="_Toc4694801"/>
       <w:r>
         <w:t>Version Control</w:t>
       </w:r>
-      <w:bookmarkEnd w:id="1"/>
+      <w:bookmarkEnd w:id="2"/>
     </w:p>
     <w:p>
       <w:pPr>
@@ -2545,6 +2831,9 @@
         <w:t xml:space="preserve">this report is in </w:t>
       </w:r>
       <w:r>
+        <w:rPr>
+          <w:highlight w:val="yellow"/>
+        </w:rPr>
         <w:t>HarryBCPR203AssignmentReport.docx</w:t>
       </w:r>
       <w:r>
@@ -2555,6 +2844,9 @@
       </w:r>
       <w:proofErr w:type="spellStart"/>
       <w:r>
+        <w:rPr>
+          <w:highlight w:val="yellow"/>
+        </w:rPr>
         <w:t>NormalizationERD.vsdx</w:t>
       </w:r>
       <w:proofErr w:type="spellEnd"/>
@@ -2563,9 +2855,15 @@
       </w:r>
       <w:r>
         <w:rPr>
+          <w:highlight w:val="yellow"/>
+        </w:rPr>
+        <w:t xml:space="preserve">NormalizationERD.pdf </w:t>
+      </w:r>
+      <w:r>
+        <w:rPr>
           <w:highlight w:val="red"/>
         </w:rPr>
-        <w:t xml:space="preserve">NormalizationERD.pdf (note: pdf format for who don’t have Visio to read </w:t>
+        <w:t xml:space="preserve">(note: pdf format for who don’t have Visio to read </w:t>
       </w:r>
       <w:proofErr w:type="spellStart"/>
       <w:r>
@@ -2597,78 +2895,109 @@
         <w:rPr>
           <w:highlight w:val="red"/>
         </w:rPr>
+        <w:t xml:space="preserve">the data dictionary for the suggestion 1 of the entity relationships is given in </w:t>
+      </w:r>
+      <w:r>
+        <w:rPr>
+          <w:highlight w:val="yellow"/>
+        </w:rPr>
+        <w:t>DataDictionaryERDs1.doc</w:t>
+      </w:r>
+      <w:r>
+        <w:rPr>
+          <w:highlight w:val="red"/>
+        </w:rPr>
+        <w:t xml:space="preserve">; the SQL scripts for building the database and tables are given in </w:t>
+      </w:r>
+      <w:proofErr w:type="spellStart"/>
+      <w:r>
+        <w:rPr>
+          <w:highlight w:val="yellow"/>
+        </w:rPr>
+        <w:t>SignalTesterLogTables.sql</w:t>
+      </w:r>
+      <w:proofErr w:type="spellEnd"/>
+      <w:r>
+        <w:rPr>
+          <w:highlight w:val="red"/>
+        </w:rPr>
+        <w:t xml:space="preserve">; the SQL scripts for inserting the data of the six sample logfiles are given in </w:t>
+      </w:r>
+      <w:proofErr w:type="spellStart"/>
+      <w:r>
+        <w:rPr>
+          <w:highlight w:val="yellow"/>
+        </w:rPr>
+        <w:t>SignalTesterLogData.sql</w:t>
+      </w:r>
+      <w:proofErr w:type="spellEnd"/>
+      <w:r>
+        <w:rPr>
+          <w:highlight w:val="red"/>
+        </w:rPr>
+        <w:t xml:space="preserve">; the SQL scripts for writing queries are given in </w:t>
+      </w:r>
+      <w:proofErr w:type="spellStart"/>
+      <w:r>
+        <w:rPr>
+          <w:highlight w:val="yellow"/>
+        </w:rPr>
+        <w:t>SignalTesterLogQueries.sql</w:t>
+      </w:r>
+      <w:proofErr w:type="spellEnd"/>
+      <w:r>
+        <w:rPr>
+          <w:highlight w:val="red"/>
+        </w:rPr>
+        <w:t xml:space="preserve">; </w:t>
+      </w:r>
+      <w:r>
         <w:t xml:space="preserve">the </w:t>
       </w:r>
-      <w:bookmarkStart w:id="2" w:name="_GoBack"/>
-      <w:bookmarkEnd w:id="2"/>
+      <w:r>
+        <w:t xml:space="preserve">Entity Relationship Diagram by MySQL Workbench Reverse Engineer </w:t>
+      </w:r>
+      <w:r>
+        <w:t xml:space="preserve">is given in </w:t>
+      </w:r>
+      <w:r>
+        <w:rPr>
+          <w:highlight w:val="yellow"/>
+        </w:rPr>
+        <w:t>MySQL-ERD.pdf</w:t>
+      </w:r>
+      <w:r>
+        <w:t xml:space="preserve">; Four graphs plotting the correlations between signal strength and signal quality in term of frequency bands as shown in Figure 6 is given in </w:t>
+      </w:r>
+      <w:r>
+        <w:rPr>
+          <w:highlight w:val="yellow"/>
+        </w:rPr>
+        <w:t>CorelationBtwSignalStrengthQuality.xlsx</w:t>
+      </w:r>
+      <w:r>
+        <w:t xml:space="preserve">; </w:t>
+      </w:r>
       <w:r>
         <w:rPr>
           <w:highlight w:val="red"/>
         </w:rPr>
-        <w:t xml:space="preserve">data dictionary for the suggestion 1 of the entity relationships is given in DataDictionaryERDs1.doc; the SQL scripts for building the database and tables are given in </w:t>
-      </w:r>
-      <w:proofErr w:type="spellStart"/>
+        <w:t xml:space="preserve">the assignment cover sheet is in </w:t>
+      </w:r>
+      <w:r>
+        <w:rPr>
+          <w:highlight w:val="yellow"/>
+        </w:rPr>
+        <w:t>AssignmentCoverSheet.docx</w:t>
+      </w:r>
       <w:r>
         <w:rPr>
           <w:highlight w:val="red"/>
         </w:rPr>
-        <w:t>SignalTesterLogTables.sql</w:t>
-      </w:r>
-      <w:proofErr w:type="spellEnd"/>
-      <w:r>
-        <w:rPr>
-          <w:highlight w:val="red"/>
-        </w:rPr>
-        <w:t xml:space="preserve">; the SQL scripts for inserting the data of the six sample logfiles are given in </w:t>
-      </w:r>
-      <w:proofErr w:type="spellStart"/>
-      <w:r>
-        <w:rPr>
-          <w:highlight w:val="red"/>
-        </w:rPr>
-        <w:t>SignalTesterLogData.sql</w:t>
-      </w:r>
-      <w:proofErr w:type="spellEnd"/>
-      <w:r>
-        <w:rPr>
-          <w:highlight w:val="red"/>
-        </w:rPr>
-        <w:t xml:space="preserve">; the SQL scripts for writing queries are given in </w:t>
-      </w:r>
-      <w:proofErr w:type="spellStart"/>
-      <w:r>
-        <w:rPr>
-          <w:highlight w:val="red"/>
-        </w:rPr>
-        <w:t>SignalTesterLogQueries.sql</w:t>
-      </w:r>
-      <w:proofErr w:type="spellEnd"/>
-      <w:r>
-        <w:rPr>
-          <w:highlight w:val="red"/>
-        </w:rPr>
-        <w:t xml:space="preserve">; </w:t>
-      </w:r>
-      <w:r>
-        <w:rPr>
-          <w:highlight w:val="red"/>
-        </w:rPr>
-        <w:t>the assignment cover sheet is in AssignmentCoverSheet.docx;</w:t>
-      </w:r>
-      <w:r>
-        <w:t xml:space="preserve"> </w:t>
-      </w:r>
-      <w:r>
-        <w:t xml:space="preserve">Four graphs plotting the correlations between signal strength and signal quality in term of frequency bands as shown in Figure 6 is given in </w:t>
-      </w:r>
-      <w:r>
-        <w:t>CorelationBtwSignalStrengthQuality.xlsx</w:t>
-      </w:r>
-      <w:r>
-        <w:t xml:space="preserve">; </w:t>
-      </w:r>
-      <w:r>
-        <w:t>The composed final report combining all material</w:t>
+        <w:t>;</w:t>
+      </w:r>
+      <w:r>
+        <w:t xml:space="preserve"> The composed final report combining all material</w:t>
       </w:r>
       <w:r>
         <w:t>s except the script files</w:t>
@@ -5842,10 +6171,21 @@
     <w:p/>
     <w:p>
       <w:r>
-        <w:t xml:space="preserve">Figure 5 </w:t>
-      </w:r>
-      <w:r>
-        <w:t xml:space="preserve">Entity Relationship Diagram by MySQL Workbench Reverse Engineer (Note the Reverse Engineer cannot </w:t>
+        <w:t>Figure 5</w:t>
+      </w:r>
+      <w:r>
+        <w:t>:</w:t>
+      </w:r>
+      <w:r>
+        <w:t xml:space="preserve"> </w:t>
+      </w:r>
+      <w:bookmarkStart w:id="28" w:name="_Hlk4705379"/>
+      <w:r>
+        <w:t>Entity Relationship Diagram by MySQL Workbench Reverse Engineer</w:t>
+      </w:r>
+      <w:bookmarkEnd w:id="28"/>
+      <w:r>
+        <w:t xml:space="preserve"> (Note the Reverse Engineer cannot </w:t>
       </w:r>
       <w:r>
         <w:t>show</w:t>
@@ -6165,7 +6505,7 @@
           <w:szCs w:val="24"/>
         </w:rPr>
       </w:pPr>
-      <w:bookmarkStart w:id="28" w:name="_Toc4695227"/>
+      <w:bookmarkStart w:id="29" w:name="_Toc4695227"/>
       <w:r>
         <w:rPr>
           <w:i w:val="0"/>
@@ -6184,7 +6524,7 @@
         </w:rPr>
         <w:t>Data Cleansing Records</w:t>
       </w:r>
-      <w:bookmarkEnd w:id="28"/>
+      <w:bookmarkEnd w:id="29"/>
     </w:p>
     <w:tbl>
       <w:tblPr>
@@ -7315,13 +7655,7 @@
     <w:p/>
     <w:p>
       <w:r>
-        <w:t>Table 2: Data Dictionary for AMS Signal Tester Log Database Analysis</w:t>
-      </w:r>
-      <w:r>
-        <w:t xml:space="preserve"> </w:t>
-      </w:r>
-      <w:r>
-        <w:t>(Suggestion 1)</w:t>
+        <w:t>Table 2: Data Dictionary for AMS Signal Tester Log Database Analysis (Suggestion 1)</w:t>
       </w:r>
     </w:p>
     <w:p>
@@ -7615,7 +7949,7 @@
           <w:numId w:val="0"/>
         </w:numPr>
       </w:pPr>
-      <w:bookmarkStart w:id="29" w:name="_Toc4694823"/>
+      <w:bookmarkStart w:id="30" w:name="_Toc4694823"/>
       <w:r>
         <w:t>Appendix 1</w:t>
       </w:r>
@@ -7634,7 +7968,7 @@
       <w:r>
         <w:t>)</w:t>
       </w:r>
-      <w:bookmarkEnd w:id="29"/>
+      <w:bookmarkEnd w:id="30"/>
     </w:p>
     <w:p/>
     <w:p>
@@ -17327,7 +17661,7 @@
 </file>
 
 <file path=customXml/itemProps1.xml><?xml version="1.0" encoding="utf-8"?>
-<ds:datastoreItem xmlns:ds="http://schemas.openxmlformats.org/officeDocument/2006/customXml" ds:itemID="{44B0C68E-853E-4B88-AC49-1BCA1F41900F}">
+<ds:datastoreItem xmlns:ds="http://schemas.openxmlformats.org/officeDocument/2006/customXml" ds:itemID="{358FA2FE-7F8B-4A18-9788-89F65AB1F796}">
   <ds:schemaRefs>
     <ds:schemaRef ds:uri="http://schemas.openxmlformats.org/officeDocument/2006/bibliography"/>
   </ds:schemaRefs>

</xml_diff>

<commit_message>
Report review and minor amendment: Section 5 to Section 7
</commit_message>
<xml_diff>
--- a/HarryBCPR203AssignmentReport.docx
+++ b/HarryBCPR203AssignmentReport.docx
@@ -2488,13 +2488,7 @@
         <w:t>epository</w:t>
       </w:r>
       <w:r>
-        <w:t xml:space="preserve"> for Version Control</w:t>
-      </w:r>
-      <w:r>
-        <w:t xml:space="preserve"> …………</w:t>
-      </w:r>
-      <w:r>
-        <w:t>……19</w:t>
+        <w:t xml:space="preserve"> for Version Control ………………19</w:t>
       </w:r>
     </w:p>
     <w:p/>
@@ -2682,13 +2676,7 @@
         <w:ind w:firstLine="360"/>
       </w:pPr>
       <w:r>
-        <w:t>This study shows that the</w:t>
-      </w:r>
-      <w:r>
-        <w:t xml:space="preserve"> database for suggestion 1</w:t>
-      </w:r>
-      <w:r>
-        <w:t xml:space="preserve"> is workable</w:t>
+        <w:t>This study shows that the database for suggestion 1 is workable</w:t>
       </w:r>
       <w:r>
         <w:t xml:space="preserve"> </w:t>
@@ -2759,22 +2747,7 @@
         <w:t xml:space="preserve">In the repository, </w:t>
       </w:r>
       <w:r>
-        <w:t>t</w:t>
-      </w:r>
-      <w:r>
-        <w:t>he composed final report combining all materials</w:t>
-      </w:r>
-      <w:r>
-        <w:t xml:space="preserve"> (i.e. including a signed cover sheet, draft report and Table 2: </w:t>
-      </w:r>
-      <w:r>
-        <w:t>data dictionary</w:t>
-      </w:r>
-      <w:r>
-        <w:t>)</w:t>
-      </w:r>
-      <w:r>
-        <w:t xml:space="preserve"> except the script files is in </w:t>
+        <w:t xml:space="preserve">the composed final report combining all materials (i.e. including a signed cover sheet, draft report and Table 2: data dictionary) except the script files is in </w:t>
       </w:r>
       <w:r>
         <w:rPr>
@@ -2905,13 +2878,7 @@
         <w:t xml:space="preserve"> in which you can see what and when I have changed as shown in Figure 7. </w:t>
       </w:r>
       <w:r>
-        <w:t xml:space="preserve">In this </w:t>
-      </w:r>
-      <w:r>
-        <w:t>repository</w:t>
-      </w:r>
-      <w:r>
-        <w:t>, I can get back any outdated copies of the files that I have uploaded according to the records (e.g. Figure 7).</w:t>
+        <w:t>In this repository, I can get back any outdated copies of the files that I have uploaded according to the records (e.g. Figure 7).</w:t>
       </w:r>
     </w:p>
     <w:p>
@@ -4579,561 +4546,547 @@
         <w:t>normalisation in the subsection above, I defined</w:t>
       </w:r>
       <w:r>
+        <w:t xml:space="preserve"> the transitive dependencies for the</w:t>
+      </w:r>
+      <w:r>
+        <w:t xml:space="preserve"> entities related</w:t>
+      </w:r>
+      <w:r>
+        <w:t xml:space="preserve"> to the assumed existing systems</w:t>
+      </w:r>
+      <w:r>
+        <w:t>.</w:t>
+      </w:r>
+      <w:r>
         <w:t xml:space="preserve"> </w:t>
       </w:r>
-      <w:r>
-        <w:t xml:space="preserve">the transitive dependencies </w:t>
-      </w:r>
-      <w:r>
-        <w:t>for the</w:t>
-      </w:r>
-      <w:r>
-        <w:t xml:space="preserve"> entities related</w:t>
-      </w:r>
-      <w:r>
-        <w:t xml:space="preserve"> to the assumed existing systems</w:t>
+    </w:p>
+    <w:p>
+      <w:pPr>
+        <w:ind w:firstLine="360"/>
+      </w:pPr>
+      <w:r>
+        <w:t xml:space="preserve">The particular transitive dependencies described above and shown in Figure 1a and Figure 1b are separated to form the third normal form as shown in Figure 2a and Figure 2b.  </w:t>
+      </w:r>
+    </w:p>
+    <w:p>
+      <w:pPr>
+        <w:pStyle w:val="Heading1"/>
+      </w:pPr>
+      <w:bookmarkStart w:id="18" w:name="_Toc4766035"/>
+      <w:r>
+        <w:t>Entity Relationship</w:t>
+      </w:r>
+      <w:bookmarkEnd w:id="18"/>
+    </w:p>
+    <w:p>
+      <w:pPr>
+        <w:pStyle w:val="Heading2"/>
+      </w:pPr>
+      <w:bookmarkStart w:id="19" w:name="_Toc4766036"/>
+      <w:r>
+        <w:t>Entity</w:t>
+      </w:r>
+      <w:bookmarkEnd w:id="19"/>
+      <w:r>
+        <w:t xml:space="preserve"> </w:t>
+      </w:r>
+    </w:p>
+    <w:p>
+      <w:pPr>
+        <w:ind w:firstLine="360"/>
+      </w:pPr>
+      <w:r>
+        <w:rPr>
+          <w:highlight w:val="yellow"/>
+        </w:rPr>
+        <w:t xml:space="preserve">Every group of </w:t>
+      </w:r>
+      <w:r>
+        <w:rPr>
+          <w:highlight w:val="yellow"/>
+        </w:rPr>
+        <w:t xml:space="preserve">the </w:t>
+      </w:r>
+      <w:r>
+        <w:rPr>
+          <w:highlight w:val="yellow"/>
+        </w:rPr>
+        <w:t>attributes</w:t>
+      </w:r>
+      <w:r>
+        <w:t xml:space="preserve"> </w:t>
+      </w:r>
+      <w:r>
+        <w:t>produced from the third normal</w:t>
+      </w:r>
+      <w:r>
+        <w:t xml:space="preserve"> from</w:t>
+      </w:r>
+      <w:r>
+        <w:t xml:space="preserve"> as shown in Figure 2a and Figure 2b is an entity in the database this report design</w:t>
+      </w:r>
+      <w:r>
+        <w:t>s</w:t>
+      </w:r>
+      <w:r>
+        <w:t>. This report gave every attribute group a descriptive name regarding their nature. In the suggestion 1 of normal</w:t>
+      </w:r>
+      <w:r>
+        <w:t xml:space="preserve">isation, there are Log, Job, Threshold, Rf, Bluetooth Signal and Raw Data entities as shown in Figure 2a. In the suggestion 2 of normalisation, </w:t>
+      </w:r>
+      <w:r>
+        <w:t xml:space="preserve">other than the entities in the suggestion 1, there are additional entities as mentioned in the subsection of the </w:t>
+      </w:r>
+      <w:r>
+        <w:t>suggestion 2</w:t>
+      </w:r>
+      <w:r>
+        <w:t xml:space="preserve"> of </w:t>
+      </w:r>
+      <w:r>
+        <w:t>n</w:t>
+      </w:r>
+      <w:r>
+        <w:t>ormalisation</w:t>
+      </w:r>
+      <w:r>
+        <w:t xml:space="preserve"> above to be Antenna, Tablet, Signal Tester Device, SIM set, Modem, Temporary Derivable Result entities as shown in Figure 2b.</w:t>
+      </w:r>
+      <w:r>
+        <w:t xml:space="preserve"> For suggestion 2, there can be more other entities but, for simplicity, those entities are only used for illustration purpose.</w:t>
+      </w:r>
+    </w:p>
+    <w:p>
+      <w:pPr>
+        <w:pStyle w:val="Heading2"/>
+      </w:pPr>
+      <w:bookmarkStart w:id="20" w:name="_Toc4766037"/>
+      <w:r>
+        <w:t>Identify Entity Relationship</w:t>
+      </w:r>
+      <w:r>
+        <w:t xml:space="preserve"> Diagram</w:t>
+      </w:r>
+      <w:bookmarkEnd w:id="20"/>
+    </w:p>
+    <w:p>
+      <w:pPr>
+        <w:ind w:firstLine="360"/>
+      </w:pPr>
+      <w:r>
+        <w:t xml:space="preserve">Those entities </w:t>
+      </w:r>
+      <w:r>
+        <w:t xml:space="preserve">would </w:t>
+      </w:r>
+      <w:r>
+        <w:t xml:space="preserve">have a relationship </w:t>
+      </w:r>
+      <w:r>
+        <w:t>between one and others.</w:t>
+      </w:r>
+      <w:r>
+        <w:t xml:space="preserve"> The cardinality on each individual relationship was carefully examined.</w:t>
+      </w:r>
+      <w:r>
+        <w:t xml:space="preserve"> Their all individual relationships</w:t>
+      </w:r>
+      <w:r>
+        <w:t xml:space="preserve"> together with the cardinality</w:t>
+      </w:r>
+      <w:r>
+        <w:t xml:space="preserve"> are described and illustrated one by one in Figure 3a for the suggestion 1 and in Figure 3b for the suggestion 2. </w:t>
+      </w:r>
+    </w:p>
+    <w:p>
+      <w:pPr>
+        <w:ind w:firstLine="360"/>
+      </w:pPr>
+      <w:r>
+        <w:t>Those individual relationships are combined in</w:t>
+      </w:r>
+      <w:r>
+        <w:t xml:space="preserve"> the</w:t>
+      </w:r>
+      <w:r>
+        <w:t xml:space="preserve"> Entity Relationship Diagram</w:t>
+      </w:r>
+      <w:r>
+        <w:t xml:space="preserve"> (ERD)</w:t>
+      </w:r>
+      <w:r>
+        <w:t xml:space="preserve"> in Figure 4a for the suggestion 1 and in Figure 4b for the suggestion 2. </w:t>
+      </w:r>
+    </w:p>
+    <w:p>
+      <w:pPr>
+        <w:ind w:firstLine="360"/>
+      </w:pPr>
+      <w:r>
+        <w:t>The synthetic keys introduced in</w:t>
+      </w:r>
+      <w:r>
+        <w:t>to the attribute groups in</w:t>
+      </w:r>
+      <w:r>
+        <w:t xml:space="preserve"> the aforementioned subsections play an import</w:t>
+      </w:r>
+      <w:r>
+        <w:t xml:space="preserve">ant role to link the related entities together as shown in the Entity Relationship Diagrams in Figure 4a and Figure 4b. </w:t>
+      </w:r>
+    </w:p>
+    <w:p>
+      <w:pPr>
+        <w:ind w:firstLine="360"/>
+      </w:pPr>
+      <w:r>
+        <w:t>The</w:t>
+      </w:r>
+      <w:r>
+        <w:t xml:space="preserve"> </w:t>
+      </w:r>
+      <w:r>
+        <w:t xml:space="preserve">unique key is introduced in the ERD to make the relationship precise between the Job </w:t>
+      </w:r>
+      <w:r>
+        <w:t>entity and Log entity. This will be discussed in the following subsection.</w:t>
+      </w:r>
+    </w:p>
+    <w:p>
+      <w:pPr>
+        <w:ind w:firstLine="360"/>
+      </w:pPr>
+      <w:r>
+        <w:t>The entity relationship diagram for Suggestion 1 is implemented in the MySQL in which the diagram is shown in Figure 5. Although the effect of the unique key (i.e. the one to one relationship</w:t>
+      </w:r>
+      <w:r>
+        <w:t xml:space="preserve"> between Job and Log entities</w:t>
+      </w:r>
+      <w:r>
+        <w:t xml:space="preserve">) could not be reflected in the diagram of MySQL workbench which showed one to many relationships, the one to one relationship is </w:t>
+      </w:r>
+      <w:r>
+        <w:t>performed</w:t>
+      </w:r>
+      <w:r>
+        <w:t xml:space="preserve"> well in the actual database and tables implemented in this report.</w:t>
+      </w:r>
+      <w:r>
+        <w:t xml:space="preserve"> The performance of the unique key was tested to be reasonable by using the MySQL scripts.</w:t>
+      </w:r>
+      <w:r>
+        <w:t xml:space="preserve"> The diagram of MySQL workbench even cannot show the unique key. This might b</w:t>
+      </w:r>
+      <w:r>
+        <w:t>e</w:t>
+      </w:r>
+      <w:r>
+        <w:t xml:space="preserve"> a sho</w:t>
+      </w:r>
+      <w:r>
+        <w:t>rtcoming of MySQL workbench.</w:t>
+      </w:r>
+    </w:p>
+    <w:p>
+      <w:pPr>
+        <w:pStyle w:val="Heading2"/>
+      </w:pPr>
+      <w:bookmarkStart w:id="21" w:name="_Toc4766038"/>
+      <w:r>
+        <w:t>Unique Key</w:t>
+      </w:r>
+      <w:bookmarkEnd w:id="21"/>
+    </w:p>
+    <w:p>
+      <w:pPr>
+        <w:ind w:firstLine="360"/>
+      </w:pPr>
+      <w:r>
+        <w:t>The unique key is introduced in the Job entity (see Figure 4a or Figure 4b) and a</w:t>
+      </w:r>
+      <w:r>
+        <w:t>ssign</w:t>
+      </w:r>
+      <w:r>
+        <w:t xml:space="preserve">ed to the </w:t>
+      </w:r>
+      <w:proofErr w:type="spellStart"/>
+      <w:r>
+        <w:t>logId</w:t>
+      </w:r>
+      <w:proofErr w:type="spellEnd"/>
+      <w:r>
+        <w:t xml:space="preserve"> which is the foreign key at the same</w:t>
+      </w:r>
+      <w:r>
+        <w:t xml:space="preserve"> time</w:t>
+      </w:r>
+      <w:r>
+        <w:t xml:space="preserve">. </w:t>
+      </w:r>
+      <w:r>
+        <w:t xml:space="preserve">I used </w:t>
+      </w:r>
+      <w:r>
+        <w:t>this unique key</w:t>
+      </w:r>
+      <w:r>
+        <w:t xml:space="preserve"> to create a one to one relationship between Job and Log entities which </w:t>
+      </w:r>
+      <w:r>
+        <w:t>will be</w:t>
+      </w:r>
+      <w:r>
+        <w:t xml:space="preserve"> discussed in the following subsection.</w:t>
+      </w:r>
+      <w:r>
+        <w:t xml:space="preserve"> </w:t>
+      </w:r>
+      <w:r>
+        <w:t xml:space="preserve">In the actual database created by using the script in </w:t>
+      </w:r>
+      <w:proofErr w:type="spellStart"/>
+      <w:r>
+        <w:t>SignalTesterLogTables.sql</w:t>
+      </w:r>
+      <w:proofErr w:type="spellEnd"/>
+      <w:r>
+        <w:t>, t</w:t>
+      </w:r>
+      <w:r>
+        <w:t xml:space="preserve">he </w:t>
+      </w:r>
+      <w:proofErr w:type="spellStart"/>
+      <w:r>
+        <w:t>logId</w:t>
+      </w:r>
+      <w:proofErr w:type="spellEnd"/>
+      <w:r>
+        <w:t xml:space="preserve"> in the Job table cannot be repeated because</w:t>
+      </w:r>
+      <w:r>
+        <w:t xml:space="preserve"> of</w:t>
+      </w:r>
+      <w:r>
+        <w:t xml:space="preserve"> th</w:t>
+      </w:r>
+      <w:r>
+        <w:t>is</w:t>
+      </w:r>
+      <w:r>
+        <w:t xml:space="preserve"> unique key</w:t>
+      </w:r>
+      <w:r>
+        <w:t xml:space="preserve">. </w:t>
+      </w:r>
+      <w:r>
+        <w:t xml:space="preserve">In the Log table, the </w:t>
+      </w:r>
+      <w:proofErr w:type="spellStart"/>
+      <w:r>
+        <w:t>logId</w:t>
+      </w:r>
+      <w:proofErr w:type="spellEnd"/>
+      <w:r>
+        <w:t xml:space="preserve"> </w:t>
+      </w:r>
+      <w:r>
+        <w:t xml:space="preserve">is a primary key which is unique and cannot be repeated too. The uniqueness of </w:t>
+      </w:r>
+      <w:proofErr w:type="spellStart"/>
+      <w:r>
+        <w:t>logId</w:t>
+      </w:r>
+      <w:proofErr w:type="spellEnd"/>
+      <w:r>
+        <w:t xml:space="preserve"> in the both Job and Log tables creates the</w:t>
+      </w:r>
+      <w:r>
+        <w:t xml:space="preserve"> well</w:t>
+      </w:r>
+      <w:r>
+        <w:t xml:space="preserve"> one to one relationship between them</w:t>
+      </w:r>
+      <w:r>
+        <w:t xml:space="preserve"> in the actual database created</w:t>
       </w:r>
       <w:r>
         <w:t>.</w:t>
       </w:r>
-      <w:r>
-        <w:t xml:space="preserve"> </w:t>
-      </w:r>
+    </w:p>
+    <w:p>
+      <w:pPr>
+        <w:pStyle w:val="Heading2"/>
+      </w:pPr>
+      <w:bookmarkStart w:id="22" w:name="_Toc4766039"/>
+      <w:r>
+        <w:t>Job and Log relationship</w:t>
+      </w:r>
+      <w:bookmarkEnd w:id="22"/>
     </w:p>
     <w:p>
       <w:pPr>
         <w:ind w:firstLine="360"/>
       </w:pPr>
       <w:r>
-        <w:t xml:space="preserve">The particular transitive dependencies described above and shown in Figure 1a and Figure 1b are separated to form the third normal form as shown in Figure 2a and Figure 2b.  </w:t>
+        <w:t>A j</w:t>
+      </w:r>
+      <w:r>
+        <w:t>ob is what the user</w:t>
+      </w:r>
+      <w:r>
+        <w:t xml:space="preserve"> (</w:t>
+      </w:r>
+      <w:r>
+        <w:t>who name was given in the logfiles</w:t>
+      </w:r>
+      <w:r>
+        <w:t>)</w:t>
+      </w:r>
+      <w:r>
+        <w:t xml:space="preserve"> does </w:t>
+      </w:r>
+      <w:r>
+        <w:t>to get</w:t>
+      </w:r>
+      <w:r>
+        <w:t xml:space="preserve"> one logfile. Most of the time, the job includes</w:t>
+      </w:r>
+      <w:r>
+        <w:t xml:space="preserve"> doing</w:t>
+      </w:r>
+      <w:r>
+        <w:t xml:space="preserve"> two tests using</w:t>
+      </w:r>
+      <w:r>
+        <w:t xml:space="preserve"> the internal modem with</w:t>
+      </w:r>
+      <w:r>
+        <w:t xml:space="preserve"> the same antenna</w:t>
+      </w:r>
+      <w:r>
+        <w:t xml:space="preserve"> to connect to two different network providers. One of the tests connects to Vodafone and the other connects to Telstra.</w:t>
+      </w:r>
+      <w:r>
+        <w:t xml:space="preserve"> Bu</w:t>
+      </w:r>
+      <w:r>
+        <w:t xml:space="preserve">t sometime the job only does one test through the external modem with an unknow antenna connecting to an unknown network. After the tests, the user </w:t>
+      </w:r>
+      <w:r>
+        <w:t xml:space="preserve">controls the equipment </w:t>
+      </w:r>
+      <w:r>
+        <w:t xml:space="preserve">to </w:t>
+      </w:r>
+      <w:r>
+        <w:t xml:space="preserve">send out the logfile, then one job </w:t>
+      </w:r>
+      <w:r>
+        <w:t>was</w:t>
+      </w:r>
+      <w:r>
+        <w:t xml:space="preserve"> done. Therefore, </w:t>
+      </w:r>
+      <w:r>
+        <w:t>one j</w:t>
+      </w:r>
+      <w:r>
+        <w:t xml:space="preserve">ob </w:t>
+      </w:r>
+      <w:r>
+        <w:t>has one log</w:t>
+      </w:r>
+      <w:r>
+        <w:t>file</w:t>
+      </w:r>
+      <w:r>
+        <w:t xml:space="preserve">; one log is given by one job. This is </w:t>
+      </w:r>
+      <w:r>
+        <w:t>the</w:t>
+      </w:r>
+      <w:r>
+        <w:t xml:space="preserve"> one to one relationship</w:t>
+      </w:r>
+      <w:r>
+        <w:t xml:space="preserve"> between Jog and Log entities</w:t>
+      </w:r>
+      <w:r>
+        <w:t xml:space="preserve">. </w:t>
       </w:r>
     </w:p>
     <w:p>
       <w:pPr>
         <w:pStyle w:val="Heading1"/>
       </w:pPr>
-      <w:bookmarkStart w:id="18" w:name="_Toc4766035"/>
-      <w:r>
-        <w:t>Entity Relationship</w:t>
-      </w:r>
-      <w:bookmarkEnd w:id="18"/>
+      <w:bookmarkStart w:id="23" w:name="_Toc4766040"/>
+      <w:r>
+        <w:t>Database Building</w:t>
+      </w:r>
+      <w:bookmarkEnd w:id="23"/>
     </w:p>
     <w:p>
       <w:pPr>
         <w:pStyle w:val="Heading2"/>
       </w:pPr>
-      <w:bookmarkStart w:id="19" w:name="_Toc4766036"/>
-      <w:r>
-        <w:t>Entity</w:t>
-      </w:r>
-      <w:bookmarkEnd w:id="19"/>
-      <w:r>
-        <w:t xml:space="preserve"> </w:t>
-      </w:r>
+      <w:bookmarkStart w:id="24" w:name="_Toc4766041"/>
+      <w:r>
+        <w:t>Data Dictionary</w:t>
+      </w:r>
+      <w:bookmarkEnd w:id="24"/>
     </w:p>
     <w:p>
       <w:pPr>
         <w:ind w:firstLine="360"/>
       </w:pPr>
       <w:r>
-        <w:rPr>
-          <w:highlight w:val="yellow"/>
-        </w:rPr>
-        <w:t xml:space="preserve">Every group of </w:t>
-      </w:r>
-      <w:r>
-        <w:rPr>
-          <w:highlight w:val="yellow"/>
-        </w:rPr>
+        <w:t xml:space="preserve">In according to the </w:t>
+      </w:r>
+      <w:r>
+        <w:t xml:space="preserve">entity relationship diagram (suggestion 1) in Figure 4a, a data dictionary is created in Table 2. The data dictionary gives the information for building the database. The information includes all table names and all attributes’ parameters of the tables such as all </w:t>
+      </w:r>
+      <w:r>
         <w:t xml:space="preserve">the </w:t>
       </w:r>
       <w:r>
-        <w:rPr>
-          <w:highlight w:val="yellow"/>
-        </w:rPr>
-        <w:t>attributes</w:t>
-      </w:r>
-      <w:r>
-        <w:t xml:space="preserve"> </w:t>
-      </w:r>
-      <w:r>
-        <w:t>produced from the third normal</w:t>
-      </w:r>
-      <w:r>
-        <w:t xml:space="preserve"> from</w:t>
-      </w:r>
-      <w:r>
-        <w:t xml:space="preserve"> as shown in Figure 2a and Figure 2b is an entity in the database this report design</w:t>
+        <w:t>attribute names</w:t>
+      </w:r>
+      <w:r>
+        <w:t>, descriptions</w:t>
+      </w:r>
+      <w:r>
+        <w:t>, data type</w:t>
       </w:r>
       <w:r>
         <w:t>s</w:t>
       </w:r>
       <w:r>
-        <w:t>. This report gave every attribute group a descriptive name regarding their nature. In the suggestion 1 of normal</w:t>
-      </w:r>
-      <w:r>
-        <w:t xml:space="preserve">isation, there are Log, Job, Threshold, Rf, Bluetooth Signal and Raw Data entities as shown in Figure 2a. In the suggestion 2 of normalisation, </w:t>
-      </w:r>
-      <w:r>
-        <w:t xml:space="preserve">other than the entities in the suggestion 1, there are additional entities as mentioned in the subsection of the </w:t>
-      </w:r>
-      <w:r>
-        <w:t>suggestion 2</w:t>
-      </w:r>
-      <w:r>
-        <w:t xml:space="preserve"> of </w:t>
-      </w:r>
-      <w:r>
-        <w:t>n</w:t>
-      </w:r>
-      <w:r>
-        <w:t>ormalisation</w:t>
-      </w:r>
-      <w:r>
-        <w:t xml:space="preserve"> above to be Antenna, Tablet, Signal Tester Device, SIM set, Modem, Temporary Derivable Result entities as shown in Figure 2b.</w:t>
-      </w:r>
-      <w:r>
-        <w:t xml:space="preserve"> For suggestion 2, there can be more other entities but, for simplicity, those entities are only used for illustration purpose.</w:t>
-      </w:r>
-      <w:bookmarkStart w:id="20" w:name="_GoBack"/>
-      <w:bookmarkEnd w:id="20"/>
+        <w:t xml:space="preserve">, </w:t>
+      </w:r>
+      <w:r>
+        <w:t xml:space="preserve">data lengths, data constraints and key information. In the data constraint column, the information about data cleansing is also included for making sure the </w:t>
+      </w:r>
+      <w:r>
+        <w:t xml:space="preserve">database building and data insertion match the data </w:t>
+      </w:r>
+      <w:r>
+        <w:t>cleansing</w:t>
+      </w:r>
+      <w:r>
+        <w:t>.</w:t>
+      </w:r>
     </w:p>
     <w:p>
       <w:pPr>
         <w:pStyle w:val="Heading2"/>
       </w:pPr>
-      <w:bookmarkStart w:id="21" w:name="_Toc4766037"/>
-      <w:r>
-        <w:t>Identify Entity Relationship</w:t>
-      </w:r>
-      <w:r>
-        <w:t xml:space="preserve"> Diagram</w:t>
-      </w:r>
-      <w:bookmarkEnd w:id="21"/>
-    </w:p>
-    <w:p>
-      <w:pPr>
-        <w:ind w:firstLine="360"/>
-      </w:pPr>
-      <w:r>
-        <w:t xml:space="preserve">Those entities </w:t>
-      </w:r>
-      <w:r>
-        <w:t xml:space="preserve">would </w:t>
-      </w:r>
-      <w:r>
-        <w:t xml:space="preserve">have a relationship </w:t>
-      </w:r>
-      <w:r>
-        <w:t>between one and others.</w:t>
-      </w:r>
-      <w:r>
-        <w:t xml:space="preserve"> The cardinality on each individual relationship was carefully examined.</w:t>
-      </w:r>
-      <w:r>
-        <w:t xml:space="preserve"> Their all individual relationships</w:t>
-      </w:r>
-      <w:r>
-        <w:t xml:space="preserve"> together with the cardinality</w:t>
-      </w:r>
-      <w:r>
-        <w:t xml:space="preserve"> are described and illustrated one by one in Figure 3a for the suggestion 1 and in Figure 3b for the suggestion 2. </w:t>
-      </w:r>
-    </w:p>
-    <w:p>
-      <w:pPr>
-        <w:ind w:firstLine="360"/>
-      </w:pPr>
-      <w:r>
-        <w:t>Those individual relationships are combined in</w:t>
-      </w:r>
-      <w:r>
-        <w:t xml:space="preserve"> the</w:t>
-      </w:r>
-      <w:r>
-        <w:t xml:space="preserve"> Entity Relationship Diagram</w:t>
-      </w:r>
-      <w:r>
-        <w:t xml:space="preserve"> (ERD)</w:t>
-      </w:r>
-      <w:r>
-        <w:t xml:space="preserve"> in Figure 4a for the suggestion 1 and in Figure 4b for the suggestion 2. </w:t>
-      </w:r>
-    </w:p>
-    <w:p>
-      <w:pPr>
-        <w:ind w:firstLine="360"/>
-      </w:pPr>
-      <w:r>
-        <w:t>The synthetic keys introduced in</w:t>
-      </w:r>
-      <w:r>
-        <w:t>to the attribute groups in</w:t>
-      </w:r>
-      <w:r>
-        <w:t xml:space="preserve"> the aforementioned subsections play an import</w:t>
-      </w:r>
-      <w:r>
-        <w:t xml:space="preserve">ant role to link the related entities together as shown in the Entity Relationship Diagrams in Figure 4a and Figure 4b. </w:t>
-      </w:r>
-    </w:p>
-    <w:p>
-      <w:pPr>
-        <w:ind w:firstLine="360"/>
-      </w:pPr>
-      <w:r>
-        <w:t>The</w:t>
-      </w:r>
-      <w:r>
-        <w:t xml:space="preserve"> unique key is introduced in the ERD to make the relationship precise between the Job entity and Log entity. </w:t>
-      </w:r>
-      <w:r>
-        <w:rPr>
-          <w:highlight w:val="green"/>
-        </w:rPr>
-        <w:t>This will be discussed in the following subsection.</w:t>
-      </w:r>
-    </w:p>
-    <w:p>
-      <w:pPr>
-        <w:ind w:firstLine="360"/>
-      </w:pPr>
-      <w:r>
-        <w:rPr>
-          <w:highlight w:val="red"/>
-        </w:rPr>
-        <w:t xml:space="preserve">The entity relationship diagram for Suggestion 1 is implemented in the MySQL in which the diagram is shown in Figure 5. Although the effect of the unique key (i.e. the one to one relationship) could not be reflected in the diagram of MySQL workbench which showed one to many relationships, the one to one relationship is </w:t>
-      </w:r>
-      <w:r>
-        <w:rPr>
-          <w:highlight w:val="red"/>
-        </w:rPr>
-        <w:t>performed</w:t>
-      </w:r>
-      <w:r>
-        <w:rPr>
-          <w:highlight w:val="red"/>
-        </w:rPr>
-        <w:t xml:space="preserve"> well in the actual database and tables implemented in this report.</w:t>
-      </w:r>
-      <w:r>
-        <w:rPr>
-          <w:highlight w:val="red"/>
-        </w:rPr>
-        <w:t xml:space="preserve"> The performance of the unique key was tested to be reasonable by using the MySQL scripts.</w:t>
-      </w:r>
-      <w:r>
-        <w:rPr>
-          <w:highlight w:val="red"/>
-        </w:rPr>
-        <w:t xml:space="preserve"> The diagram of MySQL workbench even cannot show the unique key. This might b</w:t>
-      </w:r>
-      <w:r>
-        <w:rPr>
-          <w:highlight w:val="red"/>
-        </w:rPr>
-        <w:t>e</w:t>
-      </w:r>
-      <w:r>
-        <w:rPr>
-          <w:highlight w:val="red"/>
-        </w:rPr>
-        <w:t xml:space="preserve"> a sho</w:t>
-      </w:r>
-      <w:r>
-        <w:rPr>
-          <w:highlight w:val="red"/>
-        </w:rPr>
-        <w:t>rtcoming of MySQL workbench.</w:t>
-      </w:r>
-    </w:p>
-    <w:p>
-      <w:pPr>
-        <w:pStyle w:val="Heading2"/>
-      </w:pPr>
-      <w:bookmarkStart w:id="22" w:name="_Toc4766038"/>
-      <w:r>
-        <w:t>Unique Key</w:t>
-      </w:r>
-      <w:bookmarkEnd w:id="22"/>
-    </w:p>
-    <w:p>
-      <w:pPr>
-        <w:ind w:firstLine="360"/>
-      </w:pPr>
-      <w:r>
-        <w:t>The unique key is introduced in the Job entity (see Figure 4a or Figure 4b) and a</w:t>
-      </w:r>
-      <w:r>
-        <w:t>ssign</w:t>
-      </w:r>
-      <w:r>
-        <w:t xml:space="preserve">ed to the </w:t>
-      </w:r>
-      <w:proofErr w:type="spellStart"/>
-      <w:r>
-        <w:t>logId</w:t>
-      </w:r>
-      <w:proofErr w:type="spellEnd"/>
-      <w:r>
-        <w:t xml:space="preserve"> which is the foreign key at the same</w:t>
-      </w:r>
-      <w:r>
-        <w:t xml:space="preserve"> time</w:t>
-      </w:r>
-      <w:r>
-        <w:t xml:space="preserve">. </w:t>
-      </w:r>
-      <w:r>
-        <w:t xml:space="preserve">I used </w:t>
-      </w:r>
-      <w:r>
-        <w:t>this unique key</w:t>
-      </w:r>
-      <w:r>
-        <w:t xml:space="preserve"> to create a one to one relationship between Job and Log entities which </w:t>
-      </w:r>
-      <w:r>
-        <w:t>will be</w:t>
-      </w:r>
-      <w:r>
-        <w:t xml:space="preserve"> discussed in the following subsection.</w:t>
-      </w:r>
-      <w:r>
-        <w:t xml:space="preserve"> </w:t>
-      </w:r>
-      <w:r>
-        <w:t xml:space="preserve">In the actual database created in by using the script in </w:t>
-      </w:r>
-      <w:proofErr w:type="spellStart"/>
-      <w:r>
-        <w:t>SignalTesterLogTables.sql</w:t>
-      </w:r>
-      <w:proofErr w:type="spellEnd"/>
-      <w:r>
-        <w:t>, t</w:t>
-      </w:r>
-      <w:r>
-        <w:t xml:space="preserve">he </w:t>
-      </w:r>
-      <w:proofErr w:type="spellStart"/>
-      <w:r>
-        <w:t>logId</w:t>
-      </w:r>
-      <w:proofErr w:type="spellEnd"/>
-      <w:r>
-        <w:t xml:space="preserve"> in the Job table cannot be repeated because</w:t>
-      </w:r>
-      <w:r>
-        <w:t xml:space="preserve"> of</w:t>
-      </w:r>
-      <w:r>
-        <w:t xml:space="preserve"> th</w:t>
-      </w:r>
-      <w:r>
-        <w:t>is</w:t>
-      </w:r>
-      <w:r>
-        <w:t xml:space="preserve"> unique key</w:t>
-      </w:r>
-      <w:r>
-        <w:t xml:space="preserve">. </w:t>
-      </w:r>
-      <w:r>
-        <w:t xml:space="preserve">In the Log table, the </w:t>
-      </w:r>
-      <w:proofErr w:type="spellStart"/>
-      <w:r>
-        <w:t>logId</w:t>
-      </w:r>
-      <w:proofErr w:type="spellEnd"/>
-      <w:r>
-        <w:t xml:space="preserve"> </w:t>
-      </w:r>
-      <w:r>
-        <w:t xml:space="preserve">is a primary key which is unique and cannot be repeated too. The uniqueness of </w:t>
-      </w:r>
-      <w:proofErr w:type="spellStart"/>
-      <w:r>
-        <w:t>logId</w:t>
-      </w:r>
-      <w:proofErr w:type="spellEnd"/>
-      <w:r>
-        <w:t xml:space="preserve"> in the both Job and Log tables creates the</w:t>
-      </w:r>
-      <w:r>
-        <w:t xml:space="preserve"> well</w:t>
-      </w:r>
-      <w:r>
-        <w:t xml:space="preserve"> one to one relationship between them</w:t>
-      </w:r>
-      <w:r>
-        <w:t xml:space="preserve"> in the actual database created</w:t>
-      </w:r>
-      <w:r>
-        <w:t>.</w:t>
-      </w:r>
-    </w:p>
-    <w:p>
-      <w:pPr>
-        <w:pStyle w:val="Heading2"/>
-      </w:pPr>
-      <w:bookmarkStart w:id="23" w:name="_Toc4766039"/>
-      <w:r>
-        <w:t>Job and Log relationship</w:t>
-      </w:r>
-      <w:bookmarkEnd w:id="23"/>
-    </w:p>
-    <w:p>
-      <w:pPr>
-        <w:ind w:firstLine="360"/>
-      </w:pPr>
-      <w:r>
-        <w:t>A j</w:t>
-      </w:r>
-      <w:r>
-        <w:t xml:space="preserve">ob is what the user does </w:t>
-      </w:r>
-      <w:r>
-        <w:t>to get</w:t>
-      </w:r>
-      <w:r>
-        <w:t xml:space="preserve"> one logfile. Most of the time, the job includes</w:t>
-      </w:r>
-      <w:r>
-        <w:t xml:space="preserve"> doing</w:t>
-      </w:r>
-      <w:r>
-        <w:t xml:space="preserve"> two tests using</w:t>
-      </w:r>
-      <w:r>
-        <w:t xml:space="preserve"> the internal modem with</w:t>
-      </w:r>
-      <w:r>
-        <w:t xml:space="preserve"> the same antenna</w:t>
-      </w:r>
-      <w:r>
-        <w:t xml:space="preserve"> to connect to two different network providers. One of the tests connects to Vodafone and the other connects to Telstra.</w:t>
-      </w:r>
-      <w:r>
-        <w:t xml:space="preserve"> Bu</w:t>
-      </w:r>
-      <w:r>
-        <w:t xml:space="preserve">t sometime the job only does one test through the external modem with an unknow antenna connecting to an unknown network. After the tests, the user </w:t>
-      </w:r>
-      <w:r>
-        <w:t xml:space="preserve">controls the equipment </w:t>
-      </w:r>
-      <w:r>
-        <w:t xml:space="preserve">to </w:t>
-      </w:r>
-      <w:r>
-        <w:t xml:space="preserve">send out the logfile, then one job </w:t>
-      </w:r>
-      <w:r>
-        <w:t>was</w:t>
-      </w:r>
-      <w:r>
-        <w:t xml:space="preserve"> done. Therefore, </w:t>
-      </w:r>
-      <w:r>
-        <w:t>one j</w:t>
-      </w:r>
-      <w:r>
-        <w:t xml:space="preserve">ob </w:t>
-      </w:r>
-      <w:r>
-        <w:t>has one log</w:t>
-      </w:r>
-      <w:r>
-        <w:t>file</w:t>
-      </w:r>
-      <w:r>
-        <w:t xml:space="preserve">; one log is given by one job. This is </w:t>
-      </w:r>
-      <w:r>
-        <w:t>the</w:t>
-      </w:r>
-      <w:r>
-        <w:t xml:space="preserve"> one to one relationship</w:t>
-      </w:r>
-      <w:r>
-        <w:t xml:space="preserve"> between Jog and Log entities</w:t>
-      </w:r>
-      <w:r>
-        <w:t xml:space="preserve">. </w:t>
-      </w:r>
-    </w:p>
-    <w:p>
-      <w:pPr>
-        <w:pStyle w:val="Heading1"/>
-      </w:pPr>
-      <w:bookmarkStart w:id="24" w:name="_Toc4766040"/>
-      <w:r>
-        <w:t>Database Building</w:t>
-      </w:r>
-      <w:bookmarkEnd w:id="24"/>
-    </w:p>
-    <w:p>
-      <w:pPr>
-        <w:pStyle w:val="Heading2"/>
-      </w:pPr>
-      <w:bookmarkStart w:id="25" w:name="_Toc4766041"/>
-      <w:r>
-        <w:t>Data Dictionary</w:t>
+      <w:bookmarkStart w:id="25" w:name="_Toc4766042"/>
+      <w:r>
+        <w:t>Implementation</w:t>
       </w:r>
       <w:bookmarkEnd w:id="25"/>
-    </w:p>
-    <w:p>
-      <w:pPr>
-        <w:ind w:firstLine="360"/>
-      </w:pPr>
-      <w:r>
-        <w:t xml:space="preserve">In according to the </w:t>
-      </w:r>
-      <w:r>
-        <w:t xml:space="preserve">entity relationship diagram (suggestion 1) in Figure 4a, a data dictionary is created in Table 2. The data dictionary gives the information for building the database. The information includes all table names and all attributes’ parameters of the tables such as all </w:t>
-      </w:r>
-      <w:r>
-        <w:t xml:space="preserve">the </w:t>
-      </w:r>
-      <w:r>
-        <w:t>attribute names</w:t>
-      </w:r>
-      <w:r>
-        <w:t>, descriptions</w:t>
-      </w:r>
-      <w:r>
-        <w:t>, data type</w:t>
-      </w:r>
-      <w:r>
-        <w:t>s</w:t>
-      </w:r>
-      <w:r>
-        <w:t xml:space="preserve">, </w:t>
-      </w:r>
-      <w:r>
-        <w:t xml:space="preserve">data lengths, data constraints and key information. In the data constraint column, the information about data cleansing is also included for making sure the </w:t>
-      </w:r>
-      <w:r>
-        <w:t xml:space="preserve">database building and data insertion match the data </w:t>
-      </w:r>
-      <w:r>
-        <w:t>cleansing</w:t>
-      </w:r>
-      <w:r>
-        <w:t>.</w:t>
-      </w:r>
-    </w:p>
-    <w:p>
-      <w:pPr>
-        <w:pStyle w:val="Heading2"/>
-      </w:pPr>
-      <w:bookmarkStart w:id="26" w:name="_Toc4766042"/>
-      <w:r>
-        <w:t>Implementation</w:t>
-      </w:r>
-      <w:bookmarkEnd w:id="26"/>
     </w:p>
     <w:p>
       <w:pPr>
@@ -5179,7 +5132,13 @@
       </w:r>
       <w:proofErr w:type="spellEnd"/>
       <w:r>
-        <w:t xml:space="preserve"> file in the repository. Six of the ten request queries were written by using MySQL script in the </w:t>
+        <w:t xml:space="preserve"> file in the repository. Six </w:t>
+      </w:r>
+      <w:r>
+        <w:t xml:space="preserve">required </w:t>
+      </w:r>
+      <w:r>
+        <w:t xml:space="preserve">queries were written by using MySQL script in the </w:t>
       </w:r>
       <w:proofErr w:type="spellStart"/>
       <w:r>
@@ -5230,51 +5189,80 @@
       <w:pPr>
         <w:pStyle w:val="Heading1"/>
       </w:pPr>
-      <w:bookmarkStart w:id="27" w:name="_Toc4766043"/>
+      <w:bookmarkStart w:id="26" w:name="_Toc4766043"/>
       <w:r>
         <w:t>Suggestions</w:t>
       </w:r>
+      <w:bookmarkEnd w:id="26"/>
+    </w:p>
+    <w:p>
+      <w:pPr>
+        <w:ind w:firstLine="360"/>
+      </w:pPr>
+      <w:r>
+        <w:t xml:space="preserve">The report proved that building a valid and workable database for the logfile is feasible. Therefore, further improvement is </w:t>
+      </w:r>
+      <w:r>
+        <w:t>possible</w:t>
+      </w:r>
+      <w:r>
+        <w:t xml:space="preserve">. This report believes that the suggestion 2 of the normalisation would be working well to match the existing database system in the client company as long as the entities discussed in subsection of suggestion 2 above and shown in Figure 4b are correctly chosen to match the existing system. </w:t>
+      </w:r>
+    </w:p>
+    <w:p>
+      <w:pPr>
+        <w:ind w:firstLine="360"/>
+      </w:pPr>
+      <w:r>
+        <w:t xml:space="preserve">The </w:t>
+      </w:r>
+      <w:r>
+        <w:t xml:space="preserve">derivable attributes and the corresponding derivation have to verify before </w:t>
+      </w:r>
+      <w:r>
+        <w:t xml:space="preserve">the </w:t>
+      </w:r>
+      <w:r>
+        <w:t>removal.</w:t>
+      </w:r>
+    </w:p>
+    <w:p>
+      <w:pPr>
+        <w:ind w:firstLine="360"/>
+      </w:pPr>
+      <w:r>
+        <w:t xml:space="preserve">This report expects </w:t>
+      </w:r>
+      <w:r>
+        <w:t>that the database size would be reduced if a network provider entity and an antenna entity are added. It is because the blank items of some items (e.g. Timeout, SIM, Modem Status and so on) in the logfiles can be removed. Although this reduction might be not significant in a single logfile, the effect of reduction definitely becomes considerable while the number of logfiles is increasing.</w:t>
+      </w:r>
+    </w:p>
+    <w:p>
+      <w:pPr>
+        <w:ind w:firstLine="360"/>
+      </w:pPr>
+      <w:r>
+        <w:t>Although the effect of the unique key in the actual database was working well for this report, the unique key and its effect are unable to be shown in the diagram (i.e. Figure 5) given by the database reverse engineer of MySQL Workbench. This report therefore suggests to further look</w:t>
+      </w:r>
+      <w:r>
+        <w:t xml:space="preserve"> into the way to show the unique key in the diagram given </w:t>
+      </w:r>
+      <w:r>
+        <w:t>b</w:t>
+      </w:r>
+      <w:r>
+        <w:t>y MySQL</w:t>
+      </w:r>
+      <w:r>
+        <w:t xml:space="preserve"> </w:t>
+      </w:r>
+      <w:r>
+        <w:t>Workbench</w:t>
+      </w:r>
+      <w:bookmarkStart w:id="27" w:name="_GoBack"/>
       <w:bookmarkEnd w:id="27"/>
-    </w:p>
-    <w:p>
-      <w:pPr>
-        <w:ind w:firstLine="360"/>
-      </w:pPr>
-      <w:r>
-        <w:t xml:space="preserve">The report proved that building a valid and workable database for the logfile is feasible. Therefore, further improvement is suggested. This report believes that the suggestion 2 of the normalisation would be working well to match the existing database system in the client company as long as the entities discussed in subsection of suggestion 2 above and shown in Figure 4b are correctly chosen to match the existing system. </w:t>
-      </w:r>
-    </w:p>
-    <w:p>
-      <w:pPr>
-        <w:ind w:firstLine="360"/>
-      </w:pPr>
-      <w:r>
-        <w:t xml:space="preserve">The </w:t>
-      </w:r>
-      <w:r>
-        <w:t>derivable attributes and the corresponding derivation have to verify before removal.</w:t>
-      </w:r>
-    </w:p>
-    <w:p>
-      <w:pPr>
-        <w:ind w:firstLine="360"/>
-      </w:pPr>
-      <w:r>
-        <w:t xml:space="preserve">This report expects </w:t>
-      </w:r>
-      <w:r>
-        <w:t>that the database size would be reduced if a network provider entity and an antenna entity are added. It is because the blank items of some items (e.g. Timeout, SIM, Modem Status and so on) in the logfiles can be removed. Although this reduction might be not significant in a single logfile, the effect of reduction definitely becomes considerable while the number of logfiles is increasing.</w:t>
-      </w:r>
-    </w:p>
-    <w:p>
-      <w:pPr>
-        <w:ind w:firstLine="360"/>
-      </w:pPr>
-      <w:r>
-        <w:t>Although the effect of the unique key in the actual database was working well for this report, the unique key and its effect are unable to be shown in the diagram (i.e. Figure 5) given by the database reverse engineer of MySQL Workbench. This report therefore suggests to further look</w:t>
-      </w:r>
-      <w:r>
-        <w:t xml:space="preserve"> into the way to show the unique key in the diagram given my MySQL.</w:t>
+      <w:r>
+        <w:t>.</w:t>
       </w:r>
     </w:p>
     <w:p>
@@ -6027,10 +6015,7 @@
     <w:p/>
     <w:p>
       <w:r>
-        <w:t>Figure 7:</w:t>
-      </w:r>
-      <w:r>
-        <w:t xml:space="preserve"> Example of Amendment Record in R</w:t>
+        <w:t>Figure 7: Example of Amendment Record in R</w:t>
       </w:r>
       <w:r>
         <w:t>epository</w:t>
@@ -6041,6 +6026,9 @@
     </w:p>
     <w:p>
       <w:r>
+        <w:rPr>
+          <w:noProof/>
+        </w:rPr>
         <w:drawing>
           <wp:inline distT="0" distB="0" distL="0" distR="0" wp14:anchorId="33A6E451" wp14:editId="1DAE490E">
             <wp:extent cx="5676595" cy="3252123"/>
@@ -17259,7 +17247,7 @@
 </file>
 
 <file path=customXml/itemProps1.xml><?xml version="1.0" encoding="utf-8"?>
-<ds:datastoreItem xmlns:ds="http://schemas.openxmlformats.org/officeDocument/2006/customXml" ds:itemID="{19DB612D-2BC1-41C5-AC26-50ACDED835A5}">
+<ds:datastoreItem xmlns:ds="http://schemas.openxmlformats.org/officeDocument/2006/customXml" ds:itemID="{9F54F17B-40C6-4AAE-BC07-0EEA100D4115}">
   <ds:schemaRefs>
     <ds:schemaRef ds:uri="http://schemas.openxmlformats.org/officeDocument/2006/bibliography"/>
   </ds:schemaRefs>

</xml_diff>

<commit_message>
In Figure 4b, correct typo at LogId(PK, UK)
</commit_message>
<xml_diff>
--- a/HarryBCPR203AssignmentReport.docx
+++ b/HarryBCPR203AssignmentReport.docx
@@ -128,7 +128,7 @@
           <w:r>
             <w:fldChar w:fldCharType="separate"/>
           </w:r>
-          <w:hyperlink w:anchor="_Toc4766021" w:history="1">
+          <w:hyperlink w:anchor="_Toc4779118" w:history="1">
             <w:r>
               <w:rPr>
                 <w:rStyle w:val="Hyperlink"/>
@@ -171,7 +171,7 @@
                 <w:noProof/>
                 <w:webHidden/>
               </w:rPr>
-              <w:instrText xml:space="preserve"> PAGEREF _Toc4766021 \h </w:instrText>
+              <w:instrText xml:space="preserve"> PAGEREF _Toc4779118 \h </w:instrText>
             </w:r>
             <w:r>
               <w:rPr>
@@ -216,7 +216,7 @@
               <w:szCs w:val="22"/>
             </w:rPr>
           </w:pPr>
-          <w:hyperlink w:anchor="_Toc4766022" w:history="1">
+          <w:hyperlink w:anchor="_Toc4779119" w:history="1">
             <w:r>
               <w:rPr>
                 <w:rStyle w:val="Hyperlink"/>
@@ -259,7 +259,7 @@
                 <w:noProof/>
                 <w:webHidden/>
               </w:rPr>
-              <w:instrText xml:space="preserve"> PAGEREF _Toc4766022 \h </w:instrText>
+              <w:instrText xml:space="preserve"> PAGEREF _Toc4779119 \h </w:instrText>
             </w:r>
             <w:r>
               <w:rPr>
@@ -304,7 +304,7 @@
               <w:szCs w:val="22"/>
             </w:rPr>
           </w:pPr>
-          <w:hyperlink w:anchor="_Toc4766023" w:history="1">
+          <w:hyperlink w:anchor="_Toc4779120" w:history="1">
             <w:r>
               <w:rPr>
                 <w:rStyle w:val="Hyperlink"/>
@@ -347,7 +347,7 @@
                 <w:noProof/>
                 <w:webHidden/>
               </w:rPr>
-              <w:instrText xml:space="preserve"> PAGEREF _Toc4766023 \h </w:instrText>
+              <w:instrText xml:space="preserve"> PAGEREF _Toc4779120 \h </w:instrText>
             </w:r>
             <w:r>
               <w:rPr>
@@ -392,7 +392,7 @@
               <w:szCs w:val="22"/>
             </w:rPr>
           </w:pPr>
-          <w:hyperlink w:anchor="_Toc4766024" w:history="1">
+          <w:hyperlink w:anchor="_Toc4779121" w:history="1">
             <w:r>
               <w:rPr>
                 <w:rStyle w:val="Hyperlink"/>
@@ -435,7 +435,7 @@
                 <w:noProof/>
                 <w:webHidden/>
               </w:rPr>
-              <w:instrText xml:space="preserve"> PAGEREF _Toc4766024 \h </w:instrText>
+              <w:instrText xml:space="preserve"> PAGEREF _Toc4779121 \h </w:instrText>
             </w:r>
             <w:r>
               <w:rPr>
@@ -480,7 +480,7 @@
               <w:szCs w:val="22"/>
             </w:rPr>
           </w:pPr>
-          <w:hyperlink w:anchor="_Toc4766025" w:history="1">
+          <w:hyperlink w:anchor="_Toc4779122" w:history="1">
             <w:r>
               <w:rPr>
                 <w:rStyle w:val="Hyperlink"/>
@@ -529,7 +529,7 @@
                 <w:noProof/>
                 <w:webHidden/>
               </w:rPr>
-              <w:instrText xml:space="preserve"> PAGEREF _Toc4766025 \h </w:instrText>
+              <w:instrText xml:space="preserve"> PAGEREF _Toc4779122 \h </w:instrText>
             </w:r>
             <w:r>
               <w:rPr>
@@ -574,7 +574,7 @@
               <w:szCs w:val="22"/>
             </w:rPr>
           </w:pPr>
-          <w:hyperlink w:anchor="_Toc4766026" w:history="1">
+          <w:hyperlink w:anchor="_Toc4779123" w:history="1">
             <w:r>
               <w:rPr>
                 <w:rStyle w:val="Hyperlink"/>
@@ -617,7 +617,7 @@
                 <w:noProof/>
                 <w:webHidden/>
               </w:rPr>
-              <w:instrText xml:space="preserve"> PAGEREF _Toc4766026 \h </w:instrText>
+              <w:instrText xml:space="preserve"> PAGEREF _Toc4779123 \h </w:instrText>
             </w:r>
             <w:r>
               <w:rPr>
@@ -637,7 +637,7 @@
                 <w:noProof/>
                 <w:webHidden/>
               </w:rPr>
-              <w:t>3</w:t>
+              <w:t>4</w:t>
             </w:r>
             <w:r>
               <w:rPr>
@@ -662,7 +662,7 @@
               <w:szCs w:val="22"/>
             </w:rPr>
           </w:pPr>
-          <w:hyperlink w:anchor="_Toc4766027" w:history="1">
+          <w:hyperlink w:anchor="_Toc4779124" w:history="1">
             <w:r>
               <w:rPr>
                 <w:rStyle w:val="Hyperlink"/>
@@ -705,7 +705,7 @@
                 <w:noProof/>
                 <w:webHidden/>
               </w:rPr>
-              <w:instrText xml:space="preserve"> PAGEREF _Toc4766027 \h </w:instrText>
+              <w:instrText xml:space="preserve"> PAGEREF _Toc4779124 \h </w:instrText>
             </w:r>
             <w:r>
               <w:rPr>
@@ -750,7 +750,7 @@
               <w:szCs w:val="22"/>
             </w:rPr>
           </w:pPr>
-          <w:hyperlink w:anchor="_Toc4766028" w:history="1">
+          <w:hyperlink w:anchor="_Toc4779125" w:history="1">
             <w:r>
               <w:rPr>
                 <w:rStyle w:val="Hyperlink"/>
@@ -793,7 +793,7 @@
                 <w:noProof/>
                 <w:webHidden/>
               </w:rPr>
-              <w:instrText xml:space="preserve"> PAGEREF _Toc4766028 \h </w:instrText>
+              <w:instrText xml:space="preserve"> PAGEREF _Toc4779125 \h </w:instrText>
             </w:r>
             <w:r>
               <w:rPr>
@@ -838,7 +838,7 @@
               <w:szCs w:val="22"/>
             </w:rPr>
           </w:pPr>
-          <w:hyperlink w:anchor="_Toc4766029" w:history="1">
+          <w:hyperlink w:anchor="_Toc4779126" w:history="1">
             <w:r>
               <w:rPr>
                 <w:rStyle w:val="Hyperlink"/>
@@ -881,7 +881,7 @@
                 <w:noProof/>
                 <w:webHidden/>
               </w:rPr>
-              <w:instrText xml:space="preserve"> PAGEREF _Toc4766029 \h </w:instrText>
+              <w:instrText xml:space="preserve"> PAGEREF _Toc4779126 \h </w:instrText>
             </w:r>
             <w:r>
               <w:rPr>
@@ -926,7 +926,7 @@
               <w:szCs w:val="22"/>
             </w:rPr>
           </w:pPr>
-          <w:hyperlink w:anchor="_Toc4766030" w:history="1">
+          <w:hyperlink w:anchor="_Toc4779127" w:history="1">
             <w:r>
               <w:rPr>
                 <w:rStyle w:val="Hyperlink"/>
@@ -969,7 +969,7 @@
                 <w:noProof/>
                 <w:webHidden/>
               </w:rPr>
-              <w:instrText xml:space="preserve"> PAGEREF _Toc4766030 \h </w:instrText>
+              <w:instrText xml:space="preserve"> PAGEREF _Toc4779127 \h </w:instrText>
             </w:r>
             <w:r>
               <w:rPr>
@@ -989,7 +989,7 @@
                 <w:noProof/>
                 <w:webHidden/>
               </w:rPr>
-              <w:t>4</w:t>
+              <w:t>5</w:t>
             </w:r>
             <w:r>
               <w:rPr>
@@ -1014,7 +1014,7 @@
               <w:szCs w:val="22"/>
             </w:rPr>
           </w:pPr>
-          <w:hyperlink w:anchor="_Toc4766031" w:history="1">
+          <w:hyperlink w:anchor="_Toc4779128" w:history="1">
             <w:r>
               <w:rPr>
                 <w:rStyle w:val="Hyperlink"/>
@@ -1057,7 +1057,7 @@
                 <w:noProof/>
                 <w:webHidden/>
               </w:rPr>
-              <w:instrText xml:space="preserve"> PAGEREF _Toc4766031 \h </w:instrText>
+              <w:instrText xml:space="preserve"> PAGEREF _Toc4779128 \h </w:instrText>
             </w:r>
             <w:r>
               <w:rPr>
@@ -1102,7 +1102,7 @@
               <w:szCs w:val="22"/>
             </w:rPr>
           </w:pPr>
-          <w:hyperlink w:anchor="_Toc4766032" w:history="1">
+          <w:hyperlink w:anchor="_Toc4779129" w:history="1">
             <w:r>
               <w:rPr>
                 <w:rStyle w:val="Hyperlink"/>
@@ -1145,7 +1145,7 @@
                 <w:noProof/>
                 <w:webHidden/>
               </w:rPr>
-              <w:instrText xml:space="preserve"> PAGEREF _Toc4766032 \h </w:instrText>
+              <w:instrText xml:space="preserve"> PAGEREF _Toc4779129 \h </w:instrText>
             </w:r>
             <w:r>
               <w:rPr>
@@ -1190,7 +1190,7 @@
               <w:szCs w:val="22"/>
             </w:rPr>
           </w:pPr>
-          <w:hyperlink w:anchor="_Toc4766033" w:history="1">
+          <w:hyperlink w:anchor="_Toc4779130" w:history="1">
             <w:r>
               <w:rPr>
                 <w:rStyle w:val="Hyperlink"/>
@@ -1233,7 +1233,7 @@
                 <w:noProof/>
                 <w:webHidden/>
               </w:rPr>
-              <w:instrText xml:space="preserve"> PAGEREF _Toc4766033 \h </w:instrText>
+              <w:instrText xml:space="preserve"> PAGEREF _Toc4779130 \h </w:instrText>
             </w:r>
             <w:r>
               <w:rPr>
@@ -1278,7 +1278,7 @@
               <w:szCs w:val="22"/>
             </w:rPr>
           </w:pPr>
-          <w:hyperlink w:anchor="_Toc4766034" w:history="1">
+          <w:hyperlink w:anchor="_Toc4779131" w:history="1">
             <w:r>
               <w:rPr>
                 <w:rStyle w:val="Hyperlink"/>
@@ -1327,7 +1327,7 @@
                 <w:noProof/>
                 <w:webHidden/>
               </w:rPr>
-              <w:instrText xml:space="preserve"> PAGEREF _Toc4766034 \h </w:instrText>
+              <w:instrText xml:space="preserve"> PAGEREF _Toc4779131 \h </w:instrText>
             </w:r>
             <w:r>
               <w:rPr>
@@ -1372,7 +1372,7 @@
               <w:szCs w:val="22"/>
             </w:rPr>
           </w:pPr>
-          <w:hyperlink w:anchor="_Toc4766035" w:history="1">
+          <w:hyperlink w:anchor="_Toc4779132" w:history="1">
             <w:r>
               <w:rPr>
                 <w:rStyle w:val="Hyperlink"/>
@@ -1415,7 +1415,7 @@
                 <w:noProof/>
                 <w:webHidden/>
               </w:rPr>
-              <w:instrText xml:space="preserve"> PAGEREF _Toc4766035 \h </w:instrText>
+              <w:instrText xml:space="preserve"> PAGEREF _Toc4779132 \h </w:instrText>
             </w:r>
             <w:r>
               <w:rPr>
@@ -1460,7 +1460,7 @@
               <w:szCs w:val="22"/>
             </w:rPr>
           </w:pPr>
-          <w:hyperlink w:anchor="_Toc4766036" w:history="1">
+          <w:hyperlink w:anchor="_Toc4779133" w:history="1">
             <w:r>
               <w:rPr>
                 <w:rStyle w:val="Hyperlink"/>
@@ -1509,7 +1509,7 @@
                 <w:noProof/>
                 <w:webHidden/>
               </w:rPr>
-              <w:instrText xml:space="preserve"> PAGEREF _Toc4766036 \h </w:instrText>
+              <w:instrText xml:space="preserve"> PAGEREF _Toc4779133 \h </w:instrText>
             </w:r>
             <w:r>
               <w:rPr>
@@ -1554,7 +1554,7 @@
               <w:szCs w:val="22"/>
             </w:rPr>
           </w:pPr>
-          <w:hyperlink w:anchor="_Toc4766037" w:history="1">
+          <w:hyperlink w:anchor="_Toc4779134" w:history="1">
             <w:r>
               <w:rPr>
                 <w:rStyle w:val="Hyperlink"/>
@@ -1603,7 +1603,7 @@
                 <w:noProof/>
                 <w:webHidden/>
               </w:rPr>
-              <w:instrText xml:space="preserve"> PAGEREF _Toc4766037 \h </w:instrText>
+              <w:instrText xml:space="preserve"> PAGEREF _Toc4779134 \h </w:instrText>
             </w:r>
             <w:r>
               <w:rPr>
@@ -1648,7 +1648,7 @@
               <w:szCs w:val="22"/>
             </w:rPr>
           </w:pPr>
-          <w:hyperlink w:anchor="_Toc4766038" w:history="1">
+          <w:hyperlink w:anchor="_Toc4779135" w:history="1">
             <w:r>
               <w:rPr>
                 <w:rStyle w:val="Hyperlink"/>
@@ -1697,7 +1697,7 @@
                 <w:noProof/>
                 <w:webHidden/>
               </w:rPr>
-              <w:instrText xml:space="preserve"> PAGEREF _Toc4766038 \h </w:instrText>
+              <w:instrText xml:space="preserve"> PAGEREF _Toc4779135 \h </w:instrText>
             </w:r>
             <w:r>
               <w:rPr>
@@ -1742,7 +1742,7 @@
               <w:szCs w:val="22"/>
             </w:rPr>
           </w:pPr>
-          <w:hyperlink w:anchor="_Toc4766039" w:history="1">
+          <w:hyperlink w:anchor="_Toc4779136" w:history="1">
             <w:r>
               <w:rPr>
                 <w:rStyle w:val="Hyperlink"/>
@@ -1791,7 +1791,7 @@
                 <w:noProof/>
                 <w:webHidden/>
               </w:rPr>
-              <w:instrText xml:space="preserve"> PAGEREF _Toc4766039 \h </w:instrText>
+              <w:instrText xml:space="preserve"> PAGEREF _Toc4779136 \h </w:instrText>
             </w:r>
             <w:r>
               <w:rPr>
@@ -1836,7 +1836,7 @@
               <w:szCs w:val="22"/>
             </w:rPr>
           </w:pPr>
-          <w:hyperlink w:anchor="_Toc4766040" w:history="1">
+          <w:hyperlink w:anchor="_Toc4779137" w:history="1">
             <w:r>
               <w:rPr>
                 <w:rStyle w:val="Hyperlink"/>
@@ -1879,7 +1879,7 @@
                 <w:noProof/>
                 <w:webHidden/>
               </w:rPr>
-              <w:instrText xml:space="preserve"> PAGEREF _Toc4766040 \h </w:instrText>
+              <w:instrText xml:space="preserve"> PAGEREF _Toc4779137 \h </w:instrText>
             </w:r>
             <w:r>
               <w:rPr>
@@ -1924,7 +1924,7 @@
               <w:szCs w:val="22"/>
             </w:rPr>
           </w:pPr>
-          <w:hyperlink w:anchor="_Toc4766041" w:history="1">
+          <w:hyperlink w:anchor="_Toc4779138" w:history="1">
             <w:r>
               <w:rPr>
                 <w:rStyle w:val="Hyperlink"/>
@@ -1973,7 +1973,7 @@
                 <w:noProof/>
                 <w:webHidden/>
               </w:rPr>
-              <w:instrText xml:space="preserve"> PAGEREF _Toc4766041 \h </w:instrText>
+              <w:instrText xml:space="preserve"> PAGEREF _Toc4779138 \h </w:instrText>
             </w:r>
             <w:r>
               <w:rPr>
@@ -2018,7 +2018,7 @@
               <w:szCs w:val="22"/>
             </w:rPr>
           </w:pPr>
-          <w:hyperlink w:anchor="_Toc4766042" w:history="1">
+          <w:hyperlink w:anchor="_Toc4779139" w:history="1">
             <w:r>
               <w:rPr>
                 <w:rStyle w:val="Hyperlink"/>
@@ -2067,7 +2067,7 @@
                 <w:noProof/>
                 <w:webHidden/>
               </w:rPr>
-              <w:instrText xml:space="preserve"> PAGEREF _Toc4766042 \h </w:instrText>
+              <w:instrText xml:space="preserve"> PAGEREF _Toc4779139 \h </w:instrText>
             </w:r>
             <w:r>
               <w:rPr>
@@ -2112,7 +2112,7 @@
               <w:szCs w:val="22"/>
             </w:rPr>
           </w:pPr>
-          <w:hyperlink w:anchor="_Toc4766043" w:history="1">
+          <w:hyperlink w:anchor="_Toc4779140" w:history="1">
             <w:r>
               <w:rPr>
                 <w:rStyle w:val="Hyperlink"/>
@@ -2155,7 +2155,7 @@
                 <w:noProof/>
                 <w:webHidden/>
               </w:rPr>
-              <w:instrText xml:space="preserve"> PAGEREF _Toc4766043 \h </w:instrText>
+              <w:instrText xml:space="preserve"> PAGEREF _Toc4779140 \h </w:instrText>
             </w:r>
             <w:r>
               <w:rPr>
@@ -2175,7 +2175,7 @@
                 <w:noProof/>
                 <w:webHidden/>
               </w:rPr>
-              <w:t>8</w:t>
+              <w:t>9</w:t>
             </w:r>
             <w:r>
               <w:rPr>
@@ -2199,7 +2199,7 @@
               <w:szCs w:val="22"/>
             </w:rPr>
           </w:pPr>
-          <w:hyperlink w:anchor="_Toc4766044" w:history="1">
+          <w:hyperlink w:anchor="_Toc4779141" w:history="1">
             <w:r>
               <w:rPr>
                 <w:rStyle w:val="Hyperlink"/>
@@ -2241,7 +2241,7 @@
                 <w:noProof/>
                 <w:webHidden/>
               </w:rPr>
-              <w:instrText xml:space="preserve"> PAGEREF _Toc4766044 \h </w:instrText>
+              <w:instrText xml:space="preserve"> PAGEREF _Toc4779141 \h </w:instrText>
             </w:r>
             <w:r>
               <w:rPr>
@@ -2261,7 +2261,7 @@
                 <w:noProof/>
                 <w:webHidden/>
               </w:rPr>
-              <w:t>28</w:t>
+              <w:t>29</w:t>
             </w:r>
             <w:r>
               <w:rPr>
@@ -2595,7 +2595,7 @@
       <w:pPr>
         <w:pStyle w:val="Heading1"/>
       </w:pPr>
-      <w:bookmarkStart w:id="0" w:name="_Toc4766021"/>
+      <w:bookmarkStart w:id="0" w:name="_Toc4779118"/>
       <w:r>
         <w:t>Introduction</w:t>
       </w:r>
@@ -2692,7 +2692,7 @@
       <w:pPr>
         <w:pStyle w:val="Heading1"/>
       </w:pPr>
-      <w:bookmarkStart w:id="1" w:name="_Toc4766022"/>
+      <w:bookmarkStart w:id="1" w:name="_Toc4779119"/>
       <w:r>
         <w:t>Version Control</w:t>
       </w:r>
@@ -2747,16 +2747,10 @@
         <w:t xml:space="preserve">In the repository, </w:t>
       </w:r>
       <w:r>
-        <w:t xml:space="preserve">the composed final report combining all materials (i.e. including a signed cover sheet, draft report and Table 2: data dictionary) except the script files is in </w:t>
-      </w:r>
-      <w:r>
-        <w:rPr>
-          <w:highlight w:val="red"/>
-        </w:rPr>
-        <w:t>HarryBCPR203FinalReport.pdf</w:t>
-      </w:r>
-      <w:r>
-        <w:t>; the</w:t>
+        <w:t xml:space="preserve">the composed final report combining all materials (i.e. including a signed </w:t>
+      </w:r>
+      <w:r>
+        <w:t>cover sheet, draft report and Table 2: data dictionary) except the script files is in HarryBCPR203FinalReport.pdf; the</w:t>
       </w:r>
       <w:r>
         <w:t xml:space="preserve"> </w:t>
@@ -2885,7 +2879,7 @@
       <w:pPr>
         <w:pStyle w:val="Heading1"/>
       </w:pPr>
-      <w:bookmarkStart w:id="2" w:name="_Toc4766023"/>
+      <w:bookmarkStart w:id="2" w:name="_Toc4779120"/>
       <w:r>
         <w:t>Data</w:t>
       </w:r>
@@ -2960,7 +2954,7 @@
       <w:pPr>
         <w:pStyle w:val="Heading1"/>
       </w:pPr>
-      <w:bookmarkStart w:id="3" w:name="_Toc4766024"/>
+      <w:bookmarkStart w:id="3" w:name="_Toc4779121"/>
       <w:r>
         <w:t>Database Normalisation</w:t>
       </w:r>
@@ -3062,7 +3056,7 @@
       <w:pPr>
         <w:pStyle w:val="Heading2"/>
       </w:pPr>
-      <w:bookmarkStart w:id="4" w:name="_Toc4766025"/>
+      <w:bookmarkStart w:id="4" w:name="_Toc4779122"/>
       <w:r>
         <w:t>First</w:t>
       </w:r>
@@ -3211,7 +3205,7 @@
       <w:pPr>
         <w:pStyle w:val="Heading3"/>
       </w:pPr>
-      <w:bookmarkStart w:id="6" w:name="_Toc4766026"/>
+      <w:bookmarkStart w:id="6" w:name="_Toc4779123"/>
       <w:r>
         <w:t xml:space="preserve">Composite </w:t>
       </w:r>
@@ -3434,7 +3428,7 @@
       <w:pPr>
         <w:pStyle w:val="Heading3"/>
       </w:pPr>
-      <w:bookmarkStart w:id="8" w:name="_Toc4766027"/>
+      <w:bookmarkStart w:id="8" w:name="_Toc4779124"/>
       <w:r>
         <w:t>M</w:t>
       </w:r>
@@ -3560,7 +3554,7 @@
         <w:pStyle w:val="Heading3"/>
       </w:pPr>
       <w:bookmarkStart w:id="9" w:name="_Hlk4563424"/>
-      <w:bookmarkStart w:id="10" w:name="_Toc4766028"/>
+      <w:bookmarkStart w:id="10" w:name="_Toc4779125"/>
       <w:r>
         <w:t xml:space="preserve">Composite Attribute </w:t>
       </w:r>
@@ -3615,7 +3609,7 @@
       <w:pPr>
         <w:pStyle w:val="Heading3"/>
       </w:pPr>
-      <w:bookmarkStart w:id="11" w:name="_Toc4766029"/>
+      <w:bookmarkStart w:id="11" w:name="_Toc4779126"/>
       <w:r>
         <w:t>C</w:t>
       </w:r>
@@ -3696,7 +3690,7 @@
       <w:pPr>
         <w:pStyle w:val="Heading3"/>
       </w:pPr>
-      <w:bookmarkStart w:id="12" w:name="_Toc4766030"/>
+      <w:bookmarkStart w:id="12" w:name="_Toc4779127"/>
       <w:r>
         <w:t>In</w:t>
       </w:r>
@@ -3899,7 +3893,7 @@
       <w:pPr>
         <w:pStyle w:val="Heading3"/>
       </w:pPr>
-      <w:bookmarkStart w:id="14" w:name="_Toc4766031"/>
+      <w:bookmarkStart w:id="14" w:name="_Toc4779128"/>
       <w:r>
         <w:t>Derivable Attribute</w:t>
       </w:r>
@@ -4238,7 +4232,7 @@
       <w:pPr>
         <w:pStyle w:val="Heading3"/>
       </w:pPr>
-      <w:bookmarkStart w:id="15" w:name="_Toc4766032"/>
+      <w:bookmarkStart w:id="15" w:name="_Toc4779129"/>
       <w:r>
         <w:t>Additional Frequency Band Data Set</w:t>
       </w:r>
@@ -4283,7 +4277,7 @@
       <w:pPr>
         <w:pStyle w:val="Heading3"/>
       </w:pPr>
-      <w:bookmarkStart w:id="16" w:name="_Toc4766033"/>
+      <w:bookmarkStart w:id="16" w:name="_Toc4779130"/>
       <w:r>
         <w:t>Suggestion 2</w:t>
       </w:r>
@@ -4508,7 +4502,7 @@
       <w:pPr>
         <w:pStyle w:val="Heading2"/>
       </w:pPr>
-      <w:bookmarkStart w:id="17" w:name="_Toc4766034"/>
+      <w:bookmarkStart w:id="17" w:name="_Toc4779131"/>
       <w:r>
         <w:t xml:space="preserve">Third </w:t>
       </w:r>
@@ -4573,7 +4567,7 @@
       <w:pPr>
         <w:pStyle w:val="Heading1"/>
       </w:pPr>
-      <w:bookmarkStart w:id="18" w:name="_Toc4766035"/>
+      <w:bookmarkStart w:id="18" w:name="_Toc4779132"/>
       <w:r>
         <w:t>Entity Relationship</w:t>
       </w:r>
@@ -4583,7 +4577,7 @@
       <w:pPr>
         <w:pStyle w:val="Heading2"/>
       </w:pPr>
-      <w:bookmarkStart w:id="19" w:name="_Toc4766036"/>
+      <w:bookmarkStart w:id="19" w:name="_Toc4779133"/>
       <w:r>
         <w:t>Entity</w:t>
       </w:r>
@@ -4597,492 +4591,483 @@
         <w:ind w:firstLine="360"/>
       </w:pPr>
       <w:r>
-        <w:rPr>
-          <w:highlight w:val="yellow"/>
-        </w:rPr>
         <w:t xml:space="preserve">Every group of </w:t>
       </w:r>
       <w:r>
-        <w:rPr>
-          <w:highlight w:val="yellow"/>
-        </w:rPr>
         <w:t xml:space="preserve">the </w:t>
       </w:r>
       <w:r>
-        <w:rPr>
-          <w:highlight w:val="yellow"/>
-        </w:rPr>
-        <w:t>attributes</w:t>
+        <w:t xml:space="preserve">attributes </w:t>
+      </w:r>
+      <w:r>
+        <w:t>produced from the third normal</w:t>
+      </w:r>
+      <w:r>
+        <w:t xml:space="preserve"> from</w:t>
+      </w:r>
+      <w:r>
+        <w:t xml:space="preserve"> as shown in Figure 2a and Figure 2b is an entity in the database this report design</w:t>
+      </w:r>
+      <w:r>
+        <w:t>s</w:t>
+      </w:r>
+      <w:r>
+        <w:t>. This report gave every attribute group a descriptive name regarding their</w:t>
+      </w:r>
+      <w:r>
+        <w:t xml:space="preserve"> nature. In the suggestion 1 of normal</w:t>
+      </w:r>
+      <w:r>
+        <w:t xml:space="preserve">isation, there are Log, Job, Threshold, Rf, Bluetooth Signal and Raw Data entities as shown in Figure 2a. In the suggestion 2 of normalisation, </w:t>
+      </w:r>
+      <w:r>
+        <w:t xml:space="preserve">other than the entities in the suggestion 1, there are additional entities as mentioned in the subsection of the </w:t>
+      </w:r>
+      <w:r>
+        <w:t>suggestion 2</w:t>
+      </w:r>
+      <w:r>
+        <w:t xml:space="preserve"> of </w:t>
+      </w:r>
+      <w:r>
+        <w:t>n</w:t>
+      </w:r>
+      <w:r>
+        <w:t>ormalisation</w:t>
+      </w:r>
+      <w:r>
+        <w:t xml:space="preserve"> above to be Antenna, Tablet, Signal Tester Device, SIM set, Modem, Temporary Derivable Result entities as shown in Figure 2b.</w:t>
+      </w:r>
+      <w:r>
+        <w:t xml:space="preserve"> For suggestion 2, there can be more other entities but, for simplicity, those entities are only used for illustration purpose.</w:t>
+      </w:r>
+    </w:p>
+    <w:p>
+      <w:pPr>
+        <w:pStyle w:val="Heading2"/>
+      </w:pPr>
+      <w:bookmarkStart w:id="20" w:name="_Toc4779134"/>
+      <w:r>
+        <w:t>Identify Entity Relationship</w:t>
+      </w:r>
+      <w:r>
+        <w:t xml:space="preserve"> Diagram</w:t>
+      </w:r>
+      <w:bookmarkEnd w:id="20"/>
+    </w:p>
+    <w:p>
+      <w:pPr>
+        <w:ind w:firstLine="360"/>
+      </w:pPr>
+      <w:r>
+        <w:t xml:space="preserve">Those entities </w:t>
+      </w:r>
+      <w:r>
+        <w:t xml:space="preserve">would </w:t>
+      </w:r>
+      <w:r>
+        <w:t xml:space="preserve">have a relationship </w:t>
+      </w:r>
+      <w:r>
+        <w:t>between one and others.</w:t>
+      </w:r>
+      <w:r>
+        <w:t xml:space="preserve"> The cardinality on each individual relationship was carefully examined.</w:t>
+      </w:r>
+      <w:r>
+        <w:t xml:space="preserve"> Their all individual relationships</w:t>
+      </w:r>
+      <w:r>
+        <w:t xml:space="preserve"> together with the cardinality</w:t>
+      </w:r>
+      <w:r>
+        <w:t xml:space="preserve"> are described and illustrated one by one in Figure 3a for the suggestion 1 and in Figure 3b for the suggestion 2. </w:t>
+      </w:r>
+    </w:p>
+    <w:p>
+      <w:pPr>
+        <w:ind w:firstLine="360"/>
+      </w:pPr>
+      <w:r>
+        <w:t>Those individual relationships are combined in</w:t>
+      </w:r>
+      <w:r>
+        <w:t xml:space="preserve"> the</w:t>
+      </w:r>
+      <w:r>
+        <w:t xml:space="preserve"> Entity Relationship Diagram</w:t>
+      </w:r>
+      <w:r>
+        <w:t xml:space="preserve"> (ERD)</w:t>
+      </w:r>
+      <w:r>
+        <w:t xml:space="preserve"> in Figure 4a for the suggestion 1 and in Figure 4b for the suggestion 2. </w:t>
+      </w:r>
+    </w:p>
+    <w:p>
+      <w:pPr>
+        <w:ind w:firstLine="360"/>
+      </w:pPr>
+      <w:r>
+        <w:t>The synthetic keys introduced in</w:t>
+      </w:r>
+      <w:r>
+        <w:t>to the attribute groups in</w:t>
+      </w:r>
+      <w:r>
+        <w:t xml:space="preserve"> the aforementioned subsections play an import</w:t>
+      </w:r>
+      <w:r>
+        <w:t xml:space="preserve">ant role to link the related entities together as shown in the Entity Relationship Diagrams in Figure 4a and Figure 4b. </w:t>
+      </w:r>
+    </w:p>
+    <w:p>
+      <w:pPr>
+        <w:ind w:firstLine="360"/>
+      </w:pPr>
+      <w:r>
+        <w:t>The</w:t>
       </w:r>
       <w:r>
         <w:t xml:space="preserve"> </w:t>
       </w:r>
       <w:r>
-        <w:t>produced from the third normal</w:t>
-      </w:r>
-      <w:r>
-        <w:t xml:space="preserve"> from</w:t>
-      </w:r>
-      <w:r>
-        <w:t xml:space="preserve"> as shown in Figure 2a and Figure 2b is an entity in the database this report design</w:t>
+        <w:t xml:space="preserve">unique key is introduced in the ERD to make the relationship precise between the Job </w:t>
+      </w:r>
+      <w:r>
+        <w:t>entity and Log entity. This will be discussed in the following subsection.</w:t>
+      </w:r>
+    </w:p>
+    <w:p>
+      <w:pPr>
+        <w:ind w:firstLine="360"/>
+      </w:pPr>
+      <w:r>
+        <w:t>The entity relationship diagram for Suggestion 1 is implemented in the MySQL in which the diagram is shown in Figure 5. Although the effect of the unique key (i.e. the one to one relationship</w:t>
+      </w:r>
+      <w:r>
+        <w:t xml:space="preserve"> between Job and Log entities</w:t>
+      </w:r>
+      <w:r>
+        <w:t xml:space="preserve">) could not be reflected in the diagram of MySQL workbench which showed one to many relationships, the one to one relationship is </w:t>
+      </w:r>
+      <w:r>
+        <w:t>performed</w:t>
+      </w:r>
+      <w:r>
+        <w:t xml:space="preserve"> well in the actual database and tables implemented in this report.</w:t>
+      </w:r>
+      <w:r>
+        <w:t xml:space="preserve"> The performance of the unique key was tested to be reasonable by using the MySQL scripts.</w:t>
+      </w:r>
+      <w:r>
+        <w:t xml:space="preserve"> The diagram of MySQL workbench even cannot show the unique key. This might b</w:t>
+      </w:r>
+      <w:r>
+        <w:t>e</w:t>
+      </w:r>
+      <w:r>
+        <w:t xml:space="preserve"> a sho</w:t>
+      </w:r>
+      <w:r>
+        <w:t>rtcoming of MySQL workbench.</w:t>
+      </w:r>
+    </w:p>
+    <w:p>
+      <w:pPr>
+        <w:pStyle w:val="Heading2"/>
+      </w:pPr>
+      <w:bookmarkStart w:id="21" w:name="_Toc4779135"/>
+      <w:r>
+        <w:t>Unique Key</w:t>
+      </w:r>
+      <w:bookmarkEnd w:id="21"/>
+    </w:p>
+    <w:p>
+      <w:pPr>
+        <w:ind w:firstLine="360"/>
+      </w:pPr>
+      <w:r>
+        <w:t>The unique key is introduced in the Job entity (see Figure 4a or Figure 4b) and a</w:t>
+      </w:r>
+      <w:r>
+        <w:t>ssign</w:t>
+      </w:r>
+      <w:r>
+        <w:t xml:space="preserve">ed to the </w:t>
+      </w:r>
+      <w:proofErr w:type="spellStart"/>
+      <w:r>
+        <w:t>logId</w:t>
+      </w:r>
+      <w:proofErr w:type="spellEnd"/>
+      <w:r>
+        <w:t xml:space="preserve"> which is the foreign key at the same</w:t>
+      </w:r>
+      <w:r>
+        <w:t xml:space="preserve"> time</w:t>
+      </w:r>
+      <w:r>
+        <w:t xml:space="preserve">. </w:t>
+      </w:r>
+      <w:r>
+        <w:t xml:space="preserve">I used </w:t>
+      </w:r>
+      <w:r>
+        <w:t>this unique key</w:t>
+      </w:r>
+      <w:r>
+        <w:t xml:space="preserve"> to create a one to one relationship between Job and Log entities which </w:t>
+      </w:r>
+      <w:r>
+        <w:t>will be</w:t>
+      </w:r>
+      <w:r>
+        <w:t xml:space="preserve"> discussed in the following subsection.</w:t>
+      </w:r>
+      <w:r>
+        <w:t xml:space="preserve"> </w:t>
+      </w:r>
+      <w:r>
+        <w:t xml:space="preserve">In the actual database created by using the script in </w:t>
+      </w:r>
+      <w:proofErr w:type="spellStart"/>
+      <w:r>
+        <w:t>SignalTesterLogTables.sql</w:t>
+      </w:r>
+      <w:proofErr w:type="spellEnd"/>
+      <w:r>
+        <w:t>, t</w:t>
+      </w:r>
+      <w:r>
+        <w:t xml:space="preserve">he </w:t>
+      </w:r>
+      <w:proofErr w:type="spellStart"/>
+      <w:r>
+        <w:t>logId</w:t>
+      </w:r>
+      <w:proofErr w:type="spellEnd"/>
+      <w:r>
+        <w:t xml:space="preserve"> in the Job table cannot be repeated because</w:t>
+      </w:r>
+      <w:r>
+        <w:t xml:space="preserve"> of</w:t>
+      </w:r>
+      <w:r>
+        <w:t xml:space="preserve"> th</w:t>
+      </w:r>
+      <w:r>
+        <w:t>is</w:t>
+      </w:r>
+      <w:r>
+        <w:t xml:space="preserve"> unique key</w:t>
+      </w:r>
+      <w:r>
+        <w:t xml:space="preserve">. </w:t>
+      </w:r>
+      <w:r>
+        <w:t xml:space="preserve">In the Log table, the </w:t>
+      </w:r>
+      <w:proofErr w:type="spellStart"/>
+      <w:r>
+        <w:t>logId</w:t>
+      </w:r>
+      <w:proofErr w:type="spellEnd"/>
+      <w:r>
+        <w:t xml:space="preserve"> </w:t>
+      </w:r>
+      <w:r>
+        <w:t xml:space="preserve">is a primary key which is unique and cannot be repeated too. The uniqueness of </w:t>
+      </w:r>
+      <w:proofErr w:type="spellStart"/>
+      <w:r>
+        <w:t>logId</w:t>
+      </w:r>
+      <w:proofErr w:type="spellEnd"/>
+      <w:r>
+        <w:t xml:space="preserve"> in the both Job and Log tables creates the</w:t>
+      </w:r>
+      <w:r>
+        <w:t xml:space="preserve"> well</w:t>
+      </w:r>
+      <w:r>
+        <w:t xml:space="preserve"> one to one relationship between them</w:t>
+      </w:r>
+      <w:r>
+        <w:t xml:space="preserve"> in the actual database created</w:t>
+      </w:r>
+      <w:r>
+        <w:t>.</w:t>
+      </w:r>
+    </w:p>
+    <w:p>
+      <w:pPr>
+        <w:pStyle w:val="Heading2"/>
+      </w:pPr>
+      <w:bookmarkStart w:id="22" w:name="_Toc4779136"/>
+      <w:r>
+        <w:t>Job and Log relationship</w:t>
+      </w:r>
+      <w:bookmarkEnd w:id="22"/>
+    </w:p>
+    <w:p>
+      <w:pPr>
+        <w:ind w:firstLine="360"/>
+      </w:pPr>
+      <w:r>
+        <w:t>A j</w:t>
+      </w:r>
+      <w:r>
+        <w:t>ob is what the user</w:t>
+      </w:r>
+      <w:r>
+        <w:t xml:space="preserve"> (</w:t>
+      </w:r>
+      <w:r>
+        <w:t>who name was given in the logfiles</w:t>
+      </w:r>
+      <w:r>
+        <w:t>)</w:t>
+      </w:r>
+      <w:r>
+        <w:t xml:space="preserve"> does </w:t>
+      </w:r>
+      <w:r>
+        <w:t>to get</w:t>
+      </w:r>
+      <w:r>
+        <w:t xml:space="preserve"> one logfile. Most of the time, the job includes</w:t>
+      </w:r>
+      <w:r>
+        <w:t xml:space="preserve"> doing</w:t>
+      </w:r>
+      <w:r>
+        <w:t xml:space="preserve"> two tests using</w:t>
+      </w:r>
+      <w:r>
+        <w:t xml:space="preserve"> the internal modem with</w:t>
+      </w:r>
+      <w:r>
+        <w:t xml:space="preserve"> the same antenna</w:t>
+      </w:r>
+      <w:r>
+        <w:t xml:space="preserve"> to connect to two different network providers. One of the tests connects to Vodafone and the other connects to Telstra.</w:t>
+      </w:r>
+      <w:r>
+        <w:t xml:space="preserve"> Bu</w:t>
+      </w:r>
+      <w:r>
+        <w:t xml:space="preserve">t sometime the job only does one test through the external modem with an unknow antenna connecting to an unknown network. After the tests, the user </w:t>
+      </w:r>
+      <w:r>
+        <w:t xml:space="preserve">controls the equipment </w:t>
+      </w:r>
+      <w:r>
+        <w:t xml:space="preserve">to </w:t>
+      </w:r>
+      <w:r>
+        <w:t xml:space="preserve">send out the logfile, then one job </w:t>
+      </w:r>
+      <w:r>
+        <w:t>was</w:t>
+      </w:r>
+      <w:r>
+        <w:t xml:space="preserve"> done. Therefore, </w:t>
+      </w:r>
+      <w:r>
+        <w:t>one j</w:t>
+      </w:r>
+      <w:r>
+        <w:t xml:space="preserve">ob </w:t>
+      </w:r>
+      <w:r>
+        <w:t>has one log</w:t>
+      </w:r>
+      <w:r>
+        <w:t>file</w:t>
+      </w:r>
+      <w:r>
+        <w:t xml:space="preserve">; one log is given by one job. This is </w:t>
+      </w:r>
+      <w:r>
+        <w:t>the</w:t>
+      </w:r>
+      <w:r>
+        <w:t xml:space="preserve"> one to one relationship</w:t>
+      </w:r>
+      <w:r>
+        <w:t xml:space="preserve"> between Jog and Log entities</w:t>
+      </w:r>
+      <w:r>
+        <w:t xml:space="preserve">. </w:t>
+      </w:r>
+    </w:p>
+    <w:p>
+      <w:pPr>
+        <w:pStyle w:val="Heading1"/>
+      </w:pPr>
+      <w:bookmarkStart w:id="23" w:name="_Toc4779137"/>
+      <w:r>
+        <w:t>Database Building</w:t>
+      </w:r>
+      <w:bookmarkEnd w:id="23"/>
+    </w:p>
+    <w:p>
+      <w:pPr>
+        <w:pStyle w:val="Heading2"/>
+      </w:pPr>
+      <w:bookmarkStart w:id="24" w:name="_Toc4779138"/>
+      <w:r>
+        <w:t>Data Dictionary</w:t>
+      </w:r>
+      <w:bookmarkEnd w:id="24"/>
+    </w:p>
+    <w:p>
+      <w:pPr>
+        <w:ind w:firstLine="360"/>
+      </w:pPr>
+      <w:r>
+        <w:t xml:space="preserve">In according to the </w:t>
+      </w:r>
+      <w:r>
+        <w:t xml:space="preserve">entity relationship diagram (suggestion 1) in Figure 4a, a data dictionary is created in Table 2. The data dictionary gives the information for building the database. The information includes all table names and all attributes’ parameters of the tables such as all </w:t>
+      </w:r>
+      <w:r>
+        <w:t xml:space="preserve">the </w:t>
+      </w:r>
+      <w:r>
+        <w:t>attribute names</w:t>
+      </w:r>
+      <w:r>
+        <w:t>, descriptions</w:t>
+      </w:r>
+      <w:r>
+        <w:t>, data type</w:t>
       </w:r>
       <w:r>
         <w:t>s</w:t>
       </w:r>
       <w:r>
-        <w:t>. This report gave every attribute group a descriptive name regarding their nature. In the suggestion 1 of normal</w:t>
-      </w:r>
-      <w:r>
-        <w:t xml:space="preserve">isation, there are Log, Job, Threshold, Rf, Bluetooth Signal and Raw Data entities as shown in Figure 2a. In the suggestion 2 of normalisation, </w:t>
-      </w:r>
-      <w:r>
-        <w:t xml:space="preserve">other than the entities in the suggestion 1, there are additional entities as mentioned in the subsection of the </w:t>
-      </w:r>
-      <w:r>
-        <w:t>suggestion 2</w:t>
-      </w:r>
-      <w:r>
-        <w:t xml:space="preserve"> of </w:t>
-      </w:r>
-      <w:r>
-        <w:t>n</w:t>
-      </w:r>
-      <w:r>
-        <w:t>ormalisation</w:t>
-      </w:r>
-      <w:r>
-        <w:t xml:space="preserve"> above to be Antenna, Tablet, Signal Tester Device, SIM set, Modem, Temporary Derivable Result entities as shown in Figure 2b.</w:t>
-      </w:r>
-      <w:r>
-        <w:t xml:space="preserve"> For suggestion 2, there can be more other entities but, for simplicity, those entities are only used for illustration purpose.</w:t>
+        <w:t xml:space="preserve">, </w:t>
+      </w:r>
+      <w:r>
+        <w:t xml:space="preserve">data lengths, data constraints and key information. In the data constraint column, the information about data cleansing is also included for making sure the </w:t>
+      </w:r>
+      <w:r>
+        <w:t xml:space="preserve">database building and data insertion match the data </w:t>
+      </w:r>
+      <w:r>
+        <w:t>cleansing</w:t>
+      </w:r>
+      <w:r>
+        <w:t>.</w:t>
       </w:r>
     </w:p>
     <w:p>
       <w:pPr>
         <w:pStyle w:val="Heading2"/>
       </w:pPr>
-      <w:bookmarkStart w:id="20" w:name="_Toc4766037"/>
-      <w:r>
-        <w:t>Identify Entity Relationship</w:t>
-      </w:r>
-      <w:r>
-        <w:t xml:space="preserve"> Diagram</w:t>
-      </w:r>
-      <w:bookmarkEnd w:id="20"/>
-    </w:p>
-    <w:p>
-      <w:pPr>
-        <w:ind w:firstLine="360"/>
-      </w:pPr>
-      <w:r>
-        <w:t xml:space="preserve">Those entities </w:t>
-      </w:r>
-      <w:r>
-        <w:t xml:space="preserve">would </w:t>
-      </w:r>
-      <w:r>
-        <w:t xml:space="preserve">have a relationship </w:t>
-      </w:r>
-      <w:r>
-        <w:t>between one and others.</w:t>
-      </w:r>
-      <w:r>
-        <w:t xml:space="preserve"> The cardinality on each individual relationship was carefully examined.</w:t>
-      </w:r>
-      <w:r>
-        <w:t xml:space="preserve"> Their all individual relationships</w:t>
-      </w:r>
-      <w:r>
-        <w:t xml:space="preserve"> together with the cardinality</w:t>
-      </w:r>
-      <w:r>
-        <w:t xml:space="preserve"> are described and illustrated one by one in Figure 3a for the suggestion 1 and in Figure 3b for the suggestion 2. </w:t>
-      </w:r>
-    </w:p>
-    <w:p>
-      <w:pPr>
-        <w:ind w:firstLine="360"/>
-      </w:pPr>
-      <w:r>
-        <w:t>Those individual relationships are combined in</w:t>
-      </w:r>
-      <w:r>
-        <w:t xml:space="preserve"> the</w:t>
-      </w:r>
-      <w:r>
-        <w:t xml:space="preserve"> Entity Relationship Diagram</w:t>
-      </w:r>
-      <w:r>
-        <w:t xml:space="preserve"> (ERD)</w:t>
-      </w:r>
-      <w:r>
-        <w:t xml:space="preserve"> in Figure 4a for the suggestion 1 and in Figure 4b for the suggestion 2. </w:t>
-      </w:r>
-    </w:p>
-    <w:p>
-      <w:pPr>
-        <w:ind w:firstLine="360"/>
-      </w:pPr>
-      <w:r>
-        <w:t>The synthetic keys introduced in</w:t>
-      </w:r>
-      <w:r>
-        <w:t>to the attribute groups in</w:t>
-      </w:r>
-      <w:r>
-        <w:t xml:space="preserve"> the aforementioned subsections play an import</w:t>
-      </w:r>
-      <w:r>
-        <w:t xml:space="preserve">ant role to link the related entities together as shown in the Entity Relationship Diagrams in Figure 4a and Figure 4b. </w:t>
-      </w:r>
-    </w:p>
-    <w:p>
-      <w:pPr>
-        <w:ind w:firstLine="360"/>
-      </w:pPr>
-      <w:r>
-        <w:t>The</w:t>
-      </w:r>
-      <w:r>
-        <w:t xml:space="preserve"> </w:t>
-      </w:r>
-      <w:r>
-        <w:t xml:space="preserve">unique key is introduced in the ERD to make the relationship precise between the Job </w:t>
-      </w:r>
-      <w:r>
-        <w:t>entity and Log entity. This will be discussed in the following subsection.</w:t>
-      </w:r>
-    </w:p>
-    <w:p>
-      <w:pPr>
-        <w:ind w:firstLine="360"/>
-      </w:pPr>
-      <w:r>
-        <w:t>The entity relationship diagram for Suggestion 1 is implemented in the MySQL in which the diagram is shown in Figure 5. Although the effect of the unique key (i.e. the one to one relationship</w:t>
-      </w:r>
-      <w:r>
-        <w:t xml:space="preserve"> between Job and Log entities</w:t>
-      </w:r>
-      <w:r>
-        <w:t xml:space="preserve">) could not be reflected in the diagram of MySQL workbench which showed one to many relationships, the one to one relationship is </w:t>
-      </w:r>
-      <w:r>
-        <w:t>performed</w:t>
-      </w:r>
-      <w:r>
-        <w:t xml:space="preserve"> well in the actual database and tables implemented in this report.</w:t>
-      </w:r>
-      <w:r>
-        <w:t xml:space="preserve"> The performance of the unique key was tested to be reasonable by using the MySQL scripts.</w:t>
-      </w:r>
-      <w:r>
-        <w:t xml:space="preserve"> The diagram of MySQL workbench even cannot show the unique key. This might b</w:t>
-      </w:r>
-      <w:r>
-        <w:t>e</w:t>
-      </w:r>
-      <w:r>
-        <w:t xml:space="preserve"> a sho</w:t>
-      </w:r>
-      <w:r>
-        <w:t>rtcoming of MySQL workbench.</w:t>
-      </w:r>
-    </w:p>
-    <w:p>
-      <w:pPr>
-        <w:pStyle w:val="Heading2"/>
-      </w:pPr>
-      <w:bookmarkStart w:id="21" w:name="_Toc4766038"/>
-      <w:r>
-        <w:t>Unique Key</w:t>
-      </w:r>
-      <w:bookmarkEnd w:id="21"/>
-    </w:p>
-    <w:p>
-      <w:pPr>
-        <w:ind w:firstLine="360"/>
-      </w:pPr>
-      <w:r>
-        <w:t>The unique key is introduced in the Job entity (see Figure 4a or Figure 4b) and a</w:t>
-      </w:r>
-      <w:r>
-        <w:t>ssign</w:t>
-      </w:r>
-      <w:r>
-        <w:t xml:space="preserve">ed to the </w:t>
-      </w:r>
-      <w:proofErr w:type="spellStart"/>
-      <w:r>
-        <w:t>logId</w:t>
-      </w:r>
-      <w:proofErr w:type="spellEnd"/>
-      <w:r>
-        <w:t xml:space="preserve"> which is the foreign key at the same</w:t>
-      </w:r>
-      <w:r>
-        <w:t xml:space="preserve"> time</w:t>
-      </w:r>
-      <w:r>
-        <w:t xml:space="preserve">. </w:t>
-      </w:r>
-      <w:r>
-        <w:t xml:space="preserve">I used </w:t>
-      </w:r>
-      <w:r>
-        <w:t>this unique key</w:t>
-      </w:r>
-      <w:r>
-        <w:t xml:space="preserve"> to create a one to one relationship between Job and Log entities which </w:t>
-      </w:r>
-      <w:r>
-        <w:t>will be</w:t>
-      </w:r>
-      <w:r>
-        <w:t xml:space="preserve"> discussed in the following subsection.</w:t>
-      </w:r>
-      <w:r>
-        <w:t xml:space="preserve"> </w:t>
-      </w:r>
-      <w:r>
-        <w:t xml:space="preserve">In the actual database created by using the script in </w:t>
-      </w:r>
-      <w:proofErr w:type="spellStart"/>
-      <w:r>
-        <w:t>SignalTesterLogTables.sql</w:t>
-      </w:r>
-      <w:proofErr w:type="spellEnd"/>
-      <w:r>
-        <w:t>, t</w:t>
-      </w:r>
-      <w:r>
-        <w:t xml:space="preserve">he </w:t>
-      </w:r>
-      <w:proofErr w:type="spellStart"/>
-      <w:r>
-        <w:t>logId</w:t>
-      </w:r>
-      <w:proofErr w:type="spellEnd"/>
-      <w:r>
-        <w:t xml:space="preserve"> in the Job table cannot be repeated because</w:t>
-      </w:r>
-      <w:r>
-        <w:t xml:space="preserve"> of</w:t>
-      </w:r>
-      <w:r>
-        <w:t xml:space="preserve"> th</w:t>
-      </w:r>
-      <w:r>
-        <w:t>is</w:t>
-      </w:r>
-      <w:r>
-        <w:t xml:space="preserve"> unique key</w:t>
-      </w:r>
-      <w:r>
-        <w:t xml:space="preserve">. </w:t>
-      </w:r>
-      <w:r>
-        <w:t xml:space="preserve">In the Log table, the </w:t>
-      </w:r>
-      <w:proofErr w:type="spellStart"/>
-      <w:r>
-        <w:t>logId</w:t>
-      </w:r>
-      <w:proofErr w:type="spellEnd"/>
-      <w:r>
-        <w:t xml:space="preserve"> </w:t>
-      </w:r>
-      <w:r>
-        <w:t xml:space="preserve">is a primary key which is unique and cannot be repeated too. The uniqueness of </w:t>
-      </w:r>
-      <w:proofErr w:type="spellStart"/>
-      <w:r>
-        <w:t>logId</w:t>
-      </w:r>
-      <w:proofErr w:type="spellEnd"/>
-      <w:r>
-        <w:t xml:space="preserve"> in the both Job and Log tables creates the</w:t>
-      </w:r>
-      <w:r>
-        <w:t xml:space="preserve"> well</w:t>
-      </w:r>
-      <w:r>
-        <w:t xml:space="preserve"> one to one relationship between them</w:t>
-      </w:r>
-      <w:r>
-        <w:t xml:space="preserve"> in the actual database created</w:t>
-      </w:r>
-      <w:r>
-        <w:t>.</w:t>
-      </w:r>
-    </w:p>
-    <w:p>
-      <w:pPr>
-        <w:pStyle w:val="Heading2"/>
-      </w:pPr>
-      <w:bookmarkStart w:id="22" w:name="_Toc4766039"/>
-      <w:r>
-        <w:t>Job and Log relationship</w:t>
-      </w:r>
-      <w:bookmarkEnd w:id="22"/>
-    </w:p>
-    <w:p>
-      <w:pPr>
-        <w:ind w:firstLine="360"/>
-      </w:pPr>
-      <w:r>
-        <w:t>A j</w:t>
-      </w:r>
-      <w:r>
-        <w:t>ob is what the user</w:t>
-      </w:r>
-      <w:r>
-        <w:t xml:space="preserve"> (</w:t>
-      </w:r>
-      <w:r>
-        <w:t>who name was given in the logfiles</w:t>
-      </w:r>
-      <w:r>
-        <w:t>)</w:t>
-      </w:r>
-      <w:r>
-        <w:t xml:space="preserve"> does </w:t>
-      </w:r>
-      <w:r>
-        <w:t>to get</w:t>
-      </w:r>
-      <w:r>
-        <w:t xml:space="preserve"> one logfile. Most of the time, the job includes</w:t>
-      </w:r>
-      <w:r>
-        <w:t xml:space="preserve"> doing</w:t>
-      </w:r>
-      <w:r>
-        <w:t xml:space="preserve"> two tests using</w:t>
-      </w:r>
-      <w:r>
-        <w:t xml:space="preserve"> the internal modem with</w:t>
-      </w:r>
-      <w:r>
-        <w:t xml:space="preserve"> the same antenna</w:t>
-      </w:r>
-      <w:r>
-        <w:t xml:space="preserve"> to connect to two different network providers. One of the tests connects to Vodafone and the other connects to Telstra.</w:t>
-      </w:r>
-      <w:r>
-        <w:t xml:space="preserve"> Bu</w:t>
-      </w:r>
-      <w:r>
-        <w:t xml:space="preserve">t sometime the job only does one test through the external modem with an unknow antenna connecting to an unknown network. After the tests, the user </w:t>
-      </w:r>
-      <w:r>
-        <w:t xml:space="preserve">controls the equipment </w:t>
-      </w:r>
-      <w:r>
-        <w:t xml:space="preserve">to </w:t>
-      </w:r>
-      <w:r>
-        <w:t xml:space="preserve">send out the logfile, then one job </w:t>
-      </w:r>
-      <w:r>
-        <w:t>was</w:t>
-      </w:r>
-      <w:r>
-        <w:t xml:space="preserve"> done. Therefore, </w:t>
-      </w:r>
-      <w:r>
-        <w:t>one j</w:t>
-      </w:r>
-      <w:r>
-        <w:t xml:space="preserve">ob </w:t>
-      </w:r>
-      <w:r>
-        <w:t>has one log</w:t>
-      </w:r>
-      <w:r>
-        <w:t>file</w:t>
-      </w:r>
-      <w:r>
-        <w:t xml:space="preserve">; one log is given by one job. This is </w:t>
-      </w:r>
-      <w:r>
-        <w:t>the</w:t>
-      </w:r>
-      <w:r>
-        <w:t xml:space="preserve"> one to one relationship</w:t>
-      </w:r>
-      <w:r>
-        <w:t xml:space="preserve"> between Jog and Log entities</w:t>
-      </w:r>
-      <w:r>
-        <w:t xml:space="preserve">. </w:t>
-      </w:r>
-    </w:p>
-    <w:p>
-      <w:pPr>
-        <w:pStyle w:val="Heading1"/>
-      </w:pPr>
-      <w:bookmarkStart w:id="23" w:name="_Toc4766040"/>
-      <w:r>
-        <w:t>Database Building</w:t>
-      </w:r>
-      <w:bookmarkEnd w:id="23"/>
-    </w:p>
-    <w:p>
-      <w:pPr>
-        <w:pStyle w:val="Heading2"/>
-      </w:pPr>
-      <w:bookmarkStart w:id="24" w:name="_Toc4766041"/>
-      <w:r>
-        <w:t>Data Dictionary</w:t>
-      </w:r>
-      <w:bookmarkEnd w:id="24"/>
-    </w:p>
-    <w:p>
-      <w:pPr>
-        <w:ind w:firstLine="360"/>
-      </w:pPr>
-      <w:r>
-        <w:t xml:space="preserve">In according to the </w:t>
-      </w:r>
-      <w:r>
-        <w:t xml:space="preserve">entity relationship diagram (suggestion 1) in Figure 4a, a data dictionary is created in Table 2. The data dictionary gives the information for building the database. The information includes all table names and all attributes’ parameters of the tables such as all </w:t>
-      </w:r>
-      <w:r>
-        <w:t xml:space="preserve">the </w:t>
-      </w:r>
-      <w:r>
-        <w:t>attribute names</w:t>
-      </w:r>
-      <w:r>
-        <w:t>, descriptions</w:t>
-      </w:r>
-      <w:r>
-        <w:t>, data type</w:t>
-      </w:r>
-      <w:r>
-        <w:t>s</w:t>
-      </w:r>
-      <w:r>
-        <w:t xml:space="preserve">, </w:t>
-      </w:r>
-      <w:r>
-        <w:t xml:space="preserve">data lengths, data constraints and key information. In the data constraint column, the information about data cleansing is also included for making sure the </w:t>
-      </w:r>
-      <w:r>
-        <w:t xml:space="preserve">database building and data insertion match the data </w:t>
-      </w:r>
-      <w:r>
-        <w:t>cleansing</w:t>
-      </w:r>
-      <w:r>
-        <w:t>.</w:t>
-      </w:r>
-    </w:p>
-    <w:p>
-      <w:pPr>
-        <w:pStyle w:val="Heading2"/>
-      </w:pPr>
-      <w:bookmarkStart w:id="25" w:name="_Toc4766042"/>
+      <w:bookmarkStart w:id="25" w:name="_Toc4779139"/>
       <w:r>
         <w:t>Implementation</w:t>
       </w:r>
@@ -5189,7 +5174,7 @@
       <w:pPr>
         <w:pStyle w:val="Heading1"/>
       </w:pPr>
-      <w:bookmarkStart w:id="26" w:name="_Toc4766043"/>
+      <w:bookmarkStart w:id="26" w:name="_Toc4779140"/>
       <w:r>
         <w:t>Suggestions</w:t>
       </w:r>
@@ -5259,8 +5244,6 @@
       <w:r>
         <w:t>Workbench</w:t>
       </w:r>
-      <w:bookmarkStart w:id="27" w:name="_GoBack"/>
-      <w:bookmarkEnd w:id="27"/>
       <w:r>
         <w:t>.</w:t>
       </w:r>
@@ -5645,15 +5628,16 @@
     <w:p/>
     <w:p/>
     <w:p>
+      <w:bookmarkStart w:id="27" w:name="_GoBack"/>
       <w:r>
         <w:rPr>
           <w:noProof/>
         </w:rPr>
         <w:drawing>
-          <wp:inline distT="0" distB="0" distL="0" distR="0" wp14:anchorId="67E5A3ED" wp14:editId="3F7755E4">
-            <wp:extent cx="5986130" cy="6907691"/>
-            <wp:effectExtent l="0" t="0" r="0" b="7620"/>
-            <wp:docPr id="13" name="Picture 13"/>
+          <wp:inline distT="0" distB="0" distL="0" distR="0" wp14:anchorId="132D041D" wp14:editId="6956ECBD">
+            <wp:extent cx="6005779" cy="6930365"/>
+            <wp:effectExtent l="0" t="0" r="0" b="4445"/>
+            <wp:docPr id="14" name="Picture 14"/>
             <wp:cNvGraphicFramePr>
               <a:graphicFrameLocks xmlns:a="http://schemas.openxmlformats.org/drawingml/2006/main" noChangeAspect="1"/>
             </wp:cNvGraphicFramePr>
@@ -5661,7 +5645,7 @@
               <a:graphicData uri="http://schemas.openxmlformats.org/drawingml/2006/picture">
                 <pic:pic xmlns:pic="http://schemas.openxmlformats.org/drawingml/2006/picture">
                   <pic:nvPicPr>
-                    <pic:cNvPr id="13" name="AssignmentNormalization2F4b.jpg"/>
+                    <pic:cNvPr id="14" name="AssignmentNormalization2F4b.jpg"/>
                     <pic:cNvPicPr/>
                   </pic:nvPicPr>
                   <pic:blipFill>
@@ -5679,7 +5663,7 @@
                   <pic:spPr>
                     <a:xfrm>
                       <a:off x="0" y="0"/>
-                      <a:ext cx="6021534" cy="6948545"/>
+                      <a:ext cx="6030506" cy="6958899"/>
                     </a:xfrm>
                     <a:prstGeom prst="rect">
                       <a:avLst/>
@@ -5691,6 +5675,7 @@
           </wp:inline>
         </w:drawing>
       </w:r>
+      <w:bookmarkEnd w:id="27"/>
     </w:p>
     <w:p/>
     <w:p/>
@@ -6066,21 +6051,6 @@
         </w:drawing>
       </w:r>
     </w:p>
-    <w:p/>
-    <w:p/>
-    <w:p/>
-    <w:p/>
-    <w:p/>
-    <w:p/>
-    <w:p/>
-    <w:p/>
-    <w:p/>
-    <w:p/>
-    <w:p/>
-    <w:p/>
-    <w:p/>
-    <w:p/>
-    <w:p/>
     <w:p>
       <w:pPr>
         <w:pStyle w:val="Caption"/>
@@ -7527,6 +7497,50 @@
     <w:p/>
     <w:p/>
     <w:p/>
+    <w:p/>
+    <w:p/>
+    <w:p/>
+    <w:p/>
+    <w:p/>
+    <w:p/>
+    <w:p/>
+    <w:p/>
+    <w:p/>
+    <w:p/>
+    <w:p/>
+    <w:p/>
+    <w:p/>
+    <w:p/>
+    <w:p/>
+    <w:p/>
+    <w:p/>
+    <w:p/>
+    <w:p/>
+    <w:p/>
+    <w:p/>
+    <w:p/>
+    <w:p/>
+    <w:p/>
+    <w:p/>
+    <w:p/>
+    <w:p/>
+    <w:p/>
+    <w:p/>
+    <w:p/>
+    <w:p/>
+    <w:p/>
+    <w:p/>
+    <w:p/>
+    <w:p/>
+    <w:p/>
+    <w:p/>
+    <w:p/>
+    <w:p/>
+    <w:p/>
+    <w:p/>
+    <w:p/>
+    <w:p/>
+    <w:p/>
     <w:p>
       <w:pPr>
         <w:pStyle w:val="Heading1"/>
@@ -7535,7 +7549,7 @@
           <w:numId w:val="0"/>
         </w:numPr>
       </w:pPr>
-      <w:bookmarkStart w:id="30" w:name="_Toc4766044"/>
+      <w:bookmarkStart w:id="30" w:name="_Toc4779141"/>
       <w:r>
         <w:t>Appendix 1</w:t>
       </w:r>
@@ -17247,7 +17261,7 @@
 </file>
 
 <file path=customXml/itemProps1.xml><?xml version="1.0" encoding="utf-8"?>
-<ds:datastoreItem xmlns:ds="http://schemas.openxmlformats.org/officeDocument/2006/customXml" ds:itemID="{9F54F17B-40C6-4AAE-BC07-0EEA100D4115}">
+<ds:datastoreItem xmlns:ds="http://schemas.openxmlformats.org/officeDocument/2006/customXml" ds:itemID="{119D7760-D0DC-4596-8E26-04CB29AA4E4C}">
   <ds:schemaRefs>
     <ds:schemaRef ds:uri="http://schemas.openxmlformats.org/officeDocument/2006/bibliography"/>
   </ds:schemaRefs>

</xml_diff>